<commit_message>
Comp Science Notes - Bubble Sort
</commit_message>
<xml_diff>
--- a/YouTube_ComputerScience/BigO.docx
+++ b/YouTube_ComputerScience/BigO.docx
@@ -345,6 +345,9 @@
         <w:t xml:space="preserve">The Big O time complexity is </w:t>
       </w:r>
       <w:r>
+        <w:t xml:space="preserve">known as </w:t>
+      </w:r>
+      <w:r>
         <w:rPr>
           <w:color w:val="FF0000"/>
         </w:rPr>
@@ -405,7 +408,1416 @@
     <w:p>
       <w:pPr>
         <w:pStyle w:val="ListParagraph"/>
-        <w:spacing w:line="276" w:lineRule="auto"/>
+        <w:numPr>
+          <w:ilvl w:val="0"/>
+          <w:numId w:val="4"/>
+        </w:numPr>
+        <w:spacing w:line="276" w:lineRule="auto"/>
+      </w:pPr>
+      <w:r>
+        <w:t>Items are pushed onto and popped off the top of a stack.</w:t>
+      </w:r>
+    </w:p>
+    <w:p>
+      <w:pPr>
+        <w:pStyle w:val="ListParagraph"/>
+        <w:numPr>
+          <w:ilvl w:val="0"/>
+          <w:numId w:val="4"/>
+        </w:numPr>
+        <w:spacing w:line="276" w:lineRule="auto"/>
+      </w:pPr>
+      <w:r>
+        <w:t xml:space="preserve">A stack might also include a </w:t>
+      </w:r>
+      <w:r>
+        <w:rPr>
+          <w:u w:val="single"/>
+        </w:rPr>
+        <w:t>Peek</w:t>
+      </w:r>
+      <w:r>
+        <w:t xml:space="preserve"> operation, which looks at the top item without removing it.</w:t>
+      </w:r>
+    </w:p>
+    <w:p>
+      <w:pPr>
+        <w:pStyle w:val="ListParagraph"/>
+        <w:numPr>
+          <w:ilvl w:val="0"/>
+          <w:numId w:val="4"/>
+        </w:numPr>
+        <w:spacing w:line="276" w:lineRule="auto"/>
+      </w:pPr>
+      <w:r>
+        <w:t xml:space="preserve">Known as a </w:t>
+      </w:r>
+      <w:r>
+        <w:t>Last in, first out</w:t>
+      </w:r>
+      <w:r>
+        <w:t xml:space="preserve"> data structure (LIFO).</w:t>
+      </w:r>
+    </w:p>
+    <w:p>
+      <w:pPr>
+        <w:pStyle w:val="ListParagraph"/>
+        <w:numPr>
+          <w:ilvl w:val="0"/>
+          <w:numId w:val="4"/>
+        </w:numPr>
+        <w:spacing w:line="276" w:lineRule="auto"/>
+      </w:pPr>
+      <w:r>
+        <w:t xml:space="preserve">Usually implemented with an array and a </w:t>
+      </w:r>
+      <w:r>
+        <w:rPr>
+          <w:u w:val="single"/>
+        </w:rPr>
+        <w:t>pointer</w:t>
+      </w:r>
+      <w:r>
+        <w:t xml:space="preserve"> </w:t>
+      </w:r>
+      <w:r>
+        <w:t>to the top item.</w:t>
+      </w:r>
+    </w:p>
+    <w:p>
+      <w:pPr>
+        <w:pStyle w:val="ListParagraph"/>
+        <w:numPr>
+          <w:ilvl w:val="0"/>
+          <w:numId w:val="4"/>
+        </w:numPr>
+        <w:spacing w:line="276" w:lineRule="auto"/>
+      </w:pPr>
+      <w:r>
+        <w:rPr>
+          <w:u w:val="single"/>
+        </w:rPr>
+        <w:t>Adding or removing from a stack takes the same amount of operational time, regardless of how many items are in the stack</w:t>
+      </w:r>
+      <w:r>
+        <w:t xml:space="preserve">. </w:t>
+      </w:r>
+    </w:p>
+    <w:p>
+      <w:pPr>
+        <w:pStyle w:val="ListParagraph"/>
+        <w:spacing w:line="276" w:lineRule="auto"/>
+      </w:pPr>
+    </w:p>
+    <w:p>
+      <w:pPr>
+        <w:pStyle w:val="ListParagraph"/>
+        <w:spacing w:line="276" w:lineRule="auto"/>
+        <w:rPr>
+          <w:b/>
+        </w:rPr>
+      </w:pPr>
+      <w:r>
+        <w:rPr>
+          <w:b/>
+        </w:rPr>
+        <w:t xml:space="preserve">Push </w:t>
+      </w:r>
+      <w:r>
+        <w:rPr>
+          <w:b/>
+        </w:rPr>
+        <w:t>(adding to a stack) e</w:t>
+      </w:r>
+      <w:r>
+        <w:rPr>
+          <w:b/>
+        </w:rPr>
+        <w:t xml:space="preserve">xample: </w:t>
+      </w:r>
+    </w:p>
+    <w:p>
+      <w:pPr>
+        <w:pStyle w:val="ListParagraph"/>
+        <w:spacing w:line="276" w:lineRule="auto"/>
+        <w:rPr>
+          <w:u w:val="single"/>
+        </w:rPr>
+      </w:pPr>
+    </w:p>
+    <w:p>
+      <w:pPr>
+        <w:pStyle w:val="ListParagraph"/>
+        <w:spacing w:line="276" w:lineRule="auto"/>
+      </w:pPr>
+      <w:r>
+        <w:t>Procedure Push</w:t>
+      </w:r>
+    </w:p>
+    <w:p>
+      <w:pPr>
+        <w:pStyle w:val="ListParagraph"/>
+        <w:spacing w:line="276" w:lineRule="auto"/>
+      </w:pPr>
+      <w:r>
+        <w:tab/>
+        <w:t xml:space="preserve">IF Top = </w:t>
+      </w:r>
+      <w:proofErr w:type="spellStart"/>
+      <w:r>
+        <w:t>MaximumSize</w:t>
+      </w:r>
+      <w:proofErr w:type="spellEnd"/>
+      <w:r>
+        <w:t xml:space="preserve"> THEN</w:t>
+      </w:r>
+      <w:r>
+        <w:t xml:space="preserve"> </w:t>
+      </w:r>
+      <w:r>
+        <w:rPr>
+          <w:color w:val="FF0000"/>
+        </w:rPr>
+        <w:t xml:space="preserve">//check if memory </w:t>
+      </w:r>
+      <w:r>
+        <w:rPr>
+          <w:color w:val="FF0000"/>
+        </w:rPr>
+        <w:t>available</w:t>
+      </w:r>
+    </w:p>
+    <w:p>
+      <w:pPr>
+        <w:pStyle w:val="ListParagraph"/>
+        <w:spacing w:line="276" w:lineRule="auto"/>
+      </w:pPr>
+      <w:r>
+        <w:tab/>
+      </w:r>
+      <w:r>
+        <w:tab/>
+        <w:t>OUTPUT “Stack overflow”</w:t>
+      </w:r>
+    </w:p>
+    <w:p>
+      <w:pPr>
+        <w:pStyle w:val="ListParagraph"/>
+        <w:spacing w:line="276" w:lineRule="auto"/>
+      </w:pPr>
+      <w:r>
+        <w:tab/>
+        <w:t>ELSE</w:t>
+      </w:r>
+    </w:p>
+    <w:p>
+      <w:pPr>
+        <w:pStyle w:val="ListParagraph"/>
+        <w:spacing w:line="276" w:lineRule="auto"/>
+      </w:pPr>
+      <w:r>
+        <w:tab/>
+      </w:r>
+      <w:r>
+        <w:tab/>
+        <w:t xml:space="preserve">Top = Top + 1 </w:t>
+      </w:r>
+      <w:r>
+        <w:rPr>
+          <w:color w:val="FF0000"/>
+        </w:rPr>
+        <w:t>//increment top pointer</w:t>
+      </w:r>
+    </w:p>
+    <w:p>
+      <w:pPr>
+        <w:pStyle w:val="ListParagraph"/>
+        <w:spacing w:line="276" w:lineRule="auto"/>
+        <w:rPr>
+          <w:color w:val="FF0000"/>
+        </w:rPr>
+      </w:pPr>
+      <w:r>
+        <w:tab/>
+      </w:r>
+      <w:r>
+        <w:tab/>
+      </w:r>
+      <w:proofErr w:type="spellStart"/>
+      <w:r>
+        <w:t>ArrayStack</w:t>
+      </w:r>
+      <w:proofErr w:type="spellEnd"/>
+      <w:r>
+        <w:t xml:space="preserve">(Top) = new item </w:t>
+      </w:r>
+      <w:r>
+        <w:rPr>
+          <w:color w:val="FF0000"/>
+        </w:rPr>
+        <w:t xml:space="preserve">//new item placed in the </w:t>
+      </w:r>
+      <w:proofErr w:type="spellStart"/>
+      <w:r>
+        <w:rPr>
+          <w:color w:val="FF0000"/>
+        </w:rPr>
+        <w:t>pos</w:t>
+      </w:r>
+      <w:proofErr w:type="spellEnd"/>
+      <w:r>
+        <w:rPr>
+          <w:color w:val="FF0000"/>
+        </w:rPr>
+        <w:t xml:space="preserve"> of pointer</w:t>
+      </w:r>
+      <w:r>
+        <w:rPr>
+          <w:color w:val="FF0000"/>
+        </w:rPr>
+        <w:tab/>
+      </w:r>
+    </w:p>
+    <w:p>
+      <w:pPr>
+        <w:pStyle w:val="ListParagraph"/>
+        <w:spacing w:line="276" w:lineRule="auto"/>
+        <w:ind w:firstLine="720"/>
+      </w:pPr>
+      <w:r>
+        <w:t>END IF</w:t>
+      </w:r>
+    </w:p>
+    <w:p>
+      <w:pPr>
+        <w:pStyle w:val="ListParagraph"/>
+        <w:spacing w:line="276" w:lineRule="auto"/>
+      </w:pPr>
+      <w:r>
+        <w:t>END Procedure</w:t>
+      </w:r>
+    </w:p>
+    <w:p>
+      <w:pPr>
+        <w:pStyle w:val="ListParagraph"/>
+        <w:spacing w:line="276" w:lineRule="auto"/>
+      </w:pPr>
+    </w:p>
+    <w:p>
+      <w:pPr>
+        <w:pStyle w:val="ListParagraph"/>
+        <w:spacing w:line="276" w:lineRule="auto"/>
+      </w:pPr>
+      <w:r>
+        <w:t>//----------------------------------</w:t>
+      </w:r>
+    </w:p>
+    <w:p>
+      <w:pPr>
+        <w:pStyle w:val="ListParagraph"/>
+        <w:spacing w:line="276" w:lineRule="auto"/>
+        <w:rPr>
+          <w:b/>
+        </w:rPr>
+      </w:pPr>
+      <w:r>
+        <w:rPr>
+          <w:b/>
+        </w:rPr>
+        <w:t>Pop</w:t>
+      </w:r>
+      <w:r>
+        <w:rPr>
+          <w:b/>
+        </w:rPr>
+        <w:t xml:space="preserve"> </w:t>
+      </w:r>
+      <w:r>
+        <w:rPr>
+          <w:b/>
+        </w:rPr>
+        <w:t>(removing from stack) e</w:t>
+      </w:r>
+      <w:r>
+        <w:rPr>
+          <w:b/>
+        </w:rPr>
+        <w:t xml:space="preserve">xample: </w:t>
+      </w:r>
+    </w:p>
+    <w:p>
+      <w:pPr>
+        <w:pStyle w:val="ListParagraph"/>
+        <w:spacing w:line="276" w:lineRule="auto"/>
+        <w:rPr>
+          <w:u w:val="single"/>
+        </w:rPr>
+      </w:pPr>
+    </w:p>
+    <w:p>
+      <w:pPr>
+        <w:pStyle w:val="ListParagraph"/>
+        <w:spacing w:line="276" w:lineRule="auto"/>
+      </w:pPr>
+      <w:r>
+        <w:t xml:space="preserve">Procedure </w:t>
+      </w:r>
+      <w:r>
+        <w:t>Pop</w:t>
+      </w:r>
+    </w:p>
+    <w:p>
+      <w:pPr>
+        <w:pStyle w:val="ListParagraph"/>
+        <w:spacing w:line="276" w:lineRule="auto"/>
+      </w:pPr>
+      <w:r>
+        <w:tab/>
+        <w:t xml:space="preserve">IF Top = </w:t>
+      </w:r>
+      <w:r>
+        <w:t>0</w:t>
+      </w:r>
+      <w:r>
+        <w:t xml:space="preserve"> THEN </w:t>
+      </w:r>
+      <w:r>
+        <w:rPr>
+          <w:color w:val="FF0000"/>
+        </w:rPr>
+        <w:t xml:space="preserve">//check if </w:t>
+      </w:r>
+      <w:r>
+        <w:rPr>
+          <w:color w:val="FF0000"/>
+        </w:rPr>
+        <w:t>stack has elements for removal</w:t>
+      </w:r>
+    </w:p>
+    <w:p>
+      <w:pPr>
+        <w:pStyle w:val="ListParagraph"/>
+        <w:spacing w:line="276" w:lineRule="auto"/>
+      </w:pPr>
+      <w:r>
+        <w:tab/>
+      </w:r>
+      <w:r>
+        <w:tab/>
+        <w:t xml:space="preserve">OUTPUT “Stack </w:t>
+      </w:r>
+      <w:r>
+        <w:t>is empty</w:t>
+      </w:r>
+      <w:r>
+        <w:t>”</w:t>
+      </w:r>
+    </w:p>
+    <w:p>
+      <w:pPr>
+        <w:pStyle w:val="ListParagraph"/>
+        <w:spacing w:line="276" w:lineRule="auto"/>
+      </w:pPr>
+      <w:r>
+        <w:tab/>
+        <w:t>ELSE</w:t>
+      </w:r>
+    </w:p>
+    <w:p>
+      <w:pPr>
+        <w:pStyle w:val="ListParagraph"/>
+        <w:spacing w:line="276" w:lineRule="auto"/>
+      </w:pPr>
+      <w:r>
+        <w:tab/>
+      </w:r>
+      <w:r>
+        <w:tab/>
+        <w:t>copy</w:t>
+      </w:r>
+      <w:r>
+        <w:t xml:space="preserve"> item </w:t>
+      </w:r>
+      <w:r>
+        <w:t xml:space="preserve">= </w:t>
+      </w:r>
+      <w:proofErr w:type="spellStart"/>
+      <w:r>
+        <w:t>ArrayStack</w:t>
+      </w:r>
+      <w:proofErr w:type="spellEnd"/>
+      <w:r>
+        <w:t xml:space="preserve">(Top) </w:t>
+      </w:r>
+      <w:r>
+        <w:rPr>
+          <w:color w:val="FF0000"/>
+        </w:rPr>
+        <w:t>//</w:t>
+      </w:r>
+      <w:r>
+        <w:rPr>
+          <w:color w:val="FF0000"/>
+        </w:rPr>
+        <w:t>grab item from top by copying it</w:t>
+      </w:r>
+    </w:p>
+    <w:p>
+      <w:pPr>
+        <w:pStyle w:val="ListParagraph"/>
+        <w:spacing w:line="276" w:lineRule="auto"/>
+      </w:pPr>
+      <w:r>
+        <w:tab/>
+      </w:r>
+      <w:r>
+        <w:tab/>
+        <w:t xml:space="preserve">Top = Top </w:t>
+      </w:r>
+      <w:r>
+        <w:t>-</w:t>
+      </w:r>
+      <w:r>
+        <w:t xml:space="preserve"> 1 </w:t>
+      </w:r>
+      <w:r>
+        <w:rPr>
+          <w:color w:val="FF0000"/>
+        </w:rPr>
+        <w:t>//</w:t>
+      </w:r>
+      <w:r>
+        <w:rPr>
+          <w:color w:val="FF0000"/>
+        </w:rPr>
+        <w:t>decrement</w:t>
+      </w:r>
+      <w:r>
+        <w:rPr>
+          <w:color w:val="FF0000"/>
+        </w:rPr>
+        <w:t xml:space="preserve"> top pointer</w:t>
+      </w:r>
+      <w:r>
+        <w:rPr>
+          <w:color w:val="FF0000"/>
+        </w:rPr>
+        <w:t xml:space="preserve"> </w:t>
+      </w:r>
+    </w:p>
+    <w:p>
+      <w:pPr>
+        <w:pStyle w:val="ListParagraph"/>
+        <w:spacing w:line="276" w:lineRule="auto"/>
+        <w:ind w:firstLine="720"/>
+      </w:pPr>
+      <w:r>
+        <w:t>END IF</w:t>
+      </w:r>
+    </w:p>
+    <w:p>
+      <w:pPr>
+        <w:pStyle w:val="ListParagraph"/>
+        <w:spacing w:line="276" w:lineRule="auto"/>
+      </w:pPr>
+      <w:r>
+        <w:t>END Procedure</w:t>
+      </w:r>
+    </w:p>
+    <w:p>
+      <w:pPr>
+        <w:pStyle w:val="ListParagraph"/>
+        <w:spacing w:line="276" w:lineRule="auto"/>
+      </w:pPr>
+    </w:p>
+    <w:p>
+      <w:pPr>
+        <w:pStyle w:val="ListParagraph"/>
+        <w:spacing w:line="276" w:lineRule="auto"/>
+      </w:pPr>
+      <w:r>
+        <w:rPr>
+          <w:color w:val="FFFFFF" w:themeColor="background1"/>
+          <w:highlight w:val="red"/>
+        </w:rPr>
+        <w:t>NOTE:</w:t>
+      </w:r>
+      <w:r>
+        <w:t xml:space="preserve"> We don’t necessarily have to delete the item form the stack, just change the </w:t>
+      </w:r>
+      <w:proofErr w:type="spellStart"/>
+      <w:r>
+        <w:t>pos</w:t>
+      </w:r>
+      <w:proofErr w:type="spellEnd"/>
+      <w:r>
+        <w:t xml:space="preserve"> of the pointer. (The item will be overridden next time a new element is popped onto this </w:t>
+      </w:r>
+      <w:proofErr w:type="spellStart"/>
+      <w:r>
+        <w:t>pos</w:t>
+      </w:r>
+      <w:proofErr w:type="spellEnd"/>
+      <w:r>
+        <w:t>).</w:t>
+      </w:r>
+    </w:p>
+    <w:p>
+      <w:pPr>
+        <w:pStyle w:val="ListParagraph"/>
+        <w:spacing w:line="276" w:lineRule="auto"/>
+      </w:pPr>
+    </w:p>
+    <w:p>
+      <w:pPr>
+        <w:jc w:val="center"/>
+        <w:rPr>
+          <w:sz w:val="40"/>
+          <w:szCs w:val="40"/>
+        </w:rPr>
+      </w:pPr>
+      <w:r>
+        <w:rPr>
+          <w:sz w:val="40"/>
+          <w:szCs w:val="40"/>
+        </w:rPr>
+        <w:t>Stack Operations</w:t>
+      </w:r>
+      <w:r>
+        <w:rPr>
+          <w:sz w:val="40"/>
+          <w:szCs w:val="40"/>
+        </w:rPr>
+        <w:t xml:space="preserve"> Complexity</w:t>
+      </w:r>
+    </w:p>
+    <w:p>
+      <w:pPr>
+        <w:pStyle w:val="ListParagraph"/>
+        <w:numPr>
+          <w:ilvl w:val="0"/>
+          <w:numId w:val="5"/>
+        </w:numPr>
+        <w:spacing w:line="276" w:lineRule="auto"/>
+      </w:pPr>
+      <w:r>
+        <w:t xml:space="preserve">Increasing the amount of data makes </w:t>
+      </w:r>
+      <w:r>
+        <w:rPr>
+          <w:u w:val="single"/>
+        </w:rPr>
+        <w:t>no difference</w:t>
+      </w:r>
+      <w:r>
+        <w:t xml:space="preserve"> to the time taken by pushing or popping.</w:t>
+      </w:r>
+    </w:p>
+    <w:p>
+      <w:pPr>
+        <w:pStyle w:val="ListParagraph"/>
+        <w:numPr>
+          <w:ilvl w:val="0"/>
+          <w:numId w:val="5"/>
+        </w:numPr>
+        <w:spacing w:line="276" w:lineRule="auto"/>
+        <w:rPr>
+          <w:color w:val="FF0000"/>
+        </w:rPr>
+      </w:pPr>
+      <w:r>
+        <w:t xml:space="preserve">The Big O time complexity is known as </w:t>
+      </w:r>
+      <w:r>
+        <w:rPr>
+          <w:color w:val="FF0000"/>
+        </w:rPr>
+        <w:t>Constant</w:t>
+      </w:r>
+      <w:r>
+        <w:t xml:space="preserve">. </w:t>
+      </w:r>
+      <w:proofErr w:type="gramStart"/>
+      <w:r>
+        <w:rPr>
+          <w:color w:val="FF0000"/>
+        </w:rPr>
+        <w:t>O(</w:t>
+      </w:r>
+      <w:proofErr w:type="gramEnd"/>
+      <w:r>
+        <w:rPr>
+          <w:color w:val="FF0000"/>
+        </w:rPr>
+        <w:t>1)</w:t>
+      </w:r>
+    </w:p>
+    <w:p>
+      <w:pPr>
+        <w:rPr>
+          <w:color w:val="FF0000"/>
+        </w:rPr>
+      </w:pPr>
+      <w:r>
+        <w:rPr>
+          <w:color w:val="FF0000"/>
+        </w:rPr>
+        <w:br w:type="page"/>
+      </w:r>
+    </w:p>
+    <w:p>
+      <w:pPr>
+        <w:jc w:val="center"/>
+        <w:rPr>
+          <w:sz w:val="40"/>
+          <w:szCs w:val="40"/>
+        </w:rPr>
+      </w:pPr>
+      <w:r>
+        <w:rPr>
+          <w:sz w:val="40"/>
+          <w:szCs w:val="40"/>
+        </w:rPr>
+        <w:lastRenderedPageBreak/>
+        <w:t>The Dominant Term</w:t>
+      </w:r>
+    </w:p>
+    <w:p>
+      <w:pPr>
+        <w:pStyle w:val="ListParagraph"/>
+        <w:numPr>
+          <w:ilvl w:val="0"/>
+          <w:numId w:val="6"/>
+        </w:numPr>
+      </w:pPr>
+      <w:r>
+        <w:t xml:space="preserve">An algorithm working on a data structure of size n might take </w:t>
+      </w:r>
+      <w:r>
+        <w:rPr>
+          <w:color w:val="FF0000"/>
+        </w:rPr>
+        <w:t>5n</w:t>
+      </w:r>
+      <w:r>
+        <w:rPr>
+          <w:color w:val="FF0000"/>
+          <w:vertAlign w:val="superscript"/>
+        </w:rPr>
+        <w:t>3</w:t>
+      </w:r>
+      <w:r>
+        <w:rPr>
+          <w:color w:val="FF0000"/>
+          <w:vertAlign w:val="superscript"/>
+        </w:rPr>
+        <w:t xml:space="preserve"> </w:t>
+      </w:r>
+      <w:r>
+        <w:rPr>
+          <w:color w:val="FF0000"/>
+        </w:rPr>
+        <w:t>+ n</w:t>
+      </w:r>
+      <w:r>
+        <w:rPr>
+          <w:color w:val="FF0000"/>
+          <w:vertAlign w:val="superscript"/>
+        </w:rPr>
+        <w:t>2</w:t>
+      </w:r>
+      <w:r>
+        <w:rPr>
+          <w:color w:val="FF0000"/>
+        </w:rPr>
+        <w:t xml:space="preserve"> + 4n + 3 </w:t>
+      </w:r>
+      <w:r>
+        <w:t>steps</w:t>
+      </w:r>
+      <w:r>
+        <w:t>.</w:t>
+      </w:r>
+    </w:p>
+    <w:p>
+      <w:pPr>
+        <w:pStyle w:val="ListParagraph"/>
+        <w:numPr>
+          <w:ilvl w:val="0"/>
+          <w:numId w:val="6"/>
+        </w:numPr>
+      </w:pPr>
+      <w:r>
+        <w:t>The larger n becomes (5n</w:t>
+      </w:r>
+      <w:r>
+        <w:rPr>
+          <w:vertAlign w:val="superscript"/>
+        </w:rPr>
+        <w:t>3</w:t>
+      </w:r>
+      <w:r>
+        <w:t xml:space="preserve"> in the example above), the less significant the smaller terms become, so we ignore everything except 5n</w:t>
+      </w:r>
+      <w:r>
+        <w:rPr>
+          <w:vertAlign w:val="superscript"/>
+        </w:rPr>
+        <w:t>3</w:t>
+      </w:r>
+      <w:r>
+        <w:t>.</w:t>
+      </w:r>
+    </w:p>
+    <w:p>
+      <w:pPr>
+        <w:pStyle w:val="ListParagraph"/>
+        <w:numPr>
+          <w:ilvl w:val="0"/>
+          <w:numId w:val="6"/>
+        </w:numPr>
+      </w:pPr>
+      <w:r>
+        <w:t>We can also ignore any constants</w:t>
+      </w:r>
+      <w:r>
+        <w:t xml:space="preserve"> (fixed numbers. ‘5’ in this case)</w:t>
+      </w:r>
+      <w:r>
+        <w:t>, so the Big O time complexity of the above algorithm is O(n</w:t>
+      </w:r>
+      <w:r>
+        <w:rPr>
+          <w:vertAlign w:val="superscript"/>
+        </w:rPr>
+        <w:t>3</w:t>
+      </w:r>
+      <w:r>
+        <w:t>)</w:t>
+      </w:r>
+    </w:p>
+    <w:p/>
+    <w:p/>
+    <w:p>
+      <w:pPr>
+        <w:pStyle w:val="ListParagraph"/>
+      </w:pPr>
+    </w:p>
+    <w:p>
+      <w:pPr>
+        <w:jc w:val="center"/>
+        <w:rPr>
+          <w:sz w:val="40"/>
+          <w:szCs w:val="40"/>
+        </w:rPr>
+      </w:pPr>
+      <w:r>
+        <w:rPr>
+          <w:sz w:val="40"/>
+          <w:szCs w:val="40"/>
+        </w:rPr>
+        <w:t>Bubble Sort</w:t>
+      </w:r>
+    </w:p>
+    <w:p>
+      <w:pPr>
+        <w:pStyle w:val="ListParagraph"/>
+        <w:numPr>
+          <w:ilvl w:val="0"/>
+          <w:numId w:val="7"/>
+        </w:numPr>
+        <w:spacing w:line="276" w:lineRule="auto"/>
+      </w:pPr>
+      <w:r>
+        <w:t>Sorts a list of items into numeric or alphabetical order.</w:t>
+      </w:r>
+    </w:p>
+    <w:p>
+      <w:pPr>
+        <w:pStyle w:val="ListParagraph"/>
+        <w:numPr>
+          <w:ilvl w:val="0"/>
+          <w:numId w:val="7"/>
+        </w:numPr>
+        <w:spacing w:line="276" w:lineRule="auto"/>
+      </w:pPr>
+      <w:r>
+        <w:t>It scans a list, comparing pairs of values and swapping their positions if necessary.</w:t>
+      </w:r>
+    </w:p>
+    <w:p>
+      <w:pPr>
+        <w:pStyle w:val="ListParagraph"/>
+        <w:numPr>
+          <w:ilvl w:val="0"/>
+          <w:numId w:val="7"/>
+        </w:numPr>
+        <w:spacing w:line="276" w:lineRule="auto"/>
+      </w:pPr>
+      <w:r>
+        <w:t>For n amount of data items, the list is scanned like this n-1 times.</w:t>
+      </w:r>
+    </w:p>
+    <w:p>
+      <w:pPr>
+        <w:pStyle w:val="ListParagraph"/>
+        <w:numPr>
+          <w:ilvl w:val="0"/>
+          <w:numId w:val="7"/>
+        </w:numPr>
+        <w:spacing w:line="276" w:lineRule="auto"/>
+      </w:pPr>
+      <w:r>
+        <w:t xml:space="preserve">Various enhancements are possible, to improve its performance. </w:t>
+      </w:r>
+    </w:p>
+    <w:p>
+      <w:pPr>
+        <w:pStyle w:val="ListParagraph"/>
+        <w:numPr>
+          <w:ilvl w:val="0"/>
+          <w:numId w:val="7"/>
+        </w:numPr>
+        <w:spacing w:line="276" w:lineRule="auto"/>
+      </w:pPr>
+      <w:r>
+        <w:t xml:space="preserve">Not very efficient. Doubling the amount of data with this sort, </w:t>
+      </w:r>
+      <w:r>
+        <w:rPr>
+          <w:b/>
+        </w:rPr>
+        <w:t>quadruples</w:t>
+      </w:r>
+      <w:r>
+        <w:t xml:space="preserve"> the amount of time taken! </w:t>
+      </w:r>
+    </w:p>
+    <w:p>
+      <w:pPr>
+        <w:pStyle w:val="ListParagraph"/>
+        <w:spacing w:line="276" w:lineRule="auto"/>
+      </w:pPr>
+    </w:p>
+    <w:p>
+      <w:pPr>
+        <w:spacing w:line="276" w:lineRule="auto"/>
+        <w:rPr>
+          <w:color w:val="C45911" w:themeColor="accent2" w:themeShade="BF"/>
+        </w:rPr>
+      </w:pPr>
+      <w:r>
+        <w:t xml:space="preserve">FOR </w:t>
+      </w:r>
+      <w:r>
+        <w:t>j</w:t>
+      </w:r>
+      <w:r>
+        <w:t xml:space="preserve"> = 1 to n </w:t>
+      </w:r>
+      <w:r>
+        <w:t>–</w:t>
+      </w:r>
+      <w:r>
+        <w:t xml:space="preserve"> 1</w:t>
+      </w:r>
+      <w:r>
+        <w:t xml:space="preserve"> </w:t>
+      </w:r>
+      <w:r>
+        <w:rPr>
+          <w:color w:val="C45911" w:themeColor="accent2" w:themeShade="BF"/>
+        </w:rPr>
+        <w:t>//from 1 to n-1 so that the final current is checking the final element</w:t>
+      </w:r>
+      <w:r>
+        <w:rPr>
+          <w:color w:val="C45911" w:themeColor="accent2" w:themeShade="BF"/>
+        </w:rPr>
+        <w:t>**</w:t>
+      </w:r>
+    </w:p>
+    <w:p>
+      <w:pPr>
+        <w:spacing w:line="276" w:lineRule="auto"/>
+        <w:ind w:firstLine="720"/>
+      </w:pPr>
+      <w:r>
+        <w:t xml:space="preserve">FOR </w:t>
+      </w:r>
+      <w:proofErr w:type="spellStart"/>
+      <w:r>
+        <w:t>i</w:t>
+      </w:r>
+      <w:proofErr w:type="spellEnd"/>
+      <w:r>
+        <w:t xml:space="preserve"> = 0 TO n </w:t>
+      </w:r>
+      <w:r>
+        <w:t>-</w:t>
+      </w:r>
+      <w:r>
+        <w:t xml:space="preserve"> </w:t>
+      </w:r>
+      <w:r>
+        <w:rPr>
+          <w:color w:val="C45911" w:themeColor="accent2" w:themeShade="BF"/>
+        </w:rPr>
+        <w:t>2</w:t>
+      </w:r>
+      <w:r>
+        <w:rPr>
+          <w:color w:val="C45911" w:themeColor="accent2" w:themeShade="BF"/>
+        </w:rPr>
+        <w:t xml:space="preserve"> //loop up to </w:t>
+      </w:r>
+      <w:r>
+        <w:rPr>
+          <w:color w:val="C45911" w:themeColor="accent2" w:themeShade="BF"/>
+        </w:rPr>
+        <w:t>2nd</w:t>
+      </w:r>
+      <w:r>
+        <w:rPr>
+          <w:color w:val="C45911" w:themeColor="accent2" w:themeShade="BF"/>
+        </w:rPr>
+        <w:t xml:space="preserve"> last </w:t>
+      </w:r>
+      <w:proofErr w:type="spellStart"/>
+      <w:r>
+        <w:rPr>
+          <w:color w:val="C45911" w:themeColor="accent2" w:themeShade="BF"/>
+        </w:rPr>
+        <w:t>pos</w:t>
+      </w:r>
+      <w:proofErr w:type="spellEnd"/>
+      <w:r>
+        <w:rPr>
+          <w:color w:val="C45911" w:themeColor="accent2" w:themeShade="BF"/>
+        </w:rPr>
+        <w:t xml:space="preserve">, as current </w:t>
+      </w:r>
+      <w:r>
+        <w:rPr>
+          <w:color w:val="C45911" w:themeColor="accent2" w:themeShade="BF"/>
+        </w:rPr>
+        <w:t>element</w:t>
+      </w:r>
+      <w:r>
+        <w:rPr>
+          <w:color w:val="C45911" w:themeColor="accent2" w:themeShade="BF"/>
+        </w:rPr>
+        <w:t xml:space="preserve"> checks </w:t>
+      </w:r>
+      <w:r>
+        <w:rPr>
+          <w:color w:val="C45911" w:themeColor="accent2" w:themeShade="BF"/>
+        </w:rPr>
+        <w:t>next element</w:t>
+      </w:r>
+    </w:p>
+    <w:p>
+      <w:pPr>
+        <w:spacing w:line="276" w:lineRule="auto"/>
+        <w:rPr>
+          <w:color w:val="C45911" w:themeColor="accent2" w:themeShade="BF"/>
+        </w:rPr>
+      </w:pPr>
+      <w:r>
+        <w:tab/>
+      </w:r>
+      <w:r>
+        <w:t xml:space="preserve">        </w:t>
+      </w:r>
+      <w:r>
+        <w:t xml:space="preserve">IF </w:t>
+      </w:r>
+      <w:proofErr w:type="spellStart"/>
+      <w:r>
+        <w:t>ArrayToSort</w:t>
+      </w:r>
+      <w:proofErr w:type="spellEnd"/>
+      <w:r>
+        <w:t>(</w:t>
+      </w:r>
+      <w:proofErr w:type="spellStart"/>
+      <w:r>
+        <w:t>i</w:t>
+      </w:r>
+      <w:proofErr w:type="spellEnd"/>
+      <w:r>
+        <w:t xml:space="preserve">) &gt; </w:t>
+      </w:r>
+      <w:proofErr w:type="spellStart"/>
+      <w:proofErr w:type="gramStart"/>
+      <w:r>
+        <w:t>ArrayToSort</w:t>
+      </w:r>
+      <w:proofErr w:type="spellEnd"/>
+      <w:r>
+        <w:t>(</w:t>
+      </w:r>
+      <w:proofErr w:type="spellStart"/>
+      <w:proofErr w:type="gramEnd"/>
+      <w:r>
+        <w:t>i</w:t>
+      </w:r>
+      <w:proofErr w:type="spellEnd"/>
+      <w:r>
+        <w:t xml:space="preserve"> + 1) THEN</w:t>
+      </w:r>
+      <w:r>
+        <w:t xml:space="preserve"> </w:t>
+      </w:r>
+      <w:r>
+        <w:rPr>
+          <w:color w:val="C45911" w:themeColor="accent2" w:themeShade="BF"/>
+        </w:rPr>
+        <w:t>//check if next element is bigger than current</w:t>
+      </w:r>
+    </w:p>
+    <w:p>
+      <w:pPr>
+        <w:spacing w:line="276" w:lineRule="auto"/>
+      </w:pPr>
+      <w:r>
+        <w:tab/>
+      </w:r>
+      <w:r>
+        <w:tab/>
+        <w:t xml:space="preserve">Swap </w:t>
+      </w:r>
+      <w:proofErr w:type="spellStart"/>
+      <w:r>
+        <w:t>ArrayToSort</w:t>
+      </w:r>
+      <w:proofErr w:type="spellEnd"/>
+      <w:r>
+        <w:t>(</w:t>
+      </w:r>
+      <w:proofErr w:type="spellStart"/>
+      <w:r>
+        <w:t>i</w:t>
+      </w:r>
+      <w:proofErr w:type="spellEnd"/>
+      <w:r>
+        <w:t xml:space="preserve">) with </w:t>
+      </w:r>
+      <w:proofErr w:type="spellStart"/>
+      <w:r>
+        <w:t>ArrayToSort</w:t>
+      </w:r>
+      <w:proofErr w:type="spellEnd"/>
+      <w:r>
+        <w:t>(i+1)</w:t>
+      </w:r>
+      <w:r>
+        <w:t xml:space="preserve"> </w:t>
+      </w:r>
+      <w:r>
+        <w:rPr>
+          <w:color w:val="C45911" w:themeColor="accent2" w:themeShade="BF"/>
+        </w:rPr>
+        <w:t>//swap if so</w:t>
+      </w:r>
+    </w:p>
+    <w:p>
+      <w:pPr>
+        <w:spacing w:line="276" w:lineRule="auto"/>
+      </w:pPr>
+      <w:r>
+        <w:tab/>
+      </w:r>
+      <w:r>
+        <w:t xml:space="preserve">        </w:t>
+      </w:r>
+      <w:r>
+        <w:t>END IF</w:t>
+      </w:r>
+    </w:p>
+    <w:p>
+      <w:pPr>
+        <w:spacing w:line="276" w:lineRule="auto"/>
+        <w:ind w:firstLine="720"/>
+      </w:pPr>
+      <w:r>
+        <w:t xml:space="preserve">NEXT </w:t>
+      </w:r>
+      <w:proofErr w:type="spellStart"/>
+      <w:r>
+        <w:t>i</w:t>
+      </w:r>
+      <w:proofErr w:type="spellEnd"/>
+    </w:p>
+    <w:p>
+      <w:pPr>
+        <w:spacing w:line="276" w:lineRule="auto"/>
+      </w:pPr>
+      <w:r>
+        <w:t xml:space="preserve">NEXT </w:t>
+      </w:r>
+      <w:r>
+        <w:t>j</w:t>
+      </w:r>
+    </w:p>
+    <w:p>
+      <w:pPr>
+        <w:spacing w:line="276" w:lineRule="auto"/>
+        <w:rPr>
+          <w:color w:val="C45911" w:themeColor="accent2" w:themeShade="BF"/>
+        </w:rPr>
+      </w:pPr>
+      <w:r>
+        <w:rPr>
+          <w:color w:val="C45911" w:themeColor="accent2" w:themeShade="BF"/>
+        </w:rPr>
+        <w:t>**</w:t>
+      </w:r>
+      <w:r>
+        <w:t xml:space="preserve"> </w:t>
+      </w:r>
+      <w:r>
+        <w:rPr>
+          <w:color w:val="C45911" w:themeColor="accent2" w:themeShade="BF"/>
+        </w:rPr>
+        <w:t xml:space="preserve">example list: </w:t>
+      </w:r>
+      <w:r>
+        <w:rPr>
+          <w:color w:val="C45911" w:themeColor="accent2" w:themeShade="BF"/>
+        </w:rPr>
+        <w:t>0123</w:t>
+      </w:r>
+    </w:p>
+    <w:p>
+      <w:pPr>
+        <w:spacing w:line="276" w:lineRule="auto"/>
+        <w:rPr>
+          <w:color w:val="C45911" w:themeColor="accent2" w:themeShade="BF"/>
+        </w:rPr>
+      </w:pPr>
+      <w:r>
+        <w:rPr>
+          <w:color w:val="C45911" w:themeColor="accent2" w:themeShade="BF"/>
+        </w:rPr>
+        <w:t xml:space="preserve">     </w:t>
+      </w:r>
+      <w:r>
+        <w:rPr>
+          <w:color w:val="C45911" w:themeColor="accent2" w:themeShade="BF"/>
+        </w:rPr>
+        <w:t>length = 4</w:t>
+      </w:r>
+      <w:r>
+        <w:rPr>
+          <w:color w:val="C45911" w:themeColor="accent2" w:themeShade="BF"/>
+        </w:rPr>
+        <w:t>. Requires 3 searches: 01, 12, 23. This is done with “</w:t>
+      </w:r>
+      <w:r>
+        <w:rPr>
+          <w:color w:val="C45911" w:themeColor="accent2" w:themeShade="BF"/>
+        </w:rPr>
+        <w:t>1 to n – 1</w:t>
+      </w:r>
+      <w:r>
+        <w:rPr>
+          <w:color w:val="C45911" w:themeColor="accent2" w:themeShade="BF"/>
+        </w:rPr>
+        <w:t>”</w:t>
+      </w:r>
+      <w:r>
+        <w:t xml:space="preserve"> (</w:t>
+      </w:r>
+      <w:r>
+        <w:rPr>
+          <w:color w:val="C45911" w:themeColor="accent2" w:themeShade="BF"/>
+        </w:rPr>
+        <w:t>1 to 3).</w:t>
+      </w:r>
+    </w:p>
+    <w:p>
+      <w:pPr>
+        <w:spacing w:line="276" w:lineRule="auto"/>
+        <w:rPr>
+          <w:color w:val="C45911" w:themeColor="accent2" w:themeShade="BF"/>
+        </w:rPr>
+      </w:pPr>
+    </w:p>
+    <w:p>
+      <w:pPr>
+        <w:jc w:val="center"/>
+        <w:rPr>
+          <w:sz w:val="40"/>
+          <w:szCs w:val="40"/>
+        </w:rPr>
+      </w:pPr>
+      <w:r>
+        <w:rPr>
+          <w:sz w:val="40"/>
+          <w:szCs w:val="40"/>
+        </w:rPr>
+        <w:t>Bubble Sort</w:t>
+      </w:r>
+      <w:r>
+        <w:rPr>
+          <w:sz w:val="40"/>
+          <w:szCs w:val="40"/>
+        </w:rPr>
+        <w:t xml:space="preserve"> Complexity</w:t>
+      </w:r>
+    </w:p>
+    <w:p>
+      <w:pPr>
+        <w:pStyle w:val="ListParagraph"/>
+        <w:numPr>
+          <w:ilvl w:val="0"/>
+          <w:numId w:val="8"/>
+        </w:numPr>
+      </w:pPr>
+      <w:r>
+        <w:t>For n data items to check, a simple implementation performs (n - 1) * (n – 1) operations to sort.</w:t>
+      </w:r>
+    </w:p>
+    <w:p>
+      <w:pPr>
+        <w:pStyle w:val="ListParagraph"/>
+        <w:numPr>
+          <w:ilvl w:val="0"/>
+          <w:numId w:val="8"/>
+        </w:numPr>
+      </w:pPr>
+      <w:r>
+        <w:t xml:space="preserve">This can be written as </w:t>
+      </w:r>
+      <w:r>
+        <w:rPr>
+          <w:color w:val="C45911" w:themeColor="accent2" w:themeShade="BF"/>
+        </w:rPr>
+        <w:t>n</w:t>
+      </w:r>
+      <w:r>
+        <w:rPr>
+          <w:color w:val="C45911" w:themeColor="accent2" w:themeShade="BF"/>
+          <w:vertAlign w:val="superscript"/>
+        </w:rPr>
+        <w:t>2</w:t>
+      </w:r>
+      <w:r>
+        <w:rPr>
+          <w:color w:val="C45911" w:themeColor="accent2" w:themeShade="BF"/>
+        </w:rPr>
+        <w:t xml:space="preserve"> – 2n + 1</w:t>
+      </w:r>
+      <w:r>
+        <w:t xml:space="preserve">, and the dominant term is </w:t>
+      </w:r>
+      <w:r>
+        <w:rPr>
+          <w:color w:val="C45911" w:themeColor="accent2" w:themeShade="BF"/>
+        </w:rPr>
+        <w:t>n</w:t>
+      </w:r>
+      <w:r>
+        <w:rPr>
+          <w:color w:val="C45911" w:themeColor="accent2" w:themeShade="BF"/>
+          <w:vertAlign w:val="superscript"/>
+        </w:rPr>
+        <w:t>2</w:t>
+      </w:r>
+      <w:r>
+        <w:t>.</w:t>
+      </w:r>
+    </w:p>
+    <w:p>
+      <w:pPr>
+        <w:pStyle w:val="ListParagraph"/>
+        <w:numPr>
+          <w:ilvl w:val="0"/>
+          <w:numId w:val="8"/>
+        </w:numPr>
+        <w:rPr>
+          <w:color w:val="FF0000"/>
+        </w:rPr>
+      </w:pPr>
+      <w:r>
+        <w:t xml:space="preserve">The Big O complexity is known as </w:t>
+      </w:r>
+      <w:r>
+        <w:rPr>
+          <w:color w:val="FF0000"/>
+        </w:rPr>
+        <w:t>Quadratic</w:t>
+      </w:r>
+      <w:r>
+        <w:t xml:space="preserve">. </w:t>
+      </w:r>
+      <w:r>
+        <w:rPr>
+          <w:color w:val="FF0000"/>
+        </w:rPr>
+        <w:t>O(n</w:t>
+      </w:r>
+      <w:r>
+        <w:rPr>
+          <w:color w:val="FF0000"/>
+          <w:vertAlign w:val="superscript"/>
+        </w:rPr>
+        <w:t>2</w:t>
+      </w:r>
+      <w:r>
+        <w:rPr>
+          <w:color w:val="FF0000"/>
+        </w:rPr>
+        <w:t>)</w:t>
+      </w:r>
+    </w:p>
+    <w:p>
+      <w:pPr>
+        <w:rPr>
+          <w:color w:val="FF0000"/>
+        </w:rPr>
+      </w:pPr>
+      <w:r>
+        <w:rPr>
+          <w:color w:val="FF0000"/>
+        </w:rPr>
+        <w:br w:type="page"/>
+      </w:r>
+    </w:p>
+    <w:p>
+      <w:pPr>
+        <w:jc w:val="center"/>
+        <w:rPr>
+          <w:sz w:val="40"/>
+          <w:szCs w:val="40"/>
+        </w:rPr>
+      </w:pPr>
+      <w:r>
+        <w:rPr>
+          <w:sz w:val="40"/>
+          <w:szCs w:val="40"/>
+        </w:rPr>
+        <w:lastRenderedPageBreak/>
+        <w:t>Enhanced Bubble Sort</w:t>
+      </w:r>
+    </w:p>
+    <w:p>
+      <w:pPr>
+        <w:pStyle w:val="ListParagraph"/>
+      </w:pPr>
+    </w:p>
+    <w:p>
+      <w:pPr>
+        <w:pStyle w:val="ListParagraph"/>
+        <w:numPr>
+          <w:ilvl w:val="0"/>
+          <w:numId w:val="9"/>
+        </w:numPr>
+        <w:spacing w:line="276" w:lineRule="auto"/>
+        <w:rPr>
+          <w:color w:val="C45911" w:themeColor="accent2" w:themeShade="BF"/>
+        </w:rPr>
       </w:pPr>
       <w:bookmarkStart w:id="0" w:name="_GoBack"/>
       <w:bookmarkEnd w:id="0"/>
@@ -423,6 +1835,232 @@
 <file path=word/numbering.xml><?xml version="1.0" encoding="utf-8"?>
 <w:numbering xmlns:wpc="http://schemas.microsoft.com/office/word/2010/wordprocessingCanvas" xmlns:cx="http://schemas.microsoft.com/office/drawing/2014/chartex" xmlns:mc="http://schemas.openxmlformats.org/markup-compatibility/2006" xmlns:o="urn:schemas-microsoft-com:office:office" xmlns:r="http://schemas.openxmlformats.org/officeDocument/2006/relationships" xmlns:m="http://schemas.openxmlformats.org/officeDocument/2006/math" xmlns:v="urn:schemas-microsoft-com:vml" xmlns:wp14="http://schemas.microsoft.com/office/word/2010/wordprocessingDrawing" xmlns:wp="http://schemas.openxmlformats.org/drawingml/2006/wordprocessingDrawing" xmlns:w10="urn:schemas-microsoft-com:office:word" xmlns:w="http://schemas.openxmlformats.org/wordprocessingml/2006/main" xmlns:w14="http://schemas.microsoft.com/office/word/2010/wordml" xmlns:w15="http://schemas.microsoft.com/office/word/2012/wordml" xmlns:w16se="http://schemas.microsoft.com/office/word/2015/wordml/symex" xmlns:wpg="http://schemas.microsoft.com/office/word/2010/wordprocessingGroup" xmlns:wpi="http://schemas.microsoft.com/office/word/2010/wordprocessingInk" xmlns:wne="http://schemas.microsoft.com/office/word/2006/wordml" xmlns:wps="http://schemas.microsoft.com/office/word/2010/wordprocessingShape" mc:Ignorable="w14 w15 w16se wp14">
   <w:abstractNum w:abstractNumId="0" w15:restartNumberingAfterBreak="0">
+    <w:nsid w:val="06DB1D70"/>
+    <w:multiLevelType w:val="hybridMultilevel"/>
+    <w:tmpl w:val="23780B6E"/>
+    <w:lvl w:ilvl="0" w:tplc="18090001">
+      <w:start w:val="1"/>
+      <w:numFmt w:val="bullet"/>
+      <w:lvlText w:val=""/>
+      <w:lvlJc w:val="left"/>
+      <w:pPr>
+        <w:ind w:left="720" w:hanging="360"/>
+      </w:pPr>
+      <w:rPr>
+        <w:rFonts w:ascii="Symbol" w:hAnsi="Symbol" w:hint="default"/>
+      </w:rPr>
+    </w:lvl>
+    <w:lvl w:ilvl="1" w:tplc="18090003" w:tentative="1">
+      <w:start w:val="1"/>
+      <w:numFmt w:val="bullet"/>
+      <w:lvlText w:val="o"/>
+      <w:lvlJc w:val="left"/>
+      <w:pPr>
+        <w:ind w:left="1440" w:hanging="360"/>
+      </w:pPr>
+      <w:rPr>
+        <w:rFonts w:ascii="Courier New" w:hAnsi="Courier New" w:cs="Courier New" w:hint="default"/>
+      </w:rPr>
+    </w:lvl>
+    <w:lvl w:ilvl="2" w:tplc="18090005" w:tentative="1">
+      <w:start w:val="1"/>
+      <w:numFmt w:val="bullet"/>
+      <w:lvlText w:val=""/>
+      <w:lvlJc w:val="left"/>
+      <w:pPr>
+        <w:ind w:left="2160" w:hanging="360"/>
+      </w:pPr>
+      <w:rPr>
+        <w:rFonts w:ascii="Wingdings" w:hAnsi="Wingdings" w:hint="default"/>
+      </w:rPr>
+    </w:lvl>
+    <w:lvl w:ilvl="3" w:tplc="18090001" w:tentative="1">
+      <w:start w:val="1"/>
+      <w:numFmt w:val="bullet"/>
+      <w:lvlText w:val=""/>
+      <w:lvlJc w:val="left"/>
+      <w:pPr>
+        <w:ind w:left="2880" w:hanging="360"/>
+      </w:pPr>
+      <w:rPr>
+        <w:rFonts w:ascii="Symbol" w:hAnsi="Symbol" w:hint="default"/>
+      </w:rPr>
+    </w:lvl>
+    <w:lvl w:ilvl="4" w:tplc="18090003" w:tentative="1">
+      <w:start w:val="1"/>
+      <w:numFmt w:val="bullet"/>
+      <w:lvlText w:val="o"/>
+      <w:lvlJc w:val="left"/>
+      <w:pPr>
+        <w:ind w:left="3600" w:hanging="360"/>
+      </w:pPr>
+      <w:rPr>
+        <w:rFonts w:ascii="Courier New" w:hAnsi="Courier New" w:cs="Courier New" w:hint="default"/>
+      </w:rPr>
+    </w:lvl>
+    <w:lvl w:ilvl="5" w:tplc="18090005" w:tentative="1">
+      <w:start w:val="1"/>
+      <w:numFmt w:val="bullet"/>
+      <w:lvlText w:val=""/>
+      <w:lvlJc w:val="left"/>
+      <w:pPr>
+        <w:ind w:left="4320" w:hanging="360"/>
+      </w:pPr>
+      <w:rPr>
+        <w:rFonts w:ascii="Wingdings" w:hAnsi="Wingdings" w:hint="default"/>
+      </w:rPr>
+    </w:lvl>
+    <w:lvl w:ilvl="6" w:tplc="18090001" w:tentative="1">
+      <w:start w:val="1"/>
+      <w:numFmt w:val="bullet"/>
+      <w:lvlText w:val=""/>
+      <w:lvlJc w:val="left"/>
+      <w:pPr>
+        <w:ind w:left="5040" w:hanging="360"/>
+      </w:pPr>
+      <w:rPr>
+        <w:rFonts w:ascii="Symbol" w:hAnsi="Symbol" w:hint="default"/>
+      </w:rPr>
+    </w:lvl>
+    <w:lvl w:ilvl="7" w:tplc="18090003" w:tentative="1">
+      <w:start w:val="1"/>
+      <w:numFmt w:val="bullet"/>
+      <w:lvlText w:val="o"/>
+      <w:lvlJc w:val="left"/>
+      <w:pPr>
+        <w:ind w:left="5760" w:hanging="360"/>
+      </w:pPr>
+      <w:rPr>
+        <w:rFonts w:ascii="Courier New" w:hAnsi="Courier New" w:cs="Courier New" w:hint="default"/>
+      </w:rPr>
+    </w:lvl>
+    <w:lvl w:ilvl="8" w:tplc="18090005" w:tentative="1">
+      <w:start w:val="1"/>
+      <w:numFmt w:val="bullet"/>
+      <w:lvlText w:val=""/>
+      <w:lvlJc w:val="left"/>
+      <w:pPr>
+        <w:ind w:left="6480" w:hanging="360"/>
+      </w:pPr>
+      <w:rPr>
+        <w:rFonts w:ascii="Wingdings" w:hAnsi="Wingdings" w:hint="default"/>
+      </w:rPr>
+    </w:lvl>
+  </w:abstractNum>
+  <w:abstractNum w:abstractNumId="1" w15:restartNumberingAfterBreak="0">
+    <w:nsid w:val="08DD2C86"/>
+    <w:multiLevelType w:val="hybridMultilevel"/>
+    <w:tmpl w:val="B09CF872"/>
+    <w:lvl w:ilvl="0" w:tplc="18090001">
+      <w:start w:val="1"/>
+      <w:numFmt w:val="bullet"/>
+      <w:lvlText w:val=""/>
+      <w:lvlJc w:val="left"/>
+      <w:pPr>
+        <w:ind w:left="720" w:hanging="360"/>
+      </w:pPr>
+      <w:rPr>
+        <w:rFonts w:ascii="Symbol" w:hAnsi="Symbol" w:hint="default"/>
+      </w:rPr>
+    </w:lvl>
+    <w:lvl w:ilvl="1" w:tplc="18090003" w:tentative="1">
+      <w:start w:val="1"/>
+      <w:numFmt w:val="bullet"/>
+      <w:lvlText w:val="o"/>
+      <w:lvlJc w:val="left"/>
+      <w:pPr>
+        <w:ind w:left="1440" w:hanging="360"/>
+      </w:pPr>
+      <w:rPr>
+        <w:rFonts w:ascii="Courier New" w:hAnsi="Courier New" w:cs="Courier New" w:hint="default"/>
+      </w:rPr>
+    </w:lvl>
+    <w:lvl w:ilvl="2" w:tplc="18090005" w:tentative="1">
+      <w:start w:val="1"/>
+      <w:numFmt w:val="bullet"/>
+      <w:lvlText w:val=""/>
+      <w:lvlJc w:val="left"/>
+      <w:pPr>
+        <w:ind w:left="2160" w:hanging="360"/>
+      </w:pPr>
+      <w:rPr>
+        <w:rFonts w:ascii="Wingdings" w:hAnsi="Wingdings" w:hint="default"/>
+      </w:rPr>
+    </w:lvl>
+    <w:lvl w:ilvl="3" w:tplc="18090001" w:tentative="1">
+      <w:start w:val="1"/>
+      <w:numFmt w:val="bullet"/>
+      <w:lvlText w:val=""/>
+      <w:lvlJc w:val="left"/>
+      <w:pPr>
+        <w:ind w:left="2880" w:hanging="360"/>
+      </w:pPr>
+      <w:rPr>
+        <w:rFonts w:ascii="Symbol" w:hAnsi="Symbol" w:hint="default"/>
+      </w:rPr>
+    </w:lvl>
+    <w:lvl w:ilvl="4" w:tplc="18090003" w:tentative="1">
+      <w:start w:val="1"/>
+      <w:numFmt w:val="bullet"/>
+      <w:lvlText w:val="o"/>
+      <w:lvlJc w:val="left"/>
+      <w:pPr>
+        <w:ind w:left="3600" w:hanging="360"/>
+      </w:pPr>
+      <w:rPr>
+        <w:rFonts w:ascii="Courier New" w:hAnsi="Courier New" w:cs="Courier New" w:hint="default"/>
+      </w:rPr>
+    </w:lvl>
+    <w:lvl w:ilvl="5" w:tplc="18090005" w:tentative="1">
+      <w:start w:val="1"/>
+      <w:numFmt w:val="bullet"/>
+      <w:lvlText w:val=""/>
+      <w:lvlJc w:val="left"/>
+      <w:pPr>
+        <w:ind w:left="4320" w:hanging="360"/>
+      </w:pPr>
+      <w:rPr>
+        <w:rFonts w:ascii="Wingdings" w:hAnsi="Wingdings" w:hint="default"/>
+      </w:rPr>
+    </w:lvl>
+    <w:lvl w:ilvl="6" w:tplc="18090001" w:tentative="1">
+      <w:start w:val="1"/>
+      <w:numFmt w:val="bullet"/>
+      <w:lvlText w:val=""/>
+      <w:lvlJc w:val="left"/>
+      <w:pPr>
+        <w:ind w:left="5040" w:hanging="360"/>
+      </w:pPr>
+      <w:rPr>
+        <w:rFonts w:ascii="Symbol" w:hAnsi="Symbol" w:hint="default"/>
+      </w:rPr>
+    </w:lvl>
+    <w:lvl w:ilvl="7" w:tplc="18090003" w:tentative="1">
+      <w:start w:val="1"/>
+      <w:numFmt w:val="bullet"/>
+      <w:lvlText w:val="o"/>
+      <w:lvlJc w:val="left"/>
+      <w:pPr>
+        <w:ind w:left="5760" w:hanging="360"/>
+      </w:pPr>
+      <w:rPr>
+        <w:rFonts w:ascii="Courier New" w:hAnsi="Courier New" w:cs="Courier New" w:hint="default"/>
+      </w:rPr>
+    </w:lvl>
+    <w:lvl w:ilvl="8" w:tplc="18090005" w:tentative="1">
+      <w:start w:val="1"/>
+      <w:numFmt w:val="bullet"/>
+      <w:lvlText w:val=""/>
+      <w:lvlJc w:val="left"/>
+      <w:pPr>
+        <w:ind w:left="6480" w:hanging="360"/>
+      </w:pPr>
+      <w:rPr>
+        <w:rFonts w:ascii="Wingdings" w:hAnsi="Wingdings" w:hint="default"/>
+      </w:rPr>
+    </w:lvl>
+  </w:abstractNum>
+  <w:abstractNum w:abstractNumId="2" w15:restartNumberingAfterBreak="0">
     <w:nsid w:val="0D6F0EE1"/>
     <w:multiLevelType w:val="hybridMultilevel"/>
     <w:tmpl w:val="7CE629D4"/>
@@ -535,7 +2173,233 @@
       </w:rPr>
     </w:lvl>
   </w:abstractNum>
-  <w:abstractNum w:abstractNumId="1" w15:restartNumberingAfterBreak="0">
+  <w:abstractNum w:abstractNumId="3" w15:restartNumberingAfterBreak="0">
+    <w:nsid w:val="15D54135"/>
+    <w:multiLevelType w:val="hybridMultilevel"/>
+    <w:tmpl w:val="8A683BB6"/>
+    <w:lvl w:ilvl="0" w:tplc="18090001">
+      <w:start w:val="1"/>
+      <w:numFmt w:val="bullet"/>
+      <w:lvlText w:val=""/>
+      <w:lvlJc w:val="left"/>
+      <w:pPr>
+        <w:ind w:left="720" w:hanging="360"/>
+      </w:pPr>
+      <w:rPr>
+        <w:rFonts w:ascii="Symbol" w:hAnsi="Symbol" w:hint="default"/>
+      </w:rPr>
+    </w:lvl>
+    <w:lvl w:ilvl="1" w:tplc="18090003" w:tentative="1">
+      <w:start w:val="1"/>
+      <w:numFmt w:val="bullet"/>
+      <w:lvlText w:val="o"/>
+      <w:lvlJc w:val="left"/>
+      <w:pPr>
+        <w:ind w:left="1440" w:hanging="360"/>
+      </w:pPr>
+      <w:rPr>
+        <w:rFonts w:ascii="Courier New" w:hAnsi="Courier New" w:cs="Courier New" w:hint="default"/>
+      </w:rPr>
+    </w:lvl>
+    <w:lvl w:ilvl="2" w:tplc="18090005" w:tentative="1">
+      <w:start w:val="1"/>
+      <w:numFmt w:val="bullet"/>
+      <w:lvlText w:val=""/>
+      <w:lvlJc w:val="left"/>
+      <w:pPr>
+        <w:ind w:left="2160" w:hanging="360"/>
+      </w:pPr>
+      <w:rPr>
+        <w:rFonts w:ascii="Wingdings" w:hAnsi="Wingdings" w:hint="default"/>
+      </w:rPr>
+    </w:lvl>
+    <w:lvl w:ilvl="3" w:tplc="18090001" w:tentative="1">
+      <w:start w:val="1"/>
+      <w:numFmt w:val="bullet"/>
+      <w:lvlText w:val=""/>
+      <w:lvlJc w:val="left"/>
+      <w:pPr>
+        <w:ind w:left="2880" w:hanging="360"/>
+      </w:pPr>
+      <w:rPr>
+        <w:rFonts w:ascii="Symbol" w:hAnsi="Symbol" w:hint="default"/>
+      </w:rPr>
+    </w:lvl>
+    <w:lvl w:ilvl="4" w:tplc="18090003" w:tentative="1">
+      <w:start w:val="1"/>
+      <w:numFmt w:val="bullet"/>
+      <w:lvlText w:val="o"/>
+      <w:lvlJc w:val="left"/>
+      <w:pPr>
+        <w:ind w:left="3600" w:hanging="360"/>
+      </w:pPr>
+      <w:rPr>
+        <w:rFonts w:ascii="Courier New" w:hAnsi="Courier New" w:cs="Courier New" w:hint="default"/>
+      </w:rPr>
+    </w:lvl>
+    <w:lvl w:ilvl="5" w:tplc="18090005" w:tentative="1">
+      <w:start w:val="1"/>
+      <w:numFmt w:val="bullet"/>
+      <w:lvlText w:val=""/>
+      <w:lvlJc w:val="left"/>
+      <w:pPr>
+        <w:ind w:left="4320" w:hanging="360"/>
+      </w:pPr>
+      <w:rPr>
+        <w:rFonts w:ascii="Wingdings" w:hAnsi="Wingdings" w:hint="default"/>
+      </w:rPr>
+    </w:lvl>
+    <w:lvl w:ilvl="6" w:tplc="18090001" w:tentative="1">
+      <w:start w:val="1"/>
+      <w:numFmt w:val="bullet"/>
+      <w:lvlText w:val=""/>
+      <w:lvlJc w:val="left"/>
+      <w:pPr>
+        <w:ind w:left="5040" w:hanging="360"/>
+      </w:pPr>
+      <w:rPr>
+        <w:rFonts w:ascii="Symbol" w:hAnsi="Symbol" w:hint="default"/>
+      </w:rPr>
+    </w:lvl>
+    <w:lvl w:ilvl="7" w:tplc="18090003" w:tentative="1">
+      <w:start w:val="1"/>
+      <w:numFmt w:val="bullet"/>
+      <w:lvlText w:val="o"/>
+      <w:lvlJc w:val="left"/>
+      <w:pPr>
+        <w:ind w:left="5760" w:hanging="360"/>
+      </w:pPr>
+      <w:rPr>
+        <w:rFonts w:ascii="Courier New" w:hAnsi="Courier New" w:cs="Courier New" w:hint="default"/>
+      </w:rPr>
+    </w:lvl>
+    <w:lvl w:ilvl="8" w:tplc="18090005" w:tentative="1">
+      <w:start w:val="1"/>
+      <w:numFmt w:val="bullet"/>
+      <w:lvlText w:val=""/>
+      <w:lvlJc w:val="left"/>
+      <w:pPr>
+        <w:ind w:left="6480" w:hanging="360"/>
+      </w:pPr>
+      <w:rPr>
+        <w:rFonts w:ascii="Wingdings" w:hAnsi="Wingdings" w:hint="default"/>
+      </w:rPr>
+    </w:lvl>
+  </w:abstractNum>
+  <w:abstractNum w:abstractNumId="4" w15:restartNumberingAfterBreak="0">
+    <w:nsid w:val="24A760D1"/>
+    <w:multiLevelType w:val="hybridMultilevel"/>
+    <w:tmpl w:val="1230FB42"/>
+    <w:lvl w:ilvl="0" w:tplc="18090001">
+      <w:start w:val="1"/>
+      <w:numFmt w:val="bullet"/>
+      <w:lvlText w:val=""/>
+      <w:lvlJc w:val="left"/>
+      <w:pPr>
+        <w:ind w:left="720" w:hanging="360"/>
+      </w:pPr>
+      <w:rPr>
+        <w:rFonts w:ascii="Symbol" w:hAnsi="Symbol" w:hint="default"/>
+      </w:rPr>
+    </w:lvl>
+    <w:lvl w:ilvl="1" w:tplc="18090003" w:tentative="1">
+      <w:start w:val="1"/>
+      <w:numFmt w:val="bullet"/>
+      <w:lvlText w:val="o"/>
+      <w:lvlJc w:val="left"/>
+      <w:pPr>
+        <w:ind w:left="1440" w:hanging="360"/>
+      </w:pPr>
+      <w:rPr>
+        <w:rFonts w:ascii="Courier New" w:hAnsi="Courier New" w:cs="Courier New" w:hint="default"/>
+      </w:rPr>
+    </w:lvl>
+    <w:lvl w:ilvl="2" w:tplc="18090005" w:tentative="1">
+      <w:start w:val="1"/>
+      <w:numFmt w:val="bullet"/>
+      <w:lvlText w:val=""/>
+      <w:lvlJc w:val="left"/>
+      <w:pPr>
+        <w:ind w:left="2160" w:hanging="360"/>
+      </w:pPr>
+      <w:rPr>
+        <w:rFonts w:ascii="Wingdings" w:hAnsi="Wingdings" w:hint="default"/>
+      </w:rPr>
+    </w:lvl>
+    <w:lvl w:ilvl="3" w:tplc="18090001" w:tentative="1">
+      <w:start w:val="1"/>
+      <w:numFmt w:val="bullet"/>
+      <w:lvlText w:val=""/>
+      <w:lvlJc w:val="left"/>
+      <w:pPr>
+        <w:ind w:left="2880" w:hanging="360"/>
+      </w:pPr>
+      <w:rPr>
+        <w:rFonts w:ascii="Symbol" w:hAnsi="Symbol" w:hint="default"/>
+      </w:rPr>
+    </w:lvl>
+    <w:lvl w:ilvl="4" w:tplc="18090003" w:tentative="1">
+      <w:start w:val="1"/>
+      <w:numFmt w:val="bullet"/>
+      <w:lvlText w:val="o"/>
+      <w:lvlJc w:val="left"/>
+      <w:pPr>
+        <w:ind w:left="3600" w:hanging="360"/>
+      </w:pPr>
+      <w:rPr>
+        <w:rFonts w:ascii="Courier New" w:hAnsi="Courier New" w:cs="Courier New" w:hint="default"/>
+      </w:rPr>
+    </w:lvl>
+    <w:lvl w:ilvl="5" w:tplc="18090005" w:tentative="1">
+      <w:start w:val="1"/>
+      <w:numFmt w:val="bullet"/>
+      <w:lvlText w:val=""/>
+      <w:lvlJc w:val="left"/>
+      <w:pPr>
+        <w:ind w:left="4320" w:hanging="360"/>
+      </w:pPr>
+      <w:rPr>
+        <w:rFonts w:ascii="Wingdings" w:hAnsi="Wingdings" w:hint="default"/>
+      </w:rPr>
+    </w:lvl>
+    <w:lvl w:ilvl="6" w:tplc="18090001" w:tentative="1">
+      <w:start w:val="1"/>
+      <w:numFmt w:val="bullet"/>
+      <w:lvlText w:val=""/>
+      <w:lvlJc w:val="left"/>
+      <w:pPr>
+        <w:ind w:left="5040" w:hanging="360"/>
+      </w:pPr>
+      <w:rPr>
+        <w:rFonts w:ascii="Symbol" w:hAnsi="Symbol" w:hint="default"/>
+      </w:rPr>
+    </w:lvl>
+    <w:lvl w:ilvl="7" w:tplc="18090003" w:tentative="1">
+      <w:start w:val="1"/>
+      <w:numFmt w:val="bullet"/>
+      <w:lvlText w:val="o"/>
+      <w:lvlJc w:val="left"/>
+      <w:pPr>
+        <w:ind w:left="5760" w:hanging="360"/>
+      </w:pPr>
+      <w:rPr>
+        <w:rFonts w:ascii="Courier New" w:hAnsi="Courier New" w:cs="Courier New" w:hint="default"/>
+      </w:rPr>
+    </w:lvl>
+    <w:lvl w:ilvl="8" w:tplc="18090005" w:tentative="1">
+      <w:start w:val="1"/>
+      <w:numFmt w:val="bullet"/>
+      <w:lvlText w:val=""/>
+      <w:lvlJc w:val="left"/>
+      <w:pPr>
+        <w:ind w:left="6480" w:hanging="360"/>
+      </w:pPr>
+      <w:rPr>
+        <w:rFonts w:ascii="Wingdings" w:hAnsi="Wingdings" w:hint="default"/>
+      </w:rPr>
+    </w:lvl>
+  </w:abstractNum>
+  <w:abstractNum w:abstractNumId="5" w15:restartNumberingAfterBreak="0">
     <w:nsid w:val="2CAF6B8D"/>
     <w:multiLevelType w:val="hybridMultilevel"/>
     <w:tmpl w:val="A5D20E8C"/>
@@ -648,7 +2512,120 @@
       </w:rPr>
     </w:lvl>
   </w:abstractNum>
-  <w:abstractNum w:abstractNumId="2" w15:restartNumberingAfterBreak="0">
+  <w:abstractNum w:abstractNumId="6" w15:restartNumberingAfterBreak="0">
+    <w:nsid w:val="3D1460AC"/>
+    <w:multiLevelType w:val="hybridMultilevel"/>
+    <w:tmpl w:val="D222F6C4"/>
+    <w:lvl w:ilvl="0" w:tplc="18090001">
+      <w:start w:val="1"/>
+      <w:numFmt w:val="bullet"/>
+      <w:lvlText w:val=""/>
+      <w:lvlJc w:val="left"/>
+      <w:pPr>
+        <w:ind w:left="1440" w:hanging="360"/>
+      </w:pPr>
+      <w:rPr>
+        <w:rFonts w:ascii="Symbol" w:hAnsi="Symbol" w:hint="default"/>
+      </w:rPr>
+    </w:lvl>
+    <w:lvl w:ilvl="1" w:tplc="18090003" w:tentative="1">
+      <w:start w:val="1"/>
+      <w:numFmt w:val="bullet"/>
+      <w:lvlText w:val="o"/>
+      <w:lvlJc w:val="left"/>
+      <w:pPr>
+        <w:ind w:left="2160" w:hanging="360"/>
+      </w:pPr>
+      <w:rPr>
+        <w:rFonts w:ascii="Courier New" w:hAnsi="Courier New" w:cs="Courier New" w:hint="default"/>
+      </w:rPr>
+    </w:lvl>
+    <w:lvl w:ilvl="2" w:tplc="18090005" w:tentative="1">
+      <w:start w:val="1"/>
+      <w:numFmt w:val="bullet"/>
+      <w:lvlText w:val=""/>
+      <w:lvlJc w:val="left"/>
+      <w:pPr>
+        <w:ind w:left="2880" w:hanging="360"/>
+      </w:pPr>
+      <w:rPr>
+        <w:rFonts w:ascii="Wingdings" w:hAnsi="Wingdings" w:hint="default"/>
+      </w:rPr>
+    </w:lvl>
+    <w:lvl w:ilvl="3" w:tplc="18090001" w:tentative="1">
+      <w:start w:val="1"/>
+      <w:numFmt w:val="bullet"/>
+      <w:lvlText w:val=""/>
+      <w:lvlJc w:val="left"/>
+      <w:pPr>
+        <w:ind w:left="3600" w:hanging="360"/>
+      </w:pPr>
+      <w:rPr>
+        <w:rFonts w:ascii="Symbol" w:hAnsi="Symbol" w:hint="default"/>
+      </w:rPr>
+    </w:lvl>
+    <w:lvl w:ilvl="4" w:tplc="18090003" w:tentative="1">
+      <w:start w:val="1"/>
+      <w:numFmt w:val="bullet"/>
+      <w:lvlText w:val="o"/>
+      <w:lvlJc w:val="left"/>
+      <w:pPr>
+        <w:ind w:left="4320" w:hanging="360"/>
+      </w:pPr>
+      <w:rPr>
+        <w:rFonts w:ascii="Courier New" w:hAnsi="Courier New" w:cs="Courier New" w:hint="default"/>
+      </w:rPr>
+    </w:lvl>
+    <w:lvl w:ilvl="5" w:tplc="18090005" w:tentative="1">
+      <w:start w:val="1"/>
+      <w:numFmt w:val="bullet"/>
+      <w:lvlText w:val=""/>
+      <w:lvlJc w:val="left"/>
+      <w:pPr>
+        <w:ind w:left="5040" w:hanging="360"/>
+      </w:pPr>
+      <w:rPr>
+        <w:rFonts w:ascii="Wingdings" w:hAnsi="Wingdings" w:hint="default"/>
+      </w:rPr>
+    </w:lvl>
+    <w:lvl w:ilvl="6" w:tplc="18090001" w:tentative="1">
+      <w:start w:val="1"/>
+      <w:numFmt w:val="bullet"/>
+      <w:lvlText w:val=""/>
+      <w:lvlJc w:val="left"/>
+      <w:pPr>
+        <w:ind w:left="5760" w:hanging="360"/>
+      </w:pPr>
+      <w:rPr>
+        <w:rFonts w:ascii="Symbol" w:hAnsi="Symbol" w:hint="default"/>
+      </w:rPr>
+    </w:lvl>
+    <w:lvl w:ilvl="7" w:tplc="18090003" w:tentative="1">
+      <w:start w:val="1"/>
+      <w:numFmt w:val="bullet"/>
+      <w:lvlText w:val="o"/>
+      <w:lvlJc w:val="left"/>
+      <w:pPr>
+        <w:ind w:left="6480" w:hanging="360"/>
+      </w:pPr>
+      <w:rPr>
+        <w:rFonts w:ascii="Courier New" w:hAnsi="Courier New" w:cs="Courier New" w:hint="default"/>
+      </w:rPr>
+    </w:lvl>
+    <w:lvl w:ilvl="8" w:tplc="18090005" w:tentative="1">
+      <w:start w:val="1"/>
+      <w:numFmt w:val="bullet"/>
+      <w:lvlText w:val=""/>
+      <w:lvlJc w:val="left"/>
+      <w:pPr>
+        <w:ind w:left="7200" w:hanging="360"/>
+      </w:pPr>
+      <w:rPr>
+        <w:rFonts w:ascii="Wingdings" w:hAnsi="Wingdings" w:hint="default"/>
+      </w:rPr>
+    </w:lvl>
+  </w:abstractNum>
+  <w:abstractNum w:abstractNumId="7" w15:restartNumberingAfterBreak="0">
     <w:nsid w:val="43B35EFC"/>
     <w:multiLevelType w:val="hybridMultilevel"/>
     <w:tmpl w:val="7FE04218"/>
@@ -761,14 +2738,145 @@
       </w:rPr>
     </w:lvl>
   </w:abstractNum>
+  <w:abstractNum w:abstractNumId="8" w15:restartNumberingAfterBreak="0">
+    <w:nsid w:val="70EA009F"/>
+    <w:multiLevelType w:val="hybridMultilevel"/>
+    <w:tmpl w:val="F9946C04"/>
+    <w:lvl w:ilvl="0" w:tplc="18090001">
+      <w:start w:val="1"/>
+      <w:numFmt w:val="bullet"/>
+      <w:lvlText w:val=""/>
+      <w:lvlJc w:val="left"/>
+      <w:pPr>
+        <w:ind w:left="1440" w:hanging="360"/>
+      </w:pPr>
+      <w:rPr>
+        <w:rFonts w:ascii="Symbol" w:hAnsi="Symbol" w:hint="default"/>
+      </w:rPr>
+    </w:lvl>
+    <w:lvl w:ilvl="1" w:tplc="18090003" w:tentative="1">
+      <w:start w:val="1"/>
+      <w:numFmt w:val="bullet"/>
+      <w:lvlText w:val="o"/>
+      <w:lvlJc w:val="left"/>
+      <w:pPr>
+        <w:ind w:left="2160" w:hanging="360"/>
+      </w:pPr>
+      <w:rPr>
+        <w:rFonts w:ascii="Courier New" w:hAnsi="Courier New" w:cs="Courier New" w:hint="default"/>
+      </w:rPr>
+    </w:lvl>
+    <w:lvl w:ilvl="2" w:tplc="18090005" w:tentative="1">
+      <w:start w:val="1"/>
+      <w:numFmt w:val="bullet"/>
+      <w:lvlText w:val=""/>
+      <w:lvlJc w:val="left"/>
+      <w:pPr>
+        <w:ind w:left="2880" w:hanging="360"/>
+      </w:pPr>
+      <w:rPr>
+        <w:rFonts w:ascii="Wingdings" w:hAnsi="Wingdings" w:hint="default"/>
+      </w:rPr>
+    </w:lvl>
+    <w:lvl w:ilvl="3" w:tplc="18090001" w:tentative="1">
+      <w:start w:val="1"/>
+      <w:numFmt w:val="bullet"/>
+      <w:lvlText w:val=""/>
+      <w:lvlJc w:val="left"/>
+      <w:pPr>
+        <w:ind w:left="3600" w:hanging="360"/>
+      </w:pPr>
+      <w:rPr>
+        <w:rFonts w:ascii="Symbol" w:hAnsi="Symbol" w:hint="default"/>
+      </w:rPr>
+    </w:lvl>
+    <w:lvl w:ilvl="4" w:tplc="18090003" w:tentative="1">
+      <w:start w:val="1"/>
+      <w:numFmt w:val="bullet"/>
+      <w:lvlText w:val="o"/>
+      <w:lvlJc w:val="left"/>
+      <w:pPr>
+        <w:ind w:left="4320" w:hanging="360"/>
+      </w:pPr>
+      <w:rPr>
+        <w:rFonts w:ascii="Courier New" w:hAnsi="Courier New" w:cs="Courier New" w:hint="default"/>
+      </w:rPr>
+    </w:lvl>
+    <w:lvl w:ilvl="5" w:tplc="18090005" w:tentative="1">
+      <w:start w:val="1"/>
+      <w:numFmt w:val="bullet"/>
+      <w:lvlText w:val=""/>
+      <w:lvlJc w:val="left"/>
+      <w:pPr>
+        <w:ind w:left="5040" w:hanging="360"/>
+      </w:pPr>
+      <w:rPr>
+        <w:rFonts w:ascii="Wingdings" w:hAnsi="Wingdings" w:hint="default"/>
+      </w:rPr>
+    </w:lvl>
+    <w:lvl w:ilvl="6" w:tplc="18090001" w:tentative="1">
+      <w:start w:val="1"/>
+      <w:numFmt w:val="bullet"/>
+      <w:lvlText w:val=""/>
+      <w:lvlJc w:val="left"/>
+      <w:pPr>
+        <w:ind w:left="5760" w:hanging="360"/>
+      </w:pPr>
+      <w:rPr>
+        <w:rFonts w:ascii="Symbol" w:hAnsi="Symbol" w:hint="default"/>
+      </w:rPr>
+    </w:lvl>
+    <w:lvl w:ilvl="7" w:tplc="18090003" w:tentative="1">
+      <w:start w:val="1"/>
+      <w:numFmt w:val="bullet"/>
+      <w:lvlText w:val="o"/>
+      <w:lvlJc w:val="left"/>
+      <w:pPr>
+        <w:ind w:left="6480" w:hanging="360"/>
+      </w:pPr>
+      <w:rPr>
+        <w:rFonts w:ascii="Courier New" w:hAnsi="Courier New" w:cs="Courier New" w:hint="default"/>
+      </w:rPr>
+    </w:lvl>
+    <w:lvl w:ilvl="8" w:tplc="18090005" w:tentative="1">
+      <w:start w:val="1"/>
+      <w:numFmt w:val="bullet"/>
+      <w:lvlText w:val=""/>
+      <w:lvlJc w:val="left"/>
+      <w:pPr>
+        <w:ind w:left="7200" w:hanging="360"/>
+      </w:pPr>
+      <w:rPr>
+        <w:rFonts w:ascii="Wingdings" w:hAnsi="Wingdings" w:hint="default"/>
+      </w:rPr>
+    </w:lvl>
+  </w:abstractNum>
   <w:num w:numId="1">
+    <w:abstractNumId w:val="7"/>
+  </w:num>
+  <w:num w:numId="2">
     <w:abstractNumId w:val="2"/>
   </w:num>
-  <w:num w:numId="2">
+  <w:num w:numId="3">
+    <w:abstractNumId w:val="5"/>
+  </w:num>
+  <w:num w:numId="4">
+    <w:abstractNumId w:val="8"/>
+  </w:num>
+  <w:num w:numId="5">
+    <w:abstractNumId w:val="6"/>
+  </w:num>
+  <w:num w:numId="6">
+    <w:abstractNumId w:val="3"/>
+  </w:num>
+  <w:num w:numId="7">
+    <w:abstractNumId w:val="1"/>
+  </w:num>
+  <w:num w:numId="8">
+    <w:abstractNumId w:val="4"/>
+  </w:num>
+  <w:num w:numId="9">
     <w:abstractNumId w:val="0"/>
-  </w:num>
-  <w:num w:numId="3">
-    <w:abstractNumId w:val="1"/>
   </w:num>
 </w:numbering>
 </file>

</xml_diff>

<commit_message>
Comp Science Notes - Enhanced Bubble Sort
</commit_message>
<xml_diff>
--- a/YouTube_ComputerScience/BigO.docx
+++ b/YouTube_ComputerScience/BigO.docx
@@ -207,32 +207,11 @@
         <w:tab/>
         <w:t xml:space="preserve">If </w:t>
       </w:r>
-      <w:proofErr w:type="spellStart"/>
       <w:r>
         <w:t>ArrayT</w:t>
       </w:r>
       <w:r>
-        <w:t>oSearch</w:t>
-      </w:r>
-      <w:proofErr w:type="spellEnd"/>
-      <w:r>
-        <w:t>(</w:t>
-      </w:r>
-      <w:proofErr w:type="spellStart"/>
-      <w:r>
-        <w:t>i</w:t>
-      </w:r>
-      <w:proofErr w:type="spellEnd"/>
-      <w:r>
-        <w:t xml:space="preserve">) = </w:t>
-      </w:r>
-      <w:proofErr w:type="gramStart"/>
-      <w:r>
-        <w:t>Target</w:t>
-      </w:r>
-      <w:proofErr w:type="gramEnd"/>
-      <w:r>
-        <w:t xml:space="preserve"> THEN</w:t>
+        <w:t>oSearch(i) = Target THEN</w:t>
       </w:r>
     </w:p>
     <w:p>
@@ -244,14 +223,7 @@
       </w:r>
       <w:r>
         <w:tab/>
-      </w:r>
-      <w:proofErr w:type="spellStart"/>
-      <w:r>
-        <w:t>bFound</w:t>
-      </w:r>
-      <w:proofErr w:type="spellEnd"/>
-      <w:r>
-        <w:t xml:space="preserve"> = True</w:t>
+        <w:t>bFound = True</w:t>
       </w:r>
     </w:p>
     <w:p>
@@ -280,13 +252,8 @@
         <w:spacing w:line="276" w:lineRule="auto"/>
       </w:pPr>
       <w:r>
-        <w:t xml:space="preserve">NEXT </w:t>
-      </w:r>
-      <w:proofErr w:type="spellStart"/>
-      <w:r>
-        <w:t>i</w:t>
-      </w:r>
-      <w:proofErr w:type="spellEnd"/>
+        <w:t>NEXT i</w:t>
+      </w:r>
     </w:p>
     <w:p>
       <w:pPr>
@@ -561,15 +528,7 @@
       </w:pPr>
       <w:r>
         <w:tab/>
-        <w:t xml:space="preserve">IF Top = </w:t>
-      </w:r>
-      <w:proofErr w:type="spellStart"/>
-      <w:r>
-        <w:t>MaximumSize</w:t>
-      </w:r>
-      <w:proofErr w:type="spellEnd"/>
-      <w:r>
-        <w:t xml:space="preserve"> THEN</w:t>
+        <w:t>IF Top = MaximumSize THEN</w:t>
       </w:r>
       <w:r>
         <w:t xml:space="preserve"> </w:t>
@@ -642,29 +601,14 @@
       </w:r>
       <w:r>
         <w:tab/>
-      </w:r>
-      <w:proofErr w:type="spellStart"/>
-      <w:r>
-        <w:t>ArrayStack</w:t>
-      </w:r>
-      <w:proofErr w:type="spellEnd"/>
-      <w:r>
-        <w:t xml:space="preserve">(Top) = new item </w:t>
-      </w:r>
-      <w:r>
-        <w:rPr>
-          <w:color w:val="FF0000"/>
-        </w:rPr>
-        <w:t xml:space="preserve">//new item placed in the </w:t>
-      </w:r>
-      <w:proofErr w:type="spellStart"/>
-      <w:r>
-        <w:rPr>
-          <w:color w:val="FF0000"/>
-        </w:rPr>
-        <w:t>pos</w:t>
-      </w:r>
-      <w:proofErr w:type="spellEnd"/>
+        <w:t xml:space="preserve">ArrayStack(Top) = new item </w:t>
+      </w:r>
+      <w:r>
+        <w:rPr>
+          <w:color w:val="FF0000"/>
+        </w:rPr>
+        <w:t>//new item placed in the pos</w:t>
+      </w:r>
       <w:r>
         <w:rPr>
           <w:color w:val="FF0000"/>
@@ -839,15 +783,7 @@
         <w:t xml:space="preserve"> item </w:t>
       </w:r>
       <w:r>
-        <w:t xml:space="preserve">= </w:t>
-      </w:r>
-      <w:proofErr w:type="spellStart"/>
-      <w:r>
-        <w:t>ArrayStack</w:t>
-      </w:r>
-      <w:proofErr w:type="spellEnd"/>
-      <w:r>
-        <w:t xml:space="preserve">(Top) </w:t>
+        <w:t xml:space="preserve">= ArrayStack(Top) </w:t>
       </w:r>
       <w:r>
         <w:rPr>
@@ -943,23 +879,7 @@
         <w:t>NOTE:</w:t>
       </w:r>
       <w:r>
-        <w:t xml:space="preserve"> We don’t necessarily have to delete the item form the stack, just change the </w:t>
-      </w:r>
-      <w:proofErr w:type="spellStart"/>
-      <w:r>
-        <w:t>pos</w:t>
-      </w:r>
-      <w:proofErr w:type="spellEnd"/>
-      <w:r>
-        <w:t xml:space="preserve"> of the pointer. (The item will be overridden next time a new element is popped onto this </w:t>
-      </w:r>
-      <w:proofErr w:type="spellStart"/>
-      <w:r>
-        <w:t>pos</w:t>
-      </w:r>
-      <w:proofErr w:type="spellEnd"/>
-      <w:r>
-        <w:t>).</w:t>
+        <w:t xml:space="preserve"> We don’t necessarily have to delete the item form the stack, just change the pos of the pointer. (The item will be overridden next time a new element is popped onto this pos).</w:t>
       </w:r>
     </w:p>
     <w:p>
@@ -1037,19 +957,11 @@
       <w:r>
         <w:t xml:space="preserve">. </w:t>
       </w:r>
-      <w:proofErr w:type="gramStart"/>
-      <w:r>
-        <w:rPr>
-          <w:color w:val="FF0000"/>
-        </w:rPr>
-        <w:t>O(</w:t>
-      </w:r>
-      <w:proofErr w:type="gramEnd"/>
-      <w:r>
-        <w:rPr>
-          <w:color w:val="FF0000"/>
-        </w:rPr>
-        <w:t>1)</w:t>
+      <w:r>
+        <w:rPr>
+          <w:color w:val="FF0000"/>
+        </w:rPr>
+        <w:t>O(1)</w:t>
       </w:r>
     </w:p>
     <w:p>
@@ -1345,11 +1257,9 @@
       <w:r>
         <w:t xml:space="preserve">FOR </w:t>
       </w:r>
-      <w:proofErr w:type="spellStart"/>
       <w:r>
         <w:t>i</w:t>
       </w:r>
-      <w:proofErr w:type="spellEnd"/>
       <w:r>
         <w:t xml:space="preserve"> = 0 TO n </w:t>
       </w:r>
@@ -1381,47 +1291,92 @@
         <w:rPr>
           <w:color w:val="C45911" w:themeColor="accent2" w:themeShade="BF"/>
         </w:rPr>
-        <w:t xml:space="preserve"> last </w:t>
-      </w:r>
-      <w:proofErr w:type="spellStart"/>
+        <w:t xml:space="preserve"> last pos, as current </w:t>
+      </w:r>
       <w:r>
         <w:rPr>
           <w:color w:val="C45911" w:themeColor="accent2" w:themeShade="BF"/>
         </w:rPr>
-        <w:t>pos</w:t>
-      </w:r>
-      <w:proofErr w:type="spellEnd"/>
+        <w:t>element</w:t>
+      </w:r>
       <w:r>
         <w:rPr>
           <w:color w:val="C45911" w:themeColor="accent2" w:themeShade="BF"/>
         </w:rPr>
-        <w:t xml:space="preserve">, as current </w:t>
+        <w:t xml:space="preserve"> checks </w:t>
       </w:r>
       <w:r>
         <w:rPr>
           <w:color w:val="C45911" w:themeColor="accent2" w:themeShade="BF"/>
         </w:rPr>
-        <w:t>element</w:t>
-      </w:r>
-      <w:r>
+        <w:t>next element</w:t>
+      </w:r>
+    </w:p>
+    <w:p>
+      <w:pPr>
+        <w:spacing w:line="276" w:lineRule="auto"/>
         <w:rPr>
           <w:color w:val="C45911" w:themeColor="accent2" w:themeShade="BF"/>
         </w:rPr>
-        <w:t xml:space="preserve"> checks </w:t>
+      </w:pPr>
+      <w:r>
+        <w:tab/>
+      </w:r>
+      <w:r>
+        <w:t xml:space="preserve">        </w:t>
+      </w:r>
+      <w:r>
+        <w:t>IF ArrayToSort(i) &gt; ArrayToSort(i + 1) THEN</w:t>
+      </w:r>
+      <w:r>
+        <w:t xml:space="preserve"> </w:t>
       </w:r>
       <w:r>
         <w:rPr>
           <w:color w:val="C45911" w:themeColor="accent2" w:themeShade="BF"/>
         </w:rPr>
-        <w:t>next element</w:t>
-      </w:r>
-    </w:p>
-    <w:p>
-      <w:pPr>
-        <w:spacing w:line="276" w:lineRule="auto"/>
+        <w:t>//check if next element is bigger than current</w:t>
+      </w:r>
+    </w:p>
+    <w:p>
+      <w:pPr>
+        <w:spacing w:line="276" w:lineRule="auto"/>
+      </w:pPr>
+      <w:r>
+        <w:tab/>
+      </w:r>
+      <w:r>
+        <w:tab/>
+        <w:t>Swap ArrayToSort(i) with ArrayToSort(</w:t>
+      </w:r>
+      <w:r>
+        <w:t>i</w:t>
+      </w:r>
+      <w:r>
+        <w:t xml:space="preserve"> </w:t>
+      </w:r>
+      <w:r>
+        <w:t>+</w:t>
+      </w:r>
+      <w:r>
+        <w:t xml:space="preserve"> </w:t>
+      </w:r>
+      <w:r>
+        <w:t>1)</w:t>
+      </w:r>
+      <w:r>
+        <w:t xml:space="preserve"> </w:t>
+      </w:r>
+      <w:r>
         <w:rPr>
           <w:color w:val="C45911" w:themeColor="accent2" w:themeShade="BF"/>
         </w:rPr>
+        <w:t>//swap if so</w:t>
+      </w:r>
+    </w:p>
+    <w:p>
+      <w:pPr>
+        <w:spacing w:line="276" w:lineRule="auto"/>
       </w:pPr>
       <w:r>
         <w:tab/>
@@ -1430,204 +1385,103 @@
         <w:t xml:space="preserve">        </w:t>
       </w:r>
       <w:r>
-        <w:t xml:space="preserve">IF </w:t>
-      </w:r>
-      <w:proofErr w:type="spellStart"/>
-      <w:r>
-        <w:t>ArrayToSort</w:t>
-      </w:r>
-      <w:proofErr w:type="spellEnd"/>
-      <w:r>
+        <w:t>END IF</w:t>
+      </w:r>
+    </w:p>
+    <w:p>
+      <w:pPr>
+        <w:spacing w:line="276" w:lineRule="auto"/>
+        <w:ind w:firstLine="720"/>
+      </w:pPr>
+      <w:r>
+        <w:t>NEXT i</w:t>
+      </w:r>
+    </w:p>
+    <w:p>
+      <w:pPr>
+        <w:spacing w:line="276" w:lineRule="auto"/>
+      </w:pPr>
+      <w:r>
+        <w:t xml:space="preserve">NEXT </w:t>
+      </w:r>
+      <w:r>
+        <w:t>j</w:t>
+      </w:r>
+    </w:p>
+    <w:p>
+      <w:pPr>
+        <w:spacing w:line="276" w:lineRule="auto"/>
+        <w:rPr>
+          <w:color w:val="C45911" w:themeColor="accent2" w:themeShade="BF"/>
+        </w:rPr>
+      </w:pPr>
+      <w:r>
+        <w:rPr>
+          <w:color w:val="C45911" w:themeColor="accent2" w:themeShade="BF"/>
+        </w:rPr>
+        <w:t>**</w:t>
+      </w:r>
+      <w:r>
+        <w:t xml:space="preserve"> </w:t>
+      </w:r>
+      <w:r>
+        <w:rPr>
+          <w:color w:val="C45911" w:themeColor="accent2" w:themeShade="BF"/>
+        </w:rPr>
+        <w:t xml:space="preserve">example list: </w:t>
+      </w:r>
+      <w:r>
+        <w:rPr>
+          <w:color w:val="C45911" w:themeColor="accent2" w:themeShade="BF"/>
+        </w:rPr>
+        <w:t>0123</w:t>
+      </w:r>
+    </w:p>
+    <w:p>
+      <w:pPr>
+        <w:spacing w:line="276" w:lineRule="auto"/>
+        <w:rPr>
+          <w:color w:val="C45911" w:themeColor="accent2" w:themeShade="BF"/>
+        </w:rPr>
+      </w:pPr>
+      <w:r>
+        <w:rPr>
+          <w:color w:val="C45911" w:themeColor="accent2" w:themeShade="BF"/>
+        </w:rPr>
+        <w:t xml:space="preserve">     </w:t>
+      </w:r>
+      <w:r>
+        <w:rPr>
+          <w:color w:val="C45911" w:themeColor="accent2" w:themeShade="BF"/>
+        </w:rPr>
+        <w:t>length = 4</w:t>
+      </w:r>
+      <w:r>
+        <w:rPr>
+          <w:color w:val="C45911" w:themeColor="accent2" w:themeShade="BF"/>
+        </w:rPr>
+        <w:t>. Requires 3 searches: 01, 12, 23. This is done with “</w:t>
+      </w:r>
+      <w:r>
+        <w:rPr>
+          <w:color w:val="C45911" w:themeColor="accent2" w:themeShade="BF"/>
+        </w:rPr>
+        <w:t>1 to n – 1</w:t>
+      </w:r>
+      <w:r>
+        <w:rPr>
+          <w:color w:val="C45911" w:themeColor="accent2" w:themeShade="BF"/>
+        </w:rPr>
+        <w:t>”</w:t>
+      </w:r>
+      <w:r>
+        <w:t xml:space="preserve"> </w:t>
+      </w:r>
+      <w:r>
+        <w:rPr>
+          <w:color w:val="FF0000"/>
+        </w:rPr>
         <w:t>(</w:t>
-      </w:r>
-      <w:proofErr w:type="spellStart"/>
-      <w:r>
-        <w:t>i</w:t>
-      </w:r>
-      <w:proofErr w:type="spellEnd"/>
-      <w:r>
-        <w:t xml:space="preserve">) &gt; </w:t>
-      </w:r>
-      <w:proofErr w:type="spellStart"/>
-      <w:proofErr w:type="gramStart"/>
-      <w:r>
-        <w:t>ArrayToSort</w:t>
-      </w:r>
-      <w:proofErr w:type="spellEnd"/>
-      <w:r>
-        <w:t>(</w:t>
-      </w:r>
-      <w:proofErr w:type="spellStart"/>
-      <w:proofErr w:type="gramEnd"/>
-      <w:r>
-        <w:t>i</w:t>
-      </w:r>
-      <w:proofErr w:type="spellEnd"/>
-      <w:r>
-        <w:t xml:space="preserve"> + 1) THEN</w:t>
-      </w:r>
-      <w:r>
-        <w:t xml:space="preserve"> </w:t>
-      </w:r>
-      <w:r>
-        <w:rPr>
-          <w:color w:val="C45911" w:themeColor="accent2" w:themeShade="BF"/>
-        </w:rPr>
-        <w:t>//check if next element is bigger than current</w:t>
-      </w:r>
-    </w:p>
-    <w:p>
-      <w:pPr>
-        <w:spacing w:line="276" w:lineRule="auto"/>
-      </w:pPr>
-      <w:r>
-        <w:tab/>
-      </w:r>
-      <w:r>
-        <w:tab/>
-        <w:t xml:space="preserve">Swap </w:t>
-      </w:r>
-      <w:proofErr w:type="spellStart"/>
-      <w:r>
-        <w:t>ArrayToSort</w:t>
-      </w:r>
-      <w:proofErr w:type="spellEnd"/>
-      <w:r>
-        <w:t>(</w:t>
-      </w:r>
-      <w:proofErr w:type="spellStart"/>
-      <w:r>
-        <w:t>i</w:t>
-      </w:r>
-      <w:proofErr w:type="spellEnd"/>
-      <w:r>
-        <w:t xml:space="preserve">) with </w:t>
-      </w:r>
-      <w:proofErr w:type="spellStart"/>
-      <w:r>
-        <w:t>ArrayToSort</w:t>
-      </w:r>
-      <w:proofErr w:type="spellEnd"/>
-      <w:r>
-        <w:t>(i+1)</w:t>
-      </w:r>
-      <w:r>
-        <w:t xml:space="preserve"> </w:t>
-      </w:r>
-      <w:r>
-        <w:rPr>
-          <w:color w:val="C45911" w:themeColor="accent2" w:themeShade="BF"/>
-        </w:rPr>
-        <w:t>//swap if so</w:t>
-      </w:r>
-    </w:p>
-    <w:p>
-      <w:pPr>
-        <w:spacing w:line="276" w:lineRule="auto"/>
-      </w:pPr>
-      <w:r>
-        <w:tab/>
-      </w:r>
-      <w:r>
-        <w:t xml:space="preserve">        </w:t>
-      </w:r>
-      <w:r>
-        <w:t>END IF</w:t>
-      </w:r>
-    </w:p>
-    <w:p>
-      <w:pPr>
-        <w:spacing w:line="276" w:lineRule="auto"/>
-        <w:ind w:firstLine="720"/>
-      </w:pPr>
-      <w:r>
-        <w:t xml:space="preserve">NEXT </w:t>
-      </w:r>
-      <w:proofErr w:type="spellStart"/>
-      <w:r>
-        <w:t>i</w:t>
-      </w:r>
-      <w:proofErr w:type="spellEnd"/>
-    </w:p>
-    <w:p>
-      <w:pPr>
-        <w:spacing w:line="276" w:lineRule="auto"/>
-      </w:pPr>
-      <w:r>
-        <w:t xml:space="preserve">NEXT </w:t>
-      </w:r>
-      <w:r>
-        <w:t>j</w:t>
-      </w:r>
-    </w:p>
-    <w:p>
-      <w:pPr>
-        <w:spacing w:line="276" w:lineRule="auto"/>
-        <w:rPr>
-          <w:color w:val="C45911" w:themeColor="accent2" w:themeShade="BF"/>
-        </w:rPr>
-      </w:pPr>
-      <w:r>
-        <w:rPr>
-          <w:color w:val="C45911" w:themeColor="accent2" w:themeShade="BF"/>
-        </w:rPr>
-        <w:t>**</w:t>
-      </w:r>
-      <w:r>
-        <w:t xml:space="preserve"> </w:t>
-      </w:r>
-      <w:r>
-        <w:rPr>
-          <w:color w:val="C45911" w:themeColor="accent2" w:themeShade="BF"/>
-        </w:rPr>
-        <w:t xml:space="preserve">example list: </w:t>
-      </w:r>
-      <w:r>
-        <w:rPr>
-          <w:color w:val="C45911" w:themeColor="accent2" w:themeShade="BF"/>
-        </w:rPr>
-        <w:t>0123</w:t>
-      </w:r>
-    </w:p>
-    <w:p>
-      <w:pPr>
-        <w:spacing w:line="276" w:lineRule="auto"/>
-        <w:rPr>
-          <w:color w:val="C45911" w:themeColor="accent2" w:themeShade="BF"/>
-        </w:rPr>
-      </w:pPr>
-      <w:r>
-        <w:rPr>
-          <w:color w:val="C45911" w:themeColor="accent2" w:themeShade="BF"/>
-        </w:rPr>
-        <w:t xml:space="preserve">     </w:t>
-      </w:r>
-      <w:r>
-        <w:rPr>
-          <w:color w:val="C45911" w:themeColor="accent2" w:themeShade="BF"/>
-        </w:rPr>
-        <w:t>length = 4</w:t>
-      </w:r>
-      <w:r>
-        <w:rPr>
-          <w:color w:val="C45911" w:themeColor="accent2" w:themeShade="BF"/>
-        </w:rPr>
-        <w:t>. Requires 3 searches: 01, 12, 23. This is done with “</w:t>
-      </w:r>
-      <w:r>
-        <w:rPr>
-          <w:color w:val="C45911" w:themeColor="accent2" w:themeShade="BF"/>
-        </w:rPr>
-        <w:t>1 to n – 1</w:t>
-      </w:r>
-      <w:r>
-        <w:rPr>
-          <w:color w:val="C45911" w:themeColor="accent2" w:themeShade="BF"/>
-        </w:rPr>
-        <w:t>”</w:t>
-      </w:r>
-      <w:r>
-        <w:t xml:space="preserve"> (</w:t>
       </w:r>
       <w:r>
         <w:rPr>
@@ -1741,7 +1595,10 @@
         </w:rPr>
       </w:pPr>
       <w:r>
-        <w:t xml:space="preserve">The Big O complexity is known as </w:t>
+        <w:t xml:space="preserve">The Big O </w:t>
+      </w:r>
+      <w:r>
+        <w:t xml:space="preserve">complexity is known as </w:t>
       </w:r>
       <w:r>
         <w:rPr>
@@ -1805,22 +1662,347 @@
     <w:p>
       <w:pPr>
         <w:pStyle w:val="ListParagraph"/>
-      </w:pPr>
-    </w:p>
-    <w:p>
-      <w:pPr>
-        <w:pStyle w:val="ListParagraph"/>
         <w:numPr>
           <w:ilvl w:val="0"/>
-          <w:numId w:val="9"/>
+          <w:numId w:val="13"/>
         </w:numPr>
         <w:spacing w:line="276" w:lineRule="auto"/>
-        <w:rPr>
-          <w:color w:val="C45911" w:themeColor="accent2" w:themeShade="BF"/>
-        </w:rPr>
-      </w:pPr>
+      </w:pPr>
+      <w:r>
+        <w:t xml:space="preserve">After </w:t>
+      </w:r>
+      <w:r>
+        <w:t>the first pass of sorting, the largest item will al</w:t>
+      </w:r>
+      <w:r>
+        <w:t>ways be in the correct position (the last position in the list).</w:t>
+      </w:r>
+    </w:p>
+    <w:p>
+      <w:pPr>
+        <w:pStyle w:val="ListParagraph"/>
+        <w:numPr>
+          <w:ilvl w:val="0"/>
+          <w:numId w:val="13"/>
+        </w:numPr>
+        <w:spacing w:line="276" w:lineRule="auto"/>
+      </w:pPr>
+      <w:r>
+        <w:t>Second largest item is in the correct place after the next pass (second last pos)</w:t>
+      </w:r>
+    </w:p>
+    <w:p>
+      <w:pPr>
+        <w:pStyle w:val="ListParagraph"/>
+        <w:numPr>
+          <w:ilvl w:val="0"/>
+          <w:numId w:val="13"/>
+        </w:numPr>
+        <w:spacing w:line="276" w:lineRule="auto"/>
+      </w:pPr>
+      <w:r>
+        <w:t>And so on…</w:t>
+      </w:r>
+    </w:p>
+    <w:p>
+      <w:pPr>
+        <w:pStyle w:val="ListParagraph"/>
+        <w:numPr>
+          <w:ilvl w:val="0"/>
+          <w:numId w:val="13"/>
+        </w:numPr>
+        <w:spacing w:line="276" w:lineRule="auto"/>
+      </w:pPr>
+      <w:r>
+        <w:t>The inner loop can therefore run one less time with each pass of the outer loop.</w:t>
+      </w:r>
+    </w:p>
+    <w:p>
+      <w:pPr>
+        <w:spacing w:line="276" w:lineRule="auto"/>
+      </w:pPr>
+    </w:p>
+    <w:p>
+      <w:pPr>
+        <w:spacing w:line="276" w:lineRule="auto"/>
+      </w:pPr>
+      <w:r>
+        <w:t>FOR j = 1 to n-1</w:t>
+      </w:r>
+    </w:p>
+    <w:p>
+      <w:pPr>
+        <w:spacing w:line="276" w:lineRule="auto"/>
+      </w:pPr>
+      <w:r>
+        <w:tab/>
+        <w:t xml:space="preserve">FOR i=0 to </w:t>
+      </w:r>
+      <w:r>
+        <w:t>(</w:t>
+      </w:r>
+      <w:r>
+        <w:t>n-1</w:t>
+      </w:r>
+      <w:r>
+        <w:t>)</w:t>
+      </w:r>
+      <w:r>
+        <w:t xml:space="preserve"> </w:t>
+      </w:r>
+      <w:r>
+        <w:t>-</w:t>
+      </w:r>
+      <w:r>
+        <w:t xml:space="preserve"> j</w:t>
+      </w:r>
+      <w:r>
+        <w:t xml:space="preserve"> </w:t>
+      </w:r>
+      <w:r>
+        <w:rPr>
+          <w:color w:val="FF0000"/>
+        </w:rPr>
+        <w:t xml:space="preserve">//sort up to one less position for </w:t>
+      </w:r>
+      <w:r>
+        <w:rPr>
+          <w:color w:val="FF0000"/>
+        </w:rPr>
+        <w:t>each pass</w:t>
+      </w:r>
+    </w:p>
+    <w:p>
+      <w:pPr>
+        <w:spacing w:line="276" w:lineRule="auto"/>
+      </w:pPr>
+      <w:r>
+        <w:tab/>
+      </w:r>
+      <w:r>
+        <w:tab/>
+        <w:t>IF ArrayToSort(i) &gt; ArrayToSort(i+1) THEN</w:t>
+      </w:r>
+    </w:p>
+    <w:p>
+      <w:pPr>
+        <w:spacing w:line="276" w:lineRule="auto"/>
+      </w:pPr>
+      <w:r>
+        <w:tab/>
+      </w:r>
+      <w:r>
+        <w:tab/>
+      </w:r>
+      <w:r>
+        <w:tab/>
+        <w:t>Temp = ArrayToSort(i)</w:t>
+      </w:r>
+      <w:r>
+        <w:t xml:space="preserve"> </w:t>
+      </w:r>
+      <w:r>
+        <w:rPr>
+          <w:color w:val="FF0000"/>
+        </w:rPr>
+        <w:t>//assign current to temp</w:t>
+      </w:r>
+    </w:p>
+    <w:p>
+      <w:pPr>
+        <w:spacing w:line="276" w:lineRule="auto"/>
+      </w:pPr>
+      <w:r>
+        <w:tab/>
+      </w:r>
+      <w:r>
+        <w:tab/>
+      </w:r>
+      <w:r>
+        <w:tab/>
+        <w:t>ArrayToSort(i) = ArrayToSort(i+1)</w:t>
+      </w:r>
+      <w:r>
+        <w:t xml:space="preserve"> </w:t>
+      </w:r>
+      <w:r>
+        <w:rPr>
+          <w:color w:val="FF0000"/>
+        </w:rPr>
+        <w:t>//make current the value of next</w:t>
+      </w:r>
+    </w:p>
+    <w:p>
+      <w:pPr>
+        <w:spacing w:line="276" w:lineRule="auto"/>
+      </w:pPr>
+      <w:r>
+        <w:tab/>
+      </w:r>
+      <w:r>
+        <w:tab/>
+      </w:r>
+      <w:r>
+        <w:tab/>
+        <w:t>ArrayToSort(i+1) = Temp</w:t>
+      </w:r>
+      <w:r>
+        <w:t xml:space="preserve"> </w:t>
+      </w:r>
+      <w:r>
+        <w:rPr>
+          <w:color w:val="FF0000"/>
+        </w:rPr>
+        <w:t xml:space="preserve">//make next the value of </w:t>
+      </w:r>
+      <w:r>
+        <w:rPr>
+          <w:color w:val="FF0000"/>
+        </w:rPr>
+        <w:t>temp (</w:t>
+      </w:r>
+      <w:r>
+        <w:rPr>
+          <w:color w:val="FF0000"/>
+        </w:rPr>
+        <w:t>current</w:t>
+      </w:r>
+      <w:r>
+        <w:rPr>
+          <w:color w:val="FF0000"/>
+        </w:rPr>
+        <w:t>)</w:t>
+      </w:r>
+    </w:p>
+    <w:p>
+      <w:pPr>
+        <w:spacing w:line="276" w:lineRule="auto"/>
+      </w:pPr>
+      <w:r>
+        <w:tab/>
+      </w:r>
+      <w:r>
+        <w:tab/>
+        <w:t>END IF</w:t>
+      </w:r>
+    </w:p>
+    <w:p>
+      <w:pPr>
+        <w:spacing w:line="276" w:lineRule="auto"/>
+      </w:pPr>
+      <w:r>
+        <w:tab/>
+        <w:t>NEXT i</w:t>
+      </w:r>
+    </w:p>
+    <w:p>
+      <w:pPr>
+        <w:spacing w:line="276" w:lineRule="auto"/>
+      </w:pPr>
+      <w:r>
+        <w:t>NEXT j</w:t>
+      </w:r>
+    </w:p>
+    <w:p>
+      <w:pPr>
+        <w:jc w:val="center"/>
+        <w:rPr>
+          <w:sz w:val="40"/>
+          <w:szCs w:val="40"/>
+        </w:rPr>
+      </w:pPr>
+      <w:r>
+        <w:rPr>
+          <w:sz w:val="40"/>
+          <w:szCs w:val="40"/>
+        </w:rPr>
+        <w:t>Enhanced Bubble Sort</w:t>
+      </w:r>
+      <w:r>
+        <w:rPr>
+          <w:sz w:val="40"/>
+          <w:szCs w:val="40"/>
+        </w:rPr>
+        <w:t xml:space="preserve"> Complexity</w:t>
+      </w:r>
+    </w:p>
+    <w:p>
+      <w:pPr>
+        <w:pStyle w:val="ListParagraph"/>
+        <w:numPr>
+          <w:ilvl w:val="0"/>
+          <w:numId w:val="14"/>
+        </w:numPr>
+        <w:spacing w:line="276" w:lineRule="auto"/>
+      </w:pPr>
+      <w:r>
+        <w:t>For n items of data, the enhanced bubble sort algorithm performs (n-1) + (n-2) + (n-3) + … + 3 +2 + 1 operations.</w:t>
+      </w:r>
+    </w:p>
+    <w:p>
+      <w:pPr>
+        <w:pStyle w:val="ListParagraph"/>
+        <w:numPr>
+          <w:ilvl w:val="0"/>
+          <w:numId w:val="14"/>
+        </w:numPr>
+        <w:spacing w:line="276" w:lineRule="auto"/>
+      </w:pPr>
+      <w:r>
+        <w:t xml:space="preserve">This can be shown to be </w:t>
+      </w:r>
+      <w:r>
+        <w:t>(n</w:t>
+      </w:r>
+      <w:r>
+        <w:rPr>
+          <w:vertAlign w:val="superscript"/>
+        </w:rPr>
+        <w:t>2</w:t>
+      </w:r>
+      <w:r>
+        <w:rPr>
+          <w:vertAlign w:val="superscript"/>
+        </w:rPr>
+        <w:t xml:space="preserve"> </w:t>
+      </w:r>
+      <w:r>
+        <w:t>- n)/2</w:t>
+      </w:r>
+    </w:p>
+    <w:p>
+      <w:pPr>
+        <w:pStyle w:val="ListParagraph"/>
+        <w:numPr>
+          <w:ilvl w:val="0"/>
+          <w:numId w:val="14"/>
+        </w:numPr>
+        <w:spacing w:line="276" w:lineRule="auto"/>
+      </w:pPr>
+      <w:r>
+        <w:t>This is a 50% r</w:t>
+      </w:r>
+      <w:r>
+        <w:t>eduction in the time taken, but</w:t>
+      </w:r>
+      <w:r>
+        <w:t>…</w:t>
+      </w:r>
+    </w:p>
+    <w:p>
+      <w:pPr>
+        <w:spacing w:line="276" w:lineRule="auto"/>
+      </w:pPr>
+      <w:r>
+        <w:t>11.53</w:t>
+      </w:r>
       <w:bookmarkStart w:id="0" w:name="_GoBack"/>
       <w:bookmarkEnd w:id="0"/>
+    </w:p>
+    <w:p>
+      <w:pPr>
+        <w:spacing w:line="276" w:lineRule="auto"/>
+      </w:pPr>
     </w:p>
     <w:sectPr>
       <w:pgSz w:w="11906" w:h="16838"/>
@@ -1835,6 +2017,119 @@
 <file path=word/numbering.xml><?xml version="1.0" encoding="utf-8"?>
 <w:numbering xmlns:wpc="http://schemas.microsoft.com/office/word/2010/wordprocessingCanvas" xmlns:cx="http://schemas.microsoft.com/office/drawing/2014/chartex" xmlns:mc="http://schemas.openxmlformats.org/markup-compatibility/2006" xmlns:o="urn:schemas-microsoft-com:office:office" xmlns:r="http://schemas.openxmlformats.org/officeDocument/2006/relationships" xmlns:m="http://schemas.openxmlformats.org/officeDocument/2006/math" xmlns:v="urn:schemas-microsoft-com:vml" xmlns:wp14="http://schemas.microsoft.com/office/word/2010/wordprocessingDrawing" xmlns:wp="http://schemas.openxmlformats.org/drawingml/2006/wordprocessingDrawing" xmlns:w10="urn:schemas-microsoft-com:office:word" xmlns:w="http://schemas.openxmlformats.org/wordprocessingml/2006/main" xmlns:w14="http://schemas.microsoft.com/office/word/2010/wordml" xmlns:w15="http://schemas.microsoft.com/office/word/2012/wordml" xmlns:w16se="http://schemas.microsoft.com/office/word/2015/wordml/symex" xmlns:wpg="http://schemas.microsoft.com/office/word/2010/wordprocessingGroup" xmlns:wpi="http://schemas.microsoft.com/office/word/2010/wordprocessingInk" xmlns:wne="http://schemas.microsoft.com/office/word/2006/wordml" xmlns:wps="http://schemas.microsoft.com/office/word/2010/wordprocessingShape" mc:Ignorable="w14 w15 w16se wp14">
   <w:abstractNum w:abstractNumId="0" w15:restartNumberingAfterBreak="0">
+    <w:nsid w:val="0631281E"/>
+    <w:multiLevelType w:val="hybridMultilevel"/>
+    <w:tmpl w:val="6264F894"/>
+    <w:lvl w:ilvl="0" w:tplc="18090001">
+      <w:start w:val="1"/>
+      <w:numFmt w:val="bullet"/>
+      <w:lvlText w:val=""/>
+      <w:lvlJc w:val="left"/>
+      <w:pPr>
+        <w:ind w:left="720" w:hanging="360"/>
+      </w:pPr>
+      <w:rPr>
+        <w:rFonts w:ascii="Symbol" w:hAnsi="Symbol" w:hint="default"/>
+      </w:rPr>
+    </w:lvl>
+    <w:lvl w:ilvl="1" w:tplc="18090003" w:tentative="1">
+      <w:start w:val="1"/>
+      <w:numFmt w:val="bullet"/>
+      <w:lvlText w:val="o"/>
+      <w:lvlJc w:val="left"/>
+      <w:pPr>
+        <w:ind w:left="1440" w:hanging="360"/>
+      </w:pPr>
+      <w:rPr>
+        <w:rFonts w:ascii="Courier New" w:hAnsi="Courier New" w:cs="Courier New" w:hint="default"/>
+      </w:rPr>
+    </w:lvl>
+    <w:lvl w:ilvl="2" w:tplc="18090005" w:tentative="1">
+      <w:start w:val="1"/>
+      <w:numFmt w:val="bullet"/>
+      <w:lvlText w:val=""/>
+      <w:lvlJc w:val="left"/>
+      <w:pPr>
+        <w:ind w:left="2160" w:hanging="360"/>
+      </w:pPr>
+      <w:rPr>
+        <w:rFonts w:ascii="Wingdings" w:hAnsi="Wingdings" w:hint="default"/>
+      </w:rPr>
+    </w:lvl>
+    <w:lvl w:ilvl="3" w:tplc="18090001" w:tentative="1">
+      <w:start w:val="1"/>
+      <w:numFmt w:val="bullet"/>
+      <w:lvlText w:val=""/>
+      <w:lvlJc w:val="left"/>
+      <w:pPr>
+        <w:ind w:left="2880" w:hanging="360"/>
+      </w:pPr>
+      <w:rPr>
+        <w:rFonts w:ascii="Symbol" w:hAnsi="Symbol" w:hint="default"/>
+      </w:rPr>
+    </w:lvl>
+    <w:lvl w:ilvl="4" w:tplc="18090003" w:tentative="1">
+      <w:start w:val="1"/>
+      <w:numFmt w:val="bullet"/>
+      <w:lvlText w:val="o"/>
+      <w:lvlJc w:val="left"/>
+      <w:pPr>
+        <w:ind w:left="3600" w:hanging="360"/>
+      </w:pPr>
+      <w:rPr>
+        <w:rFonts w:ascii="Courier New" w:hAnsi="Courier New" w:cs="Courier New" w:hint="default"/>
+      </w:rPr>
+    </w:lvl>
+    <w:lvl w:ilvl="5" w:tplc="18090005" w:tentative="1">
+      <w:start w:val="1"/>
+      <w:numFmt w:val="bullet"/>
+      <w:lvlText w:val=""/>
+      <w:lvlJc w:val="left"/>
+      <w:pPr>
+        <w:ind w:left="4320" w:hanging="360"/>
+      </w:pPr>
+      <w:rPr>
+        <w:rFonts w:ascii="Wingdings" w:hAnsi="Wingdings" w:hint="default"/>
+      </w:rPr>
+    </w:lvl>
+    <w:lvl w:ilvl="6" w:tplc="18090001" w:tentative="1">
+      <w:start w:val="1"/>
+      <w:numFmt w:val="bullet"/>
+      <w:lvlText w:val=""/>
+      <w:lvlJc w:val="left"/>
+      <w:pPr>
+        <w:ind w:left="5040" w:hanging="360"/>
+      </w:pPr>
+      <w:rPr>
+        <w:rFonts w:ascii="Symbol" w:hAnsi="Symbol" w:hint="default"/>
+      </w:rPr>
+    </w:lvl>
+    <w:lvl w:ilvl="7" w:tplc="18090003" w:tentative="1">
+      <w:start w:val="1"/>
+      <w:numFmt w:val="bullet"/>
+      <w:lvlText w:val="o"/>
+      <w:lvlJc w:val="left"/>
+      <w:pPr>
+        <w:ind w:left="5760" w:hanging="360"/>
+      </w:pPr>
+      <w:rPr>
+        <w:rFonts w:ascii="Courier New" w:hAnsi="Courier New" w:cs="Courier New" w:hint="default"/>
+      </w:rPr>
+    </w:lvl>
+    <w:lvl w:ilvl="8" w:tplc="18090005" w:tentative="1">
+      <w:start w:val="1"/>
+      <w:numFmt w:val="bullet"/>
+      <w:lvlText w:val=""/>
+      <w:lvlJc w:val="left"/>
+      <w:pPr>
+        <w:ind w:left="6480" w:hanging="360"/>
+      </w:pPr>
+      <w:rPr>
+        <w:rFonts w:ascii="Wingdings" w:hAnsi="Wingdings" w:hint="default"/>
+      </w:rPr>
+    </w:lvl>
+  </w:abstractNum>
+  <w:abstractNum w:abstractNumId="1" w15:restartNumberingAfterBreak="0">
     <w:nsid w:val="06DB1D70"/>
     <w:multiLevelType w:val="hybridMultilevel"/>
     <w:tmpl w:val="23780B6E"/>
@@ -1947,7 +2242,7 @@
       </w:rPr>
     </w:lvl>
   </w:abstractNum>
-  <w:abstractNum w:abstractNumId="1" w15:restartNumberingAfterBreak="0">
+  <w:abstractNum w:abstractNumId="2" w15:restartNumberingAfterBreak="0">
     <w:nsid w:val="08DD2C86"/>
     <w:multiLevelType w:val="hybridMultilevel"/>
     <w:tmpl w:val="B09CF872"/>
@@ -2060,7 +2355,7 @@
       </w:rPr>
     </w:lvl>
   </w:abstractNum>
-  <w:abstractNum w:abstractNumId="2" w15:restartNumberingAfterBreak="0">
+  <w:abstractNum w:abstractNumId="3" w15:restartNumberingAfterBreak="0">
     <w:nsid w:val="0D6F0EE1"/>
     <w:multiLevelType w:val="hybridMultilevel"/>
     <w:tmpl w:val="7CE629D4"/>
@@ -2173,7 +2468,7 @@
       </w:rPr>
     </w:lvl>
   </w:abstractNum>
-  <w:abstractNum w:abstractNumId="3" w15:restartNumberingAfterBreak="0">
+  <w:abstractNum w:abstractNumId="4" w15:restartNumberingAfterBreak="0">
     <w:nsid w:val="15D54135"/>
     <w:multiLevelType w:val="hybridMultilevel"/>
     <w:tmpl w:val="8A683BB6"/>
@@ -2286,7 +2581,7 @@
       </w:rPr>
     </w:lvl>
   </w:abstractNum>
-  <w:abstractNum w:abstractNumId="4" w15:restartNumberingAfterBreak="0">
+  <w:abstractNum w:abstractNumId="5" w15:restartNumberingAfterBreak="0">
     <w:nsid w:val="24A760D1"/>
     <w:multiLevelType w:val="hybridMultilevel"/>
     <w:tmpl w:val="1230FB42"/>
@@ -2399,7 +2694,7 @@
       </w:rPr>
     </w:lvl>
   </w:abstractNum>
-  <w:abstractNum w:abstractNumId="5" w15:restartNumberingAfterBreak="0">
+  <w:abstractNum w:abstractNumId="6" w15:restartNumberingAfterBreak="0">
     <w:nsid w:val="2CAF6B8D"/>
     <w:multiLevelType w:val="hybridMultilevel"/>
     <w:tmpl w:val="A5D20E8C"/>
@@ -2512,7 +2807,233 @@
       </w:rPr>
     </w:lvl>
   </w:abstractNum>
-  <w:abstractNum w:abstractNumId="6" w15:restartNumberingAfterBreak="0">
+  <w:abstractNum w:abstractNumId="7" w15:restartNumberingAfterBreak="0">
+    <w:nsid w:val="2E244D5A"/>
+    <w:multiLevelType w:val="hybridMultilevel"/>
+    <w:tmpl w:val="6DC4531E"/>
+    <w:lvl w:ilvl="0" w:tplc="18090001">
+      <w:start w:val="1"/>
+      <w:numFmt w:val="bullet"/>
+      <w:lvlText w:val=""/>
+      <w:lvlJc w:val="left"/>
+      <w:pPr>
+        <w:ind w:left="1440" w:hanging="360"/>
+      </w:pPr>
+      <w:rPr>
+        <w:rFonts w:ascii="Symbol" w:hAnsi="Symbol" w:hint="default"/>
+      </w:rPr>
+    </w:lvl>
+    <w:lvl w:ilvl="1" w:tplc="18090003" w:tentative="1">
+      <w:start w:val="1"/>
+      <w:numFmt w:val="bullet"/>
+      <w:lvlText w:val="o"/>
+      <w:lvlJc w:val="left"/>
+      <w:pPr>
+        <w:ind w:left="2160" w:hanging="360"/>
+      </w:pPr>
+      <w:rPr>
+        <w:rFonts w:ascii="Courier New" w:hAnsi="Courier New" w:cs="Courier New" w:hint="default"/>
+      </w:rPr>
+    </w:lvl>
+    <w:lvl w:ilvl="2" w:tplc="18090005" w:tentative="1">
+      <w:start w:val="1"/>
+      <w:numFmt w:val="bullet"/>
+      <w:lvlText w:val=""/>
+      <w:lvlJc w:val="left"/>
+      <w:pPr>
+        <w:ind w:left="2880" w:hanging="360"/>
+      </w:pPr>
+      <w:rPr>
+        <w:rFonts w:ascii="Wingdings" w:hAnsi="Wingdings" w:hint="default"/>
+      </w:rPr>
+    </w:lvl>
+    <w:lvl w:ilvl="3" w:tplc="18090001" w:tentative="1">
+      <w:start w:val="1"/>
+      <w:numFmt w:val="bullet"/>
+      <w:lvlText w:val=""/>
+      <w:lvlJc w:val="left"/>
+      <w:pPr>
+        <w:ind w:left="3600" w:hanging="360"/>
+      </w:pPr>
+      <w:rPr>
+        <w:rFonts w:ascii="Symbol" w:hAnsi="Symbol" w:hint="default"/>
+      </w:rPr>
+    </w:lvl>
+    <w:lvl w:ilvl="4" w:tplc="18090003" w:tentative="1">
+      <w:start w:val="1"/>
+      <w:numFmt w:val="bullet"/>
+      <w:lvlText w:val="o"/>
+      <w:lvlJc w:val="left"/>
+      <w:pPr>
+        <w:ind w:left="4320" w:hanging="360"/>
+      </w:pPr>
+      <w:rPr>
+        <w:rFonts w:ascii="Courier New" w:hAnsi="Courier New" w:cs="Courier New" w:hint="default"/>
+      </w:rPr>
+    </w:lvl>
+    <w:lvl w:ilvl="5" w:tplc="18090005" w:tentative="1">
+      <w:start w:val="1"/>
+      <w:numFmt w:val="bullet"/>
+      <w:lvlText w:val=""/>
+      <w:lvlJc w:val="left"/>
+      <w:pPr>
+        <w:ind w:left="5040" w:hanging="360"/>
+      </w:pPr>
+      <w:rPr>
+        <w:rFonts w:ascii="Wingdings" w:hAnsi="Wingdings" w:hint="default"/>
+      </w:rPr>
+    </w:lvl>
+    <w:lvl w:ilvl="6" w:tplc="18090001" w:tentative="1">
+      <w:start w:val="1"/>
+      <w:numFmt w:val="bullet"/>
+      <w:lvlText w:val=""/>
+      <w:lvlJc w:val="left"/>
+      <w:pPr>
+        <w:ind w:left="5760" w:hanging="360"/>
+      </w:pPr>
+      <w:rPr>
+        <w:rFonts w:ascii="Symbol" w:hAnsi="Symbol" w:hint="default"/>
+      </w:rPr>
+    </w:lvl>
+    <w:lvl w:ilvl="7" w:tplc="18090003" w:tentative="1">
+      <w:start w:val="1"/>
+      <w:numFmt w:val="bullet"/>
+      <w:lvlText w:val="o"/>
+      <w:lvlJc w:val="left"/>
+      <w:pPr>
+        <w:ind w:left="6480" w:hanging="360"/>
+      </w:pPr>
+      <w:rPr>
+        <w:rFonts w:ascii="Courier New" w:hAnsi="Courier New" w:cs="Courier New" w:hint="default"/>
+      </w:rPr>
+    </w:lvl>
+    <w:lvl w:ilvl="8" w:tplc="18090005" w:tentative="1">
+      <w:start w:val="1"/>
+      <w:numFmt w:val="bullet"/>
+      <w:lvlText w:val=""/>
+      <w:lvlJc w:val="left"/>
+      <w:pPr>
+        <w:ind w:left="7200" w:hanging="360"/>
+      </w:pPr>
+      <w:rPr>
+        <w:rFonts w:ascii="Wingdings" w:hAnsi="Wingdings" w:hint="default"/>
+      </w:rPr>
+    </w:lvl>
+  </w:abstractNum>
+  <w:abstractNum w:abstractNumId="8" w15:restartNumberingAfterBreak="0">
+    <w:nsid w:val="324419F4"/>
+    <w:multiLevelType w:val="hybridMultilevel"/>
+    <w:tmpl w:val="94B8BD36"/>
+    <w:lvl w:ilvl="0" w:tplc="18090001">
+      <w:start w:val="1"/>
+      <w:numFmt w:val="bullet"/>
+      <w:lvlText w:val=""/>
+      <w:lvlJc w:val="left"/>
+      <w:pPr>
+        <w:ind w:left="720" w:hanging="360"/>
+      </w:pPr>
+      <w:rPr>
+        <w:rFonts w:ascii="Symbol" w:hAnsi="Symbol" w:hint="default"/>
+      </w:rPr>
+    </w:lvl>
+    <w:lvl w:ilvl="1" w:tplc="18090003" w:tentative="1">
+      <w:start w:val="1"/>
+      <w:numFmt w:val="bullet"/>
+      <w:lvlText w:val="o"/>
+      <w:lvlJc w:val="left"/>
+      <w:pPr>
+        <w:ind w:left="1440" w:hanging="360"/>
+      </w:pPr>
+      <w:rPr>
+        <w:rFonts w:ascii="Courier New" w:hAnsi="Courier New" w:cs="Courier New" w:hint="default"/>
+      </w:rPr>
+    </w:lvl>
+    <w:lvl w:ilvl="2" w:tplc="18090005" w:tentative="1">
+      <w:start w:val="1"/>
+      <w:numFmt w:val="bullet"/>
+      <w:lvlText w:val=""/>
+      <w:lvlJc w:val="left"/>
+      <w:pPr>
+        <w:ind w:left="2160" w:hanging="360"/>
+      </w:pPr>
+      <w:rPr>
+        <w:rFonts w:ascii="Wingdings" w:hAnsi="Wingdings" w:hint="default"/>
+      </w:rPr>
+    </w:lvl>
+    <w:lvl w:ilvl="3" w:tplc="18090001" w:tentative="1">
+      <w:start w:val="1"/>
+      <w:numFmt w:val="bullet"/>
+      <w:lvlText w:val=""/>
+      <w:lvlJc w:val="left"/>
+      <w:pPr>
+        <w:ind w:left="2880" w:hanging="360"/>
+      </w:pPr>
+      <w:rPr>
+        <w:rFonts w:ascii="Symbol" w:hAnsi="Symbol" w:hint="default"/>
+      </w:rPr>
+    </w:lvl>
+    <w:lvl w:ilvl="4" w:tplc="18090003" w:tentative="1">
+      <w:start w:val="1"/>
+      <w:numFmt w:val="bullet"/>
+      <w:lvlText w:val="o"/>
+      <w:lvlJc w:val="left"/>
+      <w:pPr>
+        <w:ind w:left="3600" w:hanging="360"/>
+      </w:pPr>
+      <w:rPr>
+        <w:rFonts w:ascii="Courier New" w:hAnsi="Courier New" w:cs="Courier New" w:hint="default"/>
+      </w:rPr>
+    </w:lvl>
+    <w:lvl w:ilvl="5" w:tplc="18090005" w:tentative="1">
+      <w:start w:val="1"/>
+      <w:numFmt w:val="bullet"/>
+      <w:lvlText w:val=""/>
+      <w:lvlJc w:val="left"/>
+      <w:pPr>
+        <w:ind w:left="4320" w:hanging="360"/>
+      </w:pPr>
+      <w:rPr>
+        <w:rFonts w:ascii="Wingdings" w:hAnsi="Wingdings" w:hint="default"/>
+      </w:rPr>
+    </w:lvl>
+    <w:lvl w:ilvl="6" w:tplc="18090001" w:tentative="1">
+      <w:start w:val="1"/>
+      <w:numFmt w:val="bullet"/>
+      <w:lvlText w:val=""/>
+      <w:lvlJc w:val="left"/>
+      <w:pPr>
+        <w:ind w:left="5040" w:hanging="360"/>
+      </w:pPr>
+      <w:rPr>
+        <w:rFonts w:ascii="Symbol" w:hAnsi="Symbol" w:hint="default"/>
+      </w:rPr>
+    </w:lvl>
+    <w:lvl w:ilvl="7" w:tplc="18090003" w:tentative="1">
+      <w:start w:val="1"/>
+      <w:numFmt w:val="bullet"/>
+      <w:lvlText w:val="o"/>
+      <w:lvlJc w:val="left"/>
+      <w:pPr>
+        <w:ind w:left="5760" w:hanging="360"/>
+      </w:pPr>
+      <w:rPr>
+        <w:rFonts w:ascii="Courier New" w:hAnsi="Courier New" w:cs="Courier New" w:hint="default"/>
+      </w:rPr>
+    </w:lvl>
+    <w:lvl w:ilvl="8" w:tplc="18090005" w:tentative="1">
+      <w:start w:val="1"/>
+      <w:numFmt w:val="bullet"/>
+      <w:lvlText w:val=""/>
+      <w:lvlJc w:val="left"/>
+      <w:pPr>
+        <w:ind w:left="6480" w:hanging="360"/>
+      </w:pPr>
+      <w:rPr>
+        <w:rFonts w:ascii="Wingdings" w:hAnsi="Wingdings" w:hint="default"/>
+      </w:rPr>
+    </w:lvl>
+  </w:abstractNum>
+  <w:abstractNum w:abstractNumId="9" w15:restartNumberingAfterBreak="0">
     <w:nsid w:val="3D1460AC"/>
     <w:multiLevelType w:val="hybridMultilevel"/>
     <w:tmpl w:val="D222F6C4"/>
@@ -2625,7 +3146,120 @@
       </w:rPr>
     </w:lvl>
   </w:abstractNum>
-  <w:abstractNum w:abstractNumId="7" w15:restartNumberingAfterBreak="0">
+  <w:abstractNum w:abstractNumId="10" w15:restartNumberingAfterBreak="0">
+    <w:nsid w:val="3F9F0159"/>
+    <w:multiLevelType w:val="hybridMultilevel"/>
+    <w:tmpl w:val="CD2CC1F6"/>
+    <w:lvl w:ilvl="0" w:tplc="18090001">
+      <w:start w:val="1"/>
+      <w:numFmt w:val="bullet"/>
+      <w:lvlText w:val=""/>
+      <w:lvlJc w:val="left"/>
+      <w:pPr>
+        <w:ind w:left="1440" w:hanging="360"/>
+      </w:pPr>
+      <w:rPr>
+        <w:rFonts w:ascii="Symbol" w:hAnsi="Symbol" w:hint="default"/>
+      </w:rPr>
+    </w:lvl>
+    <w:lvl w:ilvl="1" w:tplc="18090003" w:tentative="1">
+      <w:start w:val="1"/>
+      <w:numFmt w:val="bullet"/>
+      <w:lvlText w:val="o"/>
+      <w:lvlJc w:val="left"/>
+      <w:pPr>
+        <w:ind w:left="2160" w:hanging="360"/>
+      </w:pPr>
+      <w:rPr>
+        <w:rFonts w:ascii="Courier New" w:hAnsi="Courier New" w:cs="Courier New" w:hint="default"/>
+      </w:rPr>
+    </w:lvl>
+    <w:lvl w:ilvl="2" w:tplc="18090005" w:tentative="1">
+      <w:start w:val="1"/>
+      <w:numFmt w:val="bullet"/>
+      <w:lvlText w:val=""/>
+      <w:lvlJc w:val="left"/>
+      <w:pPr>
+        <w:ind w:left="2880" w:hanging="360"/>
+      </w:pPr>
+      <w:rPr>
+        <w:rFonts w:ascii="Wingdings" w:hAnsi="Wingdings" w:hint="default"/>
+      </w:rPr>
+    </w:lvl>
+    <w:lvl w:ilvl="3" w:tplc="18090001" w:tentative="1">
+      <w:start w:val="1"/>
+      <w:numFmt w:val="bullet"/>
+      <w:lvlText w:val=""/>
+      <w:lvlJc w:val="left"/>
+      <w:pPr>
+        <w:ind w:left="3600" w:hanging="360"/>
+      </w:pPr>
+      <w:rPr>
+        <w:rFonts w:ascii="Symbol" w:hAnsi="Symbol" w:hint="default"/>
+      </w:rPr>
+    </w:lvl>
+    <w:lvl w:ilvl="4" w:tplc="18090003" w:tentative="1">
+      <w:start w:val="1"/>
+      <w:numFmt w:val="bullet"/>
+      <w:lvlText w:val="o"/>
+      <w:lvlJc w:val="left"/>
+      <w:pPr>
+        <w:ind w:left="4320" w:hanging="360"/>
+      </w:pPr>
+      <w:rPr>
+        <w:rFonts w:ascii="Courier New" w:hAnsi="Courier New" w:cs="Courier New" w:hint="default"/>
+      </w:rPr>
+    </w:lvl>
+    <w:lvl w:ilvl="5" w:tplc="18090005" w:tentative="1">
+      <w:start w:val="1"/>
+      <w:numFmt w:val="bullet"/>
+      <w:lvlText w:val=""/>
+      <w:lvlJc w:val="left"/>
+      <w:pPr>
+        <w:ind w:left="5040" w:hanging="360"/>
+      </w:pPr>
+      <w:rPr>
+        <w:rFonts w:ascii="Wingdings" w:hAnsi="Wingdings" w:hint="default"/>
+      </w:rPr>
+    </w:lvl>
+    <w:lvl w:ilvl="6" w:tplc="18090001" w:tentative="1">
+      <w:start w:val="1"/>
+      <w:numFmt w:val="bullet"/>
+      <w:lvlText w:val=""/>
+      <w:lvlJc w:val="left"/>
+      <w:pPr>
+        <w:ind w:left="5760" w:hanging="360"/>
+      </w:pPr>
+      <w:rPr>
+        <w:rFonts w:ascii="Symbol" w:hAnsi="Symbol" w:hint="default"/>
+      </w:rPr>
+    </w:lvl>
+    <w:lvl w:ilvl="7" w:tplc="18090003" w:tentative="1">
+      <w:start w:val="1"/>
+      <w:numFmt w:val="bullet"/>
+      <w:lvlText w:val="o"/>
+      <w:lvlJc w:val="left"/>
+      <w:pPr>
+        <w:ind w:left="6480" w:hanging="360"/>
+      </w:pPr>
+      <w:rPr>
+        <w:rFonts w:ascii="Courier New" w:hAnsi="Courier New" w:cs="Courier New" w:hint="default"/>
+      </w:rPr>
+    </w:lvl>
+    <w:lvl w:ilvl="8" w:tplc="18090005" w:tentative="1">
+      <w:start w:val="1"/>
+      <w:numFmt w:val="bullet"/>
+      <w:lvlText w:val=""/>
+      <w:lvlJc w:val="left"/>
+      <w:pPr>
+        <w:ind w:left="7200" w:hanging="360"/>
+      </w:pPr>
+      <w:rPr>
+        <w:rFonts w:ascii="Wingdings" w:hAnsi="Wingdings" w:hint="default"/>
+      </w:rPr>
+    </w:lvl>
+  </w:abstractNum>
+  <w:abstractNum w:abstractNumId="11" w15:restartNumberingAfterBreak="0">
     <w:nsid w:val="43B35EFC"/>
     <w:multiLevelType w:val="hybridMultilevel"/>
     <w:tmpl w:val="7FE04218"/>
@@ -2738,7 +3372,7 @@
       </w:rPr>
     </w:lvl>
   </w:abstractNum>
-  <w:abstractNum w:abstractNumId="8" w15:restartNumberingAfterBreak="0">
+  <w:abstractNum w:abstractNumId="12" w15:restartNumberingAfterBreak="0">
     <w:nsid w:val="70EA009F"/>
     <w:multiLevelType w:val="hybridMultilevel"/>
     <w:tmpl w:val="F9946C04"/>
@@ -2851,31 +3485,159 @@
       </w:rPr>
     </w:lvl>
   </w:abstractNum>
+  <w:abstractNum w:abstractNumId="13" w15:restartNumberingAfterBreak="0">
+    <w:nsid w:val="79015DFA"/>
+    <w:multiLevelType w:val="hybridMultilevel"/>
+    <w:tmpl w:val="05E0A646"/>
+    <w:lvl w:ilvl="0" w:tplc="18090001">
+      <w:start w:val="1"/>
+      <w:numFmt w:val="bullet"/>
+      <w:lvlText w:val=""/>
+      <w:lvlJc w:val="left"/>
+      <w:pPr>
+        <w:ind w:left="720" w:hanging="360"/>
+      </w:pPr>
+      <w:rPr>
+        <w:rFonts w:ascii="Symbol" w:hAnsi="Symbol" w:hint="default"/>
+      </w:rPr>
+    </w:lvl>
+    <w:lvl w:ilvl="1" w:tplc="18090003" w:tentative="1">
+      <w:start w:val="1"/>
+      <w:numFmt w:val="bullet"/>
+      <w:lvlText w:val="o"/>
+      <w:lvlJc w:val="left"/>
+      <w:pPr>
+        <w:ind w:left="1440" w:hanging="360"/>
+      </w:pPr>
+      <w:rPr>
+        <w:rFonts w:ascii="Courier New" w:hAnsi="Courier New" w:cs="Courier New" w:hint="default"/>
+      </w:rPr>
+    </w:lvl>
+    <w:lvl w:ilvl="2" w:tplc="18090005" w:tentative="1">
+      <w:start w:val="1"/>
+      <w:numFmt w:val="bullet"/>
+      <w:lvlText w:val=""/>
+      <w:lvlJc w:val="left"/>
+      <w:pPr>
+        <w:ind w:left="2160" w:hanging="360"/>
+      </w:pPr>
+      <w:rPr>
+        <w:rFonts w:ascii="Wingdings" w:hAnsi="Wingdings" w:hint="default"/>
+      </w:rPr>
+    </w:lvl>
+    <w:lvl w:ilvl="3" w:tplc="18090001" w:tentative="1">
+      <w:start w:val="1"/>
+      <w:numFmt w:val="bullet"/>
+      <w:lvlText w:val=""/>
+      <w:lvlJc w:val="left"/>
+      <w:pPr>
+        <w:ind w:left="2880" w:hanging="360"/>
+      </w:pPr>
+      <w:rPr>
+        <w:rFonts w:ascii="Symbol" w:hAnsi="Symbol" w:hint="default"/>
+      </w:rPr>
+    </w:lvl>
+    <w:lvl w:ilvl="4" w:tplc="18090003" w:tentative="1">
+      <w:start w:val="1"/>
+      <w:numFmt w:val="bullet"/>
+      <w:lvlText w:val="o"/>
+      <w:lvlJc w:val="left"/>
+      <w:pPr>
+        <w:ind w:left="3600" w:hanging="360"/>
+      </w:pPr>
+      <w:rPr>
+        <w:rFonts w:ascii="Courier New" w:hAnsi="Courier New" w:cs="Courier New" w:hint="default"/>
+      </w:rPr>
+    </w:lvl>
+    <w:lvl w:ilvl="5" w:tplc="18090005" w:tentative="1">
+      <w:start w:val="1"/>
+      <w:numFmt w:val="bullet"/>
+      <w:lvlText w:val=""/>
+      <w:lvlJc w:val="left"/>
+      <w:pPr>
+        <w:ind w:left="4320" w:hanging="360"/>
+      </w:pPr>
+      <w:rPr>
+        <w:rFonts w:ascii="Wingdings" w:hAnsi="Wingdings" w:hint="default"/>
+      </w:rPr>
+    </w:lvl>
+    <w:lvl w:ilvl="6" w:tplc="18090001" w:tentative="1">
+      <w:start w:val="1"/>
+      <w:numFmt w:val="bullet"/>
+      <w:lvlText w:val=""/>
+      <w:lvlJc w:val="left"/>
+      <w:pPr>
+        <w:ind w:left="5040" w:hanging="360"/>
+      </w:pPr>
+      <w:rPr>
+        <w:rFonts w:ascii="Symbol" w:hAnsi="Symbol" w:hint="default"/>
+      </w:rPr>
+    </w:lvl>
+    <w:lvl w:ilvl="7" w:tplc="18090003" w:tentative="1">
+      <w:start w:val="1"/>
+      <w:numFmt w:val="bullet"/>
+      <w:lvlText w:val="o"/>
+      <w:lvlJc w:val="left"/>
+      <w:pPr>
+        <w:ind w:left="5760" w:hanging="360"/>
+      </w:pPr>
+      <w:rPr>
+        <w:rFonts w:ascii="Courier New" w:hAnsi="Courier New" w:cs="Courier New" w:hint="default"/>
+      </w:rPr>
+    </w:lvl>
+    <w:lvl w:ilvl="8" w:tplc="18090005" w:tentative="1">
+      <w:start w:val="1"/>
+      <w:numFmt w:val="bullet"/>
+      <w:lvlText w:val=""/>
+      <w:lvlJc w:val="left"/>
+      <w:pPr>
+        <w:ind w:left="6480" w:hanging="360"/>
+      </w:pPr>
+      <w:rPr>
+        <w:rFonts w:ascii="Wingdings" w:hAnsi="Wingdings" w:hint="default"/>
+      </w:rPr>
+    </w:lvl>
+  </w:abstractNum>
   <w:num w:numId="1">
+    <w:abstractNumId w:val="11"/>
+  </w:num>
+  <w:num w:numId="2">
+    <w:abstractNumId w:val="3"/>
+  </w:num>
+  <w:num w:numId="3">
+    <w:abstractNumId w:val="6"/>
+  </w:num>
+  <w:num w:numId="4">
+    <w:abstractNumId w:val="12"/>
+  </w:num>
+  <w:num w:numId="5">
+    <w:abstractNumId w:val="9"/>
+  </w:num>
+  <w:num w:numId="6">
+    <w:abstractNumId w:val="4"/>
+  </w:num>
+  <w:num w:numId="7">
+    <w:abstractNumId w:val="2"/>
+  </w:num>
+  <w:num w:numId="8">
+    <w:abstractNumId w:val="5"/>
+  </w:num>
+  <w:num w:numId="9">
+    <w:abstractNumId w:val="1"/>
+  </w:num>
+  <w:num w:numId="10">
+    <w:abstractNumId w:val="10"/>
+  </w:num>
+  <w:num w:numId="11">
+    <w:abstractNumId w:val="8"/>
+  </w:num>
+  <w:num w:numId="12">
     <w:abstractNumId w:val="7"/>
   </w:num>
-  <w:num w:numId="2">
-    <w:abstractNumId w:val="2"/>
+  <w:num w:numId="13">
+    <w:abstractNumId w:val="13"/>
   </w:num>
-  <w:num w:numId="3">
-    <w:abstractNumId w:val="5"/>
-  </w:num>
-  <w:num w:numId="4">
-    <w:abstractNumId w:val="8"/>
-  </w:num>
-  <w:num w:numId="5">
-    <w:abstractNumId w:val="6"/>
-  </w:num>
-  <w:num w:numId="6">
-    <w:abstractNumId w:val="3"/>
-  </w:num>
-  <w:num w:numId="7">
-    <w:abstractNumId w:val="1"/>
-  </w:num>
-  <w:num w:numId="8">
-    <w:abstractNumId w:val="4"/>
-  </w:num>
-  <w:num w:numId="9">
+  <w:num w:numId="14">
     <w:abstractNumId w:val="0"/>
   </w:num>
 </w:numbering>

</xml_diff>

<commit_message>
Comp Science Notes - Logarithms
</commit_message>
<xml_diff>
--- a/YouTube_ComputerScience/BigO.docx
+++ b/YouTube_ComputerScience/BigO.docx
@@ -74,6 +74,9 @@
       <w:r>
         <w:t>Big O describes the ‘complexity’ of a program.</w:t>
       </w:r>
+      <w:r>
+        <w:t xml:space="preserve"> </w:t>
+      </w:r>
     </w:p>
     <w:p>
       <w:pPr>
@@ -85,6 +88,43 @@
         <w:spacing w:after="0" w:line="276" w:lineRule="auto"/>
       </w:pPr>
       <w:r>
+        <w:t xml:space="preserve">Complexity describes the way that </w:t>
+      </w:r>
+      <w:r>
+        <w:t xml:space="preserve">the time taken </w:t>
+      </w:r>
+      <w:r>
+        <w:rPr>
+          <w:u w:val="single"/>
+        </w:rPr>
+        <w:t>grows</w:t>
+      </w:r>
+      <w:r>
+        <w:t xml:space="preserve"> </w:t>
+      </w:r>
+      <w:r>
+        <w:t xml:space="preserve">according to the </w:t>
+      </w:r>
+      <w:r>
+        <w:rPr>
+          <w:u w:val="single"/>
+        </w:rPr>
+        <w:t>amount of data</w:t>
+      </w:r>
+      <w:r>
+        <w:t>.</w:t>
+      </w:r>
+    </w:p>
+    <w:p>
+      <w:pPr>
+        <w:pStyle w:val="ListParagraph"/>
+        <w:numPr>
+          <w:ilvl w:val="0"/>
+          <w:numId w:val="1"/>
+        </w:numPr>
+        <w:spacing w:after="0" w:line="276" w:lineRule="auto"/>
+      </w:pPr>
+      <w:r>
         <w:t xml:space="preserve">Common sense tells us that a program takes longer when there is more data to work on… But not necessary </w:t>
       </w:r>
     </w:p>
@@ -207,11 +247,32 @@
         <w:tab/>
         <w:t xml:space="preserve">If </w:t>
       </w:r>
+      <w:proofErr w:type="spellStart"/>
       <w:r>
         <w:t>ArrayT</w:t>
       </w:r>
       <w:r>
-        <w:t>oSearch(i) = Target THEN</w:t>
+        <w:t>oSearch</w:t>
+      </w:r>
+      <w:proofErr w:type="spellEnd"/>
+      <w:r>
+        <w:t>(</w:t>
+      </w:r>
+      <w:proofErr w:type="spellStart"/>
+      <w:r>
+        <w:t>i</w:t>
+      </w:r>
+      <w:proofErr w:type="spellEnd"/>
+      <w:r>
+        <w:t xml:space="preserve">) = </w:t>
+      </w:r>
+      <w:proofErr w:type="gramStart"/>
+      <w:r>
+        <w:t>Target</w:t>
+      </w:r>
+      <w:proofErr w:type="gramEnd"/>
+      <w:r>
+        <w:t xml:space="preserve"> THEN</w:t>
       </w:r>
     </w:p>
     <w:p>
@@ -223,7 +284,14 @@
       </w:r>
       <w:r>
         <w:tab/>
-        <w:t>bFound = True</w:t>
+      </w:r>
+      <w:proofErr w:type="spellStart"/>
+      <w:r>
+        <w:t>bFound</w:t>
+      </w:r>
+      <w:proofErr w:type="spellEnd"/>
+      <w:r>
+        <w:t xml:space="preserve"> = True</w:t>
       </w:r>
     </w:p>
     <w:p>
@@ -252,8 +320,13 @@
         <w:spacing w:line="276" w:lineRule="auto"/>
       </w:pPr>
       <w:r>
-        <w:t>NEXT i</w:t>
-      </w:r>
+        <w:t xml:space="preserve">NEXT </w:t>
+      </w:r>
+      <w:proofErr w:type="spellStart"/>
+      <w:r>
+        <w:t>i</w:t>
+      </w:r>
+      <w:proofErr w:type="spellEnd"/>
     </w:p>
     <w:p>
       <w:pPr>
@@ -273,14 +346,7 @@
           <w:sz w:val="40"/>
           <w:szCs w:val="40"/>
         </w:rPr>
-        <w:t>Linear Search</w:t>
-      </w:r>
-      <w:r>
-        <w:rPr>
-          <w:sz w:val="40"/>
-          <w:szCs w:val="40"/>
-        </w:rPr>
-        <w:t xml:space="preserve"> Complexity</w:t>
+        <w:t>Linear Search Complexity</w:t>
       </w:r>
     </w:p>
     <w:p>
@@ -327,13 +393,7 @@
         <w:rPr>
           <w:color w:val="FF0000"/>
         </w:rPr>
-        <w:t>O</w:t>
-      </w:r>
-      <w:r>
-        <w:rPr>
-          <w:color w:val="FF0000"/>
-        </w:rPr>
-        <w:t>(n)</w:t>
+        <w:t>O(n)</w:t>
       </w:r>
     </w:p>
     <w:p>
@@ -528,7 +588,15 @@
       </w:pPr>
       <w:r>
         <w:tab/>
-        <w:t>IF Top = MaximumSize THEN</w:t>
+        <w:t xml:space="preserve">IF Top = </w:t>
+      </w:r>
+      <w:proofErr w:type="spellStart"/>
+      <w:r>
+        <w:t>MaximumSize</w:t>
+      </w:r>
+      <w:proofErr w:type="spellEnd"/>
+      <w:r>
+        <w:t xml:space="preserve"> THEN</w:t>
       </w:r>
       <w:r>
         <w:t xml:space="preserve"> </w:t>
@@ -601,14 +669,29 @@
       </w:r>
       <w:r>
         <w:tab/>
-        <w:t xml:space="preserve">ArrayStack(Top) = new item </w:t>
-      </w:r>
-      <w:r>
-        <w:rPr>
-          <w:color w:val="FF0000"/>
-        </w:rPr>
-        <w:t>//new item placed in the pos</w:t>
-      </w:r>
+      </w:r>
+      <w:proofErr w:type="spellStart"/>
+      <w:r>
+        <w:t>ArrayStack</w:t>
+      </w:r>
+      <w:proofErr w:type="spellEnd"/>
+      <w:r>
+        <w:t xml:space="preserve">(Top) = new item </w:t>
+      </w:r>
+      <w:r>
+        <w:rPr>
+          <w:color w:val="FF0000"/>
+        </w:rPr>
+        <w:t xml:space="preserve">//new item placed in the </w:t>
+      </w:r>
+      <w:proofErr w:type="spellStart"/>
+      <w:r>
+        <w:rPr>
+          <w:color w:val="FF0000"/>
+        </w:rPr>
+        <w:t>pos</w:t>
+      </w:r>
+      <w:proofErr w:type="spellEnd"/>
       <w:r>
         <w:rPr>
           <w:color w:val="FF0000"/>
@@ -668,13 +751,7 @@
         <w:rPr>
           <w:b/>
         </w:rPr>
-        <w:t>Pop</w:t>
-      </w:r>
-      <w:r>
-        <w:rPr>
-          <w:b/>
-        </w:rPr>
-        <w:t xml:space="preserve"> </w:t>
+        <w:t xml:space="preserve">Pop </w:t>
       </w:r>
       <w:r>
         <w:rPr>
@@ -777,13 +854,15 @@
       </w:r>
       <w:r>
         <w:tab/>
-        <w:t>copy</w:t>
-      </w:r>
-      <w:r>
-        <w:t xml:space="preserve"> item </w:t>
-      </w:r>
-      <w:r>
-        <w:t xml:space="preserve">= ArrayStack(Top) </w:t>
+        <w:t xml:space="preserve">copy item = </w:t>
+      </w:r>
+      <w:proofErr w:type="spellStart"/>
+      <w:r>
+        <w:t>ArrayStack</w:t>
+      </w:r>
+      <w:proofErr w:type="spellEnd"/>
+      <w:r>
+        <w:t xml:space="preserve">(Top) </w:t>
       </w:r>
       <w:r>
         <w:rPr>
@@ -879,7 +958,23 @@
         <w:t>NOTE:</w:t>
       </w:r>
       <w:r>
-        <w:t xml:space="preserve"> We don’t necessarily have to delete the item form the stack, just change the pos of the pointer. (The item will be overridden next time a new element is popped onto this pos).</w:t>
+        <w:t xml:space="preserve"> We don’t necessarily have to delete the item form the stack, just change the </w:t>
+      </w:r>
+      <w:proofErr w:type="spellStart"/>
+      <w:r>
+        <w:t>pos</w:t>
+      </w:r>
+      <w:proofErr w:type="spellEnd"/>
+      <w:r>
+        <w:t xml:space="preserve"> of the pointer. (The item will be overridden next time a new element is popped onto this </w:t>
+      </w:r>
+      <w:proofErr w:type="spellStart"/>
+      <w:r>
+        <w:t>pos</w:t>
+      </w:r>
+      <w:proofErr w:type="spellEnd"/>
+      <w:r>
+        <w:t>).</w:t>
       </w:r>
     </w:p>
     <w:p>
@@ -901,14 +996,7 @@
           <w:sz w:val="40"/>
           <w:szCs w:val="40"/>
         </w:rPr>
-        <w:t>Stack Operations</w:t>
-      </w:r>
-      <w:r>
-        <w:rPr>
-          <w:sz w:val="40"/>
-          <w:szCs w:val="40"/>
-        </w:rPr>
-        <w:t xml:space="preserve"> Complexity</w:t>
+        <w:t>Stack Operations Complexity</w:t>
       </w:r>
     </w:p>
     <w:p>
@@ -957,11 +1045,19 @@
       <w:r>
         <w:t xml:space="preserve">. </w:t>
       </w:r>
-      <w:r>
-        <w:rPr>
-          <w:color w:val="FF0000"/>
-        </w:rPr>
-        <w:t>O(1)</w:t>
+      <w:proofErr w:type="gramStart"/>
+      <w:r>
+        <w:rPr>
+          <w:color w:val="FF0000"/>
+        </w:rPr>
+        <w:t>O(</w:t>
+      </w:r>
+      <w:proofErr w:type="gramEnd"/>
+      <w:r>
+        <w:rPr>
+          <w:color w:val="FF0000"/>
+        </w:rPr>
+        <w:t>1)</w:t>
       </w:r>
     </w:p>
     <w:p>
@@ -1228,10 +1324,10 @@
         <w:t xml:space="preserve"> = 1 to n </w:t>
       </w:r>
       <w:r>
-        <w:t>–</w:t>
-      </w:r>
-      <w:r>
-        <w:t xml:space="preserve"> 1</w:t>
+        <w:t xml:space="preserve">- </w:t>
+      </w:r>
+      <w:r>
+        <w:t>1</w:t>
       </w:r>
       <w:r>
         <w:t xml:space="preserve"> </w:t>
@@ -1257,9 +1353,11 @@
       <w:r>
         <w:t xml:space="preserve">FOR </w:t>
       </w:r>
+      <w:proofErr w:type="spellStart"/>
       <w:r>
         <w:t>i</w:t>
       </w:r>
+      <w:proofErr w:type="spellEnd"/>
       <w:r>
         <w:t xml:space="preserve"> = 0 TO n </w:t>
       </w:r>
@@ -1267,36 +1365,47 @@
         <w:t>-</w:t>
       </w:r>
       <w:r>
+        <w:t xml:space="preserve"> 2</w:t>
+      </w:r>
+      <w:r>
         <w:t xml:space="preserve"> </w:t>
       </w:r>
       <w:r>
         <w:rPr>
           <w:color w:val="C45911" w:themeColor="accent2" w:themeShade="BF"/>
         </w:rPr>
-        <w:t>2</w:t>
+        <w:t xml:space="preserve">//loop up to </w:t>
       </w:r>
       <w:r>
         <w:rPr>
           <w:color w:val="C45911" w:themeColor="accent2" w:themeShade="BF"/>
         </w:rPr>
-        <w:t xml:space="preserve"> //loop up to </w:t>
+        <w:t>2nd</w:t>
       </w:r>
       <w:r>
         <w:rPr>
           <w:color w:val="C45911" w:themeColor="accent2" w:themeShade="BF"/>
         </w:rPr>
-        <w:t>2nd</w:t>
-      </w:r>
+        <w:t xml:space="preserve"> last </w:t>
+      </w:r>
+      <w:proofErr w:type="spellStart"/>
       <w:r>
         <w:rPr>
           <w:color w:val="C45911" w:themeColor="accent2" w:themeShade="BF"/>
         </w:rPr>
-        <w:t xml:space="preserve"> last pos, as current </w:t>
-      </w:r>
+        <w:t>pos</w:t>
+      </w:r>
+      <w:proofErr w:type="spellEnd"/>
       <w:r>
         <w:rPr>
           <w:color w:val="C45911" w:themeColor="accent2" w:themeShade="BF"/>
         </w:rPr>
+        <w:t xml:space="preserve">, as current </w:t>
+      </w:r>
+      <w:r>
+        <w:rPr>
+          <w:color w:val="C45911" w:themeColor="accent2" w:themeShade="BF"/>
+        </w:rPr>
         <w:t>element</w:t>
       </w:r>
       <w:r>
@@ -1326,7 +1435,41 @@
         <w:t xml:space="preserve">        </w:t>
       </w:r>
       <w:r>
-        <w:t>IF ArrayToSort(i) &gt; ArrayToSort(i + 1) THEN</w:t>
+        <w:t xml:space="preserve">IF </w:t>
+      </w:r>
+      <w:proofErr w:type="spellStart"/>
+      <w:r>
+        <w:t>ArrayToSort</w:t>
+      </w:r>
+      <w:proofErr w:type="spellEnd"/>
+      <w:r>
+        <w:t>(</w:t>
+      </w:r>
+      <w:proofErr w:type="spellStart"/>
+      <w:r>
+        <w:t>i</w:t>
+      </w:r>
+      <w:proofErr w:type="spellEnd"/>
+      <w:r>
+        <w:t xml:space="preserve">) &gt; </w:t>
+      </w:r>
+      <w:proofErr w:type="spellStart"/>
+      <w:proofErr w:type="gramStart"/>
+      <w:r>
+        <w:t>ArrayToSort</w:t>
+      </w:r>
+      <w:proofErr w:type="spellEnd"/>
+      <w:r>
+        <w:t>(</w:t>
+      </w:r>
+      <w:proofErr w:type="spellStart"/>
+      <w:proofErr w:type="gramEnd"/>
+      <w:r>
+        <w:t>i</w:t>
+      </w:r>
+      <w:proofErr w:type="spellEnd"/>
+      <w:r>
+        <w:t xml:space="preserve"> + 1) THEN</w:t>
       </w:r>
       <w:r>
         <w:t xml:space="preserve"> </w:t>
@@ -1347,11 +1490,39 @@
       </w:r>
       <w:r>
         <w:tab/>
-        <w:t>Swap ArrayToSort(i) with ArrayToSort(</w:t>
-      </w:r>
+        <w:t xml:space="preserve">Swap </w:t>
+      </w:r>
+      <w:proofErr w:type="spellStart"/>
+      <w:r>
+        <w:t>ArrayToSort</w:t>
+      </w:r>
+      <w:proofErr w:type="spellEnd"/>
+      <w:r>
+        <w:t>(</w:t>
+      </w:r>
+      <w:proofErr w:type="spellStart"/>
       <w:r>
         <w:t>i</w:t>
       </w:r>
+      <w:proofErr w:type="spellEnd"/>
+      <w:r>
+        <w:t xml:space="preserve">) with </w:t>
+      </w:r>
+      <w:proofErr w:type="spellStart"/>
+      <w:proofErr w:type="gramStart"/>
+      <w:r>
+        <w:t>ArrayToSort</w:t>
+      </w:r>
+      <w:proofErr w:type="spellEnd"/>
+      <w:r>
+        <w:t>(</w:t>
+      </w:r>
+      <w:proofErr w:type="spellStart"/>
+      <w:proofErr w:type="gramEnd"/>
+      <w:r>
+        <w:t>i</w:t>
+      </w:r>
+      <w:proofErr w:type="spellEnd"/>
       <w:r>
         <w:t xml:space="preserve"> </w:t>
       </w:r>
@@ -1394,16 +1565,21 @@
         <w:ind w:firstLine="720"/>
       </w:pPr>
       <w:r>
-        <w:t>NEXT i</w:t>
-      </w:r>
-    </w:p>
-    <w:p>
-      <w:pPr>
-        <w:spacing w:line="276" w:lineRule="auto"/>
-      </w:pPr>
-      <w:r>
         <w:t xml:space="preserve">NEXT </w:t>
       </w:r>
+      <w:proofErr w:type="spellStart"/>
+      <w:r>
+        <w:t>i</w:t>
+      </w:r>
+      <w:proofErr w:type="spellEnd"/>
+    </w:p>
+    <w:p>
+      <w:pPr>
+        <w:spacing w:line="276" w:lineRule="auto"/>
+      </w:pPr>
+      <w:r>
+        <w:t xml:space="preserve">NEXT </w:t>
+      </w:r>
       <w:r>
         <w:t>j</w:t>
       </w:r>
@@ -1466,13 +1642,7 @@
         <w:rPr>
           <w:color w:val="C45911" w:themeColor="accent2" w:themeShade="BF"/>
         </w:rPr>
-        <w:t>1 to n – 1</w:t>
-      </w:r>
-      <w:r>
-        <w:rPr>
-          <w:color w:val="C45911" w:themeColor="accent2" w:themeShade="BF"/>
-        </w:rPr>
-        <w:t>”</w:t>
+        <w:t>1 to n – 1”</w:t>
       </w:r>
       <w:r>
         <w:t xml:space="preserve"> </w:t>
@@ -1511,14 +1681,7 @@
           <w:sz w:val="40"/>
           <w:szCs w:val="40"/>
         </w:rPr>
-        <w:t>Bubble Sort</w:t>
-      </w:r>
-      <w:r>
-        <w:rPr>
-          <w:sz w:val="40"/>
-          <w:szCs w:val="40"/>
-        </w:rPr>
-        <w:t xml:space="preserve"> Complexity</w:t>
+        <w:t>Bubble Sort Complexity</w:t>
       </w:r>
     </w:p>
     <w:p>
@@ -1688,7 +1851,15 @@
         <w:spacing w:line="276" w:lineRule="auto"/>
       </w:pPr>
       <w:r>
-        <w:t>Second largest item is in the correct place after the next pass (second last pos)</w:t>
+        <w:t xml:space="preserve">Second largest item is in the correct place after the next pass (second last </w:t>
+      </w:r>
+      <w:proofErr w:type="spellStart"/>
+      <w:r>
+        <w:t>pos</w:t>
+      </w:r>
+      <w:proofErr w:type="spellEnd"/>
+      <w:r>
+        <w:t>)</w:t>
       </w:r>
     </w:p>
     <w:p>
@@ -1736,7 +1907,15 @@
       </w:pPr>
       <w:r>
         <w:tab/>
-        <w:t xml:space="preserve">FOR i=0 to </w:t>
+        <w:t xml:space="preserve">FOR </w:t>
+      </w:r>
+      <w:proofErr w:type="spellStart"/>
+      <w:r>
+        <w:t>i</w:t>
+      </w:r>
+      <w:proofErr w:type="spellEnd"/>
+      <w:r>
+        <w:t xml:space="preserve">=0 to </w:t>
       </w:r>
       <w:r>
         <w:t>(</w:t>
@@ -1781,7 +1960,31 @@
       </w:r>
       <w:r>
         <w:tab/>
-        <w:t>IF ArrayToSort(i) &gt; ArrayToSort(i+1) THEN</w:t>
+        <w:t xml:space="preserve">IF </w:t>
+      </w:r>
+      <w:proofErr w:type="spellStart"/>
+      <w:r>
+        <w:t>ArrayToSort</w:t>
+      </w:r>
+      <w:proofErr w:type="spellEnd"/>
+      <w:r>
+        <w:t>(</w:t>
+      </w:r>
+      <w:proofErr w:type="spellStart"/>
+      <w:r>
+        <w:t>i</w:t>
+      </w:r>
+      <w:proofErr w:type="spellEnd"/>
+      <w:r>
+        <w:t xml:space="preserve">) &gt; </w:t>
+      </w:r>
+      <w:proofErr w:type="spellStart"/>
+      <w:r>
+        <w:t>ArrayToSort</w:t>
+      </w:r>
+      <w:proofErr w:type="spellEnd"/>
+      <w:r>
+        <w:t>(i+1) THEN</w:t>
       </w:r>
     </w:p>
     <w:p>
@@ -1796,7 +1999,23 @@
       </w:r>
       <w:r>
         <w:tab/>
-        <w:t>Temp = ArrayToSort(i)</w:t>
+        <w:t xml:space="preserve">Temp = </w:t>
+      </w:r>
+      <w:proofErr w:type="spellStart"/>
+      <w:r>
+        <w:t>ArrayToSort</w:t>
+      </w:r>
+      <w:proofErr w:type="spellEnd"/>
+      <w:r>
+        <w:t>(</w:t>
+      </w:r>
+      <w:proofErr w:type="spellStart"/>
+      <w:r>
+        <w:t>i</w:t>
+      </w:r>
+      <w:proofErr w:type="spellEnd"/>
+      <w:r>
+        <w:t>)</w:t>
       </w:r>
       <w:r>
         <w:t xml:space="preserve"> </w:t>
@@ -1820,7 +2039,30 @@
       </w:r>
       <w:r>
         <w:tab/>
-        <w:t>ArrayToSort(i) = ArrayToSort(i+1)</w:t>
+      </w:r>
+      <w:proofErr w:type="spellStart"/>
+      <w:r>
+        <w:t>ArrayToSort</w:t>
+      </w:r>
+      <w:proofErr w:type="spellEnd"/>
+      <w:r>
+        <w:t>(</w:t>
+      </w:r>
+      <w:proofErr w:type="spellStart"/>
+      <w:r>
+        <w:t>i</w:t>
+      </w:r>
+      <w:proofErr w:type="spellEnd"/>
+      <w:r>
+        <w:t xml:space="preserve">) = </w:t>
+      </w:r>
+      <w:proofErr w:type="spellStart"/>
+      <w:r>
+        <w:t>ArrayToSort</w:t>
+      </w:r>
+      <w:proofErr w:type="spellEnd"/>
+      <w:r>
+        <w:t>(i+1)</w:t>
       </w:r>
       <w:r>
         <w:t xml:space="preserve"> </w:t>
@@ -1844,7 +2086,14 @@
       </w:r>
       <w:r>
         <w:tab/>
-        <w:t>ArrayToSort(i+1) = Temp</w:t>
+      </w:r>
+      <w:proofErr w:type="spellStart"/>
+      <w:r>
+        <w:t>ArrayToSort</w:t>
+      </w:r>
+      <w:proofErr w:type="spellEnd"/>
+      <w:r>
+        <w:t>(i+1) = Temp</w:t>
       </w:r>
       <w:r>
         <w:t xml:space="preserve"> </w:t>
@@ -1892,8 +2141,13 @@
       </w:pPr>
       <w:r>
         <w:tab/>
-        <w:t>NEXT i</w:t>
-      </w:r>
+        <w:t xml:space="preserve">NEXT </w:t>
+      </w:r>
+      <w:proofErr w:type="spellStart"/>
+      <w:r>
+        <w:t>i</w:t>
+      </w:r>
+      <w:proofErr w:type="spellEnd"/>
     </w:p>
     <w:p>
       <w:pPr>
@@ -1916,14 +2170,7 @@
           <w:sz w:val="40"/>
           <w:szCs w:val="40"/>
         </w:rPr>
-        <w:t>Enhanced Bubble Sort</w:t>
-      </w:r>
-      <w:r>
-        <w:rPr>
-          <w:sz w:val="40"/>
-          <w:szCs w:val="40"/>
-        </w:rPr>
-        <w:t xml:space="preserve"> Complexity</w:t>
+        <w:t>Enhanced Bubble Sort Complexity</w:t>
       </w:r>
     </w:p>
     <w:p>
@@ -1969,6 +2216,9 @@
       <w:r>
         <w:t>- n)/2</w:t>
       </w:r>
+      <w:r>
+        <w:t>.</w:t>
+      </w:r>
     </w:p>
     <w:p>
       <w:pPr>
@@ -1991,18 +2241,780 @@
     </w:p>
     <w:p>
       <w:pPr>
-        <w:spacing w:line="276" w:lineRule="auto"/>
-      </w:pPr>
-      <w:r>
-        <w:t>11.53</w:t>
+        <w:pStyle w:val="ListParagraph"/>
+        <w:numPr>
+          <w:ilvl w:val="0"/>
+          <w:numId w:val="14"/>
+        </w:numPr>
+        <w:spacing w:line="276" w:lineRule="auto"/>
+      </w:pPr>
+      <w:r>
+        <w:t>The dominant term is still n</w:t>
+      </w:r>
+      <w:r>
+        <w:rPr>
+          <w:vertAlign w:val="superscript"/>
+        </w:rPr>
+        <w:t>2</w:t>
+      </w:r>
+      <w:r>
+        <w:t>.</w:t>
+      </w:r>
+    </w:p>
+    <w:p>
+      <w:pPr>
+        <w:pStyle w:val="ListParagraph"/>
+        <w:numPr>
+          <w:ilvl w:val="0"/>
+          <w:numId w:val="14"/>
+        </w:numPr>
+        <w:spacing w:line="276" w:lineRule="auto"/>
+      </w:pPr>
+      <w:r>
+        <w:t xml:space="preserve">The complexity is still </w:t>
+      </w:r>
+      <w:r>
+        <w:rPr>
+          <w:color w:val="FF0000"/>
+        </w:rPr>
+        <w:t>Quadratic</w:t>
+      </w:r>
+      <w:r>
+        <w:t xml:space="preserve">. </w:t>
+      </w:r>
+      <w:r>
+        <w:rPr>
+          <w:color w:val="FF0000"/>
+        </w:rPr>
+        <w:t>O(n</w:t>
+      </w:r>
+      <w:r>
+        <w:rPr>
+          <w:color w:val="FF0000"/>
+          <w:vertAlign w:val="superscript"/>
+        </w:rPr>
+        <w:t>2</w:t>
+      </w:r>
+      <w:r>
+        <w:rPr>
+          <w:color w:val="FF0000"/>
+        </w:rPr>
+        <w:t>)</w:t>
+      </w:r>
+      <w:r>
+        <w:t>.</w:t>
+      </w:r>
+    </w:p>
+    <w:p>
+      <w:pPr>
+        <w:spacing w:line="276" w:lineRule="auto"/>
+      </w:pPr>
+    </w:p>
+    <w:p>
+      <w:r>
+        <w:br w:type="page"/>
+      </w:r>
+    </w:p>
+    <w:p>
+      <w:pPr>
+        <w:jc w:val="center"/>
+        <w:rPr>
+          <w:sz w:val="40"/>
+          <w:szCs w:val="40"/>
+        </w:rPr>
+      </w:pPr>
+      <w:r>
+        <w:rPr>
+          <w:sz w:val="40"/>
+          <w:szCs w:val="40"/>
+        </w:rPr>
+        <w:lastRenderedPageBreak/>
+        <w:t>Alternative Enhanced Bubble Sort</w:t>
+      </w:r>
+    </w:p>
+    <w:p>
+      <w:pPr>
+        <w:pStyle w:val="ListParagraph"/>
+        <w:numPr>
+          <w:ilvl w:val="0"/>
+          <w:numId w:val="15"/>
+        </w:numPr>
+        <w:spacing w:line="276" w:lineRule="auto"/>
+      </w:pPr>
+      <w:r>
+        <w:t>If the inner loop performs no swaps, then the data must now be in the correct order.</w:t>
+      </w:r>
+    </w:p>
+    <w:p>
+      <w:pPr>
+        <w:pStyle w:val="ListParagraph"/>
+        <w:numPr>
+          <w:ilvl w:val="0"/>
+          <w:numId w:val="15"/>
+        </w:numPr>
+        <w:spacing w:line="276" w:lineRule="auto"/>
+      </w:pPr>
+      <w:r>
+        <w:t>So we can check for swaps with a Boolean variable.</w:t>
+      </w:r>
+    </w:p>
+    <w:p>
+      <w:pPr>
+        <w:pStyle w:val="ListParagraph"/>
+        <w:numPr>
+          <w:ilvl w:val="0"/>
+          <w:numId w:val="15"/>
+        </w:numPr>
+        <w:spacing w:line="276" w:lineRule="auto"/>
+      </w:pPr>
+      <w:r>
+        <w:t>And force an early exit from the bubble sort, when there’s no more work to do.</w:t>
+      </w:r>
+    </w:p>
+    <w:p>
+      <w:pPr>
+        <w:spacing w:line="276" w:lineRule="auto"/>
+      </w:pPr>
+    </w:p>
+    <w:p>
+      <w:pPr>
+        <w:spacing w:line="276" w:lineRule="auto"/>
+      </w:pPr>
+      <w:r>
+        <w:t>REPEAT</w:t>
+      </w:r>
+    </w:p>
+    <w:p>
+      <w:pPr>
+        <w:spacing w:line="276" w:lineRule="auto"/>
+      </w:pPr>
+      <w:r>
+        <w:tab/>
+        <w:t>Swapped = F</w:t>
+      </w:r>
+      <w:r>
+        <w:t>alse</w:t>
+      </w:r>
+      <w:r>
+        <w:t xml:space="preserve"> </w:t>
+      </w:r>
+      <w:r>
+        <w:rPr>
+          <w:color w:val="FF0000"/>
+        </w:rPr>
+        <w:t>//swapped starts false</w:t>
+      </w:r>
+    </w:p>
+    <w:p>
+      <w:pPr>
+        <w:spacing w:line="276" w:lineRule="auto"/>
+      </w:pPr>
+      <w:r>
+        <w:tab/>
+        <w:t xml:space="preserve">FOR </w:t>
+      </w:r>
+      <w:proofErr w:type="spellStart"/>
+      <w:r>
+        <w:t>i</w:t>
+      </w:r>
+      <w:proofErr w:type="spellEnd"/>
+      <w:r>
+        <w:t>=0 TO Length(</w:t>
+      </w:r>
+      <w:proofErr w:type="spellStart"/>
+      <w:r>
+        <w:t>ArrayToSort</w:t>
+      </w:r>
+      <w:proofErr w:type="spellEnd"/>
+      <w:r>
+        <w:t>) -2</w:t>
+      </w:r>
+    </w:p>
+    <w:p>
+      <w:pPr>
+        <w:spacing w:line="276" w:lineRule="auto"/>
+      </w:pPr>
+      <w:r>
+        <w:tab/>
+      </w:r>
+      <w:r>
+        <w:tab/>
+        <w:t xml:space="preserve">IF </w:t>
+      </w:r>
+      <w:proofErr w:type="spellStart"/>
+      <w:r>
+        <w:t>ArrayToSort</w:t>
+      </w:r>
+      <w:proofErr w:type="spellEnd"/>
+      <w:r>
+        <w:t>(</w:t>
+      </w:r>
+      <w:proofErr w:type="spellStart"/>
+      <w:r>
+        <w:t>i</w:t>
+      </w:r>
+      <w:proofErr w:type="spellEnd"/>
+      <w:r>
+        <w:t xml:space="preserve">) &gt; </w:t>
+      </w:r>
+      <w:proofErr w:type="spellStart"/>
+      <w:r>
+        <w:t>ArrayToSort</w:t>
+      </w:r>
+      <w:proofErr w:type="spellEnd"/>
+      <w:r>
+        <w:t>(i+1)</w:t>
+      </w:r>
+      <w:r>
+        <w:t xml:space="preserve"> THEN</w:t>
+      </w:r>
+    </w:p>
+    <w:p>
+      <w:pPr>
+        <w:spacing w:line="276" w:lineRule="auto"/>
+      </w:pPr>
+      <w:r>
+        <w:tab/>
+      </w:r>
+      <w:r>
+        <w:tab/>
+      </w:r>
+      <w:r>
+        <w:tab/>
+        <w:t xml:space="preserve">Swap </w:t>
+      </w:r>
+      <w:proofErr w:type="spellStart"/>
+      <w:r>
+        <w:t>ArrayToSort</w:t>
+      </w:r>
+      <w:proofErr w:type="spellEnd"/>
+      <w:r>
+        <w:t>(</w:t>
+      </w:r>
+      <w:proofErr w:type="spellStart"/>
+      <w:r>
+        <w:t>i</w:t>
+      </w:r>
+      <w:proofErr w:type="spellEnd"/>
+      <w:r>
+        <w:t xml:space="preserve">) with </w:t>
+      </w:r>
+      <w:proofErr w:type="spellStart"/>
+      <w:proofErr w:type="gramStart"/>
+      <w:r>
+        <w:t>ArrayToSort</w:t>
+      </w:r>
+      <w:proofErr w:type="spellEnd"/>
+      <w:r>
+        <w:t>(</w:t>
+      </w:r>
+      <w:proofErr w:type="spellStart"/>
+      <w:proofErr w:type="gramEnd"/>
+      <w:r>
+        <w:t>i</w:t>
+      </w:r>
+      <w:proofErr w:type="spellEnd"/>
+      <w:r>
+        <w:t xml:space="preserve"> + 1)</w:t>
+      </w:r>
+    </w:p>
+    <w:p>
+      <w:pPr>
+        <w:spacing w:line="276" w:lineRule="auto"/>
+      </w:pPr>
+      <w:r>
+        <w:tab/>
+      </w:r>
+      <w:r>
+        <w:tab/>
+      </w:r>
+      <w:r>
+        <w:tab/>
+        <w:t>Swapped = True</w:t>
+      </w:r>
+      <w:r>
+        <w:t xml:space="preserve"> </w:t>
+      </w:r>
+      <w:r>
+        <w:rPr>
+          <w:color w:val="FF0000"/>
+        </w:rPr>
+        <w:t>//</w:t>
+      </w:r>
+      <w:r>
+        <w:rPr>
+          <w:color w:val="FF0000"/>
+        </w:rPr>
+        <w:t>turned true if a swap occurred</w:t>
+      </w:r>
+    </w:p>
+    <w:p>
+      <w:pPr>
+        <w:spacing w:line="276" w:lineRule="auto"/>
+      </w:pPr>
+      <w:r>
+        <w:tab/>
+      </w:r>
+      <w:r>
+        <w:tab/>
+        <w:t>END IF</w:t>
+      </w:r>
+    </w:p>
+    <w:p>
+      <w:pPr>
+        <w:spacing w:line="276" w:lineRule="auto"/>
+      </w:pPr>
+      <w:r>
+        <w:tab/>
+        <w:t xml:space="preserve">NEXT </w:t>
+      </w:r>
+      <w:proofErr w:type="spellStart"/>
+      <w:r>
+        <w:t>i</w:t>
+      </w:r>
+      <w:proofErr w:type="spellEnd"/>
+    </w:p>
+    <w:p>
+      <w:pPr>
+        <w:spacing w:line="276" w:lineRule="auto"/>
+      </w:pPr>
+      <w:r>
+        <w:t>UNTIL Swapped = False</w:t>
+      </w:r>
+      <w:r>
+        <w:t xml:space="preserve"> </w:t>
+      </w:r>
+      <w:r>
+        <w:rPr>
+          <w:color w:val="FF0000"/>
+        </w:rPr>
+        <w:t xml:space="preserve">//repeat another pass through the list as a swap previously </w:t>
+      </w:r>
+      <w:r>
+        <w:rPr>
+          <w:color w:val="FF0000"/>
+        </w:rPr>
+        <w:t>occurred.</w:t>
+      </w:r>
+    </w:p>
+    <w:p>
+      <w:pPr>
+        <w:spacing w:line="276" w:lineRule="auto"/>
+      </w:pPr>
+    </w:p>
+    <w:p>
+      <w:pPr>
+        <w:jc w:val="center"/>
+        <w:rPr>
+          <w:sz w:val="40"/>
+          <w:szCs w:val="40"/>
+        </w:rPr>
+      </w:pPr>
+      <w:r>
+        <w:rPr>
+          <w:sz w:val="40"/>
+          <w:szCs w:val="40"/>
+        </w:rPr>
+        <w:t>Best v</w:t>
+      </w:r>
+      <w:r>
+        <w:rPr>
+          <w:sz w:val="40"/>
+          <w:szCs w:val="40"/>
+        </w:rPr>
+        <w:t>ersus Worst Case Scenario</w:t>
+      </w:r>
+    </w:p>
+    <w:p>
+      <w:pPr>
+        <w:pStyle w:val="ListParagraph"/>
+        <w:numPr>
+          <w:ilvl w:val="0"/>
+          <w:numId w:val="16"/>
+        </w:numPr>
+        <w:spacing w:line="276" w:lineRule="auto"/>
+      </w:pPr>
+      <w:r>
+        <w:rPr>
+          <w:u w:val="single"/>
+        </w:rPr>
+        <w:t>Best case scenario</w:t>
+      </w:r>
+      <w:r>
+        <w:t xml:space="preserve"> - Data is already in the right order. In example above that means the inner loop will only run once.</w:t>
+      </w:r>
+    </w:p>
+    <w:p>
+      <w:pPr>
+        <w:pStyle w:val="ListParagraph"/>
+        <w:numPr>
+          <w:ilvl w:val="0"/>
+          <w:numId w:val="16"/>
+        </w:numPr>
+        <w:spacing w:line="276" w:lineRule="auto"/>
+      </w:pPr>
+      <w:r>
+        <w:t xml:space="preserve">This means in the best case scenario the bubble sort above has </w:t>
+      </w:r>
+      <w:r>
+        <w:rPr>
+          <w:color w:val="FF0000"/>
+        </w:rPr>
+        <w:t>L</w:t>
+      </w:r>
+      <w:r>
+        <w:rPr>
+          <w:color w:val="FF0000"/>
+        </w:rPr>
+        <w:t xml:space="preserve">inear </w:t>
+      </w:r>
+      <w:r>
+        <w:t>Complexity</w:t>
+      </w:r>
+      <w:r>
+        <w:t xml:space="preserve"> </w:t>
+      </w:r>
+      <w:r>
+        <w:rPr>
+          <w:color w:val="FF0000"/>
+        </w:rPr>
+        <w:t>O(n)</w:t>
+      </w:r>
+      <w:r>
+        <w:t>.</w:t>
+      </w:r>
+    </w:p>
+    <w:p>
+      <w:pPr>
+        <w:pStyle w:val="ListParagraph"/>
+        <w:numPr>
+          <w:ilvl w:val="0"/>
+          <w:numId w:val="16"/>
+        </w:numPr>
+        <w:spacing w:line="276" w:lineRule="auto"/>
+      </w:pPr>
+      <w:r>
+        <w:rPr>
+          <w:u w:val="single"/>
+        </w:rPr>
+        <w:t>Worst case scenario</w:t>
+      </w:r>
+      <w:r>
+        <w:t xml:space="preserve"> – Data is in completely the wrong order, so every item has to be moved.</w:t>
+      </w:r>
+    </w:p>
+    <w:p>
+      <w:pPr>
+        <w:pStyle w:val="ListParagraph"/>
+        <w:numPr>
+          <w:ilvl w:val="0"/>
+          <w:numId w:val="16"/>
+        </w:numPr>
+        <w:spacing w:line="276" w:lineRule="auto"/>
+      </w:pPr>
+      <w:r>
+        <w:t>This m</w:t>
+      </w:r>
+      <w:r>
+        <w:t xml:space="preserve">eans </w:t>
+      </w:r>
+      <w:r>
+        <w:t xml:space="preserve">in the worst case scenario the bubble sort above has </w:t>
+      </w:r>
+      <w:r>
+        <w:rPr>
+          <w:color w:val="FF0000"/>
+        </w:rPr>
+        <w:t xml:space="preserve">Quadratic </w:t>
+      </w:r>
+      <w:r>
+        <w:t xml:space="preserve">Complexity </w:t>
+      </w:r>
+      <w:r>
+        <w:rPr>
+          <w:color w:val="FF0000"/>
+        </w:rPr>
+        <w:t>O(n</w:t>
+      </w:r>
+      <w:r>
+        <w:rPr>
+          <w:color w:val="FF0000"/>
+          <w:vertAlign w:val="superscript"/>
+        </w:rPr>
+        <w:t>2</w:t>
+      </w:r>
+      <w:r>
+        <w:rPr>
+          <w:color w:val="FF0000"/>
+        </w:rPr>
+        <w:t>)</w:t>
+      </w:r>
+      <w:r>
+        <w:rPr>
+          <w:color w:val="000000" w:themeColor="text1"/>
+        </w:rPr>
+        <w:t>.</w:t>
+      </w:r>
+    </w:p>
+    <w:p>
+      <w:pPr>
+        <w:spacing w:line="276" w:lineRule="auto"/>
+      </w:pPr>
+    </w:p>
+    <w:p>
+      <w:r>
+        <w:br w:type="page"/>
+      </w:r>
+    </w:p>
+    <w:p>
+      <w:pPr>
+        <w:spacing w:line="276" w:lineRule="auto"/>
+        <w:ind w:left="720"/>
+        <w:jc w:val="center"/>
+        <w:rPr>
+          <w:sz w:val="40"/>
+          <w:szCs w:val="40"/>
+        </w:rPr>
+      </w:pPr>
+      <w:r>
+        <w:rPr>
+          <w:sz w:val="40"/>
+          <w:szCs w:val="40"/>
+        </w:rPr>
+        <w:lastRenderedPageBreak/>
+        <w:t>Logarithms</w:t>
+      </w:r>
+    </w:p>
+    <w:p>
+      <w:pPr>
+        <w:pStyle w:val="ListParagraph"/>
+        <w:numPr>
+          <w:ilvl w:val="0"/>
+          <w:numId w:val="18"/>
+        </w:numPr>
+        <w:spacing w:line="276" w:lineRule="auto"/>
+      </w:pPr>
+      <w:r>
+        <w:t>Logarithms are the inverse of exponentiation. (like how multiplication is the inverse of division).</w:t>
+      </w:r>
+    </w:p>
+    <w:p>
+      <w:pPr>
+        <w:pStyle w:val="ListParagraph"/>
+        <w:numPr>
+          <w:ilvl w:val="0"/>
+          <w:numId w:val="18"/>
+        </w:numPr>
+        <w:spacing w:line="276" w:lineRule="auto"/>
+      </w:pPr>
+      <w:r>
+        <w:rPr>
+          <w:u w:val="single"/>
+        </w:rPr>
+        <w:t>Example 1</w:t>
+      </w:r>
+      <w:r>
+        <w:t xml:space="preserve">: </w:t>
+      </w:r>
+      <w:r>
+        <w:rPr>
+          <w:color w:val="FF0000"/>
+        </w:rPr>
+        <w:t>2</w:t>
+      </w:r>
+      <w:r>
+        <w:rPr>
+          <w:color w:val="FF0000"/>
+          <w:vertAlign w:val="superscript"/>
+        </w:rPr>
+        <w:t xml:space="preserve">3 </w:t>
+      </w:r>
+      <w:r>
+        <w:rPr>
+          <w:color w:val="FF0000"/>
+        </w:rPr>
+        <w:t>= 8</w:t>
+      </w:r>
+      <w:r>
+        <w:t xml:space="preserve"> </w:t>
+      </w:r>
+      <w:r>
+        <w:t>(</w:t>
+      </w:r>
+      <w:r>
+        <w:t>2x2x2 = 8</w:t>
+      </w:r>
+      <w:r>
+        <w:t>)</w:t>
+      </w:r>
+      <w:r>
+        <w:t>.</w:t>
+      </w:r>
+      <w:r>
+        <w:t xml:space="preserve"> We say that </w:t>
+      </w:r>
+      <w:r>
+        <w:rPr>
+          <w:color w:val="FF0000"/>
+        </w:rPr>
+        <w:t>2</w:t>
+      </w:r>
+      <w:r>
+        <w:t xml:space="preserve"> is the </w:t>
+      </w:r>
+      <w:r>
+        <w:rPr>
+          <w:u w:val="single"/>
+        </w:rPr>
+        <w:t>base</w:t>
+      </w:r>
+      <w:r>
+        <w:t xml:space="preserve"> and </w:t>
+      </w:r>
+      <w:r>
+        <w:rPr>
+          <w:color w:val="FF0000"/>
+          <w:vertAlign w:val="superscript"/>
+        </w:rPr>
+        <w:t>3</w:t>
+      </w:r>
+      <w:r>
+        <w:t xml:space="preserve"> is the </w:t>
+      </w:r>
+      <w:r>
+        <w:rPr>
+          <w:u w:val="single"/>
+        </w:rPr>
+        <w:t>exponent</w:t>
+      </w:r>
+      <w:r>
+        <w:t>.</w:t>
+      </w:r>
+    </w:p>
+    <w:p>
+      <w:pPr>
+        <w:pStyle w:val="ListParagraph"/>
+        <w:numPr>
+          <w:ilvl w:val="0"/>
+          <w:numId w:val="18"/>
+        </w:numPr>
+        <w:spacing w:line="276" w:lineRule="auto"/>
+      </w:pPr>
+      <w:r>
+        <w:t xml:space="preserve">Therefore, </w:t>
+      </w:r>
+      <w:r>
+        <w:t xml:space="preserve">the logarithm of 8 is the exponent </w:t>
+      </w:r>
+      <w:r>
+        <w:t xml:space="preserve">(power) to which the base of 2 must be raised in order to give us 8.  </w:t>
+      </w:r>
+    </w:p>
+    <w:p>
+      <w:pPr>
+        <w:pStyle w:val="ListParagraph"/>
+        <w:numPr>
+          <w:ilvl w:val="0"/>
+          <w:numId w:val="18"/>
+        </w:numPr>
+        <w:spacing w:line="276" w:lineRule="auto"/>
+      </w:pPr>
+      <w:r>
+        <w:t xml:space="preserve">We say the base 2 log of 8 is equal to 3: </w:t>
+      </w:r>
+      <w:r>
+        <w:rPr>
+          <w:color w:val="FF0000"/>
+        </w:rPr>
+        <w:t>log</w:t>
+      </w:r>
+      <w:r>
+        <w:rPr>
+          <w:color w:val="FF0000"/>
+          <w:vertAlign w:val="subscript"/>
+        </w:rPr>
+        <w:t>2</w:t>
+      </w:r>
+      <w:r>
+        <w:rPr>
+          <w:color w:val="FF0000"/>
+        </w:rPr>
+        <w:t>8 = 3</w:t>
+      </w:r>
+      <w:r>
+        <w:t>.</w:t>
+      </w:r>
+    </w:p>
+    <w:p>
+      <w:pPr>
+        <w:pStyle w:val="ListParagraph"/>
+        <w:numPr>
+          <w:ilvl w:val="0"/>
+          <w:numId w:val="18"/>
+        </w:numPr>
+        <w:spacing w:line="276" w:lineRule="auto"/>
+      </w:pPr>
+      <w:r>
+        <w:rPr>
+          <w:u w:val="single"/>
+        </w:rPr>
+        <w:t>Example 2</w:t>
+      </w:r>
+      <w:r>
+        <w:t xml:space="preserve">: </w:t>
+      </w:r>
+      <w:r>
+        <w:rPr>
+          <w:color w:val="FF0000"/>
+        </w:rPr>
+        <w:t>10</w:t>
+      </w:r>
+      <w:r>
+        <w:rPr>
+          <w:color w:val="FF0000"/>
+          <w:vertAlign w:val="superscript"/>
+        </w:rPr>
+        <w:t>4</w:t>
+      </w:r>
+      <w:r>
+        <w:rPr>
+          <w:color w:val="FF0000"/>
+        </w:rPr>
+        <w:t xml:space="preserve"> = 10,000</w:t>
+      </w:r>
+      <w:r>
+        <w:t xml:space="preserve"> (10x10x10x10). </w:t>
+      </w:r>
+      <w:r>
+        <w:t>The base 10 log of 10,000 = 4</w:t>
+      </w:r>
+      <w:r>
+        <w:t xml:space="preserve">: </w:t>
+      </w:r>
+      <w:r>
+        <w:rPr>
+          <w:color w:val="FF0000"/>
+        </w:rPr>
+        <w:t>log</w:t>
+      </w:r>
+      <w:r>
+        <w:rPr>
+          <w:color w:val="FF0000"/>
+          <w:vertAlign w:val="subscript"/>
+        </w:rPr>
+        <w:t>10</w:t>
+      </w:r>
+      <w:r>
+        <w:rPr>
+          <w:color w:val="FF0000"/>
+        </w:rPr>
+        <w:t>10,000 = 4</w:t>
+      </w:r>
+      <w:r>
+        <w:t>.</w:t>
       </w:r>
       <w:bookmarkStart w:id="0" w:name="_GoBack"/>
       <w:bookmarkEnd w:id="0"/>
-    </w:p>
-    <w:p>
-      <w:pPr>
-        <w:spacing w:line="276" w:lineRule="auto"/>
-      </w:pPr>
     </w:p>
     <w:sectPr>
       <w:pgSz w:w="11906" w:h="16838"/>
@@ -3260,6 +4272,119 @@
     </w:lvl>
   </w:abstractNum>
   <w:abstractNum w:abstractNumId="11" w15:restartNumberingAfterBreak="0">
+    <w:nsid w:val="40900974"/>
+    <w:multiLevelType w:val="hybridMultilevel"/>
+    <w:tmpl w:val="8A7C5320"/>
+    <w:lvl w:ilvl="0" w:tplc="18090001">
+      <w:start w:val="1"/>
+      <w:numFmt w:val="bullet"/>
+      <w:lvlText w:val=""/>
+      <w:lvlJc w:val="left"/>
+      <w:pPr>
+        <w:ind w:left="360" w:hanging="360"/>
+      </w:pPr>
+      <w:rPr>
+        <w:rFonts w:ascii="Symbol" w:hAnsi="Symbol" w:hint="default"/>
+      </w:rPr>
+    </w:lvl>
+    <w:lvl w:ilvl="1" w:tplc="18090003" w:tentative="1">
+      <w:start w:val="1"/>
+      <w:numFmt w:val="bullet"/>
+      <w:lvlText w:val="o"/>
+      <w:lvlJc w:val="left"/>
+      <w:pPr>
+        <w:ind w:left="720" w:hanging="360"/>
+      </w:pPr>
+      <w:rPr>
+        <w:rFonts w:ascii="Courier New" w:hAnsi="Courier New" w:cs="Courier New" w:hint="default"/>
+      </w:rPr>
+    </w:lvl>
+    <w:lvl w:ilvl="2" w:tplc="18090005" w:tentative="1">
+      <w:start w:val="1"/>
+      <w:numFmt w:val="bullet"/>
+      <w:lvlText w:val=""/>
+      <w:lvlJc w:val="left"/>
+      <w:pPr>
+        <w:ind w:left="1440" w:hanging="360"/>
+      </w:pPr>
+      <w:rPr>
+        <w:rFonts w:ascii="Wingdings" w:hAnsi="Wingdings" w:hint="default"/>
+      </w:rPr>
+    </w:lvl>
+    <w:lvl w:ilvl="3" w:tplc="18090001" w:tentative="1">
+      <w:start w:val="1"/>
+      <w:numFmt w:val="bullet"/>
+      <w:lvlText w:val=""/>
+      <w:lvlJc w:val="left"/>
+      <w:pPr>
+        <w:ind w:left="2160" w:hanging="360"/>
+      </w:pPr>
+      <w:rPr>
+        <w:rFonts w:ascii="Symbol" w:hAnsi="Symbol" w:hint="default"/>
+      </w:rPr>
+    </w:lvl>
+    <w:lvl w:ilvl="4" w:tplc="18090003" w:tentative="1">
+      <w:start w:val="1"/>
+      <w:numFmt w:val="bullet"/>
+      <w:lvlText w:val="o"/>
+      <w:lvlJc w:val="left"/>
+      <w:pPr>
+        <w:ind w:left="2880" w:hanging="360"/>
+      </w:pPr>
+      <w:rPr>
+        <w:rFonts w:ascii="Courier New" w:hAnsi="Courier New" w:cs="Courier New" w:hint="default"/>
+      </w:rPr>
+    </w:lvl>
+    <w:lvl w:ilvl="5" w:tplc="18090005" w:tentative="1">
+      <w:start w:val="1"/>
+      <w:numFmt w:val="bullet"/>
+      <w:lvlText w:val=""/>
+      <w:lvlJc w:val="left"/>
+      <w:pPr>
+        <w:ind w:left="3600" w:hanging="360"/>
+      </w:pPr>
+      <w:rPr>
+        <w:rFonts w:ascii="Wingdings" w:hAnsi="Wingdings" w:hint="default"/>
+      </w:rPr>
+    </w:lvl>
+    <w:lvl w:ilvl="6" w:tplc="18090001" w:tentative="1">
+      <w:start w:val="1"/>
+      <w:numFmt w:val="bullet"/>
+      <w:lvlText w:val=""/>
+      <w:lvlJc w:val="left"/>
+      <w:pPr>
+        <w:ind w:left="4320" w:hanging="360"/>
+      </w:pPr>
+      <w:rPr>
+        <w:rFonts w:ascii="Symbol" w:hAnsi="Symbol" w:hint="default"/>
+      </w:rPr>
+    </w:lvl>
+    <w:lvl w:ilvl="7" w:tplc="18090003" w:tentative="1">
+      <w:start w:val="1"/>
+      <w:numFmt w:val="bullet"/>
+      <w:lvlText w:val="o"/>
+      <w:lvlJc w:val="left"/>
+      <w:pPr>
+        <w:ind w:left="5040" w:hanging="360"/>
+      </w:pPr>
+      <w:rPr>
+        <w:rFonts w:ascii="Courier New" w:hAnsi="Courier New" w:cs="Courier New" w:hint="default"/>
+      </w:rPr>
+    </w:lvl>
+    <w:lvl w:ilvl="8" w:tplc="18090005" w:tentative="1">
+      <w:start w:val="1"/>
+      <w:numFmt w:val="bullet"/>
+      <w:lvlText w:val=""/>
+      <w:lvlJc w:val="left"/>
+      <w:pPr>
+        <w:ind w:left="5760" w:hanging="360"/>
+      </w:pPr>
+      <w:rPr>
+        <w:rFonts w:ascii="Wingdings" w:hAnsi="Wingdings" w:hint="default"/>
+      </w:rPr>
+    </w:lvl>
+  </w:abstractNum>
+  <w:abstractNum w:abstractNumId="12" w15:restartNumberingAfterBreak="0">
     <w:nsid w:val="43B35EFC"/>
     <w:multiLevelType w:val="hybridMultilevel"/>
     <w:tmpl w:val="7FE04218"/>
@@ -3372,7 +4497,345 @@
       </w:rPr>
     </w:lvl>
   </w:abstractNum>
-  <w:abstractNum w:abstractNumId="12" w15:restartNumberingAfterBreak="0">
+  <w:abstractNum w:abstractNumId="13" w15:restartNumberingAfterBreak="0">
+    <w:nsid w:val="46060CD0"/>
+    <w:multiLevelType w:val="hybridMultilevel"/>
+    <w:tmpl w:val="8DBC065A"/>
+    <w:lvl w:ilvl="0" w:tplc="18090001">
+      <w:start w:val="1"/>
+      <w:numFmt w:val="bullet"/>
+      <w:lvlText w:val=""/>
+      <w:lvlJc w:val="left"/>
+      <w:pPr>
+        <w:ind w:left="720" w:hanging="360"/>
+      </w:pPr>
+      <w:rPr>
+        <w:rFonts w:ascii="Symbol" w:hAnsi="Symbol" w:hint="default"/>
+      </w:rPr>
+    </w:lvl>
+    <w:lvl w:ilvl="1" w:tplc="18090003" w:tentative="1">
+      <w:start w:val="1"/>
+      <w:numFmt w:val="bullet"/>
+      <w:lvlText w:val="o"/>
+      <w:lvlJc w:val="left"/>
+      <w:pPr>
+        <w:ind w:left="1440" w:hanging="360"/>
+      </w:pPr>
+      <w:rPr>
+        <w:rFonts w:ascii="Courier New" w:hAnsi="Courier New" w:cs="Courier New" w:hint="default"/>
+      </w:rPr>
+    </w:lvl>
+    <w:lvl w:ilvl="2" w:tplc="18090005" w:tentative="1">
+      <w:start w:val="1"/>
+      <w:numFmt w:val="bullet"/>
+      <w:lvlText w:val=""/>
+      <w:lvlJc w:val="left"/>
+      <w:pPr>
+        <w:ind w:left="2160" w:hanging="360"/>
+      </w:pPr>
+      <w:rPr>
+        <w:rFonts w:ascii="Wingdings" w:hAnsi="Wingdings" w:hint="default"/>
+      </w:rPr>
+    </w:lvl>
+    <w:lvl w:ilvl="3" w:tplc="18090001" w:tentative="1">
+      <w:start w:val="1"/>
+      <w:numFmt w:val="bullet"/>
+      <w:lvlText w:val=""/>
+      <w:lvlJc w:val="left"/>
+      <w:pPr>
+        <w:ind w:left="2880" w:hanging="360"/>
+      </w:pPr>
+      <w:rPr>
+        <w:rFonts w:ascii="Symbol" w:hAnsi="Symbol" w:hint="default"/>
+      </w:rPr>
+    </w:lvl>
+    <w:lvl w:ilvl="4" w:tplc="18090003" w:tentative="1">
+      <w:start w:val="1"/>
+      <w:numFmt w:val="bullet"/>
+      <w:lvlText w:val="o"/>
+      <w:lvlJc w:val="left"/>
+      <w:pPr>
+        <w:ind w:left="3600" w:hanging="360"/>
+      </w:pPr>
+      <w:rPr>
+        <w:rFonts w:ascii="Courier New" w:hAnsi="Courier New" w:cs="Courier New" w:hint="default"/>
+      </w:rPr>
+    </w:lvl>
+    <w:lvl w:ilvl="5" w:tplc="18090005" w:tentative="1">
+      <w:start w:val="1"/>
+      <w:numFmt w:val="bullet"/>
+      <w:lvlText w:val=""/>
+      <w:lvlJc w:val="left"/>
+      <w:pPr>
+        <w:ind w:left="4320" w:hanging="360"/>
+      </w:pPr>
+      <w:rPr>
+        <w:rFonts w:ascii="Wingdings" w:hAnsi="Wingdings" w:hint="default"/>
+      </w:rPr>
+    </w:lvl>
+    <w:lvl w:ilvl="6" w:tplc="18090001" w:tentative="1">
+      <w:start w:val="1"/>
+      <w:numFmt w:val="bullet"/>
+      <w:lvlText w:val=""/>
+      <w:lvlJc w:val="left"/>
+      <w:pPr>
+        <w:ind w:left="5040" w:hanging="360"/>
+      </w:pPr>
+      <w:rPr>
+        <w:rFonts w:ascii="Symbol" w:hAnsi="Symbol" w:hint="default"/>
+      </w:rPr>
+    </w:lvl>
+    <w:lvl w:ilvl="7" w:tplc="18090003" w:tentative="1">
+      <w:start w:val="1"/>
+      <w:numFmt w:val="bullet"/>
+      <w:lvlText w:val="o"/>
+      <w:lvlJc w:val="left"/>
+      <w:pPr>
+        <w:ind w:left="5760" w:hanging="360"/>
+      </w:pPr>
+      <w:rPr>
+        <w:rFonts w:ascii="Courier New" w:hAnsi="Courier New" w:cs="Courier New" w:hint="default"/>
+      </w:rPr>
+    </w:lvl>
+    <w:lvl w:ilvl="8" w:tplc="18090005" w:tentative="1">
+      <w:start w:val="1"/>
+      <w:numFmt w:val="bullet"/>
+      <w:lvlText w:val=""/>
+      <w:lvlJc w:val="left"/>
+      <w:pPr>
+        <w:ind w:left="6480" w:hanging="360"/>
+      </w:pPr>
+      <w:rPr>
+        <w:rFonts w:ascii="Wingdings" w:hAnsi="Wingdings" w:hint="default"/>
+      </w:rPr>
+    </w:lvl>
+  </w:abstractNum>
+  <w:abstractNum w:abstractNumId="14" w15:restartNumberingAfterBreak="0">
+    <w:nsid w:val="4F6D4D7D"/>
+    <w:multiLevelType w:val="hybridMultilevel"/>
+    <w:tmpl w:val="EF96DCC2"/>
+    <w:lvl w:ilvl="0" w:tplc="18090001">
+      <w:start w:val="1"/>
+      <w:numFmt w:val="bullet"/>
+      <w:lvlText w:val=""/>
+      <w:lvlJc w:val="left"/>
+      <w:pPr>
+        <w:ind w:left="720" w:hanging="360"/>
+      </w:pPr>
+      <w:rPr>
+        <w:rFonts w:ascii="Symbol" w:hAnsi="Symbol" w:hint="default"/>
+      </w:rPr>
+    </w:lvl>
+    <w:lvl w:ilvl="1" w:tplc="18090003" w:tentative="1">
+      <w:start w:val="1"/>
+      <w:numFmt w:val="bullet"/>
+      <w:lvlText w:val="o"/>
+      <w:lvlJc w:val="left"/>
+      <w:pPr>
+        <w:ind w:left="1440" w:hanging="360"/>
+      </w:pPr>
+      <w:rPr>
+        <w:rFonts w:ascii="Courier New" w:hAnsi="Courier New" w:cs="Courier New" w:hint="default"/>
+      </w:rPr>
+    </w:lvl>
+    <w:lvl w:ilvl="2" w:tplc="18090005" w:tentative="1">
+      <w:start w:val="1"/>
+      <w:numFmt w:val="bullet"/>
+      <w:lvlText w:val=""/>
+      <w:lvlJc w:val="left"/>
+      <w:pPr>
+        <w:ind w:left="2160" w:hanging="360"/>
+      </w:pPr>
+      <w:rPr>
+        <w:rFonts w:ascii="Wingdings" w:hAnsi="Wingdings" w:hint="default"/>
+      </w:rPr>
+    </w:lvl>
+    <w:lvl w:ilvl="3" w:tplc="18090001" w:tentative="1">
+      <w:start w:val="1"/>
+      <w:numFmt w:val="bullet"/>
+      <w:lvlText w:val=""/>
+      <w:lvlJc w:val="left"/>
+      <w:pPr>
+        <w:ind w:left="2880" w:hanging="360"/>
+      </w:pPr>
+      <w:rPr>
+        <w:rFonts w:ascii="Symbol" w:hAnsi="Symbol" w:hint="default"/>
+      </w:rPr>
+    </w:lvl>
+    <w:lvl w:ilvl="4" w:tplc="18090003" w:tentative="1">
+      <w:start w:val="1"/>
+      <w:numFmt w:val="bullet"/>
+      <w:lvlText w:val="o"/>
+      <w:lvlJc w:val="left"/>
+      <w:pPr>
+        <w:ind w:left="3600" w:hanging="360"/>
+      </w:pPr>
+      <w:rPr>
+        <w:rFonts w:ascii="Courier New" w:hAnsi="Courier New" w:cs="Courier New" w:hint="default"/>
+      </w:rPr>
+    </w:lvl>
+    <w:lvl w:ilvl="5" w:tplc="18090005" w:tentative="1">
+      <w:start w:val="1"/>
+      <w:numFmt w:val="bullet"/>
+      <w:lvlText w:val=""/>
+      <w:lvlJc w:val="left"/>
+      <w:pPr>
+        <w:ind w:left="4320" w:hanging="360"/>
+      </w:pPr>
+      <w:rPr>
+        <w:rFonts w:ascii="Wingdings" w:hAnsi="Wingdings" w:hint="default"/>
+      </w:rPr>
+    </w:lvl>
+    <w:lvl w:ilvl="6" w:tplc="18090001" w:tentative="1">
+      <w:start w:val="1"/>
+      <w:numFmt w:val="bullet"/>
+      <w:lvlText w:val=""/>
+      <w:lvlJc w:val="left"/>
+      <w:pPr>
+        <w:ind w:left="5040" w:hanging="360"/>
+      </w:pPr>
+      <w:rPr>
+        <w:rFonts w:ascii="Symbol" w:hAnsi="Symbol" w:hint="default"/>
+      </w:rPr>
+    </w:lvl>
+    <w:lvl w:ilvl="7" w:tplc="18090003" w:tentative="1">
+      <w:start w:val="1"/>
+      <w:numFmt w:val="bullet"/>
+      <w:lvlText w:val="o"/>
+      <w:lvlJc w:val="left"/>
+      <w:pPr>
+        <w:ind w:left="5760" w:hanging="360"/>
+      </w:pPr>
+      <w:rPr>
+        <w:rFonts w:ascii="Courier New" w:hAnsi="Courier New" w:cs="Courier New" w:hint="default"/>
+      </w:rPr>
+    </w:lvl>
+    <w:lvl w:ilvl="8" w:tplc="18090005" w:tentative="1">
+      <w:start w:val="1"/>
+      <w:numFmt w:val="bullet"/>
+      <w:lvlText w:val=""/>
+      <w:lvlJc w:val="left"/>
+      <w:pPr>
+        <w:ind w:left="6480" w:hanging="360"/>
+      </w:pPr>
+      <w:rPr>
+        <w:rFonts w:ascii="Wingdings" w:hAnsi="Wingdings" w:hint="default"/>
+      </w:rPr>
+    </w:lvl>
+  </w:abstractNum>
+  <w:abstractNum w:abstractNumId="15" w15:restartNumberingAfterBreak="0">
+    <w:nsid w:val="635E504B"/>
+    <w:multiLevelType w:val="hybridMultilevel"/>
+    <w:tmpl w:val="ACEE9A80"/>
+    <w:lvl w:ilvl="0" w:tplc="1C2886A0">
+      <w:numFmt w:val="bullet"/>
+      <w:lvlText w:val="-"/>
+      <w:lvlJc w:val="left"/>
+      <w:pPr>
+        <w:ind w:left="1080" w:hanging="360"/>
+      </w:pPr>
+      <w:rPr>
+        <w:rFonts w:ascii="Calibri" w:eastAsiaTheme="minorHAnsi" w:hAnsi="Calibri" w:cs="Calibri" w:hint="default"/>
+      </w:rPr>
+    </w:lvl>
+    <w:lvl w:ilvl="1" w:tplc="18090003">
+      <w:start w:val="1"/>
+      <w:numFmt w:val="bullet"/>
+      <w:lvlText w:val="o"/>
+      <w:lvlJc w:val="left"/>
+      <w:pPr>
+        <w:ind w:left="1800" w:hanging="360"/>
+      </w:pPr>
+      <w:rPr>
+        <w:rFonts w:ascii="Courier New" w:hAnsi="Courier New" w:cs="Courier New" w:hint="default"/>
+      </w:rPr>
+    </w:lvl>
+    <w:lvl w:ilvl="2" w:tplc="18090005" w:tentative="1">
+      <w:start w:val="1"/>
+      <w:numFmt w:val="bullet"/>
+      <w:lvlText w:val=""/>
+      <w:lvlJc w:val="left"/>
+      <w:pPr>
+        <w:ind w:left="2520" w:hanging="360"/>
+      </w:pPr>
+      <w:rPr>
+        <w:rFonts w:ascii="Wingdings" w:hAnsi="Wingdings" w:hint="default"/>
+      </w:rPr>
+    </w:lvl>
+    <w:lvl w:ilvl="3" w:tplc="18090001" w:tentative="1">
+      <w:start w:val="1"/>
+      <w:numFmt w:val="bullet"/>
+      <w:lvlText w:val=""/>
+      <w:lvlJc w:val="left"/>
+      <w:pPr>
+        <w:ind w:left="3240" w:hanging="360"/>
+      </w:pPr>
+      <w:rPr>
+        <w:rFonts w:ascii="Symbol" w:hAnsi="Symbol" w:hint="default"/>
+      </w:rPr>
+    </w:lvl>
+    <w:lvl w:ilvl="4" w:tplc="18090003" w:tentative="1">
+      <w:start w:val="1"/>
+      <w:numFmt w:val="bullet"/>
+      <w:lvlText w:val="o"/>
+      <w:lvlJc w:val="left"/>
+      <w:pPr>
+        <w:ind w:left="3960" w:hanging="360"/>
+      </w:pPr>
+      <w:rPr>
+        <w:rFonts w:ascii="Courier New" w:hAnsi="Courier New" w:cs="Courier New" w:hint="default"/>
+      </w:rPr>
+    </w:lvl>
+    <w:lvl w:ilvl="5" w:tplc="18090005" w:tentative="1">
+      <w:start w:val="1"/>
+      <w:numFmt w:val="bullet"/>
+      <w:lvlText w:val=""/>
+      <w:lvlJc w:val="left"/>
+      <w:pPr>
+        <w:ind w:left="4680" w:hanging="360"/>
+      </w:pPr>
+      <w:rPr>
+        <w:rFonts w:ascii="Wingdings" w:hAnsi="Wingdings" w:hint="default"/>
+      </w:rPr>
+    </w:lvl>
+    <w:lvl w:ilvl="6" w:tplc="18090001" w:tentative="1">
+      <w:start w:val="1"/>
+      <w:numFmt w:val="bullet"/>
+      <w:lvlText w:val=""/>
+      <w:lvlJc w:val="left"/>
+      <w:pPr>
+        <w:ind w:left="5400" w:hanging="360"/>
+      </w:pPr>
+      <w:rPr>
+        <w:rFonts w:ascii="Symbol" w:hAnsi="Symbol" w:hint="default"/>
+      </w:rPr>
+    </w:lvl>
+    <w:lvl w:ilvl="7" w:tplc="18090003" w:tentative="1">
+      <w:start w:val="1"/>
+      <w:numFmt w:val="bullet"/>
+      <w:lvlText w:val="o"/>
+      <w:lvlJc w:val="left"/>
+      <w:pPr>
+        <w:ind w:left="6120" w:hanging="360"/>
+      </w:pPr>
+      <w:rPr>
+        <w:rFonts w:ascii="Courier New" w:hAnsi="Courier New" w:cs="Courier New" w:hint="default"/>
+      </w:rPr>
+    </w:lvl>
+    <w:lvl w:ilvl="8" w:tplc="18090005" w:tentative="1">
+      <w:start w:val="1"/>
+      <w:numFmt w:val="bullet"/>
+      <w:lvlText w:val=""/>
+      <w:lvlJc w:val="left"/>
+      <w:pPr>
+        <w:ind w:left="6840" w:hanging="360"/>
+      </w:pPr>
+      <w:rPr>
+        <w:rFonts w:ascii="Wingdings" w:hAnsi="Wingdings" w:hint="default"/>
+      </w:rPr>
+    </w:lvl>
+  </w:abstractNum>
+  <w:abstractNum w:abstractNumId="16" w15:restartNumberingAfterBreak="0">
     <w:nsid w:val="70EA009F"/>
     <w:multiLevelType w:val="hybridMultilevel"/>
     <w:tmpl w:val="F9946C04"/>
@@ -3485,7 +4948,7 @@
       </w:rPr>
     </w:lvl>
   </w:abstractNum>
-  <w:abstractNum w:abstractNumId="13" w15:restartNumberingAfterBreak="0">
+  <w:abstractNum w:abstractNumId="17" w15:restartNumberingAfterBreak="0">
     <w:nsid w:val="79015DFA"/>
     <w:multiLevelType w:val="hybridMultilevel"/>
     <w:tmpl w:val="05E0A646"/>
@@ -3599,7 +5062,7 @@
     </w:lvl>
   </w:abstractNum>
   <w:num w:numId="1">
-    <w:abstractNumId w:val="11"/>
+    <w:abstractNumId w:val="12"/>
   </w:num>
   <w:num w:numId="2">
     <w:abstractNumId w:val="3"/>
@@ -3608,7 +5071,7 @@
     <w:abstractNumId w:val="6"/>
   </w:num>
   <w:num w:numId="4">
-    <w:abstractNumId w:val="12"/>
+    <w:abstractNumId w:val="16"/>
   </w:num>
   <w:num w:numId="5">
     <w:abstractNumId w:val="9"/>
@@ -3635,10 +5098,22 @@
     <w:abstractNumId w:val="7"/>
   </w:num>
   <w:num w:numId="13">
-    <w:abstractNumId w:val="13"/>
+    <w:abstractNumId w:val="17"/>
   </w:num>
   <w:num w:numId="14">
     <w:abstractNumId w:val="0"/>
+  </w:num>
+  <w:num w:numId="15">
+    <w:abstractNumId w:val="14"/>
+  </w:num>
+  <w:num w:numId="16">
+    <w:abstractNumId w:val="13"/>
+  </w:num>
+  <w:num w:numId="17">
+    <w:abstractNumId w:val="15"/>
+  </w:num>
+  <w:num w:numId="18">
+    <w:abstractNumId w:val="11"/>
   </w:num>
 </w:numbering>
 </file>

</xml_diff>

<commit_message>
Comp Science Notes - Binary Search
</commit_message>
<xml_diff>
--- a/YouTube_ComputerScience/BigO.docx
+++ b/YouTube_ComputerScience/BigO.docx
@@ -3013,8 +3013,746 @@
       <w:r>
         <w:t>.</w:t>
       </w:r>
+    </w:p>
+    <w:p>
+      <w:pPr>
+        <w:pStyle w:val="ListParagraph"/>
+        <w:numPr>
+          <w:ilvl w:val="0"/>
+          <w:numId w:val="18"/>
+        </w:numPr>
+        <w:spacing w:line="276" w:lineRule="auto"/>
+      </w:pPr>
+      <w:r>
+        <w:t xml:space="preserve">If </w:t>
+      </w:r>
+      <w:proofErr w:type="spellStart"/>
+      <w:r>
+        <w:rPr>
+          <w:color w:val="FF0000"/>
+        </w:rPr>
+        <w:t>x</w:t>
+      </w:r>
+      <w:r>
+        <w:rPr>
+          <w:color w:val="FF0000"/>
+          <w:vertAlign w:val="superscript"/>
+        </w:rPr>
+        <w:t>z</w:t>
+      </w:r>
+      <w:proofErr w:type="spellEnd"/>
+      <w:r>
+        <w:rPr>
+          <w:color w:val="FF0000"/>
+          <w:vertAlign w:val="superscript"/>
+        </w:rPr>
+        <w:t xml:space="preserve"> </w:t>
+      </w:r>
+      <w:r>
+        <w:rPr>
+          <w:color w:val="FF0000"/>
+        </w:rPr>
+        <w:t xml:space="preserve">= </w:t>
+      </w:r>
+      <w:proofErr w:type="gramStart"/>
+      <w:r>
+        <w:rPr>
+          <w:color w:val="FF0000"/>
+        </w:rPr>
+        <w:t>y</w:t>
+      </w:r>
+      <w:proofErr w:type="gramEnd"/>
+      <w:r>
+        <w:rPr>
+          <w:color w:val="FF0000"/>
+        </w:rPr>
+        <w:t xml:space="preserve"> </w:t>
+      </w:r>
+      <w:r>
+        <w:t xml:space="preserve">then </w:t>
+      </w:r>
+      <w:r>
+        <w:rPr>
+          <w:color w:val="FF0000"/>
+        </w:rPr>
+        <w:t xml:space="preserve">log </w:t>
+      </w:r>
+      <w:proofErr w:type="spellStart"/>
+      <w:r>
+        <w:rPr>
+          <w:color w:val="FF0000"/>
+          <w:vertAlign w:val="subscript"/>
+        </w:rPr>
+        <w:t>x</w:t>
+      </w:r>
+      <w:r>
+        <w:rPr>
+          <w:color w:val="FF0000"/>
+        </w:rPr>
+        <w:t>y</w:t>
+      </w:r>
+      <w:proofErr w:type="spellEnd"/>
+      <w:r>
+        <w:rPr>
+          <w:color w:val="FF0000"/>
+        </w:rPr>
+        <w:t xml:space="preserve"> = z</w:t>
+      </w:r>
+      <w:r>
+        <w:t>.</w:t>
+      </w:r>
+    </w:p>
+    <w:p>
+      <w:pPr>
+        <w:spacing w:line="276" w:lineRule="auto"/>
+      </w:pPr>
+    </w:p>
+    <w:p>
+      <w:pPr>
+        <w:spacing w:line="276" w:lineRule="auto"/>
+      </w:pPr>
+      <w:r>
+        <w:t>2</w:t>
+      </w:r>
+      <w:r>
+        <w:rPr>
+          <w:vertAlign w:val="superscript"/>
+        </w:rPr>
+        <w:t>0</w:t>
+      </w:r>
+      <w:r>
+        <w:t xml:space="preserve"> = 1</w:t>
+      </w:r>
+      <w:r>
+        <w:tab/>
+        <w:t xml:space="preserve">therefore: </w:t>
+      </w:r>
+      <w:r>
+        <w:t xml:space="preserve"> </w:t>
+      </w:r>
+      <w:r>
+        <w:t>log</w:t>
+      </w:r>
+      <w:r>
+        <w:rPr>
+          <w:vertAlign w:val="subscript"/>
+        </w:rPr>
+        <w:t>2</w:t>
+      </w:r>
+      <w:r>
+        <w:t>1 = 0</w:t>
+      </w:r>
+    </w:p>
+    <w:p>
+      <w:pPr>
+        <w:spacing w:line="276" w:lineRule="auto"/>
+      </w:pPr>
+      <w:r>
+        <w:t>2</w:t>
+      </w:r>
+      <w:r>
+        <w:rPr>
+          <w:vertAlign w:val="superscript"/>
+        </w:rPr>
+        <w:t>1</w:t>
+      </w:r>
+      <w:r>
+        <w:t xml:space="preserve"> = </w:t>
+      </w:r>
+      <w:r>
+        <w:t>2</w:t>
+      </w:r>
+      <w:r>
+        <w:tab/>
+        <w:t>therefore:  log</w:t>
+      </w:r>
+      <w:r>
+        <w:rPr>
+          <w:vertAlign w:val="subscript"/>
+        </w:rPr>
+        <w:t>2</w:t>
+      </w:r>
+      <w:r>
+        <w:t>2</w:t>
+      </w:r>
+      <w:r>
+        <w:t xml:space="preserve"> = </w:t>
+      </w:r>
+      <w:r>
+        <w:t>1</w:t>
+      </w:r>
+    </w:p>
+    <w:p>
+      <w:pPr>
+        <w:spacing w:line="276" w:lineRule="auto"/>
+      </w:pPr>
+      <w:r>
+        <w:t>2</w:t>
+      </w:r>
+      <w:r>
+        <w:rPr>
+          <w:vertAlign w:val="superscript"/>
+        </w:rPr>
+        <w:t>2</w:t>
+      </w:r>
+      <w:r>
+        <w:t xml:space="preserve"> = 4 </w:t>
+      </w:r>
+      <w:r>
+        <w:tab/>
+        <w:t>therefore:  log</w:t>
+      </w:r>
+      <w:r>
+        <w:rPr>
+          <w:vertAlign w:val="subscript"/>
+        </w:rPr>
+        <w:t>2</w:t>
+      </w:r>
+      <w:r>
+        <w:t>4 = 2</w:t>
+      </w:r>
+    </w:p>
+    <w:p>
+      <w:pPr>
+        <w:spacing w:line="276" w:lineRule="auto"/>
+      </w:pPr>
+      <w:r>
+        <w:t>2</w:t>
+      </w:r>
+      <w:r>
+        <w:rPr>
+          <w:vertAlign w:val="superscript"/>
+        </w:rPr>
+        <w:t>3</w:t>
+      </w:r>
+      <w:r>
+        <w:t xml:space="preserve"> = 8</w:t>
+      </w:r>
+      <w:r>
+        <w:tab/>
+        <w:t xml:space="preserve"> therefore:  log</w:t>
+      </w:r>
+      <w:r>
+        <w:rPr>
+          <w:vertAlign w:val="subscript"/>
+        </w:rPr>
+        <w:t>2</w:t>
+      </w:r>
+      <w:r>
+        <w:t>8 = 3</w:t>
+      </w:r>
+    </w:p>
+    <w:p>
+      <w:pPr>
+        <w:spacing w:line="276" w:lineRule="auto"/>
+      </w:pPr>
+      <w:r>
+        <w:t>2</w:t>
+      </w:r>
+      <w:r>
+        <w:rPr>
+          <w:vertAlign w:val="superscript"/>
+        </w:rPr>
+        <w:t>4</w:t>
+      </w:r>
+      <w:r>
+        <w:t xml:space="preserve"> = 16</w:t>
+      </w:r>
+      <w:r>
+        <w:tab/>
+        <w:t>therefore: log</w:t>
+      </w:r>
+      <w:r>
+        <w:rPr>
+          <w:vertAlign w:val="subscript"/>
+        </w:rPr>
+        <w:t>2</w:t>
+      </w:r>
+      <w:r>
+        <w:t>16 = 4</w:t>
+      </w:r>
+    </w:p>
+    <w:p>
+      <w:pPr>
+        <w:spacing w:line="276" w:lineRule="auto"/>
+      </w:pPr>
+      <w:r>
+        <w:t>2</w:t>
+      </w:r>
+      <w:r>
+        <w:rPr>
+          <w:vertAlign w:val="superscript"/>
+        </w:rPr>
+        <w:t>5</w:t>
+      </w:r>
+      <w:r>
+        <w:rPr>
+          <w:vertAlign w:val="superscript"/>
+        </w:rPr>
+        <w:t xml:space="preserve"> </w:t>
+      </w:r>
+      <w:r>
+        <w:t>= 32 therefore:  log</w:t>
+      </w:r>
+      <w:r>
+        <w:rPr>
+          <w:vertAlign w:val="subscript"/>
+        </w:rPr>
+        <w:t>2</w:t>
+      </w:r>
+      <w:r>
+        <w:t>32 = 5</w:t>
+      </w:r>
+    </w:p>
+    <w:p>
+      <w:pPr>
+        <w:spacing w:line="276" w:lineRule="auto"/>
+      </w:pPr>
+    </w:p>
+    <w:p>
+      <w:pPr>
+        <w:spacing w:line="276" w:lineRule="auto"/>
+      </w:pPr>
+      <w:r>
+        <w:rPr>
+          <w:color w:val="FFFFFF" w:themeColor="background1"/>
+          <w:highlight w:val="red"/>
+        </w:rPr>
+        <w:t>NOTE:</w:t>
+      </w:r>
+      <w:r>
+        <w:rPr>
+          <w:color w:val="FFFFFF" w:themeColor="background1"/>
+        </w:rPr>
+        <w:t xml:space="preserve"> </w:t>
+      </w:r>
+      <w:r>
+        <w:t>T</w:t>
+      </w:r>
+      <w:r>
+        <w:t>hat each number that were calculating the log of is twice as big as the previous number (</w:t>
+      </w:r>
+      <w:r>
+        <w:t>log</w:t>
+      </w:r>
+      <w:r>
+        <w:rPr>
+          <w:vertAlign w:val="subscript"/>
+        </w:rPr>
+        <w:t>2</w:t>
+      </w:r>
+      <w:r>
+        <w:t>2</w:t>
+      </w:r>
+      <w:r>
+        <w:t xml:space="preserve">, </w:t>
+      </w:r>
+      <w:r>
+        <w:t>log</w:t>
+      </w:r>
+      <w:r>
+        <w:rPr>
+          <w:vertAlign w:val="subscript"/>
+        </w:rPr>
+        <w:t>2</w:t>
+      </w:r>
+      <w:r>
+        <w:t>4</w:t>
+      </w:r>
+      <w:r>
+        <w:t xml:space="preserve">, </w:t>
+      </w:r>
+      <w:r>
+        <w:t>log</w:t>
+      </w:r>
+      <w:r>
+        <w:rPr>
+          <w:vertAlign w:val="subscript"/>
+        </w:rPr>
+        <w:t>2</w:t>
+      </w:r>
+      <w:r>
+        <w:t>8</w:t>
+      </w:r>
+      <w:r>
+        <w:t xml:space="preserve"> etc…). But each log (answer) is only 1 bigger than the previous value (1,2, 3 etc..).</w:t>
+      </w:r>
+    </w:p>
+    <w:p>
+      <w:r>
+        <w:br w:type="page"/>
+      </w:r>
+    </w:p>
+    <w:p>
+      <w:pPr>
+        <w:spacing w:line="276" w:lineRule="auto"/>
+        <w:ind w:left="720"/>
+        <w:jc w:val="center"/>
+        <w:rPr>
+          <w:sz w:val="40"/>
+          <w:szCs w:val="40"/>
+        </w:rPr>
+      </w:pPr>
+      <w:r>
+        <w:rPr>
+          <w:sz w:val="40"/>
+          <w:szCs w:val="40"/>
+        </w:rPr>
+        <w:lastRenderedPageBreak/>
+        <w:t>Binary Search</w:t>
+      </w:r>
+    </w:p>
+    <w:p>
+      <w:pPr>
+        <w:pStyle w:val="ListParagraph"/>
+        <w:numPr>
+          <w:ilvl w:val="0"/>
+          <w:numId w:val="19"/>
+        </w:numPr>
+        <w:spacing w:line="276" w:lineRule="auto"/>
+      </w:pPr>
+      <w:r>
+        <w:t xml:space="preserve">Used to search an </w:t>
+      </w:r>
+      <w:r>
+        <w:rPr>
+          <w:u w:val="single"/>
+        </w:rPr>
+        <w:t>ordered</w:t>
+      </w:r>
+      <w:r>
+        <w:t xml:space="preserve"> list for a particular value.</w:t>
+      </w:r>
+    </w:p>
+    <w:p>
+      <w:pPr>
+        <w:pStyle w:val="ListParagraph"/>
+        <w:numPr>
+          <w:ilvl w:val="0"/>
+          <w:numId w:val="19"/>
+        </w:numPr>
+        <w:spacing w:line="276" w:lineRule="auto"/>
+      </w:pPr>
+      <w:r>
+        <w:t>Takes a “divide and conquer” approach.</w:t>
+      </w:r>
+    </w:p>
+    <w:p>
+      <w:pPr>
+        <w:pStyle w:val="ListParagraph"/>
+        <w:numPr>
+          <w:ilvl w:val="0"/>
+          <w:numId w:val="19"/>
+        </w:numPr>
+        <w:spacing w:line="276" w:lineRule="auto"/>
+      </w:pPr>
+      <w:r>
+        <w:t>Target is compared with the middle value of the list, then half of the list is discarded repeatedly, until the target is found.</w:t>
+      </w:r>
+    </w:p>
+    <w:p>
+      <w:pPr>
+        <w:pStyle w:val="ListParagraph"/>
+        <w:numPr>
+          <w:ilvl w:val="0"/>
+          <w:numId w:val="19"/>
+        </w:numPr>
+        <w:spacing w:line="276" w:lineRule="auto"/>
+      </w:pPr>
+      <w:r>
+        <w:t>Very efficient for large sorted lists.</w:t>
+      </w:r>
+    </w:p>
+    <w:p>
+      <w:pPr>
+        <w:spacing w:line="276" w:lineRule="auto"/>
+      </w:pPr>
+    </w:p>
+    <w:p>
+      <w:pPr>
+        <w:spacing w:line="276" w:lineRule="auto"/>
+      </w:pPr>
+      <w:proofErr w:type="spellStart"/>
+      <w:r>
+        <w:t>iLow</w:t>
+      </w:r>
+      <w:proofErr w:type="spellEnd"/>
+      <w:r>
+        <w:t xml:space="preserve"> = </w:t>
+      </w:r>
+      <w:proofErr w:type="spellStart"/>
+      <w:r>
+        <w:t>lBound</w:t>
+      </w:r>
+      <w:proofErr w:type="spellEnd"/>
+      <w:r>
+        <w:t>(</w:t>
+      </w:r>
+      <w:proofErr w:type="spellStart"/>
+      <w:r>
+        <w:t>DataArray</w:t>
+      </w:r>
+      <w:proofErr w:type="spellEnd"/>
+      <w:r>
+        <w:t>)</w:t>
+      </w:r>
+    </w:p>
+    <w:p>
+      <w:pPr>
+        <w:spacing w:line="276" w:lineRule="auto"/>
+      </w:pPr>
+      <w:proofErr w:type="spellStart"/>
+      <w:r>
+        <w:t>iHigh</w:t>
+      </w:r>
+      <w:proofErr w:type="spellEnd"/>
+      <w:r>
+        <w:t xml:space="preserve"> = </w:t>
+      </w:r>
+      <w:proofErr w:type="spellStart"/>
+      <w:r>
+        <w:t>UBound</w:t>
+      </w:r>
+      <w:proofErr w:type="spellEnd"/>
+      <w:r>
+        <w:t>(</w:t>
+      </w:r>
+      <w:proofErr w:type="spellStart"/>
+      <w:r>
+        <w:t>DataArray</w:t>
+      </w:r>
+      <w:proofErr w:type="spellEnd"/>
+      <w:r>
+        <w:t>)</w:t>
+      </w:r>
+    </w:p>
+    <w:p>
+      <w:pPr>
+        <w:spacing w:line="276" w:lineRule="auto"/>
+      </w:pPr>
+    </w:p>
+    <w:p>
+      <w:pPr>
+        <w:spacing w:line="276" w:lineRule="auto"/>
+      </w:pPr>
+      <w:r>
+        <w:t xml:space="preserve">Do While </w:t>
+      </w:r>
+      <w:proofErr w:type="spellStart"/>
+      <w:r>
+        <w:t>iLow</w:t>
+      </w:r>
+      <w:proofErr w:type="spellEnd"/>
+      <w:r>
+        <w:t xml:space="preserve"> &lt;= </w:t>
+      </w:r>
+      <w:proofErr w:type="spellStart"/>
+      <w:r>
+        <w:t>iHigh</w:t>
+      </w:r>
+      <w:proofErr w:type="spellEnd"/>
+    </w:p>
+    <w:p>
+      <w:pPr>
+        <w:spacing w:line="276" w:lineRule="auto"/>
+      </w:pPr>
+      <w:r>
+        <w:tab/>
+      </w:r>
+      <w:proofErr w:type="spellStart"/>
+      <w:r>
+        <w:t>iMiddle</w:t>
+      </w:r>
+      <w:proofErr w:type="spellEnd"/>
+      <w:r>
+        <w:t xml:space="preserve"> = (</w:t>
+      </w:r>
+      <w:proofErr w:type="spellStart"/>
+      <w:r>
+        <w:t>iLow</w:t>
+      </w:r>
+      <w:proofErr w:type="spellEnd"/>
+      <w:r>
+        <w:t xml:space="preserve"> + </w:t>
+      </w:r>
+      <w:proofErr w:type="spellStart"/>
+      <w:r>
+        <w:t>iHigh</w:t>
+      </w:r>
+      <w:proofErr w:type="spellEnd"/>
+      <w:r>
+        <w:t>)/2</w:t>
+      </w:r>
+    </w:p>
+    <w:p>
+      <w:pPr>
+        <w:spacing w:line="276" w:lineRule="auto"/>
+      </w:pPr>
+      <w:r>
+        <w:tab/>
+        <w:t xml:space="preserve">If Target = </w:t>
+      </w:r>
+      <w:proofErr w:type="spellStart"/>
+      <w:r>
+        <w:t>DataArray</w:t>
+      </w:r>
+      <w:proofErr w:type="spellEnd"/>
+      <w:r>
+        <w:t>(</w:t>
+      </w:r>
+      <w:proofErr w:type="spellStart"/>
+      <w:r>
+        <w:t>iMiddle</w:t>
+      </w:r>
+      <w:proofErr w:type="spellEnd"/>
+      <w:r>
+        <w:t>) then</w:t>
+      </w:r>
+    </w:p>
+    <w:p>
+      <w:pPr>
+        <w:spacing w:line="276" w:lineRule="auto"/>
+      </w:pPr>
+      <w:r>
+        <w:tab/>
+      </w:r>
+      <w:r>
+        <w:tab/>
+      </w:r>
+      <w:proofErr w:type="spellStart"/>
+      <w:r>
+        <w:t>bFound</w:t>
+      </w:r>
+      <w:proofErr w:type="spellEnd"/>
+      <w:r>
+        <w:t xml:space="preserve"> = True</w:t>
+      </w:r>
       <w:bookmarkStart w:id="0" w:name="_GoBack"/>
       <w:bookmarkEnd w:id="0"/>
+    </w:p>
+    <w:p>
+      <w:pPr>
+        <w:spacing w:line="276" w:lineRule="auto"/>
+      </w:pPr>
+      <w:r>
+        <w:tab/>
+      </w:r>
+      <w:r>
+        <w:tab/>
+        <w:t>Exit Do</w:t>
+      </w:r>
+    </w:p>
+    <w:p>
+      <w:pPr>
+        <w:spacing w:line="276" w:lineRule="auto"/>
+      </w:pPr>
+      <w:r>
+        <w:tab/>
+      </w:r>
+      <w:proofErr w:type="spellStart"/>
+      <w:r>
+        <w:t>ElseIf</w:t>
+      </w:r>
+      <w:proofErr w:type="spellEnd"/>
+      <w:r>
+        <w:t xml:space="preserve"> Target &lt; </w:t>
+      </w:r>
+      <w:proofErr w:type="spellStart"/>
+      <w:r>
+        <w:t>DataArray</w:t>
+      </w:r>
+      <w:proofErr w:type="spellEnd"/>
+      <w:r>
+        <w:t>(</w:t>
+      </w:r>
+      <w:proofErr w:type="spellStart"/>
+      <w:r>
+        <w:t>iMiddle</w:t>
+      </w:r>
+      <w:proofErr w:type="spellEnd"/>
+      <w:r>
+        <w:t>) Then</w:t>
+      </w:r>
+    </w:p>
+    <w:p>
+      <w:pPr>
+        <w:spacing w:line="276" w:lineRule="auto"/>
+      </w:pPr>
+      <w:r>
+        <w:tab/>
+      </w:r>
+      <w:r>
+        <w:tab/>
+      </w:r>
+      <w:proofErr w:type="spellStart"/>
+      <w:r>
+        <w:t>iHigh</w:t>
+      </w:r>
+      <w:proofErr w:type="spellEnd"/>
+      <w:r>
+        <w:t xml:space="preserve"> = (</w:t>
+      </w:r>
+      <w:proofErr w:type="spellStart"/>
+      <w:r>
+        <w:t>iMiddle</w:t>
+      </w:r>
+      <w:proofErr w:type="spellEnd"/>
+      <w:r>
+        <w:t xml:space="preserve"> - 1)</w:t>
+      </w:r>
+    </w:p>
+    <w:p>
+      <w:pPr>
+        <w:spacing w:line="276" w:lineRule="auto"/>
+      </w:pPr>
+      <w:r>
+        <w:tab/>
+        <w:t>Else</w:t>
+      </w:r>
+    </w:p>
+    <w:p>
+      <w:pPr>
+        <w:spacing w:line="276" w:lineRule="auto"/>
+      </w:pPr>
+      <w:r>
+        <w:tab/>
+      </w:r>
+      <w:r>
+        <w:tab/>
+      </w:r>
+      <w:proofErr w:type="spellStart"/>
+      <w:r>
+        <w:t>iLow</w:t>
+      </w:r>
+      <w:proofErr w:type="spellEnd"/>
+      <w:r>
+        <w:t xml:space="preserve"> = (</w:t>
+      </w:r>
+      <w:proofErr w:type="spellStart"/>
+      <w:r>
+        <w:t>iMiddle</w:t>
+      </w:r>
+      <w:proofErr w:type="spellEnd"/>
+      <w:r>
+        <w:t xml:space="preserve"> + 1)</w:t>
+      </w:r>
+    </w:p>
+    <w:p>
+      <w:pPr>
+        <w:spacing w:line="276" w:lineRule="auto"/>
+      </w:pPr>
+      <w:r>
+        <w:tab/>
+        <w:t>End if</w:t>
+      </w:r>
+    </w:p>
+    <w:p>
+      <w:pPr>
+        <w:spacing w:line="276" w:lineRule="auto"/>
+      </w:pPr>
+      <w:r>
+        <w:t>Loop</w:t>
+      </w:r>
     </w:p>
     <w:sectPr>
       <w:pgSz w:w="11906" w:h="16838"/>
@@ -3594,6 +4332,119 @@
     </w:lvl>
   </w:abstractNum>
   <w:abstractNum w:abstractNumId="5" w15:restartNumberingAfterBreak="0">
+    <w:nsid w:val="24464EA7"/>
+    <w:multiLevelType w:val="hybridMultilevel"/>
+    <w:tmpl w:val="49768356"/>
+    <w:lvl w:ilvl="0" w:tplc="18090001">
+      <w:start w:val="1"/>
+      <w:numFmt w:val="bullet"/>
+      <w:lvlText w:val=""/>
+      <w:lvlJc w:val="left"/>
+      <w:pPr>
+        <w:ind w:left="360" w:hanging="360"/>
+      </w:pPr>
+      <w:rPr>
+        <w:rFonts w:ascii="Symbol" w:hAnsi="Symbol" w:hint="default"/>
+      </w:rPr>
+    </w:lvl>
+    <w:lvl w:ilvl="1" w:tplc="18090003" w:tentative="1">
+      <w:start w:val="1"/>
+      <w:numFmt w:val="bullet"/>
+      <w:lvlText w:val="o"/>
+      <w:lvlJc w:val="left"/>
+      <w:pPr>
+        <w:ind w:left="1080" w:hanging="360"/>
+      </w:pPr>
+      <w:rPr>
+        <w:rFonts w:ascii="Courier New" w:hAnsi="Courier New" w:cs="Courier New" w:hint="default"/>
+      </w:rPr>
+    </w:lvl>
+    <w:lvl w:ilvl="2" w:tplc="18090005" w:tentative="1">
+      <w:start w:val="1"/>
+      <w:numFmt w:val="bullet"/>
+      <w:lvlText w:val=""/>
+      <w:lvlJc w:val="left"/>
+      <w:pPr>
+        <w:ind w:left="1800" w:hanging="360"/>
+      </w:pPr>
+      <w:rPr>
+        <w:rFonts w:ascii="Wingdings" w:hAnsi="Wingdings" w:hint="default"/>
+      </w:rPr>
+    </w:lvl>
+    <w:lvl w:ilvl="3" w:tplc="18090001" w:tentative="1">
+      <w:start w:val="1"/>
+      <w:numFmt w:val="bullet"/>
+      <w:lvlText w:val=""/>
+      <w:lvlJc w:val="left"/>
+      <w:pPr>
+        <w:ind w:left="2520" w:hanging="360"/>
+      </w:pPr>
+      <w:rPr>
+        <w:rFonts w:ascii="Symbol" w:hAnsi="Symbol" w:hint="default"/>
+      </w:rPr>
+    </w:lvl>
+    <w:lvl w:ilvl="4" w:tplc="18090003" w:tentative="1">
+      <w:start w:val="1"/>
+      <w:numFmt w:val="bullet"/>
+      <w:lvlText w:val="o"/>
+      <w:lvlJc w:val="left"/>
+      <w:pPr>
+        <w:ind w:left="3240" w:hanging="360"/>
+      </w:pPr>
+      <w:rPr>
+        <w:rFonts w:ascii="Courier New" w:hAnsi="Courier New" w:cs="Courier New" w:hint="default"/>
+      </w:rPr>
+    </w:lvl>
+    <w:lvl w:ilvl="5" w:tplc="18090005" w:tentative="1">
+      <w:start w:val="1"/>
+      <w:numFmt w:val="bullet"/>
+      <w:lvlText w:val=""/>
+      <w:lvlJc w:val="left"/>
+      <w:pPr>
+        <w:ind w:left="3960" w:hanging="360"/>
+      </w:pPr>
+      <w:rPr>
+        <w:rFonts w:ascii="Wingdings" w:hAnsi="Wingdings" w:hint="default"/>
+      </w:rPr>
+    </w:lvl>
+    <w:lvl w:ilvl="6" w:tplc="18090001" w:tentative="1">
+      <w:start w:val="1"/>
+      <w:numFmt w:val="bullet"/>
+      <w:lvlText w:val=""/>
+      <w:lvlJc w:val="left"/>
+      <w:pPr>
+        <w:ind w:left="4680" w:hanging="360"/>
+      </w:pPr>
+      <w:rPr>
+        <w:rFonts w:ascii="Symbol" w:hAnsi="Symbol" w:hint="default"/>
+      </w:rPr>
+    </w:lvl>
+    <w:lvl w:ilvl="7" w:tplc="18090003" w:tentative="1">
+      <w:start w:val="1"/>
+      <w:numFmt w:val="bullet"/>
+      <w:lvlText w:val="o"/>
+      <w:lvlJc w:val="left"/>
+      <w:pPr>
+        <w:ind w:left="5400" w:hanging="360"/>
+      </w:pPr>
+      <w:rPr>
+        <w:rFonts w:ascii="Courier New" w:hAnsi="Courier New" w:cs="Courier New" w:hint="default"/>
+      </w:rPr>
+    </w:lvl>
+    <w:lvl w:ilvl="8" w:tplc="18090005" w:tentative="1">
+      <w:start w:val="1"/>
+      <w:numFmt w:val="bullet"/>
+      <w:lvlText w:val=""/>
+      <w:lvlJc w:val="left"/>
+      <w:pPr>
+        <w:ind w:left="6120" w:hanging="360"/>
+      </w:pPr>
+      <w:rPr>
+        <w:rFonts w:ascii="Wingdings" w:hAnsi="Wingdings" w:hint="default"/>
+      </w:rPr>
+    </w:lvl>
+  </w:abstractNum>
+  <w:abstractNum w:abstractNumId="6" w15:restartNumberingAfterBreak="0">
     <w:nsid w:val="24A760D1"/>
     <w:multiLevelType w:val="hybridMultilevel"/>
     <w:tmpl w:val="1230FB42"/>
@@ -3706,7 +4557,7 @@
       </w:rPr>
     </w:lvl>
   </w:abstractNum>
-  <w:abstractNum w:abstractNumId="6" w15:restartNumberingAfterBreak="0">
+  <w:abstractNum w:abstractNumId="7" w15:restartNumberingAfterBreak="0">
     <w:nsid w:val="2CAF6B8D"/>
     <w:multiLevelType w:val="hybridMultilevel"/>
     <w:tmpl w:val="A5D20E8C"/>
@@ -3819,7 +4670,7 @@
       </w:rPr>
     </w:lvl>
   </w:abstractNum>
-  <w:abstractNum w:abstractNumId="7" w15:restartNumberingAfterBreak="0">
+  <w:abstractNum w:abstractNumId="8" w15:restartNumberingAfterBreak="0">
     <w:nsid w:val="2E244D5A"/>
     <w:multiLevelType w:val="hybridMultilevel"/>
     <w:tmpl w:val="6DC4531E"/>
@@ -3932,7 +4783,7 @@
       </w:rPr>
     </w:lvl>
   </w:abstractNum>
-  <w:abstractNum w:abstractNumId="8" w15:restartNumberingAfterBreak="0">
+  <w:abstractNum w:abstractNumId="9" w15:restartNumberingAfterBreak="0">
     <w:nsid w:val="324419F4"/>
     <w:multiLevelType w:val="hybridMultilevel"/>
     <w:tmpl w:val="94B8BD36"/>
@@ -4045,7 +4896,7 @@
       </w:rPr>
     </w:lvl>
   </w:abstractNum>
-  <w:abstractNum w:abstractNumId="9" w15:restartNumberingAfterBreak="0">
+  <w:abstractNum w:abstractNumId="10" w15:restartNumberingAfterBreak="0">
     <w:nsid w:val="3D1460AC"/>
     <w:multiLevelType w:val="hybridMultilevel"/>
     <w:tmpl w:val="D222F6C4"/>
@@ -4158,7 +5009,7 @@
       </w:rPr>
     </w:lvl>
   </w:abstractNum>
-  <w:abstractNum w:abstractNumId="10" w15:restartNumberingAfterBreak="0">
+  <w:abstractNum w:abstractNumId="11" w15:restartNumberingAfterBreak="0">
     <w:nsid w:val="3F9F0159"/>
     <w:multiLevelType w:val="hybridMultilevel"/>
     <w:tmpl w:val="CD2CC1F6"/>
@@ -4271,7 +5122,7 @@
       </w:rPr>
     </w:lvl>
   </w:abstractNum>
-  <w:abstractNum w:abstractNumId="11" w15:restartNumberingAfterBreak="0">
+  <w:abstractNum w:abstractNumId="12" w15:restartNumberingAfterBreak="0">
     <w:nsid w:val="40900974"/>
     <w:multiLevelType w:val="hybridMultilevel"/>
     <w:tmpl w:val="8A7C5320"/>
@@ -4384,7 +5235,7 @@
       </w:rPr>
     </w:lvl>
   </w:abstractNum>
-  <w:abstractNum w:abstractNumId="12" w15:restartNumberingAfterBreak="0">
+  <w:abstractNum w:abstractNumId="13" w15:restartNumberingAfterBreak="0">
     <w:nsid w:val="43B35EFC"/>
     <w:multiLevelType w:val="hybridMultilevel"/>
     <w:tmpl w:val="7FE04218"/>
@@ -4497,7 +5348,7 @@
       </w:rPr>
     </w:lvl>
   </w:abstractNum>
-  <w:abstractNum w:abstractNumId="13" w15:restartNumberingAfterBreak="0">
+  <w:abstractNum w:abstractNumId="14" w15:restartNumberingAfterBreak="0">
     <w:nsid w:val="46060CD0"/>
     <w:multiLevelType w:val="hybridMultilevel"/>
     <w:tmpl w:val="8DBC065A"/>
@@ -4610,7 +5461,7 @@
       </w:rPr>
     </w:lvl>
   </w:abstractNum>
-  <w:abstractNum w:abstractNumId="14" w15:restartNumberingAfterBreak="0">
+  <w:abstractNum w:abstractNumId="15" w15:restartNumberingAfterBreak="0">
     <w:nsid w:val="4F6D4D7D"/>
     <w:multiLevelType w:val="hybridMultilevel"/>
     <w:tmpl w:val="EF96DCC2"/>
@@ -4723,7 +5574,7 @@
       </w:rPr>
     </w:lvl>
   </w:abstractNum>
-  <w:abstractNum w:abstractNumId="15" w15:restartNumberingAfterBreak="0">
+  <w:abstractNum w:abstractNumId="16" w15:restartNumberingAfterBreak="0">
     <w:nsid w:val="635E504B"/>
     <w:multiLevelType w:val="hybridMultilevel"/>
     <w:tmpl w:val="ACEE9A80"/>
@@ -4835,7 +5686,7 @@
       </w:rPr>
     </w:lvl>
   </w:abstractNum>
-  <w:abstractNum w:abstractNumId="16" w15:restartNumberingAfterBreak="0">
+  <w:abstractNum w:abstractNumId="17" w15:restartNumberingAfterBreak="0">
     <w:nsid w:val="70EA009F"/>
     <w:multiLevelType w:val="hybridMultilevel"/>
     <w:tmpl w:val="F9946C04"/>
@@ -4948,7 +5799,7 @@
       </w:rPr>
     </w:lvl>
   </w:abstractNum>
-  <w:abstractNum w:abstractNumId="17" w15:restartNumberingAfterBreak="0">
+  <w:abstractNum w:abstractNumId="18" w15:restartNumberingAfterBreak="0">
     <w:nsid w:val="79015DFA"/>
     <w:multiLevelType w:val="hybridMultilevel"/>
     <w:tmpl w:val="05E0A646"/>
@@ -5062,19 +5913,19 @@
     </w:lvl>
   </w:abstractNum>
   <w:num w:numId="1">
-    <w:abstractNumId w:val="12"/>
+    <w:abstractNumId w:val="13"/>
   </w:num>
   <w:num w:numId="2">
     <w:abstractNumId w:val="3"/>
   </w:num>
   <w:num w:numId="3">
-    <w:abstractNumId w:val="6"/>
+    <w:abstractNumId w:val="7"/>
   </w:num>
   <w:num w:numId="4">
-    <w:abstractNumId w:val="16"/>
+    <w:abstractNumId w:val="17"/>
   </w:num>
   <w:num w:numId="5">
-    <w:abstractNumId w:val="9"/>
+    <w:abstractNumId w:val="10"/>
   </w:num>
   <w:num w:numId="6">
     <w:abstractNumId w:val="4"/>
@@ -5083,37 +5934,40 @@
     <w:abstractNumId w:val="2"/>
   </w:num>
   <w:num w:numId="8">
-    <w:abstractNumId w:val="5"/>
+    <w:abstractNumId w:val="6"/>
   </w:num>
   <w:num w:numId="9">
     <w:abstractNumId w:val="1"/>
   </w:num>
   <w:num w:numId="10">
-    <w:abstractNumId w:val="10"/>
+    <w:abstractNumId w:val="11"/>
   </w:num>
   <w:num w:numId="11">
+    <w:abstractNumId w:val="9"/>
+  </w:num>
+  <w:num w:numId="12">
     <w:abstractNumId w:val="8"/>
   </w:num>
-  <w:num w:numId="12">
-    <w:abstractNumId w:val="7"/>
-  </w:num>
   <w:num w:numId="13">
-    <w:abstractNumId w:val="17"/>
+    <w:abstractNumId w:val="18"/>
   </w:num>
   <w:num w:numId="14">
     <w:abstractNumId w:val="0"/>
   </w:num>
   <w:num w:numId="15">
+    <w:abstractNumId w:val="15"/>
+  </w:num>
+  <w:num w:numId="16">
     <w:abstractNumId w:val="14"/>
   </w:num>
-  <w:num w:numId="16">
-    <w:abstractNumId w:val="13"/>
-  </w:num>
   <w:num w:numId="17">
-    <w:abstractNumId w:val="15"/>
+    <w:abstractNumId w:val="16"/>
   </w:num>
   <w:num w:numId="18">
-    <w:abstractNumId w:val="11"/>
+    <w:abstractNumId w:val="12"/>
+  </w:num>
+  <w:num w:numId="19">
+    <w:abstractNumId w:val="5"/>
   </w:num>
 </w:numbering>
 </file>

</xml_diff>

<commit_message>
Comp Science Notes - Merge Sort
</commit_message>
<xml_diff>
--- a/YouTube_ComputerScience/BigO.docx
+++ b/YouTube_ComputerScience/BigO.docx
@@ -27,7 +27,7 @@
         </w:rPr>
         <w:br/>
       </w:r>
-      <w:hyperlink r:id="rId5" w:history="1">
+      <w:hyperlink r:id="rId6" w:history="1">
         <w:r>
           <w:rPr>
             <w:rStyle w:val="Hyperlink"/>
@@ -1761,7 +1761,10 @@
         <w:t xml:space="preserve">The Big O </w:t>
       </w:r>
       <w:r>
-        <w:t xml:space="preserve">complexity is known as </w:t>
+        <w:t>time c</w:t>
+      </w:r>
+      <w:r>
+        <w:t xml:space="preserve">omplexity is known as </w:t>
       </w:r>
       <w:r>
         <w:rPr>
@@ -2271,7 +2274,13 @@
         <w:spacing w:line="276" w:lineRule="auto"/>
       </w:pPr>
       <w:r>
-        <w:t xml:space="preserve">The complexity is still </w:t>
+        <w:t xml:space="preserve">The </w:t>
+      </w:r>
+      <w:r>
+        <w:t xml:space="preserve">time </w:t>
+      </w:r>
+      <w:r>
+        <w:t xml:space="preserve">complexity is still </w:t>
       </w:r>
       <w:r>
         <w:rPr>
@@ -3496,13 +3505,33 @@
       <w:r>
         <w:t>)</w:t>
       </w:r>
-    </w:p>
-    <w:p>
-      <w:pPr>
-        <w:spacing w:line="276" w:lineRule="auto"/>
-      </w:pPr>
+      <w:r>
+        <w:t xml:space="preserve"> </w:t>
+      </w:r>
+      <w:r>
+        <w:rPr>
+          <w:color w:val="FF0000"/>
+        </w:rPr>
+        <w:t xml:space="preserve">//assign the list’s lowest value (its first element) to this </w:t>
+      </w:r>
       <w:proofErr w:type="spellStart"/>
       <w:r>
+        <w:rPr>
+          <w:color w:val="FF0000"/>
+        </w:rPr>
+        <w:t>var</w:t>
+      </w:r>
+      <w:proofErr w:type="spellEnd"/>
+    </w:p>
+    <w:p>
+      <w:pPr>
+        <w:spacing w:line="276" w:lineRule="auto"/>
+        <w:rPr>
+          <w:color w:val="FF0000"/>
+        </w:rPr>
+      </w:pPr>
+      <w:proofErr w:type="spellStart"/>
+      <w:r>
         <w:t>iHigh</w:t>
       </w:r>
       <w:proofErr w:type="spellEnd"/>
@@ -3525,11 +3554,51 @@
       <w:r>
         <w:t>)</w:t>
       </w:r>
-    </w:p>
-    <w:p>
-      <w:pPr>
-        <w:spacing w:line="276" w:lineRule="auto"/>
-      </w:pPr>
+      <w:r>
+        <w:t xml:space="preserve"> </w:t>
+      </w:r>
+      <w:r>
+        <w:rPr>
+          <w:color w:val="FF0000"/>
+        </w:rPr>
+        <w:t xml:space="preserve">//assign the list’s highest value (its last element) to this </w:t>
+      </w:r>
+      <w:proofErr w:type="spellStart"/>
+      <w:r>
+        <w:rPr>
+          <w:color w:val="FF0000"/>
+        </w:rPr>
+        <w:t>var</w:t>
+      </w:r>
+      <w:proofErr w:type="spellEnd"/>
+    </w:p>
+    <w:p>
+      <w:pPr>
+        <w:spacing w:line="276" w:lineRule="auto"/>
+        <w:rPr>
+          <w:color w:val="FF0000"/>
+        </w:rPr>
+      </w:pPr>
+      <w:r>
+        <w:rPr>
+          <w:color w:val="FF0000"/>
+        </w:rPr>
+        <w:t xml:space="preserve">The above </w:t>
+      </w:r>
+      <w:proofErr w:type="spellStart"/>
+      <w:r>
+        <w:rPr>
+          <w:color w:val="FF0000"/>
+        </w:rPr>
+        <w:t>vars</w:t>
+      </w:r>
+      <w:proofErr w:type="spellEnd"/>
+      <w:r>
+        <w:rPr>
+          <w:color w:val="FF0000"/>
+        </w:rPr>
+        <w:t xml:space="preserve"> (pointers) define the section of the array that the program is looking at. (All of it initially)</w:t>
+      </w:r>
     </w:p>
     <w:p>
       <w:pPr>
@@ -3555,6 +3624,9 @@
     <w:p>
       <w:pPr>
         <w:spacing w:line="276" w:lineRule="auto"/>
+        <w:rPr>
+          <w:color w:val="FF0000"/>
+        </w:rPr>
       </w:pPr>
       <w:r>
         <w:tab/>
@@ -3582,6 +3654,27 @@
       <w:proofErr w:type="spellEnd"/>
       <w:r>
         <w:t>)/2</w:t>
+      </w:r>
+      <w:r>
+        <w:t xml:space="preserve"> </w:t>
+      </w:r>
+      <w:r>
+        <w:rPr>
+          <w:color w:val="FF0000"/>
+        </w:rPr>
+        <w:t>//the above pointers calculate the middle pos</w:t>
+      </w:r>
+      <w:r>
+        <w:rPr>
+          <w:color w:val="FF0000"/>
+        </w:rPr>
+        <w:t>ition</w:t>
+      </w:r>
+      <w:r>
+        <w:rPr>
+          <w:color w:val="FF0000"/>
+        </w:rPr>
+        <w:t xml:space="preserve"> of the array</w:t>
       </w:r>
     </w:p>
     <w:p>
@@ -3608,6 +3701,15 @@
       <w:r>
         <w:t>) then</w:t>
       </w:r>
+      <w:r>
+        <w:t xml:space="preserve"> </w:t>
+      </w:r>
+      <w:r>
+        <w:rPr>
+          <w:color w:val="FF0000"/>
+        </w:rPr>
+        <w:t>//check if middle pointer contains the target value</w:t>
+      </w:r>
     </w:p>
     <w:p>
       <w:pPr>
@@ -3626,133 +3728,1947 @@
       <w:proofErr w:type="spellEnd"/>
       <w:r>
         <w:t xml:space="preserve"> = True</w:t>
+      </w:r>
+    </w:p>
+    <w:p>
+      <w:pPr>
+        <w:spacing w:line="276" w:lineRule="auto"/>
+      </w:pPr>
+      <w:r>
+        <w:tab/>
+      </w:r>
+      <w:r>
+        <w:tab/>
+        <w:t>Exit Do</w:t>
+      </w:r>
+    </w:p>
+    <w:p>
+      <w:pPr>
+        <w:spacing w:line="276" w:lineRule="auto"/>
+      </w:pPr>
+      <w:r>
+        <w:tab/>
+      </w:r>
+      <w:r>
+        <w:rPr>
+          <w:color w:val="FF0000"/>
+        </w:rPr>
+        <w:t>//if middle pointer doesn’t contain the target value:</w:t>
+      </w:r>
+    </w:p>
+    <w:p>
+      <w:pPr>
+        <w:spacing w:line="276" w:lineRule="auto"/>
+      </w:pPr>
+      <w:r>
+        <w:tab/>
+      </w:r>
+      <w:proofErr w:type="spellStart"/>
+      <w:r>
+        <w:t>ElseIf</w:t>
+      </w:r>
+      <w:proofErr w:type="spellEnd"/>
+      <w:r>
+        <w:t xml:space="preserve"> Target &lt; </w:t>
+      </w:r>
+      <w:proofErr w:type="spellStart"/>
+      <w:r>
+        <w:t>DataArray</w:t>
+      </w:r>
+      <w:proofErr w:type="spellEnd"/>
+      <w:r>
+        <w:t>(</w:t>
+      </w:r>
+      <w:proofErr w:type="spellStart"/>
+      <w:r>
+        <w:t>iMiddle</w:t>
+      </w:r>
+      <w:proofErr w:type="spellEnd"/>
+      <w:r>
+        <w:t>) Then</w:t>
+      </w:r>
+      <w:r>
+        <w:t xml:space="preserve"> </w:t>
+      </w:r>
+      <w:r>
+        <w:rPr>
+          <w:color w:val="FF0000"/>
+        </w:rPr>
+        <w:t xml:space="preserve">//check if </w:t>
+      </w:r>
+      <w:r>
+        <w:rPr>
+          <w:color w:val="FF0000"/>
+        </w:rPr>
+        <w:t xml:space="preserve">target value is less than </w:t>
+      </w:r>
+      <w:r>
+        <w:rPr>
+          <w:color w:val="FF0000"/>
+        </w:rPr>
+        <w:t xml:space="preserve">middle </w:t>
+      </w:r>
+      <w:r>
+        <w:rPr>
+          <w:color w:val="FF0000"/>
+        </w:rPr>
+        <w:t>pointer</w:t>
+      </w:r>
+    </w:p>
+    <w:p>
+      <w:pPr>
+        <w:spacing w:line="276" w:lineRule="auto"/>
+      </w:pPr>
+      <w:r>
+        <w:tab/>
+        <w:t xml:space="preserve">     </w:t>
+      </w:r>
+      <w:proofErr w:type="spellStart"/>
+      <w:r>
+        <w:t>iHigh</w:t>
+      </w:r>
+      <w:proofErr w:type="spellEnd"/>
+      <w:r>
+        <w:t xml:space="preserve"> = (</w:t>
+      </w:r>
+      <w:proofErr w:type="spellStart"/>
+      <w:r>
+        <w:t>iMiddle</w:t>
+      </w:r>
+      <w:proofErr w:type="spellEnd"/>
+      <w:r>
+        <w:t xml:space="preserve"> - 1)</w:t>
+      </w:r>
+      <w:r>
+        <w:t xml:space="preserve"> </w:t>
+      </w:r>
+      <w:r>
+        <w:rPr>
+          <w:color w:val="FF0000"/>
+        </w:rPr>
+        <w:t>//</w:t>
+      </w:r>
+      <w:r>
+        <w:rPr>
+          <w:color w:val="FF0000"/>
+        </w:rPr>
+        <w:t xml:space="preserve">redefine </w:t>
+      </w:r>
+      <w:proofErr w:type="spellStart"/>
+      <w:r>
+        <w:rPr>
+          <w:color w:val="FF0000"/>
+        </w:rPr>
+        <w:t>iHigh</w:t>
+      </w:r>
+      <w:proofErr w:type="spellEnd"/>
+      <w:r>
+        <w:rPr>
+          <w:color w:val="FF0000"/>
+        </w:rPr>
+        <w:t xml:space="preserve"> to </w:t>
+      </w:r>
+      <w:r>
+        <w:rPr>
+          <w:color w:val="FF0000"/>
+        </w:rPr>
+        <w:t>discard the top half of the list</w:t>
+      </w:r>
+      <w:r>
+        <w:rPr>
+          <w:color w:val="FF0000"/>
+        </w:rPr>
+        <w:t xml:space="preserve"> (moving its </w:t>
+      </w:r>
+      <w:proofErr w:type="spellStart"/>
+      <w:r>
+        <w:rPr>
+          <w:color w:val="FF0000"/>
+        </w:rPr>
+        <w:t>pos</w:t>
+      </w:r>
+      <w:proofErr w:type="spellEnd"/>
+      <w:r>
+        <w:rPr>
+          <w:color w:val="FF0000"/>
+        </w:rPr>
+        <w:t xml:space="preserve"> -1)</w:t>
+      </w:r>
+    </w:p>
+    <w:p>
+      <w:pPr>
+        <w:spacing w:line="276" w:lineRule="auto"/>
+        <w:rPr>
+          <w:color w:val="FF0000"/>
+        </w:rPr>
+      </w:pPr>
+      <w:r>
+        <w:tab/>
+        <w:t>Else</w:t>
+      </w:r>
+      <w:r>
+        <w:t xml:space="preserve"> </w:t>
+      </w:r>
+      <w:r>
+        <w:rPr>
+          <w:color w:val="FF0000"/>
+        </w:rPr>
+        <w:t>//OR:</w:t>
+      </w:r>
+    </w:p>
+    <w:p>
+      <w:pPr>
+        <w:spacing w:line="276" w:lineRule="auto"/>
+      </w:pPr>
+      <w:r>
+        <w:tab/>
+        <w:t xml:space="preserve">    </w:t>
+      </w:r>
+      <w:proofErr w:type="spellStart"/>
+      <w:r>
+        <w:t>iLow</w:t>
+      </w:r>
+      <w:proofErr w:type="spellEnd"/>
+      <w:r>
+        <w:t xml:space="preserve"> = (</w:t>
+      </w:r>
+      <w:r>
+        <w:t>iMiddle+</w:t>
+      </w:r>
+      <w:r>
+        <w:t>1)</w:t>
+      </w:r>
+      <w:r>
+        <w:rPr>
+          <w:color w:val="FF0000"/>
+        </w:rPr>
+        <w:t xml:space="preserve">//redefine </w:t>
+      </w:r>
+      <w:proofErr w:type="spellStart"/>
+      <w:r>
+        <w:rPr>
+          <w:color w:val="FF0000"/>
+        </w:rPr>
+        <w:t>iLow</w:t>
+      </w:r>
+      <w:proofErr w:type="spellEnd"/>
+      <w:r>
+        <w:rPr>
+          <w:color w:val="FF0000"/>
+        </w:rPr>
+        <w:t xml:space="preserve"> to discard the bottom half of the list</w:t>
+      </w:r>
+      <w:r>
+        <w:rPr>
+          <w:color w:val="FF0000"/>
+        </w:rPr>
+        <w:t xml:space="preserve"> </w:t>
+      </w:r>
+      <w:r>
+        <w:rPr>
+          <w:color w:val="FF0000"/>
+        </w:rPr>
+        <w:t>(</w:t>
+      </w:r>
+      <w:r>
+        <w:rPr>
+          <w:color w:val="FF0000"/>
+        </w:rPr>
+        <w:t xml:space="preserve">moving its </w:t>
+      </w:r>
+      <w:proofErr w:type="spellStart"/>
+      <w:r>
+        <w:rPr>
+          <w:color w:val="FF0000"/>
+        </w:rPr>
+        <w:t>pos</w:t>
+      </w:r>
+      <w:proofErr w:type="spellEnd"/>
+      <w:r>
+        <w:rPr>
+          <w:color w:val="FF0000"/>
+        </w:rPr>
+        <w:t xml:space="preserve"> +</w:t>
+      </w:r>
+      <w:r>
+        <w:rPr>
+          <w:color w:val="FF0000"/>
+        </w:rPr>
+        <w:t>1)</w:t>
+      </w:r>
+    </w:p>
+    <w:p>
+      <w:pPr>
+        <w:spacing w:line="276" w:lineRule="auto"/>
+      </w:pPr>
+      <w:r>
+        <w:tab/>
+        <w:t>End if</w:t>
+      </w:r>
+    </w:p>
+    <w:p>
+      <w:pPr>
+        <w:spacing w:line="276" w:lineRule="auto"/>
+      </w:pPr>
+      <w:r>
+        <w:t>Loop</w:t>
+      </w:r>
+    </w:p>
+    <w:p>
+      <w:pPr>
+        <w:spacing w:line="276" w:lineRule="auto"/>
+      </w:pPr>
+    </w:p>
+    <w:p>
+      <w:pPr>
+        <w:spacing w:line="276" w:lineRule="auto"/>
+        <w:ind w:left="720"/>
+        <w:jc w:val="center"/>
+        <w:rPr>
+          <w:sz w:val="40"/>
+          <w:szCs w:val="40"/>
+        </w:rPr>
+      </w:pPr>
+      <w:r>
+        <w:rPr>
+          <w:sz w:val="40"/>
+          <w:szCs w:val="40"/>
+        </w:rPr>
+        <w:t>Binary Search</w:t>
+      </w:r>
+      <w:r>
+        <w:rPr>
+          <w:sz w:val="40"/>
+          <w:szCs w:val="40"/>
+        </w:rPr>
+        <w:t xml:space="preserve"> Complexity</w:t>
+      </w:r>
+    </w:p>
+    <w:p>
+      <w:pPr>
+        <w:pStyle w:val="ListParagraph"/>
+        <w:numPr>
+          <w:ilvl w:val="0"/>
+          <w:numId w:val="20"/>
+        </w:numPr>
+        <w:spacing w:line="276" w:lineRule="auto"/>
+      </w:pPr>
+      <w:r>
+        <w:t>Doubling the data of the list requires only one extra chop.</w:t>
+      </w:r>
+    </w:p>
+    <w:p>
+      <w:pPr>
+        <w:pStyle w:val="ListParagraph"/>
+        <w:numPr>
+          <w:ilvl w:val="0"/>
+          <w:numId w:val="20"/>
+        </w:numPr>
+        <w:spacing w:line="276" w:lineRule="auto"/>
+      </w:pPr>
+      <w:r>
+        <w:t xml:space="preserve">This makes the binary search </w:t>
+      </w:r>
+      <w:r>
+        <w:rPr>
+          <w:b/>
+        </w:rPr>
+        <w:t>very</w:t>
+      </w:r>
+      <w:r>
+        <w:t xml:space="preserve"> efficient for very large data sets (if the data is already sorted).</w:t>
+      </w:r>
+    </w:p>
+    <w:p>
+      <w:pPr>
+        <w:pStyle w:val="ListParagraph"/>
+        <w:numPr>
+          <w:ilvl w:val="0"/>
+          <w:numId w:val="20"/>
+        </w:numPr>
+        <w:spacing w:line="276" w:lineRule="auto"/>
+      </w:pPr>
+      <w:r>
+        <w:t xml:space="preserve">A binary search’s Big O </w:t>
+      </w:r>
+      <w:r>
+        <w:t xml:space="preserve">time </w:t>
+      </w:r>
+      <w:r>
+        <w:t xml:space="preserve">complexity is known as </w:t>
+      </w:r>
+      <w:r>
+        <w:rPr>
+          <w:color w:val="FF0000"/>
+        </w:rPr>
+        <w:t>Logarithmic</w:t>
+      </w:r>
+      <w:r>
+        <w:t>.</w:t>
+      </w:r>
+      <w:r>
+        <w:rPr>
+          <w:color w:val="FF0000"/>
+        </w:rPr>
+        <w:t xml:space="preserve"> </w:t>
+      </w:r>
+      <w:proofErr w:type="gramStart"/>
+      <w:r>
+        <w:rPr>
+          <w:color w:val="FF0000"/>
+        </w:rPr>
+        <w:t>O(</w:t>
+      </w:r>
+      <w:proofErr w:type="gramEnd"/>
+      <w:r>
+        <w:rPr>
+          <w:color w:val="FF0000"/>
+        </w:rPr>
+        <w:t>log n)</w:t>
+      </w:r>
+      <w:r>
+        <w:t>.</w:t>
+      </w:r>
+    </w:p>
+    <w:p>
+      <w:r>
+        <w:br w:type="page"/>
+      </w:r>
+    </w:p>
+    <w:p>
+      <w:pPr>
+        <w:spacing w:line="276" w:lineRule="auto"/>
+        <w:ind w:left="720"/>
+        <w:jc w:val="center"/>
+        <w:rPr>
+          <w:sz w:val="40"/>
+          <w:szCs w:val="40"/>
+        </w:rPr>
+      </w:pPr>
+      <w:r>
+        <w:rPr>
+          <w:sz w:val="40"/>
+          <w:szCs w:val="40"/>
+        </w:rPr>
+        <w:lastRenderedPageBreak/>
+        <w:t>Merge Sort</w:t>
+      </w:r>
+    </w:p>
+    <w:p>
+      <w:pPr>
+        <w:pStyle w:val="ListParagraph"/>
+        <w:numPr>
+          <w:ilvl w:val="0"/>
+          <w:numId w:val="21"/>
+        </w:numPr>
+        <w:spacing w:line="276" w:lineRule="auto"/>
+      </w:pPr>
+      <w:r>
+        <w:t>Sorts the data in a list.</w:t>
+      </w:r>
+    </w:p>
+    <w:p>
+      <w:pPr>
+        <w:pStyle w:val="ListParagraph"/>
+        <w:numPr>
+          <w:ilvl w:val="0"/>
+          <w:numId w:val="21"/>
+        </w:numPr>
+        <w:spacing w:line="276" w:lineRule="auto"/>
+      </w:pPr>
+      <w:r>
+        <w:t>Uses the “divide and conquer” approach.</w:t>
+      </w:r>
+    </w:p>
+    <w:p>
+      <w:pPr>
+        <w:pStyle w:val="ListParagraph"/>
+        <w:numPr>
+          <w:ilvl w:val="0"/>
+          <w:numId w:val="21"/>
+        </w:numPr>
+        <w:spacing w:line="276" w:lineRule="auto"/>
+      </w:pPr>
+      <w:r>
+        <w:t>It splits a list into several sub lists. Each of which contains only one item, and is therefore by definition sorted.</w:t>
+      </w:r>
+    </w:p>
+    <w:p>
+      <w:pPr>
+        <w:pStyle w:val="ListParagraph"/>
+        <w:numPr>
+          <w:ilvl w:val="0"/>
+          <w:numId w:val="21"/>
+        </w:numPr>
+        <w:spacing w:line="276" w:lineRule="auto"/>
+      </w:pPr>
+      <w:r>
+        <w:t xml:space="preserve">Pairs of these </w:t>
+      </w:r>
+      <w:r>
+        <w:t>sub lists</w:t>
+      </w:r>
+      <w:r>
+        <w:t xml:space="preserve"> are then merged together, sorting as it goes.</w:t>
+      </w:r>
+    </w:p>
+    <w:p>
+      <w:pPr>
+        <w:pStyle w:val="ListParagraph"/>
+        <w:spacing w:line="276" w:lineRule="auto"/>
+        <w:ind w:left="360"/>
+      </w:pPr>
+    </w:p>
+    <w:p>
+      <w:pPr>
+        <w:pStyle w:val="ListParagraph"/>
+        <w:spacing w:line="276" w:lineRule="auto"/>
+        <w:ind w:left="360"/>
+      </w:pPr>
+      <w:r>
+        <w:t>8 * 3 append operations are done on the example below:</w:t>
+      </w:r>
+    </w:p>
+    <w:p>
+      <w:pPr>
+        <w:pStyle w:val="ListParagraph"/>
+        <w:spacing w:line="276" w:lineRule="auto"/>
+        <w:ind w:left="360"/>
+      </w:pPr>
+    </w:p>
+    <w:p>
+      <w:pPr>
+        <w:pStyle w:val="ListParagraph"/>
+        <w:spacing w:line="276" w:lineRule="auto"/>
+        <w:ind w:left="360"/>
+        <w:rPr>
+          <w:color w:val="FF0000"/>
+        </w:rPr>
+      </w:pPr>
+      <w:r>
+        <w:rPr>
+          <w:color w:val="FF0000"/>
+        </w:rPr>
+        <w:t>Initial unordered list, split into 8 individual lists:</w:t>
+      </w:r>
+    </w:p>
+    <w:tbl>
+      <w:tblPr>
+        <w:tblStyle w:val="TableGrid"/>
+        <w:tblW w:w="0" w:type="auto"/>
+        <w:tblInd w:w="360" w:type="dxa"/>
+        <w:tblLook w:val="04A0" w:firstRow="1" w:lastRow="0" w:firstColumn="1" w:lastColumn="0" w:noHBand="0" w:noVBand="1"/>
+      </w:tblPr>
+      <w:tblGrid>
+        <w:gridCol w:w="578"/>
+        <w:gridCol w:w="577"/>
+        <w:gridCol w:w="577"/>
+        <w:gridCol w:w="577"/>
+        <w:gridCol w:w="577"/>
+        <w:gridCol w:w="577"/>
+        <w:gridCol w:w="577"/>
+        <w:gridCol w:w="577"/>
+        <w:gridCol w:w="577"/>
+        <w:gridCol w:w="577"/>
+        <w:gridCol w:w="577"/>
+        <w:gridCol w:w="577"/>
+        <w:gridCol w:w="577"/>
+        <w:gridCol w:w="577"/>
+        <w:gridCol w:w="577"/>
+      </w:tblGrid>
+      <w:tr>
+        <w:tc>
+          <w:tcPr>
+            <w:tcW w:w="578" w:type="dxa"/>
+            <w:shd w:val="clear" w:color="auto" w:fill="2E74B5" w:themeFill="accent1" w:themeFillShade="BF"/>
+          </w:tcPr>
+          <w:p>
+            <w:pPr>
+              <w:pStyle w:val="ListParagraph"/>
+              <w:spacing w:line="276" w:lineRule="auto"/>
+              <w:ind w:left="0"/>
+              <w:rPr>
+                <w:color w:val="FFFFFF" w:themeColor="background1"/>
+              </w:rPr>
+            </w:pPr>
+            <w:r>
+              <w:rPr>
+                <w:color w:val="FFFFFF" w:themeColor="background1"/>
+              </w:rPr>
+              <w:t>66</w:t>
+            </w:r>
+          </w:p>
+        </w:tc>
+        <w:tc>
+          <w:tcPr>
+            <w:tcW w:w="577" w:type="dxa"/>
+            <w:tcBorders>
+              <w:top w:val="nil"/>
+              <w:bottom w:val="nil"/>
+            </w:tcBorders>
+          </w:tcPr>
+          <w:p>
+            <w:pPr>
+              <w:pStyle w:val="ListParagraph"/>
+              <w:spacing w:line="276" w:lineRule="auto"/>
+              <w:ind w:left="0"/>
+              <w:rPr>
+                <w:color w:val="FFFFFF" w:themeColor="background1"/>
+              </w:rPr>
+            </w:pPr>
+          </w:p>
+        </w:tc>
+        <w:tc>
+          <w:tcPr>
+            <w:tcW w:w="577" w:type="dxa"/>
+            <w:shd w:val="clear" w:color="auto" w:fill="2E74B5" w:themeFill="accent1" w:themeFillShade="BF"/>
+          </w:tcPr>
+          <w:p>
+            <w:pPr>
+              <w:pStyle w:val="ListParagraph"/>
+              <w:spacing w:line="276" w:lineRule="auto"/>
+              <w:ind w:left="0"/>
+              <w:rPr>
+                <w:color w:val="FFFFFF" w:themeColor="background1"/>
+              </w:rPr>
+            </w:pPr>
+            <w:r>
+              <w:rPr>
+                <w:color w:val="FFFFFF" w:themeColor="background1"/>
+              </w:rPr>
+              <w:t>44</w:t>
+            </w:r>
+          </w:p>
+        </w:tc>
+        <w:tc>
+          <w:tcPr>
+            <w:tcW w:w="577" w:type="dxa"/>
+            <w:tcBorders>
+              <w:top w:val="nil"/>
+              <w:bottom w:val="nil"/>
+            </w:tcBorders>
+          </w:tcPr>
+          <w:p>
+            <w:pPr>
+              <w:pStyle w:val="ListParagraph"/>
+              <w:spacing w:line="276" w:lineRule="auto"/>
+              <w:ind w:left="0"/>
+              <w:rPr>
+                <w:color w:val="FFFFFF" w:themeColor="background1"/>
+              </w:rPr>
+            </w:pPr>
+          </w:p>
+        </w:tc>
+        <w:tc>
+          <w:tcPr>
+            <w:tcW w:w="577" w:type="dxa"/>
+            <w:shd w:val="clear" w:color="auto" w:fill="2E74B5" w:themeFill="accent1" w:themeFillShade="BF"/>
+          </w:tcPr>
+          <w:p>
+            <w:pPr>
+              <w:pStyle w:val="ListParagraph"/>
+              <w:spacing w:line="276" w:lineRule="auto"/>
+              <w:ind w:left="0"/>
+              <w:rPr>
+                <w:color w:val="FFFFFF" w:themeColor="background1"/>
+              </w:rPr>
+            </w:pPr>
+            <w:r>
+              <w:rPr>
+                <w:color w:val="FFFFFF" w:themeColor="background1"/>
+              </w:rPr>
+              <w:t>63</w:t>
+            </w:r>
+          </w:p>
+        </w:tc>
+        <w:tc>
+          <w:tcPr>
+            <w:tcW w:w="577" w:type="dxa"/>
+            <w:tcBorders>
+              <w:top w:val="nil"/>
+              <w:bottom w:val="nil"/>
+            </w:tcBorders>
+          </w:tcPr>
+          <w:p>
+            <w:pPr>
+              <w:pStyle w:val="ListParagraph"/>
+              <w:spacing w:line="276" w:lineRule="auto"/>
+              <w:ind w:left="0"/>
+              <w:rPr>
+                <w:color w:val="FFFFFF" w:themeColor="background1"/>
+              </w:rPr>
+            </w:pPr>
+          </w:p>
+        </w:tc>
+        <w:tc>
+          <w:tcPr>
+            <w:tcW w:w="577" w:type="dxa"/>
+            <w:shd w:val="clear" w:color="auto" w:fill="2E74B5" w:themeFill="accent1" w:themeFillShade="BF"/>
+          </w:tcPr>
+          <w:p>
+            <w:pPr>
+              <w:pStyle w:val="ListParagraph"/>
+              <w:spacing w:line="276" w:lineRule="auto"/>
+              <w:ind w:left="0"/>
+              <w:rPr>
+                <w:color w:val="FFFFFF" w:themeColor="background1"/>
+              </w:rPr>
+            </w:pPr>
+            <w:r>
+              <w:rPr>
+                <w:color w:val="FFFFFF" w:themeColor="background1"/>
+              </w:rPr>
+              <w:t>8</w:t>
+            </w:r>
+          </w:p>
+        </w:tc>
+        <w:tc>
+          <w:tcPr>
+            <w:tcW w:w="577" w:type="dxa"/>
+            <w:tcBorders>
+              <w:top w:val="nil"/>
+              <w:bottom w:val="nil"/>
+            </w:tcBorders>
+          </w:tcPr>
+          <w:p>
+            <w:pPr>
+              <w:pStyle w:val="ListParagraph"/>
+              <w:spacing w:line="276" w:lineRule="auto"/>
+              <w:ind w:left="0"/>
+              <w:rPr>
+                <w:color w:val="FFFFFF" w:themeColor="background1"/>
+              </w:rPr>
+            </w:pPr>
+          </w:p>
+        </w:tc>
+        <w:tc>
+          <w:tcPr>
+            <w:tcW w:w="577" w:type="dxa"/>
+            <w:shd w:val="clear" w:color="auto" w:fill="2E74B5" w:themeFill="accent1" w:themeFillShade="BF"/>
+          </w:tcPr>
+          <w:p>
+            <w:pPr>
+              <w:pStyle w:val="ListParagraph"/>
+              <w:spacing w:line="276" w:lineRule="auto"/>
+              <w:ind w:left="0"/>
+              <w:rPr>
+                <w:color w:val="FFFFFF" w:themeColor="background1"/>
+              </w:rPr>
+            </w:pPr>
+            <w:r>
+              <w:rPr>
+                <w:color w:val="FFFFFF" w:themeColor="background1"/>
+              </w:rPr>
+              <w:t>10</w:t>
+            </w:r>
+          </w:p>
+        </w:tc>
+        <w:tc>
+          <w:tcPr>
+            <w:tcW w:w="577" w:type="dxa"/>
+            <w:tcBorders>
+              <w:top w:val="nil"/>
+              <w:bottom w:val="nil"/>
+            </w:tcBorders>
+          </w:tcPr>
+          <w:p>
+            <w:pPr>
+              <w:pStyle w:val="ListParagraph"/>
+              <w:spacing w:line="276" w:lineRule="auto"/>
+              <w:ind w:left="0"/>
+              <w:rPr>
+                <w:color w:val="FFFFFF" w:themeColor="background1"/>
+              </w:rPr>
+            </w:pPr>
+          </w:p>
+        </w:tc>
+        <w:tc>
+          <w:tcPr>
+            <w:tcW w:w="577" w:type="dxa"/>
+            <w:shd w:val="clear" w:color="auto" w:fill="2E74B5" w:themeFill="accent1" w:themeFillShade="BF"/>
+          </w:tcPr>
+          <w:p>
+            <w:pPr>
+              <w:pStyle w:val="ListParagraph"/>
+              <w:spacing w:line="276" w:lineRule="auto"/>
+              <w:ind w:left="0"/>
+              <w:rPr>
+                <w:color w:val="FFFFFF" w:themeColor="background1"/>
+              </w:rPr>
+            </w:pPr>
+            <w:r>
+              <w:rPr>
+                <w:color w:val="FFFFFF" w:themeColor="background1"/>
+              </w:rPr>
+              <w:t>12</w:t>
+            </w:r>
+          </w:p>
+        </w:tc>
+        <w:tc>
+          <w:tcPr>
+            <w:tcW w:w="577" w:type="dxa"/>
+            <w:tcBorders>
+              <w:top w:val="nil"/>
+              <w:bottom w:val="nil"/>
+            </w:tcBorders>
+          </w:tcPr>
+          <w:p>
+            <w:pPr>
+              <w:pStyle w:val="ListParagraph"/>
+              <w:spacing w:line="276" w:lineRule="auto"/>
+              <w:ind w:left="0"/>
+              <w:rPr>
+                <w:color w:val="FFFFFF" w:themeColor="background1"/>
+              </w:rPr>
+            </w:pPr>
+          </w:p>
+        </w:tc>
+        <w:tc>
+          <w:tcPr>
+            <w:tcW w:w="577" w:type="dxa"/>
+            <w:shd w:val="clear" w:color="auto" w:fill="2E74B5" w:themeFill="accent1" w:themeFillShade="BF"/>
+          </w:tcPr>
+          <w:p>
+            <w:pPr>
+              <w:pStyle w:val="ListParagraph"/>
+              <w:spacing w:line="276" w:lineRule="auto"/>
+              <w:ind w:left="0"/>
+              <w:rPr>
+                <w:color w:val="FFFFFF" w:themeColor="background1"/>
+              </w:rPr>
+            </w:pPr>
+            <w:r>
+              <w:rPr>
+                <w:color w:val="FFFFFF" w:themeColor="background1"/>
+              </w:rPr>
+              <w:t>144</w:t>
+            </w:r>
+          </w:p>
+        </w:tc>
+        <w:tc>
+          <w:tcPr>
+            <w:tcW w:w="577" w:type="dxa"/>
+            <w:tcBorders>
+              <w:top w:val="nil"/>
+              <w:bottom w:val="nil"/>
+            </w:tcBorders>
+          </w:tcPr>
+          <w:p>
+            <w:pPr>
+              <w:pStyle w:val="ListParagraph"/>
+              <w:spacing w:line="276" w:lineRule="auto"/>
+              <w:ind w:left="0"/>
+              <w:rPr>
+                <w:color w:val="FFFFFF" w:themeColor="background1"/>
+              </w:rPr>
+            </w:pPr>
+          </w:p>
+        </w:tc>
+        <w:tc>
+          <w:tcPr>
+            <w:tcW w:w="577" w:type="dxa"/>
+            <w:shd w:val="clear" w:color="auto" w:fill="2E74B5" w:themeFill="accent1" w:themeFillShade="BF"/>
+          </w:tcPr>
+          <w:p>
+            <w:pPr>
+              <w:pStyle w:val="ListParagraph"/>
+              <w:spacing w:line="276" w:lineRule="auto"/>
+              <w:ind w:left="0"/>
+              <w:rPr>
+                <w:color w:val="FFFFFF" w:themeColor="background1"/>
+              </w:rPr>
+            </w:pPr>
+            <w:r>
+              <w:rPr>
+                <w:color w:val="FFFFFF" w:themeColor="background1"/>
+              </w:rPr>
+              <w:t>106</w:t>
+            </w:r>
+          </w:p>
+        </w:tc>
+      </w:tr>
+    </w:tbl>
+    <w:p>
+      <w:pPr>
+        <w:pStyle w:val="ListParagraph"/>
+        <w:spacing w:line="276" w:lineRule="auto"/>
+        <w:ind w:left="360"/>
+      </w:pPr>
+    </w:p>
+    <w:p>
+      <w:pPr>
+        <w:pStyle w:val="ListParagraph"/>
+        <w:spacing w:line="276" w:lineRule="auto"/>
+        <w:ind w:left="360"/>
+      </w:pPr>
+    </w:p>
+    <w:p>
+      <w:pPr>
+        <w:pStyle w:val="ListParagraph"/>
+        <w:spacing w:line="276" w:lineRule="auto"/>
+        <w:ind w:left="360"/>
+        <w:rPr>
+          <w:color w:val="FF0000"/>
+        </w:rPr>
+      </w:pPr>
+      <w:r>
+        <w:rPr>
+          <w:color w:val="FF0000"/>
+        </w:rPr>
+        <w:t xml:space="preserve">8 append operations to group </w:t>
+      </w:r>
+      <w:r>
+        <w:rPr>
+          <w:color w:val="FF0000"/>
+        </w:rPr>
+        <w:t>above</w:t>
+      </w:r>
+      <w:r>
+        <w:rPr>
+          <w:color w:val="FF0000"/>
+        </w:rPr>
+        <w:t xml:space="preserve"> lists into 4 lists of 2. </w:t>
+      </w:r>
+      <w:r>
+        <w:rPr>
+          <w:color w:val="FF0000"/>
+        </w:rPr>
+        <w:t>1 to group 2 lists, then one to swap their values:</w:t>
+      </w:r>
+    </w:p>
+    <w:tbl>
+      <w:tblPr>
+        <w:tblStyle w:val="TableGrid"/>
+        <w:tblW w:w="0" w:type="auto"/>
+        <w:tblInd w:w="360" w:type="dxa"/>
+        <w:tblLook w:val="04A0" w:firstRow="1" w:lastRow="0" w:firstColumn="1" w:lastColumn="0" w:noHBand="0" w:noVBand="1"/>
+      </w:tblPr>
+      <w:tblGrid>
+        <w:gridCol w:w="578"/>
+        <w:gridCol w:w="577"/>
+        <w:gridCol w:w="577"/>
+        <w:gridCol w:w="577"/>
+        <w:gridCol w:w="577"/>
+        <w:gridCol w:w="577"/>
+        <w:gridCol w:w="577"/>
+        <w:gridCol w:w="577"/>
+        <w:gridCol w:w="577"/>
+        <w:gridCol w:w="577"/>
+        <w:gridCol w:w="577"/>
+      </w:tblGrid>
+      <w:tr>
+        <w:tc>
+          <w:tcPr>
+            <w:tcW w:w="578" w:type="dxa"/>
+            <w:shd w:val="clear" w:color="auto" w:fill="2E74B5" w:themeFill="accent1" w:themeFillShade="BF"/>
+          </w:tcPr>
+          <w:p>
+            <w:pPr>
+              <w:pStyle w:val="ListParagraph"/>
+              <w:spacing w:line="276" w:lineRule="auto"/>
+              <w:ind w:left="0"/>
+              <w:rPr>
+                <w:color w:val="FFFFFF" w:themeColor="background1"/>
+              </w:rPr>
+            </w:pPr>
+            <w:r>
+              <w:rPr>
+                <w:color w:val="FFFFFF" w:themeColor="background1"/>
+              </w:rPr>
+              <w:t>44</w:t>
+            </w:r>
+          </w:p>
+        </w:tc>
+        <w:tc>
+          <w:tcPr>
+            <w:tcW w:w="577" w:type="dxa"/>
+            <w:shd w:val="clear" w:color="auto" w:fill="2E74B5" w:themeFill="accent1" w:themeFillShade="BF"/>
+          </w:tcPr>
+          <w:p>
+            <w:pPr>
+              <w:pStyle w:val="ListParagraph"/>
+              <w:spacing w:line="276" w:lineRule="auto"/>
+              <w:ind w:left="0"/>
+              <w:rPr>
+                <w:color w:val="FFFFFF" w:themeColor="background1"/>
+              </w:rPr>
+            </w:pPr>
+            <w:r>
+              <w:rPr>
+                <w:color w:val="FFFFFF" w:themeColor="background1"/>
+              </w:rPr>
+              <w:t>66</w:t>
+            </w:r>
+          </w:p>
+        </w:tc>
+        <w:tc>
+          <w:tcPr>
+            <w:tcW w:w="577" w:type="dxa"/>
+            <w:tcBorders>
+              <w:top w:val="nil"/>
+              <w:bottom w:val="nil"/>
+            </w:tcBorders>
+          </w:tcPr>
+          <w:p>
+            <w:pPr>
+              <w:pStyle w:val="ListParagraph"/>
+              <w:spacing w:line="276" w:lineRule="auto"/>
+              <w:ind w:left="0"/>
+              <w:rPr>
+                <w:color w:val="FFFFFF" w:themeColor="background1"/>
+              </w:rPr>
+            </w:pPr>
+          </w:p>
+        </w:tc>
+        <w:tc>
+          <w:tcPr>
+            <w:tcW w:w="577" w:type="dxa"/>
+            <w:shd w:val="clear" w:color="auto" w:fill="2E74B5" w:themeFill="accent1" w:themeFillShade="BF"/>
+          </w:tcPr>
+          <w:p>
+            <w:pPr>
+              <w:pStyle w:val="ListParagraph"/>
+              <w:spacing w:line="276" w:lineRule="auto"/>
+              <w:ind w:left="0"/>
+              <w:rPr>
+                <w:color w:val="FFFFFF" w:themeColor="background1"/>
+              </w:rPr>
+            </w:pPr>
+            <w:r>
+              <w:rPr>
+                <w:color w:val="FFFFFF" w:themeColor="background1"/>
+              </w:rPr>
+              <w:t>8</w:t>
+            </w:r>
+          </w:p>
+        </w:tc>
+        <w:tc>
+          <w:tcPr>
+            <w:tcW w:w="577" w:type="dxa"/>
+            <w:shd w:val="clear" w:color="auto" w:fill="2E74B5" w:themeFill="accent1" w:themeFillShade="BF"/>
+          </w:tcPr>
+          <w:p>
+            <w:pPr>
+              <w:pStyle w:val="ListParagraph"/>
+              <w:spacing w:line="276" w:lineRule="auto"/>
+              <w:ind w:left="0"/>
+              <w:rPr>
+                <w:color w:val="FFFFFF" w:themeColor="background1"/>
+              </w:rPr>
+            </w:pPr>
+            <w:r>
+              <w:rPr>
+                <w:color w:val="FFFFFF" w:themeColor="background1"/>
+              </w:rPr>
+              <w:t>63</w:t>
+            </w:r>
+          </w:p>
+        </w:tc>
+        <w:tc>
+          <w:tcPr>
+            <w:tcW w:w="577" w:type="dxa"/>
+            <w:tcBorders>
+              <w:top w:val="nil"/>
+              <w:bottom w:val="nil"/>
+            </w:tcBorders>
+          </w:tcPr>
+          <w:p>
+            <w:pPr>
+              <w:pStyle w:val="ListParagraph"/>
+              <w:spacing w:line="276" w:lineRule="auto"/>
+              <w:ind w:left="0"/>
+              <w:rPr>
+                <w:color w:val="FFFFFF" w:themeColor="background1"/>
+              </w:rPr>
+            </w:pPr>
+          </w:p>
+        </w:tc>
+        <w:tc>
+          <w:tcPr>
+            <w:tcW w:w="577" w:type="dxa"/>
+            <w:shd w:val="clear" w:color="auto" w:fill="2E74B5" w:themeFill="accent1" w:themeFillShade="BF"/>
+          </w:tcPr>
+          <w:p>
+            <w:pPr>
+              <w:pStyle w:val="ListParagraph"/>
+              <w:spacing w:line="276" w:lineRule="auto"/>
+              <w:ind w:left="0"/>
+              <w:rPr>
+                <w:color w:val="FFFFFF" w:themeColor="background1"/>
+              </w:rPr>
+            </w:pPr>
+            <w:r>
+              <w:rPr>
+                <w:color w:val="FFFFFF" w:themeColor="background1"/>
+              </w:rPr>
+              <w:t>10</w:t>
+            </w:r>
+          </w:p>
+        </w:tc>
+        <w:tc>
+          <w:tcPr>
+            <w:tcW w:w="577" w:type="dxa"/>
+            <w:shd w:val="clear" w:color="auto" w:fill="2E74B5" w:themeFill="accent1" w:themeFillShade="BF"/>
+          </w:tcPr>
+          <w:p>
+            <w:pPr>
+              <w:pStyle w:val="ListParagraph"/>
+              <w:spacing w:line="276" w:lineRule="auto"/>
+              <w:ind w:left="0"/>
+              <w:rPr>
+                <w:color w:val="FFFFFF" w:themeColor="background1"/>
+              </w:rPr>
+            </w:pPr>
+            <w:r>
+              <w:rPr>
+                <w:color w:val="FFFFFF" w:themeColor="background1"/>
+              </w:rPr>
+              <w:t>12</w:t>
+            </w:r>
+          </w:p>
+        </w:tc>
+        <w:tc>
+          <w:tcPr>
+            <w:tcW w:w="577" w:type="dxa"/>
+            <w:tcBorders>
+              <w:top w:val="nil"/>
+              <w:bottom w:val="nil"/>
+            </w:tcBorders>
+          </w:tcPr>
+          <w:p>
+            <w:pPr>
+              <w:pStyle w:val="ListParagraph"/>
+              <w:spacing w:line="276" w:lineRule="auto"/>
+              <w:ind w:left="0"/>
+              <w:rPr>
+                <w:color w:val="FFFFFF" w:themeColor="background1"/>
+              </w:rPr>
+            </w:pPr>
+          </w:p>
+        </w:tc>
+        <w:tc>
+          <w:tcPr>
+            <w:tcW w:w="577" w:type="dxa"/>
+            <w:shd w:val="clear" w:color="auto" w:fill="2E74B5" w:themeFill="accent1" w:themeFillShade="BF"/>
+          </w:tcPr>
+          <w:p>
+            <w:pPr>
+              <w:pStyle w:val="ListParagraph"/>
+              <w:spacing w:line="276" w:lineRule="auto"/>
+              <w:ind w:left="0"/>
+              <w:rPr>
+                <w:color w:val="FFFFFF" w:themeColor="background1"/>
+              </w:rPr>
+            </w:pPr>
+            <w:r>
+              <w:rPr>
+                <w:color w:val="FFFFFF" w:themeColor="background1"/>
+              </w:rPr>
+              <w:t>106</w:t>
+            </w:r>
+          </w:p>
+        </w:tc>
+        <w:tc>
+          <w:tcPr>
+            <w:tcW w:w="577" w:type="dxa"/>
+            <w:shd w:val="clear" w:color="auto" w:fill="2E74B5" w:themeFill="accent1" w:themeFillShade="BF"/>
+          </w:tcPr>
+          <w:p>
+            <w:pPr>
+              <w:pStyle w:val="ListParagraph"/>
+              <w:spacing w:line="276" w:lineRule="auto"/>
+              <w:ind w:left="0"/>
+              <w:rPr>
+                <w:color w:val="FFFFFF" w:themeColor="background1"/>
+              </w:rPr>
+            </w:pPr>
+            <w:r>
+              <w:rPr>
+                <w:color w:val="FFFFFF" w:themeColor="background1"/>
+              </w:rPr>
+              <w:t>144</w:t>
+            </w:r>
+          </w:p>
+        </w:tc>
+      </w:tr>
+    </w:tbl>
+    <w:p>
+      <w:pPr>
+        <w:pStyle w:val="ListParagraph"/>
+        <w:spacing w:line="276" w:lineRule="auto"/>
+        <w:ind w:left="360"/>
+      </w:pPr>
+    </w:p>
+    <w:p>
+      <w:pPr>
+        <w:pStyle w:val="ListParagraph"/>
+        <w:spacing w:line="276" w:lineRule="auto"/>
+        <w:ind w:left="360"/>
+      </w:pPr>
+    </w:p>
+    <w:p>
+      <w:pPr>
+        <w:pStyle w:val="ListParagraph"/>
+        <w:spacing w:line="276" w:lineRule="auto"/>
+        <w:ind w:left="360"/>
+        <w:rPr>
+          <w:color w:val="FF0000"/>
+        </w:rPr>
+      </w:pPr>
+      <w:r>
+        <w:rPr>
+          <w:color w:val="FF0000"/>
+        </w:rPr>
+        <w:t xml:space="preserve">8 append operations to group </w:t>
+      </w:r>
+      <w:r>
+        <w:rPr>
+          <w:color w:val="FF0000"/>
+        </w:rPr>
+        <w:t>above</w:t>
+      </w:r>
+      <w:r>
+        <w:rPr>
+          <w:color w:val="FF0000"/>
+        </w:rPr>
+        <w:t xml:space="preserve"> lists into </w:t>
+      </w:r>
+      <w:r>
+        <w:rPr>
+          <w:color w:val="FF0000"/>
+        </w:rPr>
+        <w:t>2</w:t>
+      </w:r>
+      <w:r>
+        <w:rPr>
+          <w:color w:val="FF0000"/>
+        </w:rPr>
+        <w:t xml:space="preserve"> lists of </w:t>
+      </w:r>
+      <w:r>
+        <w:rPr>
+          <w:color w:val="FF0000"/>
+        </w:rPr>
+        <w:t>4</w:t>
+      </w:r>
+      <w:r>
+        <w:rPr>
+          <w:color w:val="FF0000"/>
+        </w:rPr>
+        <w:t xml:space="preserve">. </w:t>
+      </w:r>
+      <w:r>
+        <w:rPr>
+          <w:color w:val="FF0000"/>
+        </w:rPr>
+        <w:t>2</w:t>
+      </w:r>
+      <w:r>
+        <w:rPr>
+          <w:color w:val="FF0000"/>
+        </w:rPr>
+        <w:t xml:space="preserve"> to group </w:t>
+      </w:r>
+      <w:r>
+        <w:rPr>
+          <w:color w:val="FF0000"/>
+        </w:rPr>
+        <w:t>the</w:t>
+      </w:r>
+      <w:r>
+        <w:rPr>
+          <w:color w:val="FF0000"/>
+        </w:rPr>
+        <w:t xml:space="preserve"> lists, then </w:t>
+      </w:r>
+      <w:r>
+        <w:rPr>
+          <w:color w:val="FF0000"/>
+        </w:rPr>
+        <w:t>3</w:t>
+      </w:r>
+      <w:r>
+        <w:rPr>
+          <w:color w:val="FF0000"/>
+        </w:rPr>
+        <w:t xml:space="preserve"> to swap the</w:t>
+      </w:r>
+      <w:r>
+        <w:rPr>
+          <w:color w:val="FF0000"/>
+        </w:rPr>
+        <w:t xml:space="preserve"> </w:t>
+      </w:r>
+      <w:r>
+        <w:rPr>
+          <w:color w:val="FF0000"/>
+        </w:rPr>
+        <w:t>values</w:t>
+      </w:r>
+      <w:r>
+        <w:rPr>
+          <w:color w:val="FF0000"/>
+        </w:rPr>
+        <w:t xml:space="preserve"> of one</w:t>
+      </w:r>
+      <w:r>
+        <w:rPr>
+          <w:color w:val="FF0000"/>
+        </w:rPr>
+        <w:t xml:space="preserve"> list, and 3 to swap the values of the other</w:t>
+      </w:r>
+      <w:r>
+        <w:rPr>
+          <w:color w:val="FF0000"/>
+        </w:rPr>
+        <w:t>:</w:t>
+      </w:r>
+    </w:p>
+    <w:tbl>
+      <w:tblPr>
+        <w:tblStyle w:val="TableGrid"/>
+        <w:tblW w:w="0" w:type="auto"/>
+        <w:tblInd w:w="360" w:type="dxa"/>
+        <w:tblLook w:val="04A0" w:firstRow="1" w:lastRow="0" w:firstColumn="1" w:lastColumn="0" w:noHBand="0" w:noVBand="1"/>
+      </w:tblPr>
+      <w:tblGrid>
+        <w:gridCol w:w="578"/>
+        <w:gridCol w:w="577"/>
+        <w:gridCol w:w="577"/>
+        <w:gridCol w:w="577"/>
+        <w:gridCol w:w="577"/>
+        <w:gridCol w:w="577"/>
+        <w:gridCol w:w="577"/>
+        <w:gridCol w:w="577"/>
+        <w:gridCol w:w="577"/>
+      </w:tblGrid>
+      <w:tr>
+        <w:tc>
+          <w:tcPr>
+            <w:tcW w:w="578" w:type="dxa"/>
+            <w:shd w:val="clear" w:color="auto" w:fill="2E74B5" w:themeFill="accent1" w:themeFillShade="BF"/>
+          </w:tcPr>
+          <w:p>
+            <w:pPr>
+              <w:pStyle w:val="ListParagraph"/>
+              <w:spacing w:line="276" w:lineRule="auto"/>
+              <w:ind w:left="0"/>
+              <w:rPr>
+                <w:color w:val="FFFFFF" w:themeColor="background1"/>
+              </w:rPr>
+            </w:pPr>
+            <w:r>
+              <w:rPr>
+                <w:color w:val="FFFFFF" w:themeColor="background1"/>
+              </w:rPr>
+              <w:t>8</w:t>
+            </w:r>
+          </w:p>
+        </w:tc>
+        <w:tc>
+          <w:tcPr>
+            <w:tcW w:w="577" w:type="dxa"/>
+            <w:shd w:val="clear" w:color="auto" w:fill="2E74B5" w:themeFill="accent1" w:themeFillShade="BF"/>
+          </w:tcPr>
+          <w:p>
+            <w:pPr>
+              <w:pStyle w:val="ListParagraph"/>
+              <w:spacing w:line="276" w:lineRule="auto"/>
+              <w:ind w:left="0"/>
+              <w:rPr>
+                <w:color w:val="FFFFFF" w:themeColor="background1"/>
+              </w:rPr>
+            </w:pPr>
+            <w:r>
+              <w:rPr>
+                <w:color w:val="FFFFFF" w:themeColor="background1"/>
+              </w:rPr>
+              <w:t>44</w:t>
+            </w:r>
+          </w:p>
+        </w:tc>
+        <w:tc>
+          <w:tcPr>
+            <w:tcW w:w="577" w:type="dxa"/>
+            <w:shd w:val="clear" w:color="auto" w:fill="2E74B5" w:themeFill="accent1" w:themeFillShade="BF"/>
+          </w:tcPr>
+          <w:p>
+            <w:pPr>
+              <w:pStyle w:val="ListParagraph"/>
+              <w:spacing w:line="276" w:lineRule="auto"/>
+              <w:ind w:left="0"/>
+              <w:rPr>
+                <w:color w:val="FFFFFF" w:themeColor="background1"/>
+              </w:rPr>
+            </w:pPr>
+            <w:r>
+              <w:rPr>
+                <w:color w:val="FFFFFF" w:themeColor="background1"/>
+              </w:rPr>
+              <w:t>63</w:t>
+            </w:r>
+          </w:p>
+        </w:tc>
+        <w:tc>
+          <w:tcPr>
+            <w:tcW w:w="577" w:type="dxa"/>
+            <w:shd w:val="clear" w:color="auto" w:fill="2E74B5" w:themeFill="accent1" w:themeFillShade="BF"/>
+          </w:tcPr>
+          <w:p>
+            <w:pPr>
+              <w:pStyle w:val="ListParagraph"/>
+              <w:spacing w:line="276" w:lineRule="auto"/>
+              <w:ind w:left="0"/>
+              <w:rPr>
+                <w:color w:val="FFFFFF" w:themeColor="background1"/>
+              </w:rPr>
+            </w:pPr>
+            <w:r>
+              <w:rPr>
+                <w:color w:val="FFFFFF" w:themeColor="background1"/>
+              </w:rPr>
+              <w:t>66</w:t>
+            </w:r>
+          </w:p>
+        </w:tc>
+        <w:tc>
+          <w:tcPr>
+            <w:tcW w:w="577" w:type="dxa"/>
+            <w:tcBorders>
+              <w:top w:val="nil"/>
+              <w:bottom w:val="nil"/>
+            </w:tcBorders>
+          </w:tcPr>
+          <w:p>
+            <w:pPr>
+              <w:pStyle w:val="ListParagraph"/>
+              <w:spacing w:line="276" w:lineRule="auto"/>
+              <w:ind w:left="0"/>
+              <w:rPr>
+                <w:color w:val="FFFFFF" w:themeColor="background1"/>
+              </w:rPr>
+            </w:pPr>
+          </w:p>
+        </w:tc>
+        <w:tc>
+          <w:tcPr>
+            <w:tcW w:w="577" w:type="dxa"/>
+            <w:shd w:val="clear" w:color="auto" w:fill="2E74B5" w:themeFill="accent1" w:themeFillShade="BF"/>
+          </w:tcPr>
+          <w:p>
+            <w:pPr>
+              <w:pStyle w:val="ListParagraph"/>
+              <w:spacing w:line="276" w:lineRule="auto"/>
+              <w:ind w:left="0"/>
+              <w:rPr>
+                <w:color w:val="FFFFFF" w:themeColor="background1"/>
+              </w:rPr>
+            </w:pPr>
+            <w:r>
+              <w:rPr>
+                <w:color w:val="FFFFFF" w:themeColor="background1"/>
+              </w:rPr>
+              <w:t>10</w:t>
+            </w:r>
+          </w:p>
+        </w:tc>
+        <w:tc>
+          <w:tcPr>
+            <w:tcW w:w="577" w:type="dxa"/>
+            <w:shd w:val="clear" w:color="auto" w:fill="2E74B5" w:themeFill="accent1" w:themeFillShade="BF"/>
+          </w:tcPr>
+          <w:p>
+            <w:pPr>
+              <w:pStyle w:val="ListParagraph"/>
+              <w:spacing w:line="276" w:lineRule="auto"/>
+              <w:ind w:left="0"/>
+              <w:rPr>
+                <w:color w:val="FFFFFF" w:themeColor="background1"/>
+              </w:rPr>
+            </w:pPr>
+            <w:r>
+              <w:rPr>
+                <w:color w:val="FFFFFF" w:themeColor="background1"/>
+              </w:rPr>
+              <w:t>12</w:t>
+            </w:r>
+          </w:p>
+        </w:tc>
+        <w:tc>
+          <w:tcPr>
+            <w:tcW w:w="577" w:type="dxa"/>
+            <w:shd w:val="clear" w:color="auto" w:fill="2E74B5" w:themeFill="accent1" w:themeFillShade="BF"/>
+          </w:tcPr>
+          <w:p>
+            <w:pPr>
+              <w:pStyle w:val="ListParagraph"/>
+              <w:spacing w:line="276" w:lineRule="auto"/>
+              <w:ind w:left="0"/>
+              <w:rPr>
+                <w:color w:val="FFFFFF" w:themeColor="background1"/>
+              </w:rPr>
+            </w:pPr>
+            <w:r>
+              <w:rPr>
+                <w:color w:val="FFFFFF" w:themeColor="background1"/>
+              </w:rPr>
+              <w:t>106</w:t>
+            </w:r>
+          </w:p>
+        </w:tc>
+        <w:tc>
+          <w:tcPr>
+            <w:tcW w:w="577" w:type="dxa"/>
+            <w:shd w:val="clear" w:color="auto" w:fill="2E74B5" w:themeFill="accent1" w:themeFillShade="BF"/>
+          </w:tcPr>
+          <w:p>
+            <w:pPr>
+              <w:pStyle w:val="ListParagraph"/>
+              <w:spacing w:line="276" w:lineRule="auto"/>
+              <w:ind w:left="0"/>
+              <w:rPr>
+                <w:color w:val="FFFFFF" w:themeColor="background1"/>
+              </w:rPr>
+            </w:pPr>
+            <w:r>
+              <w:rPr>
+                <w:color w:val="FFFFFF" w:themeColor="background1"/>
+              </w:rPr>
+              <w:t>144</w:t>
+            </w:r>
+          </w:p>
+        </w:tc>
+      </w:tr>
+    </w:tbl>
+    <w:p>
+      <w:pPr>
+        <w:pStyle w:val="ListParagraph"/>
+        <w:spacing w:line="276" w:lineRule="auto"/>
+        <w:ind w:left="360"/>
+      </w:pPr>
+    </w:p>
+    <w:p>
+      <w:pPr>
+        <w:pStyle w:val="ListParagraph"/>
+        <w:spacing w:line="276" w:lineRule="auto"/>
+        <w:ind w:left="360"/>
+      </w:pPr>
+    </w:p>
+    <w:p>
+      <w:pPr>
+        <w:pStyle w:val="ListParagraph"/>
+        <w:spacing w:line="276" w:lineRule="auto"/>
+        <w:ind w:left="360"/>
+        <w:rPr>
+          <w:color w:val="FF0000"/>
+        </w:rPr>
+      </w:pPr>
+      <w:r>
+        <w:rPr>
+          <w:color w:val="FF0000"/>
+        </w:rPr>
+        <w:t xml:space="preserve">8 append operations to group above lists into </w:t>
+      </w:r>
+      <w:r>
+        <w:rPr>
+          <w:color w:val="FF0000"/>
+        </w:rPr>
+        <w:t>1 sorted l</w:t>
+      </w:r>
+      <w:r>
+        <w:rPr>
+          <w:color w:val="FF0000"/>
+        </w:rPr>
+        <w:t xml:space="preserve">ists of </w:t>
+      </w:r>
+      <w:r>
+        <w:rPr>
+          <w:color w:val="FF0000"/>
+        </w:rPr>
+        <w:t>8</w:t>
+      </w:r>
+      <w:r>
+        <w:rPr>
+          <w:color w:val="FF0000"/>
+        </w:rPr>
+        <w:t xml:space="preserve">. </w:t>
+      </w:r>
+      <w:r>
+        <w:rPr>
+          <w:color w:val="FF0000"/>
+        </w:rPr>
+        <w:t>1</w:t>
+      </w:r>
+      <w:r>
+        <w:rPr>
+          <w:color w:val="FF0000"/>
+        </w:rPr>
+        <w:t xml:space="preserve"> to group the lists</w:t>
+      </w:r>
+      <w:r>
+        <w:rPr>
+          <w:color w:val="FF0000"/>
+        </w:rPr>
+        <w:t xml:space="preserve"> together</w:t>
+      </w:r>
+      <w:r>
+        <w:rPr>
+          <w:color w:val="FF0000"/>
+        </w:rPr>
+        <w:t xml:space="preserve">, then </w:t>
+      </w:r>
+      <w:r>
+        <w:rPr>
+          <w:color w:val="FF0000"/>
+        </w:rPr>
+        <w:t>7</w:t>
+      </w:r>
+      <w:r>
+        <w:rPr>
+          <w:color w:val="FF0000"/>
+        </w:rPr>
+        <w:t xml:space="preserve"> to swap </w:t>
+      </w:r>
+      <w:r>
+        <w:rPr>
+          <w:color w:val="FF0000"/>
+        </w:rPr>
+        <w:t>all their values:</w:t>
+      </w:r>
+    </w:p>
+    <w:tbl>
+      <w:tblPr>
+        <w:tblStyle w:val="TableGrid"/>
+        <w:tblW w:w="0" w:type="auto"/>
+        <w:tblInd w:w="360" w:type="dxa"/>
+        <w:tblLook w:val="04A0" w:firstRow="1" w:lastRow="0" w:firstColumn="1" w:lastColumn="0" w:noHBand="0" w:noVBand="1"/>
+      </w:tblPr>
+      <w:tblGrid>
+        <w:gridCol w:w="578"/>
+        <w:gridCol w:w="577"/>
+        <w:gridCol w:w="577"/>
+        <w:gridCol w:w="577"/>
+        <w:gridCol w:w="577"/>
+        <w:gridCol w:w="577"/>
+        <w:gridCol w:w="577"/>
+        <w:gridCol w:w="577"/>
+      </w:tblGrid>
+      <w:tr>
+        <w:tc>
+          <w:tcPr>
+            <w:tcW w:w="578" w:type="dxa"/>
+            <w:shd w:val="clear" w:color="auto" w:fill="2E74B5" w:themeFill="accent1" w:themeFillShade="BF"/>
+          </w:tcPr>
+          <w:p>
+            <w:pPr>
+              <w:pStyle w:val="ListParagraph"/>
+              <w:spacing w:line="276" w:lineRule="auto"/>
+              <w:ind w:left="0"/>
+              <w:rPr>
+                <w:color w:val="FFFFFF" w:themeColor="background1"/>
+              </w:rPr>
+            </w:pPr>
+            <w:r>
+              <w:rPr>
+                <w:color w:val="FFFFFF" w:themeColor="background1"/>
+              </w:rPr>
+              <w:t>8</w:t>
+            </w:r>
+          </w:p>
+        </w:tc>
+        <w:tc>
+          <w:tcPr>
+            <w:tcW w:w="577" w:type="dxa"/>
+            <w:shd w:val="clear" w:color="auto" w:fill="2E74B5" w:themeFill="accent1" w:themeFillShade="BF"/>
+          </w:tcPr>
+          <w:p>
+            <w:pPr>
+              <w:pStyle w:val="ListParagraph"/>
+              <w:spacing w:line="276" w:lineRule="auto"/>
+              <w:ind w:left="0"/>
+              <w:rPr>
+                <w:color w:val="FFFFFF" w:themeColor="background1"/>
+              </w:rPr>
+            </w:pPr>
+            <w:r>
+              <w:rPr>
+                <w:color w:val="FFFFFF" w:themeColor="background1"/>
+              </w:rPr>
+              <w:t>10</w:t>
+            </w:r>
+          </w:p>
+        </w:tc>
+        <w:tc>
+          <w:tcPr>
+            <w:tcW w:w="577" w:type="dxa"/>
+            <w:shd w:val="clear" w:color="auto" w:fill="2E74B5" w:themeFill="accent1" w:themeFillShade="BF"/>
+          </w:tcPr>
+          <w:p>
+            <w:pPr>
+              <w:pStyle w:val="ListParagraph"/>
+              <w:spacing w:line="276" w:lineRule="auto"/>
+              <w:ind w:left="0"/>
+              <w:rPr>
+                <w:color w:val="FFFFFF" w:themeColor="background1"/>
+              </w:rPr>
+            </w:pPr>
+            <w:r>
+              <w:rPr>
+                <w:color w:val="FFFFFF" w:themeColor="background1"/>
+              </w:rPr>
+              <w:t>12</w:t>
+            </w:r>
+          </w:p>
+        </w:tc>
+        <w:tc>
+          <w:tcPr>
+            <w:tcW w:w="577" w:type="dxa"/>
+            <w:shd w:val="clear" w:color="auto" w:fill="2E74B5" w:themeFill="accent1" w:themeFillShade="BF"/>
+          </w:tcPr>
+          <w:p>
+            <w:pPr>
+              <w:pStyle w:val="ListParagraph"/>
+              <w:spacing w:line="276" w:lineRule="auto"/>
+              <w:ind w:left="0"/>
+              <w:rPr>
+                <w:color w:val="FFFFFF" w:themeColor="background1"/>
+              </w:rPr>
+            </w:pPr>
+            <w:r>
+              <w:rPr>
+                <w:color w:val="FFFFFF" w:themeColor="background1"/>
+              </w:rPr>
+              <w:t>44</w:t>
+            </w:r>
+          </w:p>
+        </w:tc>
+        <w:tc>
+          <w:tcPr>
+            <w:tcW w:w="577" w:type="dxa"/>
+            <w:shd w:val="clear" w:color="auto" w:fill="2E74B5" w:themeFill="accent1" w:themeFillShade="BF"/>
+          </w:tcPr>
+          <w:p>
+            <w:pPr>
+              <w:pStyle w:val="ListParagraph"/>
+              <w:spacing w:line="276" w:lineRule="auto"/>
+              <w:ind w:left="0"/>
+              <w:rPr>
+                <w:color w:val="FFFFFF" w:themeColor="background1"/>
+              </w:rPr>
+            </w:pPr>
+            <w:r>
+              <w:rPr>
+                <w:color w:val="FFFFFF" w:themeColor="background1"/>
+              </w:rPr>
+              <w:t>63</w:t>
+            </w:r>
+          </w:p>
+        </w:tc>
+        <w:tc>
+          <w:tcPr>
+            <w:tcW w:w="577" w:type="dxa"/>
+            <w:shd w:val="clear" w:color="auto" w:fill="2E74B5" w:themeFill="accent1" w:themeFillShade="BF"/>
+          </w:tcPr>
+          <w:p>
+            <w:pPr>
+              <w:pStyle w:val="ListParagraph"/>
+              <w:spacing w:line="276" w:lineRule="auto"/>
+              <w:ind w:left="0"/>
+              <w:rPr>
+                <w:color w:val="FFFFFF" w:themeColor="background1"/>
+              </w:rPr>
+            </w:pPr>
+            <w:r>
+              <w:rPr>
+                <w:color w:val="FFFFFF" w:themeColor="background1"/>
+              </w:rPr>
+              <w:t>66</w:t>
+            </w:r>
+          </w:p>
+        </w:tc>
+        <w:tc>
+          <w:tcPr>
+            <w:tcW w:w="577" w:type="dxa"/>
+            <w:shd w:val="clear" w:color="auto" w:fill="2E74B5" w:themeFill="accent1" w:themeFillShade="BF"/>
+          </w:tcPr>
+          <w:p>
+            <w:pPr>
+              <w:pStyle w:val="ListParagraph"/>
+              <w:spacing w:line="276" w:lineRule="auto"/>
+              <w:ind w:left="0"/>
+              <w:rPr>
+                <w:color w:val="FFFFFF" w:themeColor="background1"/>
+              </w:rPr>
+            </w:pPr>
+            <w:r>
+              <w:rPr>
+                <w:color w:val="FFFFFF" w:themeColor="background1"/>
+              </w:rPr>
+              <w:t>106</w:t>
+            </w:r>
+          </w:p>
+        </w:tc>
+        <w:tc>
+          <w:tcPr>
+            <w:tcW w:w="577" w:type="dxa"/>
+            <w:shd w:val="clear" w:color="auto" w:fill="2E74B5" w:themeFill="accent1" w:themeFillShade="BF"/>
+          </w:tcPr>
+          <w:p>
+            <w:pPr>
+              <w:pStyle w:val="ListParagraph"/>
+              <w:spacing w:line="276" w:lineRule="auto"/>
+              <w:ind w:left="0"/>
+              <w:rPr>
+                <w:color w:val="FFFFFF" w:themeColor="background1"/>
+              </w:rPr>
+            </w:pPr>
+            <w:r>
+              <w:rPr>
+                <w:color w:val="FFFFFF" w:themeColor="background1"/>
+              </w:rPr>
+              <w:t>144</w:t>
+            </w:r>
+          </w:p>
+        </w:tc>
+      </w:tr>
+    </w:tbl>
+    <w:p>
+      <w:pPr>
+        <w:pStyle w:val="ListParagraph"/>
+        <w:spacing w:line="276" w:lineRule="auto"/>
+        <w:ind w:left="360"/>
+      </w:pPr>
+    </w:p>
+    <w:p>
+      <w:pPr>
+        <w:pStyle w:val="ListParagraph"/>
+        <w:spacing w:line="276" w:lineRule="auto"/>
+        <w:ind w:left="360"/>
+      </w:pPr>
+    </w:p>
+    <w:p>
+      <w:pPr>
+        <w:spacing w:line="276" w:lineRule="auto"/>
+        <w:ind w:left="720"/>
+        <w:jc w:val="center"/>
+        <w:rPr>
+          <w:sz w:val="40"/>
+          <w:szCs w:val="40"/>
+        </w:rPr>
+      </w:pPr>
+      <w:r>
+        <w:rPr>
+          <w:sz w:val="40"/>
+          <w:szCs w:val="40"/>
+        </w:rPr>
+        <w:t>Merge Sort</w:t>
+      </w:r>
+      <w:r>
+        <w:rPr>
+          <w:sz w:val="40"/>
+          <w:szCs w:val="40"/>
+        </w:rPr>
+        <w:t xml:space="preserve"> Complexity</w:t>
+      </w:r>
+    </w:p>
+    <w:p>
+      <w:pPr>
+        <w:pStyle w:val="ListParagraph"/>
+        <w:numPr>
+          <w:ilvl w:val="0"/>
+          <w:numId w:val="22"/>
+        </w:numPr>
+        <w:spacing w:line="276" w:lineRule="auto"/>
+      </w:pPr>
+      <w:r>
+        <w:t>If n = 8 (like in example above), then the merge sort does n*3 append operations.</w:t>
+      </w:r>
+    </w:p>
+    <w:p>
+      <w:pPr>
+        <w:pStyle w:val="ListParagraph"/>
+        <w:numPr>
+          <w:ilvl w:val="0"/>
+          <w:numId w:val="22"/>
+        </w:numPr>
+        <w:spacing w:line="276" w:lineRule="auto"/>
+      </w:pPr>
+      <w:r>
+        <w:t>We know that log</w:t>
+      </w:r>
+      <w:r>
+        <w:rPr>
+          <w:vertAlign w:val="subscript"/>
+        </w:rPr>
+        <w:t>2</w:t>
+      </w:r>
+      <w:r>
+        <w:t>n = 3, this is n*log</w:t>
+      </w:r>
+      <w:r>
+        <w:rPr>
+          <w:vertAlign w:val="subscript"/>
+        </w:rPr>
+        <w:t>2</w:t>
+      </w:r>
+      <w:r>
+        <w:t>n append operations.</w:t>
+      </w:r>
+    </w:p>
+    <w:p>
+      <w:pPr>
+        <w:pStyle w:val="ListParagraph"/>
+        <w:numPr>
+          <w:ilvl w:val="0"/>
+          <w:numId w:val="22"/>
+        </w:numPr>
+        <w:spacing w:line="276" w:lineRule="auto"/>
+      </w:pPr>
+      <w:r>
+        <w:t xml:space="preserve">The Big O </w:t>
+      </w:r>
+      <w:r>
+        <w:t xml:space="preserve">time </w:t>
+      </w:r>
+      <w:r>
+        <w:t xml:space="preserve">complexity of the merge sort is a cross between Linear and </w:t>
+      </w:r>
+      <w:r>
+        <w:t>Logarithmic</w:t>
+      </w:r>
+      <w:r>
+        <w:t xml:space="preserve">, which is </w:t>
+      </w:r>
+      <w:proofErr w:type="spellStart"/>
+      <w:r>
+        <w:rPr>
+          <w:color w:val="FF0000"/>
+        </w:rPr>
+        <w:t>Linearithmic</w:t>
+      </w:r>
+      <w:proofErr w:type="spellEnd"/>
+      <w:r>
+        <w:t xml:space="preserve">. </w:t>
+      </w:r>
+      <w:proofErr w:type="gramStart"/>
+      <w:r>
+        <w:rPr>
+          <w:color w:val="FF0000"/>
+        </w:rPr>
+        <w:t>O(</w:t>
+      </w:r>
+      <w:proofErr w:type="gramEnd"/>
+      <w:r>
+        <w:rPr>
+          <w:color w:val="FF0000"/>
+        </w:rPr>
+        <w:t>n log n)</w:t>
+      </w:r>
+      <w:r>
+        <w:t>.</w:t>
       </w:r>
       <w:bookmarkStart w:id="0" w:name="_GoBack"/>
       <w:bookmarkEnd w:id="0"/>
-    </w:p>
-    <w:p>
-      <w:pPr>
-        <w:spacing w:line="276" w:lineRule="auto"/>
-      </w:pPr>
-      <w:r>
-        <w:tab/>
-      </w:r>
-      <w:r>
-        <w:tab/>
-        <w:t>Exit Do</w:t>
-      </w:r>
-    </w:p>
-    <w:p>
-      <w:pPr>
-        <w:spacing w:line="276" w:lineRule="auto"/>
-      </w:pPr>
-      <w:r>
-        <w:tab/>
-      </w:r>
-      <w:proofErr w:type="spellStart"/>
-      <w:r>
-        <w:t>ElseIf</w:t>
-      </w:r>
-      <w:proofErr w:type="spellEnd"/>
-      <w:r>
-        <w:t xml:space="preserve"> Target &lt; </w:t>
-      </w:r>
-      <w:proofErr w:type="spellStart"/>
-      <w:r>
-        <w:t>DataArray</w:t>
-      </w:r>
-      <w:proofErr w:type="spellEnd"/>
-      <w:r>
-        <w:t>(</w:t>
-      </w:r>
-      <w:proofErr w:type="spellStart"/>
-      <w:r>
-        <w:t>iMiddle</w:t>
-      </w:r>
-      <w:proofErr w:type="spellEnd"/>
-      <w:r>
-        <w:t>) Then</w:t>
-      </w:r>
-    </w:p>
-    <w:p>
-      <w:pPr>
-        <w:spacing w:line="276" w:lineRule="auto"/>
-      </w:pPr>
-      <w:r>
-        <w:tab/>
-      </w:r>
-      <w:r>
-        <w:tab/>
-      </w:r>
-      <w:proofErr w:type="spellStart"/>
-      <w:r>
-        <w:t>iHigh</w:t>
-      </w:r>
-      <w:proofErr w:type="spellEnd"/>
-      <w:r>
-        <w:t xml:space="preserve"> = (</w:t>
-      </w:r>
-      <w:proofErr w:type="spellStart"/>
-      <w:r>
-        <w:t>iMiddle</w:t>
-      </w:r>
-      <w:proofErr w:type="spellEnd"/>
-      <w:r>
-        <w:t xml:space="preserve"> - 1)</w:t>
-      </w:r>
-    </w:p>
-    <w:p>
-      <w:pPr>
-        <w:spacing w:line="276" w:lineRule="auto"/>
-      </w:pPr>
-      <w:r>
-        <w:tab/>
-        <w:t>Else</w:t>
-      </w:r>
-    </w:p>
-    <w:p>
-      <w:pPr>
-        <w:spacing w:line="276" w:lineRule="auto"/>
-      </w:pPr>
-      <w:r>
-        <w:tab/>
-      </w:r>
-      <w:r>
-        <w:tab/>
-      </w:r>
-      <w:proofErr w:type="spellStart"/>
-      <w:r>
-        <w:t>iLow</w:t>
-      </w:r>
-      <w:proofErr w:type="spellEnd"/>
-      <w:r>
-        <w:t xml:space="preserve"> = (</w:t>
-      </w:r>
-      <w:proofErr w:type="spellStart"/>
-      <w:r>
-        <w:t>iMiddle</w:t>
-      </w:r>
-      <w:proofErr w:type="spellEnd"/>
-      <w:r>
-        <w:t xml:space="preserve"> + 1)</w:t>
-      </w:r>
-    </w:p>
-    <w:p>
-      <w:pPr>
-        <w:spacing w:line="276" w:lineRule="auto"/>
-      </w:pPr>
-      <w:r>
-        <w:tab/>
-        <w:t>End if</w:t>
-      </w:r>
-    </w:p>
-    <w:p>
-      <w:pPr>
-        <w:spacing w:line="276" w:lineRule="auto"/>
-      </w:pPr>
-      <w:r>
-        <w:t>Loop</w:t>
-      </w:r>
     </w:p>
     <w:sectPr>
       <w:pgSz w:w="11906" w:h="16838"/>
@@ -5010,6 +6926,119 @@
     </w:lvl>
   </w:abstractNum>
   <w:abstractNum w:abstractNumId="11" w15:restartNumberingAfterBreak="0">
+    <w:nsid w:val="3E5C1073"/>
+    <w:multiLevelType w:val="hybridMultilevel"/>
+    <w:tmpl w:val="86A6FA6E"/>
+    <w:lvl w:ilvl="0" w:tplc="18090001">
+      <w:start w:val="1"/>
+      <w:numFmt w:val="bullet"/>
+      <w:lvlText w:val=""/>
+      <w:lvlJc w:val="left"/>
+      <w:pPr>
+        <w:ind w:left="360" w:hanging="360"/>
+      </w:pPr>
+      <w:rPr>
+        <w:rFonts w:ascii="Symbol" w:hAnsi="Symbol" w:hint="default"/>
+      </w:rPr>
+    </w:lvl>
+    <w:lvl w:ilvl="1" w:tplc="18090003" w:tentative="1">
+      <w:start w:val="1"/>
+      <w:numFmt w:val="bullet"/>
+      <w:lvlText w:val="o"/>
+      <w:lvlJc w:val="left"/>
+      <w:pPr>
+        <w:ind w:left="1080" w:hanging="360"/>
+      </w:pPr>
+      <w:rPr>
+        <w:rFonts w:ascii="Courier New" w:hAnsi="Courier New" w:cs="Courier New" w:hint="default"/>
+      </w:rPr>
+    </w:lvl>
+    <w:lvl w:ilvl="2" w:tplc="18090005" w:tentative="1">
+      <w:start w:val="1"/>
+      <w:numFmt w:val="bullet"/>
+      <w:lvlText w:val=""/>
+      <w:lvlJc w:val="left"/>
+      <w:pPr>
+        <w:ind w:left="1800" w:hanging="360"/>
+      </w:pPr>
+      <w:rPr>
+        <w:rFonts w:ascii="Wingdings" w:hAnsi="Wingdings" w:hint="default"/>
+      </w:rPr>
+    </w:lvl>
+    <w:lvl w:ilvl="3" w:tplc="18090001" w:tentative="1">
+      <w:start w:val="1"/>
+      <w:numFmt w:val="bullet"/>
+      <w:lvlText w:val=""/>
+      <w:lvlJc w:val="left"/>
+      <w:pPr>
+        <w:ind w:left="2520" w:hanging="360"/>
+      </w:pPr>
+      <w:rPr>
+        <w:rFonts w:ascii="Symbol" w:hAnsi="Symbol" w:hint="default"/>
+      </w:rPr>
+    </w:lvl>
+    <w:lvl w:ilvl="4" w:tplc="18090003" w:tentative="1">
+      <w:start w:val="1"/>
+      <w:numFmt w:val="bullet"/>
+      <w:lvlText w:val="o"/>
+      <w:lvlJc w:val="left"/>
+      <w:pPr>
+        <w:ind w:left="3240" w:hanging="360"/>
+      </w:pPr>
+      <w:rPr>
+        <w:rFonts w:ascii="Courier New" w:hAnsi="Courier New" w:cs="Courier New" w:hint="default"/>
+      </w:rPr>
+    </w:lvl>
+    <w:lvl w:ilvl="5" w:tplc="18090005" w:tentative="1">
+      <w:start w:val="1"/>
+      <w:numFmt w:val="bullet"/>
+      <w:lvlText w:val=""/>
+      <w:lvlJc w:val="left"/>
+      <w:pPr>
+        <w:ind w:left="3960" w:hanging="360"/>
+      </w:pPr>
+      <w:rPr>
+        <w:rFonts w:ascii="Wingdings" w:hAnsi="Wingdings" w:hint="default"/>
+      </w:rPr>
+    </w:lvl>
+    <w:lvl w:ilvl="6" w:tplc="18090001" w:tentative="1">
+      <w:start w:val="1"/>
+      <w:numFmt w:val="bullet"/>
+      <w:lvlText w:val=""/>
+      <w:lvlJc w:val="left"/>
+      <w:pPr>
+        <w:ind w:left="4680" w:hanging="360"/>
+      </w:pPr>
+      <w:rPr>
+        <w:rFonts w:ascii="Symbol" w:hAnsi="Symbol" w:hint="default"/>
+      </w:rPr>
+    </w:lvl>
+    <w:lvl w:ilvl="7" w:tplc="18090003" w:tentative="1">
+      <w:start w:val="1"/>
+      <w:numFmt w:val="bullet"/>
+      <w:lvlText w:val="o"/>
+      <w:lvlJc w:val="left"/>
+      <w:pPr>
+        <w:ind w:left="5400" w:hanging="360"/>
+      </w:pPr>
+      <w:rPr>
+        <w:rFonts w:ascii="Courier New" w:hAnsi="Courier New" w:cs="Courier New" w:hint="default"/>
+      </w:rPr>
+    </w:lvl>
+    <w:lvl w:ilvl="8" w:tplc="18090005" w:tentative="1">
+      <w:start w:val="1"/>
+      <w:numFmt w:val="bullet"/>
+      <w:lvlText w:val=""/>
+      <w:lvlJc w:val="left"/>
+      <w:pPr>
+        <w:ind w:left="6120" w:hanging="360"/>
+      </w:pPr>
+      <w:rPr>
+        <w:rFonts w:ascii="Wingdings" w:hAnsi="Wingdings" w:hint="default"/>
+      </w:rPr>
+    </w:lvl>
+  </w:abstractNum>
+  <w:abstractNum w:abstractNumId="12" w15:restartNumberingAfterBreak="0">
     <w:nsid w:val="3F9F0159"/>
     <w:multiLevelType w:val="hybridMultilevel"/>
     <w:tmpl w:val="CD2CC1F6"/>
@@ -5122,7 +7151,7 @@
       </w:rPr>
     </w:lvl>
   </w:abstractNum>
-  <w:abstractNum w:abstractNumId="12" w15:restartNumberingAfterBreak="0">
+  <w:abstractNum w:abstractNumId="13" w15:restartNumberingAfterBreak="0">
     <w:nsid w:val="40900974"/>
     <w:multiLevelType w:val="hybridMultilevel"/>
     <w:tmpl w:val="8A7C5320"/>
@@ -5235,7 +7264,7 @@
       </w:rPr>
     </w:lvl>
   </w:abstractNum>
-  <w:abstractNum w:abstractNumId="13" w15:restartNumberingAfterBreak="0">
+  <w:abstractNum w:abstractNumId="14" w15:restartNumberingAfterBreak="0">
     <w:nsid w:val="43B35EFC"/>
     <w:multiLevelType w:val="hybridMultilevel"/>
     <w:tmpl w:val="7FE04218"/>
@@ -5348,7 +7377,7 @@
       </w:rPr>
     </w:lvl>
   </w:abstractNum>
-  <w:abstractNum w:abstractNumId="14" w15:restartNumberingAfterBreak="0">
+  <w:abstractNum w:abstractNumId="15" w15:restartNumberingAfterBreak="0">
     <w:nsid w:val="46060CD0"/>
     <w:multiLevelType w:val="hybridMultilevel"/>
     <w:tmpl w:val="8DBC065A"/>
@@ -5461,7 +7490,7 @@
       </w:rPr>
     </w:lvl>
   </w:abstractNum>
-  <w:abstractNum w:abstractNumId="15" w15:restartNumberingAfterBreak="0">
+  <w:abstractNum w:abstractNumId="16" w15:restartNumberingAfterBreak="0">
     <w:nsid w:val="4F6D4D7D"/>
     <w:multiLevelType w:val="hybridMultilevel"/>
     <w:tmpl w:val="EF96DCC2"/>
@@ -5574,7 +7603,7 @@
       </w:rPr>
     </w:lvl>
   </w:abstractNum>
-  <w:abstractNum w:abstractNumId="16" w15:restartNumberingAfterBreak="0">
+  <w:abstractNum w:abstractNumId="17" w15:restartNumberingAfterBreak="0">
     <w:nsid w:val="635E504B"/>
     <w:multiLevelType w:val="hybridMultilevel"/>
     <w:tmpl w:val="ACEE9A80"/>
@@ -5686,7 +7715,120 @@
       </w:rPr>
     </w:lvl>
   </w:abstractNum>
-  <w:abstractNum w:abstractNumId="17" w15:restartNumberingAfterBreak="0">
+  <w:abstractNum w:abstractNumId="18" w15:restartNumberingAfterBreak="0">
+    <w:nsid w:val="64351A96"/>
+    <w:multiLevelType w:val="hybridMultilevel"/>
+    <w:tmpl w:val="5F7CA0EE"/>
+    <w:lvl w:ilvl="0" w:tplc="18090001">
+      <w:start w:val="1"/>
+      <w:numFmt w:val="bullet"/>
+      <w:lvlText w:val=""/>
+      <w:lvlJc w:val="left"/>
+      <w:pPr>
+        <w:ind w:left="360" w:hanging="360"/>
+      </w:pPr>
+      <w:rPr>
+        <w:rFonts w:ascii="Symbol" w:hAnsi="Symbol" w:hint="default"/>
+      </w:rPr>
+    </w:lvl>
+    <w:lvl w:ilvl="1" w:tplc="18090003" w:tentative="1">
+      <w:start w:val="1"/>
+      <w:numFmt w:val="bullet"/>
+      <w:lvlText w:val="o"/>
+      <w:lvlJc w:val="left"/>
+      <w:pPr>
+        <w:ind w:left="1080" w:hanging="360"/>
+      </w:pPr>
+      <w:rPr>
+        <w:rFonts w:ascii="Courier New" w:hAnsi="Courier New" w:cs="Courier New" w:hint="default"/>
+      </w:rPr>
+    </w:lvl>
+    <w:lvl w:ilvl="2" w:tplc="18090005" w:tentative="1">
+      <w:start w:val="1"/>
+      <w:numFmt w:val="bullet"/>
+      <w:lvlText w:val=""/>
+      <w:lvlJc w:val="left"/>
+      <w:pPr>
+        <w:ind w:left="1800" w:hanging="360"/>
+      </w:pPr>
+      <w:rPr>
+        <w:rFonts w:ascii="Wingdings" w:hAnsi="Wingdings" w:hint="default"/>
+      </w:rPr>
+    </w:lvl>
+    <w:lvl w:ilvl="3" w:tplc="18090001" w:tentative="1">
+      <w:start w:val="1"/>
+      <w:numFmt w:val="bullet"/>
+      <w:lvlText w:val=""/>
+      <w:lvlJc w:val="left"/>
+      <w:pPr>
+        <w:ind w:left="2520" w:hanging="360"/>
+      </w:pPr>
+      <w:rPr>
+        <w:rFonts w:ascii="Symbol" w:hAnsi="Symbol" w:hint="default"/>
+      </w:rPr>
+    </w:lvl>
+    <w:lvl w:ilvl="4" w:tplc="18090003" w:tentative="1">
+      <w:start w:val="1"/>
+      <w:numFmt w:val="bullet"/>
+      <w:lvlText w:val="o"/>
+      <w:lvlJc w:val="left"/>
+      <w:pPr>
+        <w:ind w:left="3240" w:hanging="360"/>
+      </w:pPr>
+      <w:rPr>
+        <w:rFonts w:ascii="Courier New" w:hAnsi="Courier New" w:cs="Courier New" w:hint="default"/>
+      </w:rPr>
+    </w:lvl>
+    <w:lvl w:ilvl="5" w:tplc="18090005" w:tentative="1">
+      <w:start w:val="1"/>
+      <w:numFmt w:val="bullet"/>
+      <w:lvlText w:val=""/>
+      <w:lvlJc w:val="left"/>
+      <w:pPr>
+        <w:ind w:left="3960" w:hanging="360"/>
+      </w:pPr>
+      <w:rPr>
+        <w:rFonts w:ascii="Wingdings" w:hAnsi="Wingdings" w:hint="default"/>
+      </w:rPr>
+    </w:lvl>
+    <w:lvl w:ilvl="6" w:tplc="18090001" w:tentative="1">
+      <w:start w:val="1"/>
+      <w:numFmt w:val="bullet"/>
+      <w:lvlText w:val=""/>
+      <w:lvlJc w:val="left"/>
+      <w:pPr>
+        <w:ind w:left="4680" w:hanging="360"/>
+      </w:pPr>
+      <w:rPr>
+        <w:rFonts w:ascii="Symbol" w:hAnsi="Symbol" w:hint="default"/>
+      </w:rPr>
+    </w:lvl>
+    <w:lvl w:ilvl="7" w:tplc="18090003" w:tentative="1">
+      <w:start w:val="1"/>
+      <w:numFmt w:val="bullet"/>
+      <w:lvlText w:val="o"/>
+      <w:lvlJc w:val="left"/>
+      <w:pPr>
+        <w:ind w:left="5400" w:hanging="360"/>
+      </w:pPr>
+      <w:rPr>
+        <w:rFonts w:ascii="Courier New" w:hAnsi="Courier New" w:cs="Courier New" w:hint="default"/>
+      </w:rPr>
+    </w:lvl>
+    <w:lvl w:ilvl="8" w:tplc="18090005" w:tentative="1">
+      <w:start w:val="1"/>
+      <w:numFmt w:val="bullet"/>
+      <w:lvlText w:val=""/>
+      <w:lvlJc w:val="left"/>
+      <w:pPr>
+        <w:ind w:left="6120" w:hanging="360"/>
+      </w:pPr>
+      <w:rPr>
+        <w:rFonts w:ascii="Wingdings" w:hAnsi="Wingdings" w:hint="default"/>
+      </w:rPr>
+    </w:lvl>
+  </w:abstractNum>
+  <w:abstractNum w:abstractNumId="19" w15:restartNumberingAfterBreak="0">
     <w:nsid w:val="70EA009F"/>
     <w:multiLevelType w:val="hybridMultilevel"/>
     <w:tmpl w:val="F9946C04"/>
@@ -5799,7 +7941,120 @@
       </w:rPr>
     </w:lvl>
   </w:abstractNum>
-  <w:abstractNum w:abstractNumId="18" w15:restartNumberingAfterBreak="0">
+  <w:abstractNum w:abstractNumId="20" w15:restartNumberingAfterBreak="0">
+    <w:nsid w:val="766E1E15"/>
+    <w:multiLevelType w:val="hybridMultilevel"/>
+    <w:tmpl w:val="80F846CA"/>
+    <w:lvl w:ilvl="0" w:tplc="18090001">
+      <w:start w:val="1"/>
+      <w:numFmt w:val="bullet"/>
+      <w:lvlText w:val=""/>
+      <w:lvlJc w:val="left"/>
+      <w:pPr>
+        <w:ind w:left="360" w:hanging="360"/>
+      </w:pPr>
+      <w:rPr>
+        <w:rFonts w:ascii="Symbol" w:hAnsi="Symbol" w:hint="default"/>
+      </w:rPr>
+    </w:lvl>
+    <w:lvl w:ilvl="1" w:tplc="18090003" w:tentative="1">
+      <w:start w:val="1"/>
+      <w:numFmt w:val="bullet"/>
+      <w:lvlText w:val="o"/>
+      <w:lvlJc w:val="left"/>
+      <w:pPr>
+        <w:ind w:left="1080" w:hanging="360"/>
+      </w:pPr>
+      <w:rPr>
+        <w:rFonts w:ascii="Courier New" w:hAnsi="Courier New" w:cs="Courier New" w:hint="default"/>
+      </w:rPr>
+    </w:lvl>
+    <w:lvl w:ilvl="2" w:tplc="18090005" w:tentative="1">
+      <w:start w:val="1"/>
+      <w:numFmt w:val="bullet"/>
+      <w:lvlText w:val=""/>
+      <w:lvlJc w:val="left"/>
+      <w:pPr>
+        <w:ind w:left="1800" w:hanging="360"/>
+      </w:pPr>
+      <w:rPr>
+        <w:rFonts w:ascii="Wingdings" w:hAnsi="Wingdings" w:hint="default"/>
+      </w:rPr>
+    </w:lvl>
+    <w:lvl w:ilvl="3" w:tplc="18090001" w:tentative="1">
+      <w:start w:val="1"/>
+      <w:numFmt w:val="bullet"/>
+      <w:lvlText w:val=""/>
+      <w:lvlJc w:val="left"/>
+      <w:pPr>
+        <w:ind w:left="2520" w:hanging="360"/>
+      </w:pPr>
+      <w:rPr>
+        <w:rFonts w:ascii="Symbol" w:hAnsi="Symbol" w:hint="default"/>
+      </w:rPr>
+    </w:lvl>
+    <w:lvl w:ilvl="4" w:tplc="18090003" w:tentative="1">
+      <w:start w:val="1"/>
+      <w:numFmt w:val="bullet"/>
+      <w:lvlText w:val="o"/>
+      <w:lvlJc w:val="left"/>
+      <w:pPr>
+        <w:ind w:left="3240" w:hanging="360"/>
+      </w:pPr>
+      <w:rPr>
+        <w:rFonts w:ascii="Courier New" w:hAnsi="Courier New" w:cs="Courier New" w:hint="default"/>
+      </w:rPr>
+    </w:lvl>
+    <w:lvl w:ilvl="5" w:tplc="18090005" w:tentative="1">
+      <w:start w:val="1"/>
+      <w:numFmt w:val="bullet"/>
+      <w:lvlText w:val=""/>
+      <w:lvlJc w:val="left"/>
+      <w:pPr>
+        <w:ind w:left="3960" w:hanging="360"/>
+      </w:pPr>
+      <w:rPr>
+        <w:rFonts w:ascii="Wingdings" w:hAnsi="Wingdings" w:hint="default"/>
+      </w:rPr>
+    </w:lvl>
+    <w:lvl w:ilvl="6" w:tplc="18090001" w:tentative="1">
+      <w:start w:val="1"/>
+      <w:numFmt w:val="bullet"/>
+      <w:lvlText w:val=""/>
+      <w:lvlJc w:val="left"/>
+      <w:pPr>
+        <w:ind w:left="4680" w:hanging="360"/>
+      </w:pPr>
+      <w:rPr>
+        <w:rFonts w:ascii="Symbol" w:hAnsi="Symbol" w:hint="default"/>
+      </w:rPr>
+    </w:lvl>
+    <w:lvl w:ilvl="7" w:tplc="18090003" w:tentative="1">
+      <w:start w:val="1"/>
+      <w:numFmt w:val="bullet"/>
+      <w:lvlText w:val="o"/>
+      <w:lvlJc w:val="left"/>
+      <w:pPr>
+        <w:ind w:left="5400" w:hanging="360"/>
+      </w:pPr>
+      <w:rPr>
+        <w:rFonts w:ascii="Courier New" w:hAnsi="Courier New" w:cs="Courier New" w:hint="default"/>
+      </w:rPr>
+    </w:lvl>
+    <w:lvl w:ilvl="8" w:tplc="18090005" w:tentative="1">
+      <w:start w:val="1"/>
+      <w:numFmt w:val="bullet"/>
+      <w:lvlText w:val=""/>
+      <w:lvlJc w:val="left"/>
+      <w:pPr>
+        <w:ind w:left="6120" w:hanging="360"/>
+      </w:pPr>
+      <w:rPr>
+        <w:rFonts w:ascii="Wingdings" w:hAnsi="Wingdings" w:hint="default"/>
+      </w:rPr>
+    </w:lvl>
+  </w:abstractNum>
+  <w:abstractNum w:abstractNumId="21" w15:restartNumberingAfterBreak="0">
     <w:nsid w:val="79015DFA"/>
     <w:multiLevelType w:val="hybridMultilevel"/>
     <w:tmpl w:val="05E0A646"/>
@@ -5913,7 +8168,7 @@
     </w:lvl>
   </w:abstractNum>
   <w:num w:numId="1">
-    <w:abstractNumId w:val="13"/>
+    <w:abstractNumId w:val="14"/>
   </w:num>
   <w:num w:numId="2">
     <w:abstractNumId w:val="3"/>
@@ -5922,7 +8177,7 @@
     <w:abstractNumId w:val="7"/>
   </w:num>
   <w:num w:numId="4">
-    <w:abstractNumId w:val="17"/>
+    <w:abstractNumId w:val="19"/>
   </w:num>
   <w:num w:numId="5">
     <w:abstractNumId w:val="10"/>
@@ -5940,7 +8195,7 @@
     <w:abstractNumId w:val="1"/>
   </w:num>
   <w:num w:numId="10">
-    <w:abstractNumId w:val="11"/>
+    <w:abstractNumId w:val="12"/>
   </w:num>
   <w:num w:numId="11">
     <w:abstractNumId w:val="9"/>
@@ -5949,25 +8204,34 @@
     <w:abstractNumId w:val="8"/>
   </w:num>
   <w:num w:numId="13">
-    <w:abstractNumId w:val="18"/>
+    <w:abstractNumId w:val="21"/>
   </w:num>
   <w:num w:numId="14">
     <w:abstractNumId w:val="0"/>
   </w:num>
   <w:num w:numId="15">
+    <w:abstractNumId w:val="16"/>
+  </w:num>
+  <w:num w:numId="16">
     <w:abstractNumId w:val="15"/>
   </w:num>
-  <w:num w:numId="16">
-    <w:abstractNumId w:val="14"/>
-  </w:num>
   <w:num w:numId="17">
-    <w:abstractNumId w:val="16"/>
+    <w:abstractNumId w:val="17"/>
   </w:num>
   <w:num w:numId="18">
-    <w:abstractNumId w:val="12"/>
+    <w:abstractNumId w:val="13"/>
   </w:num>
   <w:num w:numId="19">
     <w:abstractNumId w:val="5"/>
+  </w:num>
+  <w:num w:numId="20">
+    <w:abstractNumId w:val="18"/>
+  </w:num>
+  <w:num w:numId="21">
+    <w:abstractNumId w:val="11"/>
+  </w:num>
+  <w:num w:numId="22">
+    <w:abstractNumId w:val="20"/>
   </w:num>
 </w:numbering>
 </file>
@@ -6416,6 +8680,25 @@
       <w:u w:val="single"/>
     </w:rPr>
   </w:style>
+  <w:style w:type="table" w:styleId="TableGrid">
+    <w:name w:val="Table Grid"/>
+    <w:basedOn w:val="TableNormal"/>
+    <w:uiPriority w:val="39"/>
+    <w:rsid w:val="005F47E3"/>
+    <w:pPr>
+      <w:spacing w:after="0" w:line="240" w:lineRule="auto"/>
+    </w:pPr>
+    <w:tblPr>
+      <w:tblBorders>
+        <w:top w:val="single" w:sz="4" w:space="0" w:color="auto"/>
+        <w:left w:val="single" w:sz="4" w:space="0" w:color="auto"/>
+        <w:bottom w:val="single" w:sz="4" w:space="0" w:color="auto"/>
+        <w:right w:val="single" w:sz="4" w:space="0" w:color="auto"/>
+        <w:insideH w:val="single" w:sz="4" w:space="0" w:color="auto"/>
+        <w:insideV w:val="single" w:sz="4" w:space="0" w:color="auto"/>
+      </w:tblBorders>
+    </w:tblPr>
+  </w:style>
 </w:styles>
 </file>
 
@@ -6678,4 +8961,16 @@
     </a:ext>
   </a:extLst>
 </a:theme>
+</file>
+
+<file path=customXml/item1.xml><?xml version="1.0" encoding="utf-8"?>
+<b:Sources xmlns:b="http://schemas.openxmlformats.org/officeDocument/2006/bibliography" xmlns="http://schemas.openxmlformats.org/officeDocument/2006/bibliography" SelectedStyle="\APASixthEditionOfficeOnline.xsl" StyleName="APA" Version="6"/>
+</file>
+
+<file path=customXml/itemProps1.xml><?xml version="1.0" encoding="utf-8"?>
+<ds:datastoreItem xmlns:ds="http://schemas.openxmlformats.org/officeDocument/2006/customXml" ds:itemID="{3FCE62C0-217C-4736-A31B-4D41CFA4F88A}">
+  <ds:schemaRefs>
+    <ds:schemaRef ds:uri="http://schemas.openxmlformats.org/officeDocument/2006/bibliography"/>
+  </ds:schemaRefs>
+</ds:datastoreItem>
 </file>
</xml_diff>

<commit_message>
Comp Science Notes - Merge Sort2
</commit_message>
<xml_diff>
--- a/YouTube_ComputerScience/BigO.docx
+++ b/YouTube_ComputerScience/BigO.docx
@@ -4256,7 +4256,7 @@
       <w:tblPr>
         <w:tblStyle w:val="TableGrid"/>
         <w:tblW w:w="0" w:type="auto"/>
-        <w:tblInd w:w="360" w:type="dxa"/>
+        <w:jc w:val="center"/>
         <w:tblLook w:val="04A0" w:firstRow="1" w:lastRow="0" w:firstColumn="1" w:lastColumn="0" w:noHBand="0" w:noVBand="1"/>
       </w:tblPr>
       <w:tblGrid>
@@ -4277,16 +4277,21 @@
         <w:gridCol w:w="577"/>
       </w:tblGrid>
       <w:tr>
+        <w:trPr>
+          <w:jc w:val="center"/>
+        </w:trPr>
         <w:tc>
           <w:tcPr>
             <w:tcW w:w="578" w:type="dxa"/>
             <w:shd w:val="clear" w:color="auto" w:fill="2E74B5" w:themeFill="accent1" w:themeFillShade="BF"/>
+            <w:vAlign w:val="center"/>
           </w:tcPr>
           <w:p>
             <w:pPr>
               <w:pStyle w:val="ListParagraph"/>
               <w:spacing w:line="276" w:lineRule="auto"/>
               <w:ind w:left="0"/>
+              <w:jc w:val="center"/>
               <w:rPr>
                 <w:color w:val="FFFFFF" w:themeColor="background1"/>
               </w:rPr>
@@ -4306,12 +4311,14 @@
               <w:top w:val="nil"/>
               <w:bottom w:val="nil"/>
             </w:tcBorders>
+            <w:vAlign w:val="center"/>
           </w:tcPr>
           <w:p>
             <w:pPr>
               <w:pStyle w:val="ListParagraph"/>
               <w:spacing w:line="276" w:lineRule="auto"/>
               <w:ind w:left="0"/>
+              <w:jc w:val="center"/>
               <w:rPr>
                 <w:color w:val="FFFFFF" w:themeColor="background1"/>
               </w:rPr>
@@ -4322,12 +4329,14 @@
           <w:tcPr>
             <w:tcW w:w="577" w:type="dxa"/>
             <w:shd w:val="clear" w:color="auto" w:fill="2E74B5" w:themeFill="accent1" w:themeFillShade="BF"/>
+            <w:vAlign w:val="center"/>
           </w:tcPr>
           <w:p>
             <w:pPr>
               <w:pStyle w:val="ListParagraph"/>
               <w:spacing w:line="276" w:lineRule="auto"/>
               <w:ind w:left="0"/>
+              <w:jc w:val="center"/>
               <w:rPr>
                 <w:color w:val="FFFFFF" w:themeColor="background1"/>
               </w:rPr>
@@ -4347,12 +4356,14 @@
               <w:top w:val="nil"/>
               <w:bottom w:val="nil"/>
             </w:tcBorders>
+            <w:vAlign w:val="center"/>
           </w:tcPr>
           <w:p>
             <w:pPr>
               <w:pStyle w:val="ListParagraph"/>
               <w:spacing w:line="276" w:lineRule="auto"/>
               <w:ind w:left="0"/>
+              <w:jc w:val="center"/>
               <w:rPr>
                 <w:color w:val="FFFFFF" w:themeColor="background1"/>
               </w:rPr>
@@ -4363,12 +4374,14 @@
           <w:tcPr>
             <w:tcW w:w="577" w:type="dxa"/>
             <w:shd w:val="clear" w:color="auto" w:fill="2E74B5" w:themeFill="accent1" w:themeFillShade="BF"/>
+            <w:vAlign w:val="center"/>
           </w:tcPr>
           <w:p>
             <w:pPr>
               <w:pStyle w:val="ListParagraph"/>
               <w:spacing w:line="276" w:lineRule="auto"/>
               <w:ind w:left="0"/>
+              <w:jc w:val="center"/>
               <w:rPr>
                 <w:color w:val="FFFFFF" w:themeColor="background1"/>
               </w:rPr>
@@ -4388,12 +4401,14 @@
               <w:top w:val="nil"/>
               <w:bottom w:val="nil"/>
             </w:tcBorders>
+            <w:vAlign w:val="center"/>
           </w:tcPr>
           <w:p>
             <w:pPr>
               <w:pStyle w:val="ListParagraph"/>
               <w:spacing w:line="276" w:lineRule="auto"/>
               <w:ind w:left="0"/>
+              <w:jc w:val="center"/>
               <w:rPr>
                 <w:color w:val="FFFFFF" w:themeColor="background1"/>
               </w:rPr>
@@ -4404,12 +4419,14 @@
           <w:tcPr>
             <w:tcW w:w="577" w:type="dxa"/>
             <w:shd w:val="clear" w:color="auto" w:fill="2E74B5" w:themeFill="accent1" w:themeFillShade="BF"/>
+            <w:vAlign w:val="center"/>
           </w:tcPr>
           <w:p>
             <w:pPr>
               <w:pStyle w:val="ListParagraph"/>
               <w:spacing w:line="276" w:lineRule="auto"/>
               <w:ind w:left="0"/>
+              <w:jc w:val="center"/>
               <w:rPr>
                 <w:color w:val="FFFFFF" w:themeColor="background1"/>
               </w:rPr>
@@ -4429,12 +4446,14 @@
               <w:top w:val="nil"/>
               <w:bottom w:val="nil"/>
             </w:tcBorders>
+            <w:vAlign w:val="center"/>
           </w:tcPr>
           <w:p>
             <w:pPr>
               <w:pStyle w:val="ListParagraph"/>
               <w:spacing w:line="276" w:lineRule="auto"/>
               <w:ind w:left="0"/>
+              <w:jc w:val="center"/>
               <w:rPr>
                 <w:color w:val="FFFFFF" w:themeColor="background1"/>
               </w:rPr>
@@ -4445,12 +4464,14 @@
           <w:tcPr>
             <w:tcW w:w="577" w:type="dxa"/>
             <w:shd w:val="clear" w:color="auto" w:fill="2E74B5" w:themeFill="accent1" w:themeFillShade="BF"/>
+            <w:vAlign w:val="center"/>
           </w:tcPr>
           <w:p>
             <w:pPr>
               <w:pStyle w:val="ListParagraph"/>
               <w:spacing w:line="276" w:lineRule="auto"/>
               <w:ind w:left="0"/>
+              <w:jc w:val="center"/>
               <w:rPr>
                 <w:color w:val="FFFFFF" w:themeColor="background1"/>
               </w:rPr>
@@ -4470,12 +4491,14 @@
               <w:top w:val="nil"/>
               <w:bottom w:val="nil"/>
             </w:tcBorders>
+            <w:vAlign w:val="center"/>
           </w:tcPr>
           <w:p>
             <w:pPr>
               <w:pStyle w:val="ListParagraph"/>
               <w:spacing w:line="276" w:lineRule="auto"/>
               <w:ind w:left="0"/>
+              <w:jc w:val="center"/>
               <w:rPr>
                 <w:color w:val="FFFFFF" w:themeColor="background1"/>
               </w:rPr>
@@ -4486,12 +4509,14 @@
           <w:tcPr>
             <w:tcW w:w="577" w:type="dxa"/>
             <w:shd w:val="clear" w:color="auto" w:fill="2E74B5" w:themeFill="accent1" w:themeFillShade="BF"/>
+            <w:vAlign w:val="center"/>
           </w:tcPr>
           <w:p>
             <w:pPr>
               <w:pStyle w:val="ListParagraph"/>
               <w:spacing w:line="276" w:lineRule="auto"/>
               <w:ind w:left="0"/>
+              <w:jc w:val="center"/>
               <w:rPr>
                 <w:color w:val="FFFFFF" w:themeColor="background1"/>
               </w:rPr>
@@ -4511,12 +4536,14 @@
               <w:top w:val="nil"/>
               <w:bottom w:val="nil"/>
             </w:tcBorders>
+            <w:vAlign w:val="center"/>
           </w:tcPr>
           <w:p>
             <w:pPr>
               <w:pStyle w:val="ListParagraph"/>
               <w:spacing w:line="276" w:lineRule="auto"/>
               <w:ind w:left="0"/>
+              <w:jc w:val="center"/>
               <w:rPr>
                 <w:color w:val="FFFFFF" w:themeColor="background1"/>
               </w:rPr>
@@ -4527,12 +4554,14 @@
           <w:tcPr>
             <w:tcW w:w="577" w:type="dxa"/>
             <w:shd w:val="clear" w:color="auto" w:fill="2E74B5" w:themeFill="accent1" w:themeFillShade="BF"/>
+            <w:vAlign w:val="center"/>
           </w:tcPr>
           <w:p>
             <w:pPr>
               <w:pStyle w:val="ListParagraph"/>
               <w:spacing w:line="276" w:lineRule="auto"/>
               <w:ind w:left="0"/>
+              <w:jc w:val="center"/>
               <w:rPr>
                 <w:color w:val="FFFFFF" w:themeColor="background1"/>
               </w:rPr>
@@ -4552,12 +4581,14 @@
               <w:top w:val="nil"/>
               <w:bottom w:val="nil"/>
             </w:tcBorders>
+            <w:vAlign w:val="center"/>
           </w:tcPr>
           <w:p>
             <w:pPr>
               <w:pStyle w:val="ListParagraph"/>
               <w:spacing w:line="276" w:lineRule="auto"/>
               <w:ind w:left="0"/>
+              <w:jc w:val="center"/>
               <w:rPr>
                 <w:color w:val="FFFFFF" w:themeColor="background1"/>
               </w:rPr>
@@ -4568,12 +4599,14 @@
           <w:tcPr>
             <w:tcW w:w="577" w:type="dxa"/>
             <w:shd w:val="clear" w:color="auto" w:fill="2E74B5" w:themeFill="accent1" w:themeFillShade="BF"/>
+            <w:vAlign w:val="center"/>
           </w:tcPr>
           <w:p>
             <w:pPr>
               <w:pStyle w:val="ListParagraph"/>
               <w:spacing w:line="276" w:lineRule="auto"/>
               <w:ind w:left="0"/>
+              <w:jc w:val="center"/>
               <w:rPr>
                 <w:color w:val="FFFFFF" w:themeColor="background1"/>
               </w:rPr>
@@ -4640,7 +4673,7 @@
       <w:tblPr>
         <w:tblStyle w:val="TableGrid"/>
         <w:tblW w:w="0" w:type="auto"/>
-        <w:tblInd w:w="360" w:type="dxa"/>
+        <w:jc w:val="center"/>
         <w:tblLook w:val="04A0" w:firstRow="1" w:lastRow="0" w:firstColumn="1" w:lastColumn="0" w:noHBand="0" w:noVBand="1"/>
       </w:tblPr>
       <w:tblGrid>
@@ -4657,16 +4690,21 @@
         <w:gridCol w:w="577"/>
       </w:tblGrid>
       <w:tr>
+        <w:trPr>
+          <w:jc w:val="center"/>
+        </w:trPr>
         <w:tc>
           <w:tcPr>
             <w:tcW w:w="578" w:type="dxa"/>
             <w:shd w:val="clear" w:color="auto" w:fill="2E74B5" w:themeFill="accent1" w:themeFillShade="BF"/>
+            <w:vAlign w:val="center"/>
           </w:tcPr>
           <w:p>
             <w:pPr>
               <w:pStyle w:val="ListParagraph"/>
               <w:spacing w:line="276" w:lineRule="auto"/>
               <w:ind w:left="0"/>
+              <w:jc w:val="center"/>
               <w:rPr>
                 <w:color w:val="FFFFFF" w:themeColor="background1"/>
               </w:rPr>
@@ -4683,12 +4721,14 @@
           <w:tcPr>
             <w:tcW w:w="577" w:type="dxa"/>
             <w:shd w:val="clear" w:color="auto" w:fill="2E74B5" w:themeFill="accent1" w:themeFillShade="BF"/>
+            <w:vAlign w:val="center"/>
           </w:tcPr>
           <w:p>
             <w:pPr>
               <w:pStyle w:val="ListParagraph"/>
               <w:spacing w:line="276" w:lineRule="auto"/>
               <w:ind w:left="0"/>
+              <w:jc w:val="center"/>
               <w:rPr>
                 <w:color w:val="FFFFFF" w:themeColor="background1"/>
               </w:rPr>
@@ -4708,12 +4748,14 @@
               <w:top w:val="nil"/>
               <w:bottom w:val="nil"/>
             </w:tcBorders>
+            <w:vAlign w:val="center"/>
           </w:tcPr>
           <w:p>
             <w:pPr>
               <w:pStyle w:val="ListParagraph"/>
               <w:spacing w:line="276" w:lineRule="auto"/>
               <w:ind w:left="0"/>
+              <w:jc w:val="center"/>
               <w:rPr>
                 <w:color w:val="FFFFFF" w:themeColor="background1"/>
               </w:rPr>
@@ -4724,12 +4766,14 @@
           <w:tcPr>
             <w:tcW w:w="577" w:type="dxa"/>
             <w:shd w:val="clear" w:color="auto" w:fill="2E74B5" w:themeFill="accent1" w:themeFillShade="BF"/>
+            <w:vAlign w:val="center"/>
           </w:tcPr>
           <w:p>
             <w:pPr>
               <w:pStyle w:val="ListParagraph"/>
               <w:spacing w:line="276" w:lineRule="auto"/>
               <w:ind w:left="0"/>
+              <w:jc w:val="center"/>
               <w:rPr>
                 <w:color w:val="FFFFFF" w:themeColor="background1"/>
               </w:rPr>
@@ -4746,12 +4790,14 @@
           <w:tcPr>
             <w:tcW w:w="577" w:type="dxa"/>
             <w:shd w:val="clear" w:color="auto" w:fill="2E74B5" w:themeFill="accent1" w:themeFillShade="BF"/>
+            <w:vAlign w:val="center"/>
           </w:tcPr>
           <w:p>
             <w:pPr>
               <w:pStyle w:val="ListParagraph"/>
               <w:spacing w:line="276" w:lineRule="auto"/>
               <w:ind w:left="0"/>
+              <w:jc w:val="center"/>
               <w:rPr>
                 <w:color w:val="FFFFFF" w:themeColor="background1"/>
               </w:rPr>
@@ -4771,12 +4817,14 @@
               <w:top w:val="nil"/>
               <w:bottom w:val="nil"/>
             </w:tcBorders>
+            <w:vAlign w:val="center"/>
           </w:tcPr>
           <w:p>
             <w:pPr>
               <w:pStyle w:val="ListParagraph"/>
               <w:spacing w:line="276" w:lineRule="auto"/>
               <w:ind w:left="0"/>
+              <w:jc w:val="center"/>
               <w:rPr>
                 <w:color w:val="FFFFFF" w:themeColor="background1"/>
               </w:rPr>
@@ -4787,12 +4835,14 @@
           <w:tcPr>
             <w:tcW w:w="577" w:type="dxa"/>
             <w:shd w:val="clear" w:color="auto" w:fill="2E74B5" w:themeFill="accent1" w:themeFillShade="BF"/>
+            <w:vAlign w:val="center"/>
           </w:tcPr>
           <w:p>
             <w:pPr>
               <w:pStyle w:val="ListParagraph"/>
               <w:spacing w:line="276" w:lineRule="auto"/>
               <w:ind w:left="0"/>
+              <w:jc w:val="center"/>
               <w:rPr>
                 <w:color w:val="FFFFFF" w:themeColor="background1"/>
               </w:rPr>
@@ -4809,12 +4859,14 @@
           <w:tcPr>
             <w:tcW w:w="577" w:type="dxa"/>
             <w:shd w:val="clear" w:color="auto" w:fill="2E74B5" w:themeFill="accent1" w:themeFillShade="BF"/>
+            <w:vAlign w:val="center"/>
           </w:tcPr>
           <w:p>
             <w:pPr>
               <w:pStyle w:val="ListParagraph"/>
               <w:spacing w:line="276" w:lineRule="auto"/>
               <w:ind w:left="0"/>
+              <w:jc w:val="center"/>
               <w:rPr>
                 <w:color w:val="FFFFFF" w:themeColor="background1"/>
               </w:rPr>
@@ -4834,12 +4886,14 @@
               <w:top w:val="nil"/>
               <w:bottom w:val="nil"/>
             </w:tcBorders>
+            <w:vAlign w:val="center"/>
           </w:tcPr>
           <w:p>
             <w:pPr>
               <w:pStyle w:val="ListParagraph"/>
               <w:spacing w:line="276" w:lineRule="auto"/>
               <w:ind w:left="0"/>
+              <w:jc w:val="center"/>
               <w:rPr>
                 <w:color w:val="FFFFFF" w:themeColor="background1"/>
               </w:rPr>
@@ -4850,12 +4904,14 @@
           <w:tcPr>
             <w:tcW w:w="577" w:type="dxa"/>
             <w:shd w:val="clear" w:color="auto" w:fill="2E74B5" w:themeFill="accent1" w:themeFillShade="BF"/>
+            <w:vAlign w:val="center"/>
           </w:tcPr>
           <w:p>
             <w:pPr>
               <w:pStyle w:val="ListParagraph"/>
               <w:spacing w:line="276" w:lineRule="auto"/>
               <w:ind w:left="0"/>
+              <w:jc w:val="center"/>
               <w:rPr>
                 <w:color w:val="FFFFFF" w:themeColor="background1"/>
               </w:rPr>
@@ -4872,12 +4928,14 @@
           <w:tcPr>
             <w:tcW w:w="577" w:type="dxa"/>
             <w:shd w:val="clear" w:color="auto" w:fill="2E74B5" w:themeFill="accent1" w:themeFillShade="BF"/>
+            <w:vAlign w:val="center"/>
           </w:tcPr>
           <w:p>
             <w:pPr>
               <w:pStyle w:val="ListParagraph"/>
               <w:spacing w:line="276" w:lineRule="auto"/>
               <w:ind w:left="0"/>
+              <w:jc w:val="center"/>
               <w:rPr>
                 <w:color w:val="FFFFFF" w:themeColor="background1"/>
               </w:rPr>
@@ -5028,7 +5086,7 @@
       <w:tblPr>
         <w:tblStyle w:val="TableGrid"/>
         <w:tblW w:w="0" w:type="auto"/>
-        <w:tblInd w:w="360" w:type="dxa"/>
+        <w:jc w:val="center"/>
         <w:tblLook w:val="04A0" w:firstRow="1" w:lastRow="0" w:firstColumn="1" w:lastColumn="0" w:noHBand="0" w:noVBand="1"/>
       </w:tblPr>
       <w:tblGrid>
@@ -5043,16 +5101,21 @@
         <w:gridCol w:w="577"/>
       </w:tblGrid>
       <w:tr>
+        <w:trPr>
+          <w:jc w:val="center"/>
+        </w:trPr>
         <w:tc>
           <w:tcPr>
             <w:tcW w:w="578" w:type="dxa"/>
             <w:shd w:val="clear" w:color="auto" w:fill="2E74B5" w:themeFill="accent1" w:themeFillShade="BF"/>
+            <w:vAlign w:val="center"/>
           </w:tcPr>
           <w:p>
             <w:pPr>
               <w:pStyle w:val="ListParagraph"/>
               <w:spacing w:line="276" w:lineRule="auto"/>
               <w:ind w:left="0"/>
+              <w:jc w:val="center"/>
               <w:rPr>
                 <w:color w:val="FFFFFF" w:themeColor="background1"/>
               </w:rPr>
@@ -5069,12 +5132,14 @@
           <w:tcPr>
             <w:tcW w:w="577" w:type="dxa"/>
             <w:shd w:val="clear" w:color="auto" w:fill="2E74B5" w:themeFill="accent1" w:themeFillShade="BF"/>
+            <w:vAlign w:val="center"/>
           </w:tcPr>
           <w:p>
             <w:pPr>
               <w:pStyle w:val="ListParagraph"/>
               <w:spacing w:line="276" w:lineRule="auto"/>
               <w:ind w:left="0"/>
+              <w:jc w:val="center"/>
               <w:rPr>
                 <w:color w:val="FFFFFF" w:themeColor="background1"/>
               </w:rPr>
@@ -5091,12 +5156,14 @@
           <w:tcPr>
             <w:tcW w:w="577" w:type="dxa"/>
             <w:shd w:val="clear" w:color="auto" w:fill="2E74B5" w:themeFill="accent1" w:themeFillShade="BF"/>
+            <w:vAlign w:val="center"/>
           </w:tcPr>
           <w:p>
             <w:pPr>
               <w:pStyle w:val="ListParagraph"/>
               <w:spacing w:line="276" w:lineRule="auto"/>
               <w:ind w:left="0"/>
+              <w:jc w:val="center"/>
               <w:rPr>
                 <w:color w:val="FFFFFF" w:themeColor="background1"/>
               </w:rPr>
@@ -5113,12 +5180,14 @@
           <w:tcPr>
             <w:tcW w:w="577" w:type="dxa"/>
             <w:shd w:val="clear" w:color="auto" w:fill="2E74B5" w:themeFill="accent1" w:themeFillShade="BF"/>
+            <w:vAlign w:val="center"/>
           </w:tcPr>
           <w:p>
             <w:pPr>
               <w:pStyle w:val="ListParagraph"/>
               <w:spacing w:line="276" w:lineRule="auto"/>
               <w:ind w:left="0"/>
+              <w:jc w:val="center"/>
               <w:rPr>
                 <w:color w:val="FFFFFF" w:themeColor="background1"/>
               </w:rPr>
@@ -5138,12 +5207,14 @@
               <w:top w:val="nil"/>
               <w:bottom w:val="nil"/>
             </w:tcBorders>
+            <w:vAlign w:val="center"/>
           </w:tcPr>
           <w:p>
             <w:pPr>
               <w:pStyle w:val="ListParagraph"/>
               <w:spacing w:line="276" w:lineRule="auto"/>
               <w:ind w:left="0"/>
+              <w:jc w:val="center"/>
               <w:rPr>
                 <w:color w:val="FFFFFF" w:themeColor="background1"/>
               </w:rPr>
@@ -5154,12 +5225,14 @@
           <w:tcPr>
             <w:tcW w:w="577" w:type="dxa"/>
             <w:shd w:val="clear" w:color="auto" w:fill="2E74B5" w:themeFill="accent1" w:themeFillShade="BF"/>
+            <w:vAlign w:val="center"/>
           </w:tcPr>
           <w:p>
             <w:pPr>
               <w:pStyle w:val="ListParagraph"/>
               <w:spacing w:line="276" w:lineRule="auto"/>
               <w:ind w:left="0"/>
+              <w:jc w:val="center"/>
               <w:rPr>
                 <w:color w:val="FFFFFF" w:themeColor="background1"/>
               </w:rPr>
@@ -5176,12 +5249,14 @@
           <w:tcPr>
             <w:tcW w:w="577" w:type="dxa"/>
             <w:shd w:val="clear" w:color="auto" w:fill="2E74B5" w:themeFill="accent1" w:themeFillShade="BF"/>
+            <w:vAlign w:val="center"/>
           </w:tcPr>
           <w:p>
             <w:pPr>
               <w:pStyle w:val="ListParagraph"/>
               <w:spacing w:line="276" w:lineRule="auto"/>
               <w:ind w:left="0"/>
+              <w:jc w:val="center"/>
               <w:rPr>
                 <w:color w:val="FFFFFF" w:themeColor="background1"/>
               </w:rPr>
@@ -5198,12 +5273,14 @@
           <w:tcPr>
             <w:tcW w:w="577" w:type="dxa"/>
             <w:shd w:val="clear" w:color="auto" w:fill="2E74B5" w:themeFill="accent1" w:themeFillShade="BF"/>
+            <w:vAlign w:val="center"/>
           </w:tcPr>
           <w:p>
             <w:pPr>
               <w:pStyle w:val="ListParagraph"/>
               <w:spacing w:line="276" w:lineRule="auto"/>
               <w:ind w:left="0"/>
+              <w:jc w:val="center"/>
               <w:rPr>
                 <w:color w:val="FFFFFF" w:themeColor="background1"/>
               </w:rPr>
@@ -5220,12 +5297,14 @@
           <w:tcPr>
             <w:tcW w:w="577" w:type="dxa"/>
             <w:shd w:val="clear" w:color="auto" w:fill="2E74B5" w:themeFill="accent1" w:themeFillShade="BF"/>
+            <w:vAlign w:val="center"/>
           </w:tcPr>
           <w:p>
             <w:pPr>
               <w:pStyle w:val="ListParagraph"/>
               <w:spacing w:line="276" w:lineRule="auto"/>
               <w:ind w:left="0"/>
+              <w:jc w:val="center"/>
               <w:rPr>
                 <w:color w:val="FFFFFF" w:themeColor="background1"/>
               </w:rPr>
@@ -5340,7 +5419,7 @@
       <w:tblPr>
         <w:tblStyle w:val="TableGrid"/>
         <w:tblW w:w="0" w:type="auto"/>
-        <w:tblInd w:w="360" w:type="dxa"/>
+        <w:jc w:val="center"/>
         <w:tblLook w:val="04A0" w:firstRow="1" w:lastRow="0" w:firstColumn="1" w:lastColumn="0" w:noHBand="0" w:noVBand="1"/>
       </w:tblPr>
       <w:tblGrid>
@@ -5354,16 +5433,21 @@
         <w:gridCol w:w="577"/>
       </w:tblGrid>
       <w:tr>
+        <w:trPr>
+          <w:jc w:val="center"/>
+        </w:trPr>
         <w:tc>
           <w:tcPr>
             <w:tcW w:w="578" w:type="dxa"/>
             <w:shd w:val="clear" w:color="auto" w:fill="2E74B5" w:themeFill="accent1" w:themeFillShade="BF"/>
+            <w:vAlign w:val="center"/>
           </w:tcPr>
           <w:p>
             <w:pPr>
               <w:pStyle w:val="ListParagraph"/>
               <w:spacing w:line="276" w:lineRule="auto"/>
               <w:ind w:left="0"/>
+              <w:jc w:val="center"/>
               <w:rPr>
                 <w:color w:val="FFFFFF" w:themeColor="background1"/>
               </w:rPr>
@@ -5380,12 +5464,14 @@
           <w:tcPr>
             <w:tcW w:w="577" w:type="dxa"/>
             <w:shd w:val="clear" w:color="auto" w:fill="2E74B5" w:themeFill="accent1" w:themeFillShade="BF"/>
+            <w:vAlign w:val="center"/>
           </w:tcPr>
           <w:p>
             <w:pPr>
               <w:pStyle w:val="ListParagraph"/>
               <w:spacing w:line="276" w:lineRule="auto"/>
               <w:ind w:left="0"/>
+              <w:jc w:val="center"/>
               <w:rPr>
                 <w:color w:val="FFFFFF" w:themeColor="background1"/>
               </w:rPr>
@@ -5402,12 +5488,14 @@
           <w:tcPr>
             <w:tcW w:w="577" w:type="dxa"/>
             <w:shd w:val="clear" w:color="auto" w:fill="2E74B5" w:themeFill="accent1" w:themeFillShade="BF"/>
+            <w:vAlign w:val="center"/>
           </w:tcPr>
           <w:p>
             <w:pPr>
               <w:pStyle w:val="ListParagraph"/>
               <w:spacing w:line="276" w:lineRule="auto"/>
               <w:ind w:left="0"/>
+              <w:jc w:val="center"/>
               <w:rPr>
                 <w:color w:val="FFFFFF" w:themeColor="background1"/>
               </w:rPr>
@@ -5424,12 +5512,14 @@
           <w:tcPr>
             <w:tcW w:w="577" w:type="dxa"/>
             <w:shd w:val="clear" w:color="auto" w:fill="2E74B5" w:themeFill="accent1" w:themeFillShade="BF"/>
+            <w:vAlign w:val="center"/>
           </w:tcPr>
           <w:p>
             <w:pPr>
               <w:pStyle w:val="ListParagraph"/>
               <w:spacing w:line="276" w:lineRule="auto"/>
               <w:ind w:left="0"/>
+              <w:jc w:val="center"/>
               <w:rPr>
                 <w:color w:val="FFFFFF" w:themeColor="background1"/>
               </w:rPr>
@@ -5446,12 +5536,14 @@
           <w:tcPr>
             <w:tcW w:w="577" w:type="dxa"/>
             <w:shd w:val="clear" w:color="auto" w:fill="2E74B5" w:themeFill="accent1" w:themeFillShade="BF"/>
+            <w:vAlign w:val="center"/>
           </w:tcPr>
           <w:p>
             <w:pPr>
               <w:pStyle w:val="ListParagraph"/>
               <w:spacing w:line="276" w:lineRule="auto"/>
               <w:ind w:left="0"/>
+              <w:jc w:val="center"/>
               <w:rPr>
                 <w:color w:val="FFFFFF" w:themeColor="background1"/>
               </w:rPr>
@@ -5468,12 +5560,14 @@
           <w:tcPr>
             <w:tcW w:w="577" w:type="dxa"/>
             <w:shd w:val="clear" w:color="auto" w:fill="2E74B5" w:themeFill="accent1" w:themeFillShade="BF"/>
+            <w:vAlign w:val="center"/>
           </w:tcPr>
           <w:p>
             <w:pPr>
               <w:pStyle w:val="ListParagraph"/>
               <w:spacing w:line="276" w:lineRule="auto"/>
               <w:ind w:left="0"/>
+              <w:jc w:val="center"/>
               <w:rPr>
                 <w:color w:val="FFFFFF" w:themeColor="background1"/>
               </w:rPr>
@@ -5490,12 +5584,14 @@
           <w:tcPr>
             <w:tcW w:w="577" w:type="dxa"/>
             <w:shd w:val="clear" w:color="auto" w:fill="2E74B5" w:themeFill="accent1" w:themeFillShade="BF"/>
+            <w:vAlign w:val="center"/>
           </w:tcPr>
           <w:p>
             <w:pPr>
               <w:pStyle w:val="ListParagraph"/>
               <w:spacing w:line="276" w:lineRule="auto"/>
               <w:ind w:left="0"/>
+              <w:jc w:val="center"/>
               <w:rPr>
                 <w:color w:val="FFFFFF" w:themeColor="background1"/>
               </w:rPr>
@@ -5512,12 +5608,14 @@
           <w:tcPr>
             <w:tcW w:w="577" w:type="dxa"/>
             <w:shd w:val="clear" w:color="auto" w:fill="2E74B5" w:themeFill="accent1" w:themeFillShade="BF"/>
+            <w:vAlign w:val="center"/>
           </w:tcPr>
           <w:p>
             <w:pPr>
               <w:pStyle w:val="ListParagraph"/>
               <w:spacing w:line="276" w:lineRule="auto"/>
               <w:ind w:left="0"/>
+              <w:jc w:val="center"/>
               <w:rPr>
                 <w:color w:val="FFFFFF" w:themeColor="background1"/>
               </w:rPr>
@@ -5545,6 +5643,8 @@
         <w:spacing w:line="276" w:lineRule="auto"/>
         <w:ind w:left="360"/>
       </w:pPr>
+      <w:bookmarkStart w:id="0" w:name="_GoBack"/>
+      <w:bookmarkEnd w:id="0"/>
     </w:p>
     <w:p>
       <w:pPr>
@@ -5667,8 +5767,6 @@
       <w:r>
         <w:t>.</w:t>
       </w:r>
-      <w:bookmarkStart w:id="0" w:name="_GoBack"/>
-      <w:bookmarkEnd w:id="0"/>
     </w:p>
     <w:sectPr>
       <w:pgSz w:w="11906" w:h="16838"/>
@@ -8968,7 +9066,7 @@
 </file>
 
 <file path=customXml/itemProps1.xml><?xml version="1.0" encoding="utf-8"?>
-<ds:datastoreItem xmlns:ds="http://schemas.openxmlformats.org/officeDocument/2006/customXml" ds:itemID="{3FCE62C0-217C-4736-A31B-4D41CFA4F88A}">
+<ds:datastoreItem xmlns:ds="http://schemas.openxmlformats.org/officeDocument/2006/customXml" ds:itemID="{4045E084-E022-4438-BEDE-C569512AB586}">
   <ds:schemaRefs>
     <ds:schemaRef ds:uri="http://schemas.openxmlformats.org/officeDocument/2006/bibliography"/>
   </ds:schemaRefs>

</xml_diff>

<commit_message>
Comp Science Notes - Summary - Linearithmic
</commit_message>
<xml_diff>
--- a/YouTube_ComputerScience/BigO.docx
+++ b/YouTube_ComputerScience/BigO.docx
@@ -3166,10 +3166,7 @@
         <w:t>1</w:t>
       </w:r>
       <w:r>
-        <w:t xml:space="preserve"> = </w:t>
-      </w:r>
-      <w:r>
-        <w:t>2</w:t>
+        <w:t xml:space="preserve"> = 2</w:t>
       </w:r>
       <w:r>
         <w:tab/>
@@ -3182,13 +3179,7 @@
         <w:t>2</w:t>
       </w:r>
       <w:r>
-        <w:t>2</w:t>
-      </w:r>
-      <w:r>
-        <w:t xml:space="preserve"> = </w:t>
-      </w:r>
-      <w:r>
-        <w:t>1</w:t>
+        <w:t>2 = 1</w:t>
       </w:r>
     </w:p>
     <w:p>
@@ -3339,10 +3330,7 @@
         <w:t>T</w:t>
       </w:r>
       <w:r>
-        <w:t>hat each number that were calculating the log of is twice as big as the previous number (</w:t>
-      </w:r>
-      <w:r>
-        <w:t>log</w:t>
+        <w:t>hat each number that were calculating the log of is twice as big as the previous number (log</w:t>
       </w:r>
       <w:r>
         <w:rPr>
@@ -3351,28 +3339,16 @@
         <w:t>2</w:t>
       </w:r>
       <w:r>
+        <w:t>2, log</w:t>
+      </w:r>
+      <w:r>
+        <w:rPr>
+          <w:vertAlign w:val="subscript"/>
+        </w:rPr>
         <w:t>2</w:t>
       </w:r>
       <w:r>
-        <w:t xml:space="preserve">, </w:t>
-      </w:r>
-      <w:r>
-        <w:t>log</w:t>
-      </w:r>
-      <w:r>
-        <w:rPr>
-          <w:vertAlign w:val="subscript"/>
-        </w:rPr>
-        <w:t>2</w:t>
-      </w:r>
-      <w:r>
-        <w:t>4</w:t>
-      </w:r>
-      <w:r>
-        <w:t xml:space="preserve">, </w:t>
-      </w:r>
-      <w:r>
-        <w:t>log</w:t>
+        <w:t>4, log</w:t>
       </w:r>
       <w:r>
         <w:rPr>
@@ -3962,19 +3938,7 @@
         <w:rPr>
           <w:color w:val="FF0000"/>
         </w:rPr>
-        <w:t xml:space="preserve"> </w:t>
-      </w:r>
-      <w:r>
-        <w:rPr>
-          <w:color w:val="FF0000"/>
-        </w:rPr>
-        <w:t>(</w:t>
-      </w:r>
-      <w:r>
-        <w:rPr>
-          <w:color w:val="FF0000"/>
-        </w:rPr>
-        <w:t xml:space="preserve">moving its </w:t>
+        <w:t xml:space="preserve"> (moving its </w:t>
       </w:r>
       <w:proofErr w:type="spellStart"/>
       <w:r>
@@ -3988,13 +3952,7 @@
         <w:rPr>
           <w:color w:val="FF0000"/>
         </w:rPr>
-        <w:t xml:space="preserve"> +</w:t>
-      </w:r>
-      <w:r>
-        <w:rPr>
-          <w:color w:val="FF0000"/>
-        </w:rPr>
-        <w:t>1)</w:t>
+        <w:t xml:space="preserve"> +1)</w:t>
       </w:r>
     </w:p>
     <w:p>
@@ -4034,14 +3992,7 @@
           <w:sz w:val="40"/>
           <w:szCs w:val="40"/>
         </w:rPr>
-        <w:t>Binary Search</w:t>
-      </w:r>
-      <w:r>
-        <w:rPr>
-          <w:sz w:val="40"/>
-          <w:szCs w:val="40"/>
-        </w:rPr>
-        <w:t xml:space="preserve"> Complexity</w:t>
+        <w:t>Binary Search Complexity</w:t>
       </w:r>
     </w:p>
     <w:p>
@@ -4977,91 +4928,7 @@
         <w:rPr>
           <w:color w:val="FF0000"/>
         </w:rPr>
-        <w:t xml:space="preserve">8 append operations to group </w:t>
-      </w:r>
-      <w:r>
-        <w:rPr>
-          <w:color w:val="FF0000"/>
-        </w:rPr>
-        <w:t>above</w:t>
-      </w:r>
-      <w:r>
-        <w:rPr>
-          <w:color w:val="FF0000"/>
-        </w:rPr>
-        <w:t xml:space="preserve"> lists into </w:t>
-      </w:r>
-      <w:r>
-        <w:rPr>
-          <w:color w:val="FF0000"/>
-        </w:rPr>
-        <w:t>2</w:t>
-      </w:r>
-      <w:r>
-        <w:rPr>
-          <w:color w:val="FF0000"/>
-        </w:rPr>
-        <w:t xml:space="preserve"> lists of </w:t>
-      </w:r>
-      <w:r>
-        <w:rPr>
-          <w:color w:val="FF0000"/>
-        </w:rPr>
-        <w:t>4</w:t>
-      </w:r>
-      <w:r>
-        <w:rPr>
-          <w:color w:val="FF0000"/>
-        </w:rPr>
-        <w:t xml:space="preserve">. </w:t>
-      </w:r>
-      <w:r>
-        <w:rPr>
-          <w:color w:val="FF0000"/>
-        </w:rPr>
-        <w:t>2</w:t>
-      </w:r>
-      <w:r>
-        <w:rPr>
-          <w:color w:val="FF0000"/>
-        </w:rPr>
-        <w:t xml:space="preserve"> to group </w:t>
-      </w:r>
-      <w:r>
-        <w:rPr>
-          <w:color w:val="FF0000"/>
-        </w:rPr>
-        <w:t>the</w:t>
-      </w:r>
-      <w:r>
-        <w:rPr>
-          <w:color w:val="FF0000"/>
-        </w:rPr>
-        <w:t xml:space="preserve"> lists, then </w:t>
-      </w:r>
-      <w:r>
-        <w:rPr>
-          <w:color w:val="FF0000"/>
-        </w:rPr>
-        <w:t>3</w:t>
-      </w:r>
-      <w:r>
-        <w:rPr>
-          <w:color w:val="FF0000"/>
-        </w:rPr>
-        <w:t xml:space="preserve"> to swap the</w:t>
-      </w:r>
-      <w:r>
-        <w:rPr>
-          <w:color w:val="FF0000"/>
-        </w:rPr>
-        <w:t xml:space="preserve"> </w:t>
-      </w:r>
-      <w:r>
-        <w:rPr>
-          <w:color w:val="FF0000"/>
-        </w:rPr>
-        <w:t>values</w:t>
+        <w:t>8 append operations to group above lists into 2 lists of 4. 2 to group the lists, then 3 to swap the values</w:t>
       </w:r>
       <w:r>
         <w:rPr>
@@ -5073,13 +4940,7 @@
         <w:rPr>
           <w:color w:val="FF0000"/>
         </w:rPr>
-        <w:t xml:space="preserve"> list, and 3 to swap the values of the other</w:t>
-      </w:r>
-      <w:r>
-        <w:rPr>
-          <w:color w:val="FF0000"/>
-        </w:rPr>
-        <w:t>:</w:t>
+        <w:t xml:space="preserve"> list, and 3 to swap the values of the other:</w:t>
       </w:r>
     </w:p>
     <w:tbl>
@@ -5346,31 +5207,7 @@
         <w:rPr>
           <w:color w:val="FF0000"/>
         </w:rPr>
-        <w:t xml:space="preserve">8 append operations to group above lists into </w:t>
-      </w:r>
-      <w:r>
-        <w:rPr>
-          <w:color w:val="FF0000"/>
-        </w:rPr>
-        <w:t>1 sorted l</w:t>
-      </w:r>
-      <w:r>
-        <w:rPr>
-          <w:color w:val="FF0000"/>
-        </w:rPr>
-        <w:t xml:space="preserve">ists of </w:t>
-      </w:r>
-      <w:r>
-        <w:rPr>
-          <w:color w:val="FF0000"/>
-        </w:rPr>
-        <w:t>8</w:t>
-      </w:r>
-      <w:r>
-        <w:rPr>
-          <w:color w:val="FF0000"/>
-        </w:rPr>
-        <w:t xml:space="preserve">. </w:t>
+        <w:t xml:space="preserve">8 append operations to group above lists into 1 sorted lists of 8. </w:t>
       </w:r>
       <w:r>
         <w:rPr>
@@ -5643,8 +5480,6 @@
         <w:spacing w:line="276" w:lineRule="auto"/>
         <w:ind w:left="360"/>
       </w:pPr>
-      <w:bookmarkStart w:id="0" w:name="_GoBack"/>
-      <w:bookmarkEnd w:id="0"/>
     </w:p>
     <w:p>
       <w:pPr>
@@ -5661,14 +5496,7 @@
           <w:sz w:val="40"/>
           <w:szCs w:val="40"/>
         </w:rPr>
-        <w:t>Merge Sort</w:t>
-      </w:r>
-      <w:r>
-        <w:rPr>
-          <w:sz w:val="40"/>
-          <w:szCs w:val="40"/>
-        </w:rPr>
-        <w:t xml:space="preserve"> Complexity</w:t>
+        <w:t>Merge Sort Complexity</w:t>
       </w:r>
     </w:p>
     <w:p>
@@ -5767,6 +5595,627 @@
       <w:r>
         <w:t>.</w:t>
       </w:r>
+    </w:p>
+    <w:p>
+      <w:r>
+        <w:br w:type="page"/>
+      </w:r>
+    </w:p>
+    <w:p>
+      <w:pPr>
+        <w:spacing w:line="276" w:lineRule="auto"/>
+        <w:ind w:left="720"/>
+        <w:jc w:val="center"/>
+        <w:rPr>
+          <w:sz w:val="40"/>
+          <w:szCs w:val="40"/>
+        </w:rPr>
+      </w:pPr>
+      <w:r>
+        <w:rPr>
+          <w:sz w:val="40"/>
+          <w:szCs w:val="40"/>
+        </w:rPr>
+        <w:lastRenderedPageBreak/>
+        <w:t>Summary</w:t>
+      </w:r>
+    </w:p>
+    <w:p>
+      <w:pPr>
+        <w:pStyle w:val="ListParagraph"/>
+        <w:numPr>
+          <w:ilvl w:val="0"/>
+          <w:numId w:val="23"/>
+        </w:numPr>
+        <w:spacing w:line="276" w:lineRule="auto"/>
+      </w:pPr>
+      <w:r>
+        <w:rPr>
+          <w:b/>
+        </w:rPr>
+        <w:t>Constant</w:t>
+      </w:r>
+      <w:r>
+        <w:t xml:space="preserve"> </w:t>
+      </w:r>
+      <w:proofErr w:type="gramStart"/>
+      <w:r>
+        <w:rPr>
+          <w:color w:val="FF0000"/>
+        </w:rPr>
+        <w:t>O(</w:t>
+      </w:r>
+      <w:proofErr w:type="gramEnd"/>
+      <w:r>
+        <w:rPr>
+          <w:color w:val="FF0000"/>
+        </w:rPr>
+        <w:t>1)</w:t>
+      </w:r>
+    </w:p>
+    <w:p>
+      <w:pPr>
+        <w:pStyle w:val="ListParagraph"/>
+        <w:numPr>
+          <w:ilvl w:val="1"/>
+          <w:numId w:val="23"/>
+        </w:numPr>
+        <w:spacing w:line="276" w:lineRule="auto"/>
+      </w:pPr>
+      <w:r>
+        <w:t xml:space="preserve">No matter how big the </w:t>
+      </w:r>
+      <w:r>
+        <w:t>data structure, the number of operations (and therefore the time taken) i</w:t>
+      </w:r>
+      <w:r>
+        <w:t>s fixed. In relation to th</w:t>
+      </w:r>
+      <w:r>
+        <w:t xml:space="preserve">e operation itself and what resources it’s using (type of computer </w:t>
+      </w:r>
+      <w:proofErr w:type="spellStart"/>
+      <w:r>
+        <w:t>etc</w:t>
+      </w:r>
+      <w:proofErr w:type="spellEnd"/>
+      <w:r>
+        <w:t>).</w:t>
+      </w:r>
+      <w:r>
+        <w:t xml:space="preserve"> Therefore:</w:t>
+      </w:r>
+    </w:p>
+    <w:p>
+      <w:pPr>
+        <w:pStyle w:val="ListParagraph"/>
+        <w:numPr>
+          <w:ilvl w:val="1"/>
+          <w:numId w:val="23"/>
+        </w:numPr>
+        <w:spacing w:line="276" w:lineRule="auto"/>
+      </w:pPr>
+      <w:r>
+        <w:t xml:space="preserve">The time taken is </w:t>
+      </w:r>
+      <w:r>
+        <w:rPr>
+          <w:b/>
+        </w:rPr>
+        <w:t>independent</w:t>
+      </w:r>
+      <w:r>
+        <w:t xml:space="preserve"> of the amount of data that the program is given to work on.</w:t>
+      </w:r>
+    </w:p>
+    <w:p>
+      <w:pPr>
+        <w:pStyle w:val="ListParagraph"/>
+        <w:numPr>
+          <w:ilvl w:val="1"/>
+          <w:numId w:val="23"/>
+        </w:numPr>
+        <w:spacing w:line="276" w:lineRule="auto"/>
+      </w:pPr>
+      <w:r>
+        <w:t>Examples: Stack push, pop and peek; Queue enqueuer and dequeuer;</w:t>
+      </w:r>
+      <w:r>
+        <w:t xml:space="preserve"> I</w:t>
+      </w:r>
+      <w:r>
+        <w:t>nserting a node into a linked list.</w:t>
+      </w:r>
+    </w:p>
+    <w:p>
+      <w:pPr>
+        <w:pStyle w:val="ListParagraph"/>
+        <w:spacing w:line="276" w:lineRule="auto"/>
+        <w:ind w:left="1080"/>
+      </w:pPr>
+    </w:p>
+    <w:p>
+      <w:pPr>
+        <w:pStyle w:val="ListParagraph"/>
+        <w:numPr>
+          <w:ilvl w:val="0"/>
+          <w:numId w:val="23"/>
+        </w:numPr>
+        <w:spacing w:line="276" w:lineRule="auto"/>
+      </w:pPr>
+      <w:r>
+        <w:rPr>
+          <w:b/>
+        </w:rPr>
+        <w:t>Linear</w:t>
+      </w:r>
+      <w:r>
+        <w:t xml:space="preserve"> </w:t>
+      </w:r>
+      <w:r>
+        <w:rPr>
+          <w:color w:val="FF0000"/>
+        </w:rPr>
+        <w:t>O</w:t>
+      </w:r>
+      <w:r>
+        <w:rPr>
+          <w:color w:val="FF0000"/>
+        </w:rPr>
+        <w:t>(n)</w:t>
+      </w:r>
+    </w:p>
+    <w:p>
+      <w:pPr>
+        <w:pStyle w:val="ListParagraph"/>
+        <w:numPr>
+          <w:ilvl w:val="1"/>
+          <w:numId w:val="23"/>
+        </w:numPr>
+        <w:spacing w:line="276" w:lineRule="auto"/>
+      </w:pPr>
+      <w:r>
+        <w:t>The time taken is directly proportional to the amount of data</w:t>
+      </w:r>
+      <w:r>
+        <w:t xml:space="preserve"> it’</w:t>
+      </w:r>
+      <w:r>
+        <w:t>s given to work on</w:t>
+      </w:r>
+      <w:r>
+        <w:t xml:space="preserve"> (doubling the number of data items, doubles the time taken)</w:t>
+      </w:r>
+      <w:r>
+        <w:t xml:space="preserve">. </w:t>
+      </w:r>
+      <w:r>
+        <w:t>Therefore,</w:t>
+      </w:r>
+      <w:r>
+        <w:t xml:space="preserve"> </w:t>
+      </w:r>
+      <w:r>
+        <w:t>slow with large data structures.</w:t>
+      </w:r>
+    </w:p>
+    <w:p>
+      <w:pPr>
+        <w:pStyle w:val="ListParagraph"/>
+        <w:numPr>
+          <w:ilvl w:val="1"/>
+          <w:numId w:val="23"/>
+        </w:numPr>
+        <w:spacing w:line="276" w:lineRule="auto"/>
+      </w:pPr>
+      <w:r>
+        <w:t>Examples: Linear search</w:t>
+      </w:r>
+      <w:r>
+        <w:t xml:space="preserve"> (traversing a linked list)</w:t>
+      </w:r>
+      <w:r>
+        <w:t>; Counting items in a list; Comparing a pair of strings.</w:t>
+      </w:r>
+    </w:p>
+    <w:p>
+      <w:pPr>
+        <w:pStyle w:val="ListParagraph"/>
+        <w:spacing w:line="276" w:lineRule="auto"/>
+        <w:ind w:left="1080"/>
+      </w:pPr>
+    </w:p>
+    <w:p>
+      <w:pPr>
+        <w:pStyle w:val="ListParagraph"/>
+        <w:numPr>
+          <w:ilvl w:val="0"/>
+          <w:numId w:val="23"/>
+        </w:numPr>
+        <w:spacing w:line="276" w:lineRule="auto"/>
+        <w:rPr>
+          <w:b/>
+        </w:rPr>
+      </w:pPr>
+      <w:r>
+        <w:rPr>
+          <w:b/>
+        </w:rPr>
+        <w:t xml:space="preserve">Quadratic </w:t>
+      </w:r>
+      <w:r>
+        <w:rPr>
+          <w:color w:val="FF0000"/>
+        </w:rPr>
+        <w:t>O(n</w:t>
+      </w:r>
+      <w:r>
+        <w:rPr>
+          <w:color w:val="FF0000"/>
+          <w:vertAlign w:val="superscript"/>
+        </w:rPr>
+        <w:t>2</w:t>
+      </w:r>
+      <w:r>
+        <w:rPr>
+          <w:color w:val="FF0000"/>
+        </w:rPr>
+        <w:t>)</w:t>
+      </w:r>
+    </w:p>
+    <w:p>
+      <w:pPr>
+        <w:pStyle w:val="ListParagraph"/>
+        <w:numPr>
+          <w:ilvl w:val="1"/>
+          <w:numId w:val="23"/>
+        </w:numPr>
+        <w:spacing w:line="276" w:lineRule="auto"/>
+      </w:pPr>
+      <w:r>
+        <w:t xml:space="preserve">Time taken is proportional to the </w:t>
+      </w:r>
+      <w:r>
+        <w:t>square of the amount of data that it starts with. (twice as much data takes 4 times as long to process</w:t>
+      </w:r>
+      <w:r>
+        <w:t>. 3 times as much data takes 9 times longer to process</w:t>
+      </w:r>
+      <w:r>
+        <w:t>)</w:t>
+      </w:r>
+      <w:r>
+        <w:t>.</w:t>
+      </w:r>
+      <w:r>
+        <w:t xml:space="preserve"> Therefore, slow with large amounts of data. </w:t>
+      </w:r>
+    </w:p>
+    <w:p>
+      <w:pPr>
+        <w:pStyle w:val="ListParagraph"/>
+        <w:numPr>
+          <w:ilvl w:val="1"/>
+          <w:numId w:val="23"/>
+        </w:numPr>
+        <w:spacing w:line="276" w:lineRule="auto"/>
+      </w:pPr>
+      <w:r>
+        <w:t xml:space="preserve">Examples: </w:t>
+      </w:r>
+      <w:r>
+        <w:t xml:space="preserve">Bubble sort; </w:t>
+      </w:r>
+      <w:r>
+        <w:t xml:space="preserve">selection sort; </w:t>
+      </w:r>
+      <w:r>
+        <w:t>insertion sort</w:t>
+      </w:r>
+      <w:r>
+        <w:t>; traversing a 2D</w:t>
+      </w:r>
+      <w:r>
+        <w:t xml:space="preserve"> </w:t>
+      </w:r>
+      <w:r>
+        <w:t>array.</w:t>
+      </w:r>
+    </w:p>
+    <w:p>
+      <w:pPr>
+        <w:pStyle w:val="ListParagraph"/>
+        <w:spacing w:line="276" w:lineRule="auto"/>
+        <w:ind w:left="1080"/>
+      </w:pPr>
+    </w:p>
+    <w:p>
+      <w:pPr>
+        <w:pStyle w:val="ListParagraph"/>
+        <w:numPr>
+          <w:ilvl w:val="0"/>
+          <w:numId w:val="23"/>
+        </w:numPr>
+        <w:spacing w:line="276" w:lineRule="auto"/>
+      </w:pPr>
+      <w:r>
+        <w:rPr>
+          <w:b/>
+        </w:rPr>
+        <w:t>Polynomial</w:t>
+      </w:r>
+      <w:r>
+        <w:t xml:space="preserve"> </w:t>
+      </w:r>
+      <w:r>
+        <w:rPr>
+          <w:color w:val="FF0000"/>
+        </w:rPr>
+        <w:t>O(</w:t>
+      </w:r>
+      <w:proofErr w:type="spellStart"/>
+      <w:r>
+        <w:rPr>
+          <w:color w:val="FF0000"/>
+        </w:rPr>
+        <w:t>n</w:t>
+      </w:r>
+      <w:r>
+        <w:rPr>
+          <w:color w:val="FF0000"/>
+          <w:vertAlign w:val="superscript"/>
+        </w:rPr>
+        <w:t>k</w:t>
+      </w:r>
+      <w:proofErr w:type="spellEnd"/>
+      <w:r>
+        <w:rPr>
+          <w:color w:val="FF0000"/>
+        </w:rPr>
+        <w:t>)</w:t>
+      </w:r>
+    </w:p>
+    <w:p>
+      <w:pPr>
+        <w:pStyle w:val="ListParagraph"/>
+        <w:numPr>
+          <w:ilvl w:val="1"/>
+          <w:numId w:val="23"/>
+        </w:numPr>
+        <w:spacing w:line="276" w:lineRule="auto"/>
+      </w:pPr>
+      <w:r>
+        <w:t xml:space="preserve">Time taken is </w:t>
+      </w:r>
+      <w:r>
+        <w:t>proportional to the amount of data raised to the power of a constant</w:t>
+      </w:r>
+      <w:r>
+        <w:t xml:space="preserve"> (</w:t>
+      </w:r>
+      <w:r>
+        <w:rPr>
+          <w:color w:val="FF0000"/>
+        </w:rPr>
+        <w:t>k</w:t>
+      </w:r>
+      <w:r>
+        <w:t>)</w:t>
+      </w:r>
+      <w:r>
+        <w:t xml:space="preserve">. </w:t>
+      </w:r>
+    </w:p>
+    <w:p>
+      <w:pPr>
+        <w:pStyle w:val="ListParagraph"/>
+        <w:numPr>
+          <w:ilvl w:val="1"/>
+          <w:numId w:val="23"/>
+        </w:numPr>
+        <w:spacing w:line="276" w:lineRule="auto"/>
+      </w:pPr>
+      <w:r>
+        <w:t>If k is 2, this is quadratic (shown above). If K is 3 this is cubic complexity etc…</w:t>
+      </w:r>
+    </w:p>
+    <w:p>
+      <w:pPr>
+        <w:pStyle w:val="ListParagraph"/>
+        <w:spacing w:line="276" w:lineRule="auto"/>
+        <w:ind w:left="1080"/>
+      </w:pPr>
+    </w:p>
+    <w:p>
+      <w:pPr>
+        <w:pStyle w:val="ListParagraph"/>
+        <w:numPr>
+          <w:ilvl w:val="0"/>
+          <w:numId w:val="23"/>
+        </w:numPr>
+        <w:spacing w:line="276" w:lineRule="auto"/>
+      </w:pPr>
+      <w:r>
+        <w:rPr>
+          <w:b/>
+        </w:rPr>
+        <w:t>Logarithmic</w:t>
+      </w:r>
+      <w:r>
+        <w:t xml:space="preserve"> </w:t>
+      </w:r>
+      <w:proofErr w:type="gramStart"/>
+      <w:r>
+        <w:rPr>
+          <w:color w:val="FF0000"/>
+        </w:rPr>
+        <w:t>O(</w:t>
+      </w:r>
+      <w:proofErr w:type="gramEnd"/>
+      <w:r>
+        <w:rPr>
+          <w:color w:val="FF0000"/>
+        </w:rPr>
+        <w:t>log n)</w:t>
+      </w:r>
+    </w:p>
+    <w:p>
+      <w:pPr>
+        <w:pStyle w:val="ListParagraph"/>
+        <w:numPr>
+          <w:ilvl w:val="1"/>
+          <w:numId w:val="23"/>
+        </w:numPr>
+        <w:spacing w:line="276" w:lineRule="auto"/>
+      </w:pPr>
+      <w:r>
+        <w:t xml:space="preserve">The time taken is proportional to the </w:t>
+      </w:r>
+      <w:r>
+        <w:t xml:space="preserve">base 2 </w:t>
+      </w:r>
+      <w:r>
+        <w:t xml:space="preserve">logarithm of the </w:t>
+      </w:r>
+      <w:r>
+        <w:t>amount of data. (number of items in the data structure).</w:t>
+      </w:r>
+    </w:p>
+    <w:p>
+      <w:pPr>
+        <w:pStyle w:val="ListParagraph"/>
+        <w:numPr>
+          <w:ilvl w:val="1"/>
+          <w:numId w:val="23"/>
+        </w:numPr>
+        <w:spacing w:line="276" w:lineRule="auto"/>
+      </w:pPr>
+      <w:r>
+        <w:t xml:space="preserve">This means that if the </w:t>
+      </w:r>
+      <w:r>
+        <w:t>amount of data doubles, the number of operations (and therefore time taken) grows by only one unit.</w:t>
+      </w:r>
+      <w:r>
+        <w:t xml:space="preserve"> Making it great for </w:t>
+      </w:r>
+      <w:r>
+        <w:t>scalability</w:t>
+      </w:r>
+      <w:r>
+        <w:t>.</w:t>
+      </w:r>
+    </w:p>
+    <w:p>
+      <w:pPr>
+        <w:pStyle w:val="ListParagraph"/>
+        <w:numPr>
+          <w:ilvl w:val="1"/>
+          <w:numId w:val="23"/>
+        </w:numPr>
+        <w:spacing w:line="276" w:lineRule="auto"/>
+      </w:pPr>
+      <w:r>
+        <w:t xml:space="preserve">This means that the impact of increasing the amount of data that the program has to work with </w:t>
+      </w:r>
+      <w:r>
+        <w:rPr>
+          <w:u w:val="single"/>
+        </w:rPr>
+        <w:t>lessens</w:t>
+      </w:r>
+      <w:r>
+        <w:t xml:space="preserve"> when asked to work with very large data structures.</w:t>
+      </w:r>
+    </w:p>
+    <w:p>
+      <w:pPr>
+        <w:pStyle w:val="ListParagraph"/>
+        <w:numPr>
+          <w:ilvl w:val="1"/>
+          <w:numId w:val="23"/>
+        </w:numPr>
+        <w:spacing w:line="276" w:lineRule="auto"/>
+      </w:pPr>
+      <w:r>
+        <w:t>Examples: Bi</w:t>
+      </w:r>
+      <w:r>
+        <w:t>nary search a sorted list; S</w:t>
+      </w:r>
+      <w:r>
+        <w:t>ear</w:t>
+      </w:r>
+      <w:r>
+        <w:t>ching a binary tree.</w:t>
+      </w:r>
+    </w:p>
+    <w:p>
+      <w:pPr>
+        <w:pStyle w:val="ListParagraph"/>
+        <w:spacing w:line="276" w:lineRule="auto"/>
+        <w:ind w:left="1080"/>
+      </w:pPr>
+    </w:p>
+    <w:p>
+      <w:pPr>
+        <w:pStyle w:val="ListParagraph"/>
+        <w:numPr>
+          <w:ilvl w:val="0"/>
+          <w:numId w:val="23"/>
+        </w:numPr>
+        <w:spacing w:line="276" w:lineRule="auto"/>
+      </w:pPr>
+      <w:proofErr w:type="spellStart"/>
+      <w:r>
+        <w:rPr>
+          <w:b/>
+        </w:rPr>
+        <w:t>Linearithmic</w:t>
+      </w:r>
+      <w:proofErr w:type="spellEnd"/>
+      <w:r>
+        <w:t xml:space="preserve"> </w:t>
+      </w:r>
+      <w:proofErr w:type="gramStart"/>
+      <w:r>
+        <w:rPr>
+          <w:color w:val="FF0000"/>
+        </w:rPr>
+        <w:t>O(</w:t>
+      </w:r>
+      <w:proofErr w:type="gramEnd"/>
+      <w:r>
+        <w:rPr>
+          <w:color w:val="FF0000"/>
+        </w:rPr>
+        <w:t>n log n)</w:t>
+      </w:r>
+    </w:p>
+    <w:p>
+      <w:pPr>
+        <w:pStyle w:val="ListParagraph"/>
+        <w:numPr>
+          <w:ilvl w:val="1"/>
+          <w:numId w:val="23"/>
+        </w:numPr>
+        <w:spacing w:line="276" w:lineRule="auto"/>
+      </w:pPr>
+      <w:r>
+        <w:t xml:space="preserve">The time </w:t>
+      </w:r>
+      <w:r>
+        <w:t>taken is proportional to the logarithm of the amount of data, multiplied by the amount of data.</w:t>
+      </w:r>
+      <w:bookmarkStart w:id="0" w:name="_GoBack"/>
+      <w:bookmarkEnd w:id="0"/>
+    </w:p>
+    <w:p>
+      <w:pPr>
+        <w:pStyle w:val="ListParagraph"/>
+        <w:spacing w:line="276" w:lineRule="auto"/>
+        <w:ind w:left="360"/>
+      </w:pPr>
     </w:p>
     <w:sectPr>
       <w:pgSz w:w="11906" w:h="16838"/>
@@ -7137,6 +7586,119 @@
     </w:lvl>
   </w:abstractNum>
   <w:abstractNum w:abstractNumId="12" w15:restartNumberingAfterBreak="0">
+    <w:nsid w:val="3EF75056"/>
+    <w:multiLevelType w:val="hybridMultilevel"/>
+    <w:tmpl w:val="92345742"/>
+    <w:lvl w:ilvl="0" w:tplc="18090001">
+      <w:start w:val="1"/>
+      <w:numFmt w:val="bullet"/>
+      <w:lvlText w:val=""/>
+      <w:lvlJc w:val="left"/>
+      <w:pPr>
+        <w:ind w:left="360" w:hanging="360"/>
+      </w:pPr>
+      <w:rPr>
+        <w:rFonts w:ascii="Symbol" w:hAnsi="Symbol" w:hint="default"/>
+      </w:rPr>
+    </w:lvl>
+    <w:lvl w:ilvl="1" w:tplc="18090003">
+      <w:start w:val="1"/>
+      <w:numFmt w:val="bullet"/>
+      <w:lvlText w:val="o"/>
+      <w:lvlJc w:val="left"/>
+      <w:pPr>
+        <w:ind w:left="1080" w:hanging="360"/>
+      </w:pPr>
+      <w:rPr>
+        <w:rFonts w:ascii="Courier New" w:hAnsi="Courier New" w:cs="Courier New" w:hint="default"/>
+      </w:rPr>
+    </w:lvl>
+    <w:lvl w:ilvl="2" w:tplc="18090005" w:tentative="1">
+      <w:start w:val="1"/>
+      <w:numFmt w:val="bullet"/>
+      <w:lvlText w:val=""/>
+      <w:lvlJc w:val="left"/>
+      <w:pPr>
+        <w:ind w:left="1800" w:hanging="360"/>
+      </w:pPr>
+      <w:rPr>
+        <w:rFonts w:ascii="Wingdings" w:hAnsi="Wingdings" w:hint="default"/>
+      </w:rPr>
+    </w:lvl>
+    <w:lvl w:ilvl="3" w:tplc="18090001" w:tentative="1">
+      <w:start w:val="1"/>
+      <w:numFmt w:val="bullet"/>
+      <w:lvlText w:val=""/>
+      <w:lvlJc w:val="left"/>
+      <w:pPr>
+        <w:ind w:left="2520" w:hanging="360"/>
+      </w:pPr>
+      <w:rPr>
+        <w:rFonts w:ascii="Symbol" w:hAnsi="Symbol" w:hint="default"/>
+      </w:rPr>
+    </w:lvl>
+    <w:lvl w:ilvl="4" w:tplc="18090003" w:tentative="1">
+      <w:start w:val="1"/>
+      <w:numFmt w:val="bullet"/>
+      <w:lvlText w:val="o"/>
+      <w:lvlJc w:val="left"/>
+      <w:pPr>
+        <w:ind w:left="3240" w:hanging="360"/>
+      </w:pPr>
+      <w:rPr>
+        <w:rFonts w:ascii="Courier New" w:hAnsi="Courier New" w:cs="Courier New" w:hint="default"/>
+      </w:rPr>
+    </w:lvl>
+    <w:lvl w:ilvl="5" w:tplc="18090005" w:tentative="1">
+      <w:start w:val="1"/>
+      <w:numFmt w:val="bullet"/>
+      <w:lvlText w:val=""/>
+      <w:lvlJc w:val="left"/>
+      <w:pPr>
+        <w:ind w:left="3960" w:hanging="360"/>
+      </w:pPr>
+      <w:rPr>
+        <w:rFonts w:ascii="Wingdings" w:hAnsi="Wingdings" w:hint="default"/>
+      </w:rPr>
+    </w:lvl>
+    <w:lvl w:ilvl="6" w:tplc="18090001" w:tentative="1">
+      <w:start w:val="1"/>
+      <w:numFmt w:val="bullet"/>
+      <w:lvlText w:val=""/>
+      <w:lvlJc w:val="left"/>
+      <w:pPr>
+        <w:ind w:left="4680" w:hanging="360"/>
+      </w:pPr>
+      <w:rPr>
+        <w:rFonts w:ascii="Symbol" w:hAnsi="Symbol" w:hint="default"/>
+      </w:rPr>
+    </w:lvl>
+    <w:lvl w:ilvl="7" w:tplc="18090003" w:tentative="1">
+      <w:start w:val="1"/>
+      <w:numFmt w:val="bullet"/>
+      <w:lvlText w:val="o"/>
+      <w:lvlJc w:val="left"/>
+      <w:pPr>
+        <w:ind w:left="5400" w:hanging="360"/>
+      </w:pPr>
+      <w:rPr>
+        <w:rFonts w:ascii="Courier New" w:hAnsi="Courier New" w:cs="Courier New" w:hint="default"/>
+      </w:rPr>
+    </w:lvl>
+    <w:lvl w:ilvl="8" w:tplc="18090005" w:tentative="1">
+      <w:start w:val="1"/>
+      <w:numFmt w:val="bullet"/>
+      <w:lvlText w:val=""/>
+      <w:lvlJc w:val="left"/>
+      <w:pPr>
+        <w:ind w:left="6120" w:hanging="360"/>
+      </w:pPr>
+      <w:rPr>
+        <w:rFonts w:ascii="Wingdings" w:hAnsi="Wingdings" w:hint="default"/>
+      </w:rPr>
+    </w:lvl>
+  </w:abstractNum>
+  <w:abstractNum w:abstractNumId="13" w15:restartNumberingAfterBreak="0">
     <w:nsid w:val="3F9F0159"/>
     <w:multiLevelType w:val="hybridMultilevel"/>
     <w:tmpl w:val="CD2CC1F6"/>
@@ -7249,7 +7811,7 @@
       </w:rPr>
     </w:lvl>
   </w:abstractNum>
-  <w:abstractNum w:abstractNumId="13" w15:restartNumberingAfterBreak="0">
+  <w:abstractNum w:abstractNumId="14" w15:restartNumberingAfterBreak="0">
     <w:nsid w:val="40900974"/>
     <w:multiLevelType w:val="hybridMultilevel"/>
     <w:tmpl w:val="8A7C5320"/>
@@ -7362,7 +7924,7 @@
       </w:rPr>
     </w:lvl>
   </w:abstractNum>
-  <w:abstractNum w:abstractNumId="14" w15:restartNumberingAfterBreak="0">
+  <w:abstractNum w:abstractNumId="15" w15:restartNumberingAfterBreak="0">
     <w:nsid w:val="43B35EFC"/>
     <w:multiLevelType w:val="hybridMultilevel"/>
     <w:tmpl w:val="7FE04218"/>
@@ -7475,7 +8037,7 @@
       </w:rPr>
     </w:lvl>
   </w:abstractNum>
-  <w:abstractNum w:abstractNumId="15" w15:restartNumberingAfterBreak="0">
+  <w:abstractNum w:abstractNumId="16" w15:restartNumberingAfterBreak="0">
     <w:nsid w:val="46060CD0"/>
     <w:multiLevelType w:val="hybridMultilevel"/>
     <w:tmpl w:val="8DBC065A"/>
@@ -7588,7 +8150,7 @@
       </w:rPr>
     </w:lvl>
   </w:abstractNum>
-  <w:abstractNum w:abstractNumId="16" w15:restartNumberingAfterBreak="0">
+  <w:abstractNum w:abstractNumId="17" w15:restartNumberingAfterBreak="0">
     <w:nsid w:val="4F6D4D7D"/>
     <w:multiLevelType w:val="hybridMultilevel"/>
     <w:tmpl w:val="EF96DCC2"/>
@@ -7701,7 +8263,7 @@
       </w:rPr>
     </w:lvl>
   </w:abstractNum>
-  <w:abstractNum w:abstractNumId="17" w15:restartNumberingAfterBreak="0">
+  <w:abstractNum w:abstractNumId="18" w15:restartNumberingAfterBreak="0">
     <w:nsid w:val="635E504B"/>
     <w:multiLevelType w:val="hybridMultilevel"/>
     <w:tmpl w:val="ACEE9A80"/>
@@ -7813,7 +8375,7 @@
       </w:rPr>
     </w:lvl>
   </w:abstractNum>
-  <w:abstractNum w:abstractNumId="18" w15:restartNumberingAfterBreak="0">
+  <w:abstractNum w:abstractNumId="19" w15:restartNumberingAfterBreak="0">
     <w:nsid w:val="64351A96"/>
     <w:multiLevelType w:val="hybridMultilevel"/>
     <w:tmpl w:val="5F7CA0EE"/>
@@ -7926,7 +8488,7 @@
       </w:rPr>
     </w:lvl>
   </w:abstractNum>
-  <w:abstractNum w:abstractNumId="19" w15:restartNumberingAfterBreak="0">
+  <w:abstractNum w:abstractNumId="20" w15:restartNumberingAfterBreak="0">
     <w:nsid w:val="70EA009F"/>
     <w:multiLevelType w:val="hybridMultilevel"/>
     <w:tmpl w:val="F9946C04"/>
@@ -8039,7 +8601,7 @@
       </w:rPr>
     </w:lvl>
   </w:abstractNum>
-  <w:abstractNum w:abstractNumId="20" w15:restartNumberingAfterBreak="0">
+  <w:abstractNum w:abstractNumId="21" w15:restartNumberingAfterBreak="0">
     <w:nsid w:val="766E1E15"/>
     <w:multiLevelType w:val="hybridMultilevel"/>
     <w:tmpl w:val="80F846CA"/>
@@ -8152,7 +8714,7 @@
       </w:rPr>
     </w:lvl>
   </w:abstractNum>
-  <w:abstractNum w:abstractNumId="21" w15:restartNumberingAfterBreak="0">
+  <w:abstractNum w:abstractNumId="22" w15:restartNumberingAfterBreak="0">
     <w:nsid w:val="79015DFA"/>
     <w:multiLevelType w:val="hybridMultilevel"/>
     <w:tmpl w:val="05E0A646"/>
@@ -8266,7 +8828,7 @@
     </w:lvl>
   </w:abstractNum>
   <w:num w:numId="1">
-    <w:abstractNumId w:val="14"/>
+    <w:abstractNumId w:val="15"/>
   </w:num>
   <w:num w:numId="2">
     <w:abstractNumId w:val="3"/>
@@ -8275,7 +8837,7 @@
     <w:abstractNumId w:val="7"/>
   </w:num>
   <w:num w:numId="4">
-    <w:abstractNumId w:val="19"/>
+    <w:abstractNumId w:val="20"/>
   </w:num>
   <w:num w:numId="5">
     <w:abstractNumId w:val="10"/>
@@ -8293,7 +8855,7 @@
     <w:abstractNumId w:val="1"/>
   </w:num>
   <w:num w:numId="10">
-    <w:abstractNumId w:val="12"/>
+    <w:abstractNumId w:val="13"/>
   </w:num>
   <w:num w:numId="11">
     <w:abstractNumId w:val="9"/>
@@ -8302,34 +8864,37 @@
     <w:abstractNumId w:val="8"/>
   </w:num>
   <w:num w:numId="13">
-    <w:abstractNumId w:val="21"/>
+    <w:abstractNumId w:val="22"/>
   </w:num>
   <w:num w:numId="14">
     <w:abstractNumId w:val="0"/>
   </w:num>
   <w:num w:numId="15">
+    <w:abstractNumId w:val="17"/>
+  </w:num>
+  <w:num w:numId="16">
     <w:abstractNumId w:val="16"/>
   </w:num>
-  <w:num w:numId="16">
-    <w:abstractNumId w:val="15"/>
-  </w:num>
   <w:num w:numId="17">
-    <w:abstractNumId w:val="17"/>
+    <w:abstractNumId w:val="18"/>
   </w:num>
   <w:num w:numId="18">
-    <w:abstractNumId w:val="13"/>
+    <w:abstractNumId w:val="14"/>
   </w:num>
   <w:num w:numId="19">
     <w:abstractNumId w:val="5"/>
   </w:num>
   <w:num w:numId="20">
-    <w:abstractNumId w:val="18"/>
+    <w:abstractNumId w:val="19"/>
   </w:num>
   <w:num w:numId="21">
     <w:abstractNumId w:val="11"/>
   </w:num>
   <w:num w:numId="22">
-    <w:abstractNumId w:val="20"/>
+    <w:abstractNumId w:val="21"/>
+  </w:num>
+  <w:num w:numId="23">
+    <w:abstractNumId w:val="12"/>
   </w:num>
 </w:numbering>
 </file>
@@ -9066,7 +9631,7 @@
 </file>
 
 <file path=customXml/itemProps1.xml><?xml version="1.0" encoding="utf-8"?>
-<ds:datastoreItem xmlns:ds="http://schemas.openxmlformats.org/officeDocument/2006/customXml" ds:itemID="{4045E084-E022-4438-BEDE-C569512AB586}">
+<ds:datastoreItem xmlns:ds="http://schemas.openxmlformats.org/officeDocument/2006/customXml" ds:itemID="{0B6DCCA0-C107-460F-92AB-CF0D8ED1029B}">
   <ds:schemaRefs>
     <ds:schemaRef ds:uri="http://schemas.openxmlformats.org/officeDocument/2006/bibliography"/>
   </ds:schemaRefs>

</xml_diff>

<commit_message>
Comp Science Notes - Summary - Final Word
</commit_message>
<xml_diff>
--- a/YouTube_ComputerScience/BigO.docx
+++ b/YouTube_ComputerScience/BigO.docx
@@ -636,6 +636,8 @@
         <w:tab/>
         <w:t>ELSE</w:t>
       </w:r>
+      <w:bookmarkStart w:id="0" w:name="_GoBack"/>
+      <w:bookmarkEnd w:id="0"/>
     </w:p>
     <w:p>
       <w:pPr>
@@ -5622,6 +5624,13 @@
     </w:p>
     <w:p>
       <w:pPr>
+        <w:spacing w:line="276" w:lineRule="auto"/>
+        <w:ind w:left="720"/>
+        <w:jc w:val="center"/>
+      </w:pPr>
+    </w:p>
+    <w:p>
+      <w:pPr>
         <w:pStyle w:val="ListParagraph"/>
         <w:numPr>
           <w:ilvl w:val="0"/>
@@ -6158,6 +6167,18 @@
       </w:pPr>
     </w:p>
     <w:p>
+      <w:r>
+        <w:br w:type="page"/>
+      </w:r>
+    </w:p>
+    <w:p>
+      <w:pPr>
+        <w:pStyle w:val="ListParagraph"/>
+        <w:spacing w:line="276" w:lineRule="auto"/>
+        <w:ind w:left="1080"/>
+      </w:pPr>
+    </w:p>
+    <w:p>
       <w:pPr>
         <w:pStyle w:val="ListParagraph"/>
         <w:numPr>
@@ -6207,15 +6228,210 @@
       <w:r>
         <w:t>taken is proportional to the logarithm of the amount of data, multiplied by the amount of data.</w:t>
       </w:r>
-      <w:bookmarkStart w:id="0" w:name="_GoBack"/>
-      <w:bookmarkEnd w:id="0"/>
-    </w:p>
-    <w:p>
-      <w:pPr>
-        <w:pStyle w:val="ListParagraph"/>
-        <w:spacing w:line="276" w:lineRule="auto"/>
-        <w:ind w:left="360"/>
-      </w:pPr>
+    </w:p>
+    <w:p>
+      <w:pPr>
+        <w:pStyle w:val="ListParagraph"/>
+        <w:numPr>
+          <w:ilvl w:val="1"/>
+          <w:numId w:val="23"/>
+        </w:numPr>
+        <w:spacing w:line="276" w:lineRule="auto"/>
+      </w:pPr>
+      <w:r>
+        <w:t xml:space="preserve">This complexity is on a par with </w:t>
+      </w:r>
+      <w:r>
+        <w:rPr>
+          <w:color w:val="FF0000"/>
+        </w:rPr>
+        <w:t>linear</w:t>
+      </w:r>
+      <w:r>
+        <w:t xml:space="preserve">. The increase in time is reasonable for small increases in the amount of data. But </w:t>
+      </w:r>
+      <w:r>
+        <w:t xml:space="preserve">the impact on vary large data structures can be unacceptable. </w:t>
+      </w:r>
+    </w:p>
+    <w:p>
+      <w:pPr>
+        <w:pStyle w:val="ListParagraph"/>
+        <w:numPr>
+          <w:ilvl w:val="1"/>
+          <w:numId w:val="23"/>
+        </w:numPr>
+        <w:spacing w:line="276" w:lineRule="auto"/>
+      </w:pPr>
+      <w:r>
+        <w:t>Examples: Mar</w:t>
+      </w:r>
+      <w:r>
+        <w:t>ge sort; Quick sort.</w:t>
+      </w:r>
+    </w:p>
+    <w:p>
+      <w:pPr>
+        <w:pStyle w:val="ListParagraph"/>
+        <w:spacing w:line="276" w:lineRule="auto"/>
+        <w:ind w:left="1080"/>
+      </w:pPr>
+    </w:p>
+    <w:p>
+      <w:pPr>
+        <w:pStyle w:val="ListParagraph"/>
+        <w:numPr>
+          <w:ilvl w:val="0"/>
+          <w:numId w:val="23"/>
+        </w:numPr>
+        <w:spacing w:line="276" w:lineRule="auto"/>
+      </w:pPr>
+      <w:r>
+        <w:rPr>
+          <w:b/>
+        </w:rPr>
+        <w:t>Exponential</w:t>
+      </w:r>
+      <w:r>
+        <w:t xml:space="preserve"> </w:t>
+      </w:r>
+      <w:r>
+        <w:rPr>
+          <w:color w:val="FF0000"/>
+        </w:rPr>
+        <w:t>O(</w:t>
+      </w:r>
+      <w:proofErr w:type="spellStart"/>
+      <w:r>
+        <w:rPr>
+          <w:color w:val="FF0000"/>
+        </w:rPr>
+        <w:t>K</w:t>
+      </w:r>
+      <w:r>
+        <w:rPr>
+          <w:color w:val="FF0000"/>
+          <w:vertAlign w:val="superscript"/>
+        </w:rPr>
+        <w:t>n</w:t>
+      </w:r>
+      <w:proofErr w:type="spellEnd"/>
+      <w:r>
+        <w:rPr>
+          <w:color w:val="FF0000"/>
+        </w:rPr>
+        <w:t>)</w:t>
+      </w:r>
+    </w:p>
+    <w:p>
+      <w:pPr>
+        <w:pStyle w:val="ListParagraph"/>
+        <w:numPr>
+          <w:ilvl w:val="1"/>
+          <w:numId w:val="23"/>
+        </w:numPr>
+        <w:spacing w:line="276" w:lineRule="auto"/>
+      </w:pPr>
+      <w:r>
+        <w:t xml:space="preserve">The time taken is proportional to a constant raised to the power of the </w:t>
+      </w:r>
+      <w:r>
+        <w:t>number of items in the data structure.</w:t>
+      </w:r>
+    </w:p>
+    <w:p>
+      <w:pPr>
+        <w:pStyle w:val="ListParagraph"/>
+        <w:numPr>
+          <w:ilvl w:val="1"/>
+          <w:numId w:val="23"/>
+        </w:numPr>
+        <w:spacing w:line="276" w:lineRule="auto"/>
+      </w:pPr>
+      <w:r>
+        <w:t xml:space="preserve">This means that if the constant is 2, then the program </w:t>
+      </w:r>
+      <w:r>
+        <w:t xml:space="preserve">takes twice as long when asked to work with only one extra unit of data. If the constant is 10, then one extra item of data will slow it down 10 times! </w:t>
+      </w:r>
+    </w:p>
+    <w:p>
+      <w:pPr>
+        <w:pStyle w:val="ListParagraph"/>
+        <w:numPr>
+          <w:ilvl w:val="1"/>
+          <w:numId w:val="23"/>
+        </w:numPr>
+        <w:spacing w:line="276" w:lineRule="auto"/>
+      </w:pPr>
+      <w:r>
+        <w:t>Examples: n-Queens problem; Traveling salesman.</w:t>
+      </w:r>
+    </w:p>
+    <w:p>
+      <w:pPr>
+        <w:pStyle w:val="ListParagraph"/>
+        <w:spacing w:line="276" w:lineRule="auto"/>
+        <w:ind w:left="1080"/>
+      </w:pPr>
+    </w:p>
+    <w:p>
+      <w:pPr>
+        <w:pStyle w:val="ListParagraph"/>
+        <w:spacing w:line="276" w:lineRule="auto"/>
+        <w:ind w:left="0"/>
+      </w:pPr>
+    </w:p>
+    <w:p>
+      <w:pPr>
+        <w:pStyle w:val="ListParagraph"/>
+        <w:spacing w:line="276" w:lineRule="auto"/>
+        <w:ind w:left="0"/>
+      </w:pPr>
+    </w:p>
+    <w:p>
+      <w:pPr>
+        <w:spacing w:line="276" w:lineRule="auto"/>
+        <w:ind w:left="720"/>
+        <w:jc w:val="center"/>
+        <w:rPr>
+          <w:sz w:val="40"/>
+          <w:szCs w:val="40"/>
+        </w:rPr>
+      </w:pPr>
+      <w:r>
+        <w:rPr>
+          <w:sz w:val="40"/>
+          <w:szCs w:val="40"/>
+        </w:rPr>
+        <w:t>Final Word</w:t>
+      </w:r>
+    </w:p>
+    <w:p>
+      <w:pPr>
+        <w:pStyle w:val="ListParagraph"/>
+        <w:numPr>
+          <w:ilvl w:val="0"/>
+          <w:numId w:val="24"/>
+        </w:numPr>
+        <w:spacing w:line="276" w:lineRule="auto"/>
+      </w:pPr>
+      <w:r>
+        <w:t xml:space="preserve">Remember that Big O complexity </w:t>
+      </w:r>
+      <w:r>
+        <w:t xml:space="preserve">is NOT about the raw performance of a program. It’s about how well a program </w:t>
+      </w:r>
+      <w:r>
+        <w:rPr>
+          <w:b/>
+          <w:u w:val="single"/>
+        </w:rPr>
+        <w:t>scales</w:t>
+      </w:r>
+      <w:r>
+        <w:t xml:space="preserve">. IE how well it maintains its performance when given more data to work with. </w:t>
+      </w:r>
     </w:p>
     <w:sectPr>
       <w:pgSz w:w="11906" w:h="16838"/>
@@ -7360,6 +7576,119 @@
     </w:lvl>
   </w:abstractNum>
   <w:abstractNum w:abstractNumId="10" w15:restartNumberingAfterBreak="0">
+    <w:nsid w:val="396069E9"/>
+    <w:multiLevelType w:val="hybridMultilevel"/>
+    <w:tmpl w:val="CECA9FDE"/>
+    <w:lvl w:ilvl="0" w:tplc="18090001">
+      <w:start w:val="1"/>
+      <w:numFmt w:val="bullet"/>
+      <w:lvlText w:val=""/>
+      <w:lvlJc w:val="left"/>
+      <w:pPr>
+        <w:ind w:left="360" w:hanging="360"/>
+      </w:pPr>
+      <w:rPr>
+        <w:rFonts w:ascii="Symbol" w:hAnsi="Symbol" w:hint="default"/>
+      </w:rPr>
+    </w:lvl>
+    <w:lvl w:ilvl="1" w:tplc="18090003" w:tentative="1">
+      <w:start w:val="1"/>
+      <w:numFmt w:val="bullet"/>
+      <w:lvlText w:val="o"/>
+      <w:lvlJc w:val="left"/>
+      <w:pPr>
+        <w:ind w:left="1080" w:hanging="360"/>
+      </w:pPr>
+      <w:rPr>
+        <w:rFonts w:ascii="Courier New" w:hAnsi="Courier New" w:cs="Courier New" w:hint="default"/>
+      </w:rPr>
+    </w:lvl>
+    <w:lvl w:ilvl="2" w:tplc="18090005" w:tentative="1">
+      <w:start w:val="1"/>
+      <w:numFmt w:val="bullet"/>
+      <w:lvlText w:val=""/>
+      <w:lvlJc w:val="left"/>
+      <w:pPr>
+        <w:ind w:left="1800" w:hanging="360"/>
+      </w:pPr>
+      <w:rPr>
+        <w:rFonts w:ascii="Wingdings" w:hAnsi="Wingdings" w:hint="default"/>
+      </w:rPr>
+    </w:lvl>
+    <w:lvl w:ilvl="3" w:tplc="18090001" w:tentative="1">
+      <w:start w:val="1"/>
+      <w:numFmt w:val="bullet"/>
+      <w:lvlText w:val=""/>
+      <w:lvlJc w:val="left"/>
+      <w:pPr>
+        <w:ind w:left="2520" w:hanging="360"/>
+      </w:pPr>
+      <w:rPr>
+        <w:rFonts w:ascii="Symbol" w:hAnsi="Symbol" w:hint="default"/>
+      </w:rPr>
+    </w:lvl>
+    <w:lvl w:ilvl="4" w:tplc="18090003" w:tentative="1">
+      <w:start w:val="1"/>
+      <w:numFmt w:val="bullet"/>
+      <w:lvlText w:val="o"/>
+      <w:lvlJc w:val="left"/>
+      <w:pPr>
+        <w:ind w:left="3240" w:hanging="360"/>
+      </w:pPr>
+      <w:rPr>
+        <w:rFonts w:ascii="Courier New" w:hAnsi="Courier New" w:cs="Courier New" w:hint="default"/>
+      </w:rPr>
+    </w:lvl>
+    <w:lvl w:ilvl="5" w:tplc="18090005" w:tentative="1">
+      <w:start w:val="1"/>
+      <w:numFmt w:val="bullet"/>
+      <w:lvlText w:val=""/>
+      <w:lvlJc w:val="left"/>
+      <w:pPr>
+        <w:ind w:left="3960" w:hanging="360"/>
+      </w:pPr>
+      <w:rPr>
+        <w:rFonts w:ascii="Wingdings" w:hAnsi="Wingdings" w:hint="default"/>
+      </w:rPr>
+    </w:lvl>
+    <w:lvl w:ilvl="6" w:tplc="18090001" w:tentative="1">
+      <w:start w:val="1"/>
+      <w:numFmt w:val="bullet"/>
+      <w:lvlText w:val=""/>
+      <w:lvlJc w:val="left"/>
+      <w:pPr>
+        <w:ind w:left="4680" w:hanging="360"/>
+      </w:pPr>
+      <w:rPr>
+        <w:rFonts w:ascii="Symbol" w:hAnsi="Symbol" w:hint="default"/>
+      </w:rPr>
+    </w:lvl>
+    <w:lvl w:ilvl="7" w:tplc="18090003" w:tentative="1">
+      <w:start w:val="1"/>
+      <w:numFmt w:val="bullet"/>
+      <w:lvlText w:val="o"/>
+      <w:lvlJc w:val="left"/>
+      <w:pPr>
+        <w:ind w:left="5400" w:hanging="360"/>
+      </w:pPr>
+      <w:rPr>
+        <w:rFonts w:ascii="Courier New" w:hAnsi="Courier New" w:cs="Courier New" w:hint="default"/>
+      </w:rPr>
+    </w:lvl>
+    <w:lvl w:ilvl="8" w:tplc="18090005" w:tentative="1">
+      <w:start w:val="1"/>
+      <w:numFmt w:val="bullet"/>
+      <w:lvlText w:val=""/>
+      <w:lvlJc w:val="left"/>
+      <w:pPr>
+        <w:ind w:left="6120" w:hanging="360"/>
+      </w:pPr>
+      <w:rPr>
+        <w:rFonts w:ascii="Wingdings" w:hAnsi="Wingdings" w:hint="default"/>
+      </w:rPr>
+    </w:lvl>
+  </w:abstractNum>
+  <w:abstractNum w:abstractNumId="11" w15:restartNumberingAfterBreak="0">
     <w:nsid w:val="3D1460AC"/>
     <w:multiLevelType w:val="hybridMultilevel"/>
     <w:tmpl w:val="D222F6C4"/>
@@ -7369,7 +7698,7 @@
       <w:lvlText w:val=""/>
       <w:lvlJc w:val="left"/>
       <w:pPr>
-        <w:ind w:left="1440" w:hanging="360"/>
+        <w:ind w:left="1080" w:hanging="360"/>
       </w:pPr>
       <w:rPr>
         <w:rFonts w:ascii="Symbol" w:hAnsi="Symbol" w:hint="default"/>
@@ -7381,7 +7710,7 @@
       <w:lvlText w:val="o"/>
       <w:lvlJc w:val="left"/>
       <w:pPr>
-        <w:ind w:left="2160" w:hanging="360"/>
+        <w:ind w:left="1800" w:hanging="360"/>
       </w:pPr>
       <w:rPr>
         <w:rFonts w:ascii="Courier New" w:hAnsi="Courier New" w:cs="Courier New" w:hint="default"/>
@@ -7393,7 +7722,7 @@
       <w:lvlText w:val=""/>
       <w:lvlJc w:val="left"/>
       <w:pPr>
-        <w:ind w:left="2880" w:hanging="360"/>
+        <w:ind w:left="2520" w:hanging="360"/>
       </w:pPr>
       <w:rPr>
         <w:rFonts w:ascii="Wingdings" w:hAnsi="Wingdings" w:hint="default"/>
@@ -7405,7 +7734,7 @@
       <w:lvlText w:val=""/>
       <w:lvlJc w:val="left"/>
       <w:pPr>
-        <w:ind w:left="3600" w:hanging="360"/>
+        <w:ind w:left="3240" w:hanging="360"/>
       </w:pPr>
       <w:rPr>
         <w:rFonts w:ascii="Symbol" w:hAnsi="Symbol" w:hint="default"/>
@@ -7417,7 +7746,7 @@
       <w:lvlText w:val="o"/>
       <w:lvlJc w:val="left"/>
       <w:pPr>
-        <w:ind w:left="4320" w:hanging="360"/>
+        <w:ind w:left="3960" w:hanging="360"/>
       </w:pPr>
       <w:rPr>
         <w:rFonts w:ascii="Courier New" w:hAnsi="Courier New" w:cs="Courier New" w:hint="default"/>
@@ -7429,7 +7758,7 @@
       <w:lvlText w:val=""/>
       <w:lvlJc w:val="left"/>
       <w:pPr>
-        <w:ind w:left="5040" w:hanging="360"/>
+        <w:ind w:left="4680" w:hanging="360"/>
       </w:pPr>
       <w:rPr>
         <w:rFonts w:ascii="Wingdings" w:hAnsi="Wingdings" w:hint="default"/>
@@ -7441,7 +7770,7 @@
       <w:lvlText w:val=""/>
       <w:lvlJc w:val="left"/>
       <w:pPr>
-        <w:ind w:left="5760" w:hanging="360"/>
+        <w:ind w:left="5400" w:hanging="360"/>
       </w:pPr>
       <w:rPr>
         <w:rFonts w:ascii="Symbol" w:hAnsi="Symbol" w:hint="default"/>
@@ -7453,7 +7782,7 @@
       <w:lvlText w:val="o"/>
       <w:lvlJc w:val="left"/>
       <w:pPr>
-        <w:ind w:left="6480" w:hanging="360"/>
+        <w:ind w:left="6120" w:hanging="360"/>
       </w:pPr>
       <w:rPr>
         <w:rFonts w:ascii="Courier New" w:hAnsi="Courier New" w:cs="Courier New" w:hint="default"/>
@@ -7465,14 +7794,14 @@
       <w:lvlText w:val=""/>
       <w:lvlJc w:val="left"/>
       <w:pPr>
-        <w:ind w:left="7200" w:hanging="360"/>
+        <w:ind w:left="6840" w:hanging="360"/>
       </w:pPr>
       <w:rPr>
         <w:rFonts w:ascii="Wingdings" w:hAnsi="Wingdings" w:hint="default"/>
       </w:rPr>
     </w:lvl>
   </w:abstractNum>
-  <w:abstractNum w:abstractNumId="11" w15:restartNumberingAfterBreak="0">
+  <w:abstractNum w:abstractNumId="12" w15:restartNumberingAfterBreak="0">
     <w:nsid w:val="3E5C1073"/>
     <w:multiLevelType w:val="hybridMultilevel"/>
     <w:tmpl w:val="86A6FA6E"/>
@@ -7585,7 +7914,7 @@
       </w:rPr>
     </w:lvl>
   </w:abstractNum>
-  <w:abstractNum w:abstractNumId="12" w15:restartNumberingAfterBreak="0">
+  <w:abstractNum w:abstractNumId="13" w15:restartNumberingAfterBreak="0">
     <w:nsid w:val="3EF75056"/>
     <w:multiLevelType w:val="hybridMultilevel"/>
     <w:tmpl w:val="92345742"/>
@@ -7698,7 +8027,7 @@
       </w:rPr>
     </w:lvl>
   </w:abstractNum>
-  <w:abstractNum w:abstractNumId="13" w15:restartNumberingAfterBreak="0">
+  <w:abstractNum w:abstractNumId="14" w15:restartNumberingAfterBreak="0">
     <w:nsid w:val="3F9F0159"/>
     <w:multiLevelType w:val="hybridMultilevel"/>
     <w:tmpl w:val="CD2CC1F6"/>
@@ -7811,7 +8140,7 @@
       </w:rPr>
     </w:lvl>
   </w:abstractNum>
-  <w:abstractNum w:abstractNumId="14" w15:restartNumberingAfterBreak="0">
+  <w:abstractNum w:abstractNumId="15" w15:restartNumberingAfterBreak="0">
     <w:nsid w:val="40900974"/>
     <w:multiLevelType w:val="hybridMultilevel"/>
     <w:tmpl w:val="8A7C5320"/>
@@ -7924,7 +8253,7 @@
       </w:rPr>
     </w:lvl>
   </w:abstractNum>
-  <w:abstractNum w:abstractNumId="15" w15:restartNumberingAfterBreak="0">
+  <w:abstractNum w:abstractNumId="16" w15:restartNumberingAfterBreak="0">
     <w:nsid w:val="43B35EFC"/>
     <w:multiLevelType w:val="hybridMultilevel"/>
     <w:tmpl w:val="7FE04218"/>
@@ -8037,7 +8366,7 @@
       </w:rPr>
     </w:lvl>
   </w:abstractNum>
-  <w:abstractNum w:abstractNumId="16" w15:restartNumberingAfterBreak="0">
+  <w:abstractNum w:abstractNumId="17" w15:restartNumberingAfterBreak="0">
     <w:nsid w:val="46060CD0"/>
     <w:multiLevelType w:val="hybridMultilevel"/>
     <w:tmpl w:val="8DBC065A"/>
@@ -8150,7 +8479,7 @@
       </w:rPr>
     </w:lvl>
   </w:abstractNum>
-  <w:abstractNum w:abstractNumId="17" w15:restartNumberingAfterBreak="0">
+  <w:abstractNum w:abstractNumId="18" w15:restartNumberingAfterBreak="0">
     <w:nsid w:val="4F6D4D7D"/>
     <w:multiLevelType w:val="hybridMultilevel"/>
     <w:tmpl w:val="EF96DCC2"/>
@@ -8263,7 +8592,7 @@
       </w:rPr>
     </w:lvl>
   </w:abstractNum>
-  <w:abstractNum w:abstractNumId="18" w15:restartNumberingAfterBreak="0">
+  <w:abstractNum w:abstractNumId="19" w15:restartNumberingAfterBreak="0">
     <w:nsid w:val="635E504B"/>
     <w:multiLevelType w:val="hybridMultilevel"/>
     <w:tmpl w:val="ACEE9A80"/>
@@ -8375,7 +8704,7 @@
       </w:rPr>
     </w:lvl>
   </w:abstractNum>
-  <w:abstractNum w:abstractNumId="19" w15:restartNumberingAfterBreak="0">
+  <w:abstractNum w:abstractNumId="20" w15:restartNumberingAfterBreak="0">
     <w:nsid w:val="64351A96"/>
     <w:multiLevelType w:val="hybridMultilevel"/>
     <w:tmpl w:val="5F7CA0EE"/>
@@ -8488,7 +8817,7 @@
       </w:rPr>
     </w:lvl>
   </w:abstractNum>
-  <w:abstractNum w:abstractNumId="20" w15:restartNumberingAfterBreak="0">
+  <w:abstractNum w:abstractNumId="21" w15:restartNumberingAfterBreak="0">
     <w:nsid w:val="70EA009F"/>
     <w:multiLevelType w:val="hybridMultilevel"/>
     <w:tmpl w:val="F9946C04"/>
@@ -8498,7 +8827,7 @@
       <w:lvlText w:val=""/>
       <w:lvlJc w:val="left"/>
       <w:pPr>
-        <w:ind w:left="1440" w:hanging="360"/>
+        <w:ind w:left="1080" w:hanging="360"/>
       </w:pPr>
       <w:rPr>
         <w:rFonts w:ascii="Symbol" w:hAnsi="Symbol" w:hint="default"/>
@@ -8510,7 +8839,7 @@
       <w:lvlText w:val="o"/>
       <w:lvlJc w:val="left"/>
       <w:pPr>
-        <w:ind w:left="2160" w:hanging="360"/>
+        <w:ind w:left="1800" w:hanging="360"/>
       </w:pPr>
       <w:rPr>
         <w:rFonts w:ascii="Courier New" w:hAnsi="Courier New" w:cs="Courier New" w:hint="default"/>
@@ -8522,7 +8851,7 @@
       <w:lvlText w:val=""/>
       <w:lvlJc w:val="left"/>
       <w:pPr>
-        <w:ind w:left="2880" w:hanging="360"/>
+        <w:ind w:left="2520" w:hanging="360"/>
       </w:pPr>
       <w:rPr>
         <w:rFonts w:ascii="Wingdings" w:hAnsi="Wingdings" w:hint="default"/>
@@ -8534,7 +8863,7 @@
       <w:lvlText w:val=""/>
       <w:lvlJc w:val="left"/>
       <w:pPr>
-        <w:ind w:left="3600" w:hanging="360"/>
+        <w:ind w:left="3240" w:hanging="360"/>
       </w:pPr>
       <w:rPr>
         <w:rFonts w:ascii="Symbol" w:hAnsi="Symbol" w:hint="default"/>
@@ -8546,7 +8875,7 @@
       <w:lvlText w:val="o"/>
       <w:lvlJc w:val="left"/>
       <w:pPr>
-        <w:ind w:left="4320" w:hanging="360"/>
+        <w:ind w:left="3960" w:hanging="360"/>
       </w:pPr>
       <w:rPr>
         <w:rFonts w:ascii="Courier New" w:hAnsi="Courier New" w:cs="Courier New" w:hint="default"/>
@@ -8558,7 +8887,7 @@
       <w:lvlText w:val=""/>
       <w:lvlJc w:val="left"/>
       <w:pPr>
-        <w:ind w:left="5040" w:hanging="360"/>
+        <w:ind w:left="4680" w:hanging="360"/>
       </w:pPr>
       <w:rPr>
         <w:rFonts w:ascii="Wingdings" w:hAnsi="Wingdings" w:hint="default"/>
@@ -8570,7 +8899,7 @@
       <w:lvlText w:val=""/>
       <w:lvlJc w:val="left"/>
       <w:pPr>
-        <w:ind w:left="5760" w:hanging="360"/>
+        <w:ind w:left="5400" w:hanging="360"/>
       </w:pPr>
       <w:rPr>
         <w:rFonts w:ascii="Symbol" w:hAnsi="Symbol" w:hint="default"/>
@@ -8582,7 +8911,7 @@
       <w:lvlText w:val="o"/>
       <w:lvlJc w:val="left"/>
       <w:pPr>
-        <w:ind w:left="6480" w:hanging="360"/>
+        <w:ind w:left="6120" w:hanging="360"/>
       </w:pPr>
       <w:rPr>
         <w:rFonts w:ascii="Courier New" w:hAnsi="Courier New" w:cs="Courier New" w:hint="default"/>
@@ -8594,14 +8923,14 @@
       <w:lvlText w:val=""/>
       <w:lvlJc w:val="left"/>
       <w:pPr>
-        <w:ind w:left="7200" w:hanging="360"/>
+        <w:ind w:left="6840" w:hanging="360"/>
       </w:pPr>
       <w:rPr>
         <w:rFonts w:ascii="Wingdings" w:hAnsi="Wingdings" w:hint="default"/>
       </w:rPr>
     </w:lvl>
   </w:abstractNum>
-  <w:abstractNum w:abstractNumId="21" w15:restartNumberingAfterBreak="0">
+  <w:abstractNum w:abstractNumId="22" w15:restartNumberingAfterBreak="0">
     <w:nsid w:val="766E1E15"/>
     <w:multiLevelType w:val="hybridMultilevel"/>
     <w:tmpl w:val="80F846CA"/>
@@ -8714,7 +9043,7 @@
       </w:rPr>
     </w:lvl>
   </w:abstractNum>
-  <w:abstractNum w:abstractNumId="22" w15:restartNumberingAfterBreak="0">
+  <w:abstractNum w:abstractNumId="23" w15:restartNumberingAfterBreak="0">
     <w:nsid w:val="79015DFA"/>
     <w:multiLevelType w:val="hybridMultilevel"/>
     <w:tmpl w:val="05E0A646"/>
@@ -8828,7 +9157,7 @@
     </w:lvl>
   </w:abstractNum>
   <w:num w:numId="1">
-    <w:abstractNumId w:val="15"/>
+    <w:abstractNumId w:val="16"/>
   </w:num>
   <w:num w:numId="2">
     <w:abstractNumId w:val="3"/>
@@ -8837,10 +9166,10 @@
     <w:abstractNumId w:val="7"/>
   </w:num>
   <w:num w:numId="4">
-    <w:abstractNumId w:val="20"/>
+    <w:abstractNumId w:val="21"/>
   </w:num>
   <w:num w:numId="5">
-    <w:abstractNumId w:val="10"/>
+    <w:abstractNumId w:val="11"/>
   </w:num>
   <w:num w:numId="6">
     <w:abstractNumId w:val="4"/>
@@ -8855,7 +9184,7 @@
     <w:abstractNumId w:val="1"/>
   </w:num>
   <w:num w:numId="10">
-    <w:abstractNumId w:val="13"/>
+    <w:abstractNumId w:val="14"/>
   </w:num>
   <w:num w:numId="11">
     <w:abstractNumId w:val="9"/>
@@ -8864,37 +9193,40 @@
     <w:abstractNumId w:val="8"/>
   </w:num>
   <w:num w:numId="13">
-    <w:abstractNumId w:val="22"/>
+    <w:abstractNumId w:val="23"/>
   </w:num>
   <w:num w:numId="14">
     <w:abstractNumId w:val="0"/>
   </w:num>
   <w:num w:numId="15">
+    <w:abstractNumId w:val="18"/>
+  </w:num>
+  <w:num w:numId="16">
     <w:abstractNumId w:val="17"/>
   </w:num>
-  <w:num w:numId="16">
-    <w:abstractNumId w:val="16"/>
-  </w:num>
   <w:num w:numId="17">
-    <w:abstractNumId w:val="18"/>
+    <w:abstractNumId w:val="19"/>
   </w:num>
   <w:num w:numId="18">
-    <w:abstractNumId w:val="14"/>
+    <w:abstractNumId w:val="15"/>
   </w:num>
   <w:num w:numId="19">
     <w:abstractNumId w:val="5"/>
   </w:num>
   <w:num w:numId="20">
-    <w:abstractNumId w:val="19"/>
+    <w:abstractNumId w:val="20"/>
   </w:num>
   <w:num w:numId="21">
-    <w:abstractNumId w:val="11"/>
+    <w:abstractNumId w:val="12"/>
   </w:num>
   <w:num w:numId="22">
-    <w:abstractNumId w:val="21"/>
+    <w:abstractNumId w:val="22"/>
   </w:num>
   <w:num w:numId="23">
-    <w:abstractNumId w:val="12"/>
+    <w:abstractNumId w:val="13"/>
+  </w:num>
+  <w:num w:numId="24">
+    <w:abstractNumId w:val="10"/>
   </w:num>
 </w:numbering>
 </file>
@@ -9631,7 +9963,7 @@
 </file>
 
 <file path=customXml/itemProps1.xml><?xml version="1.0" encoding="utf-8"?>
-<ds:datastoreItem xmlns:ds="http://schemas.openxmlformats.org/officeDocument/2006/customXml" ds:itemID="{0B6DCCA0-C107-460F-92AB-CF0D8ED1029B}">
+<ds:datastoreItem xmlns:ds="http://schemas.openxmlformats.org/officeDocument/2006/customXml" ds:itemID="{D27DDA7B-8B88-4F61-9936-70850E0ADEEF}">
   <ds:schemaRefs>
     <ds:schemaRef ds:uri="http://schemas.openxmlformats.org/officeDocument/2006/bibliography"/>
   </ds:schemaRefs>

</xml_diff>

<commit_message>
Comp Science Notes - Summary - Merging 2 lists
</commit_message>
<xml_diff>
--- a/YouTube_ComputerScience/BigO.docx
+++ b/YouTube_ComputerScience/BigO.docx
@@ -636,8 +636,6 @@
         <w:tab/>
         <w:t>ELSE</w:t>
       </w:r>
-      <w:bookmarkStart w:id="0" w:name="_GoBack"/>
-      <w:bookmarkEnd w:id="0"/>
     </w:p>
     <w:p>
       <w:pPr>
@@ -4163,6 +4161,19 @@
       </w:r>
       <w:r>
         <w:t xml:space="preserve"> are then merged together, sorting as it goes.</w:t>
+      </w:r>
+    </w:p>
+    <w:p>
+      <w:pPr>
+        <w:pStyle w:val="ListParagraph"/>
+        <w:numPr>
+          <w:ilvl w:val="0"/>
+          <w:numId w:val="21"/>
+        </w:numPr>
+        <w:spacing w:line="276" w:lineRule="auto"/>
+      </w:pPr>
+      <w:r>
+        <w:t>Best implemented with a recursive function.</w:t>
       </w:r>
     </w:p>
     <w:p>
@@ -5485,8 +5496,14 @@
     </w:p>
     <w:p>
       <w:pPr>
-        <w:spacing w:line="276" w:lineRule="auto"/>
-        <w:ind w:left="720"/>
+        <w:pStyle w:val="ListParagraph"/>
+        <w:spacing w:line="276" w:lineRule="auto"/>
+        <w:ind w:left="360"/>
+      </w:pPr>
+    </w:p>
+    <w:p>
+      <w:pPr>
+        <w:spacing w:line="276" w:lineRule="auto"/>
         <w:jc w:val="center"/>
         <w:rPr>
           <w:sz w:val="40"/>
@@ -5555,13 +5572,7 @@
         <w:spacing w:line="276" w:lineRule="auto"/>
       </w:pPr>
       <w:r>
-        <w:t xml:space="preserve">The Big O </w:t>
-      </w:r>
-      <w:r>
-        <w:t xml:space="preserve">time </w:t>
-      </w:r>
-      <w:r>
-        <w:t xml:space="preserve">complexity of the merge sort is a cross between Linear and </w:t>
+        <w:t xml:space="preserve">The Big O time complexity of the merge sort is a cross between Linear and </w:t>
       </w:r>
       <w:r>
         <w:t>Logarithmic</w:t>
@@ -5598,11 +5609,757 @@
         <w:t>.</w:t>
       </w:r>
     </w:p>
+    <w:p/>
+    <w:p/>
+    <w:p/>
+    <w:p/>
+    <w:p>
+      <w:pPr>
+        <w:jc w:val="center"/>
+      </w:pPr>
+      <w:hyperlink r:id="rId7" w:history="1">
+        <w:r>
+          <w:rPr>
+            <w:rStyle w:val="Hyperlink"/>
+          </w:rPr>
+          <w:t>https://www.youtube.com/watch?v=a8he-_n2B-Q&amp;list=PLTd6ceoshprcXjTkoI9_6zev-yU04vol1&amp;index=13</w:t>
+        </w:r>
+      </w:hyperlink>
+    </w:p>
+    <w:p>
+      <w:pPr>
+        <w:jc w:val="center"/>
+      </w:pPr>
+    </w:p>
+    <w:p>
+      <w:pPr>
+        <w:spacing w:line="276" w:lineRule="auto"/>
+        <w:rPr>
+          <w:b/>
+        </w:rPr>
+      </w:pPr>
+      <w:r>
+        <w:rPr>
+          <w:b/>
+        </w:rPr>
+        <w:t>Splitting a List</w:t>
+      </w:r>
+      <w:r>
+        <w:rPr>
+          <w:b/>
+        </w:rPr>
+        <w:t>:</w:t>
+      </w:r>
+    </w:p>
+    <w:p>
+      <w:pPr>
+        <w:spacing w:line="276" w:lineRule="auto"/>
+        <w:rPr>
+          <w:b/>
+        </w:rPr>
+      </w:pPr>
+    </w:p>
+    <w:p>
+      <w:r>
+        <w:t>Middle = (</w:t>
+      </w:r>
+      <w:proofErr w:type="spellStart"/>
+      <w:r>
+        <w:t>UBound</w:t>
+      </w:r>
+      <w:proofErr w:type="spellEnd"/>
+      <w:r>
+        <w:t>(</w:t>
+      </w:r>
+      <w:proofErr w:type="spellStart"/>
+      <w:r>
+        <w:t>SourceArray</w:t>
+      </w:r>
+      <w:proofErr w:type="spellEnd"/>
+      <w:r>
+        <w:t xml:space="preserve">))/2 </w:t>
+      </w:r>
+      <w:r>
+        <w:rPr>
+          <w:color w:val="FF0000"/>
+        </w:rPr>
+        <w:t>//create pointer to middle of array</w:t>
+      </w:r>
+    </w:p>
+    <w:p>
+      <w:r>
+        <w:t>REPEA</w:t>
+      </w:r>
+      <w:r>
+        <w:t>T</w:t>
+      </w:r>
+    </w:p>
+    <w:p>
+      <w:pPr>
+        <w:rPr>
+          <w:color w:val="FF0000"/>
+        </w:rPr>
+      </w:pPr>
+      <w:r>
+        <w:tab/>
+      </w:r>
+      <w:proofErr w:type="spellStart"/>
+      <w:r>
+        <w:t>ArrLeft</w:t>
+      </w:r>
+      <w:proofErr w:type="spellEnd"/>
+      <w:r>
+        <w:t>(</w:t>
+      </w:r>
+      <w:proofErr w:type="spellStart"/>
+      <w:r>
+        <w:t>Ptr</w:t>
+      </w:r>
+      <w:proofErr w:type="spellEnd"/>
+      <w:r>
+        <w:t xml:space="preserve">) = </w:t>
+      </w:r>
+      <w:proofErr w:type="spellStart"/>
+      <w:r>
+        <w:t>SourceArray</w:t>
+      </w:r>
+      <w:proofErr w:type="spellEnd"/>
+      <w:r>
+        <w:t>(</w:t>
+      </w:r>
+      <w:proofErr w:type="spellStart"/>
+      <w:r>
+        <w:t>Ptr</w:t>
+      </w:r>
+      <w:proofErr w:type="spellEnd"/>
+      <w:r>
+        <w:t>)</w:t>
+      </w:r>
+      <w:r>
+        <w:t xml:space="preserve"> </w:t>
+      </w:r>
+      <w:r>
+        <w:rPr>
+          <w:color w:val="FF0000"/>
+        </w:rPr>
+        <w:t>//</w:t>
+      </w:r>
+      <w:r>
+        <w:rPr>
+          <w:color w:val="FF0000"/>
+        </w:rPr>
+        <w:t xml:space="preserve">use a pointer to </w:t>
+      </w:r>
+      <w:r>
+        <w:rPr>
+          <w:color w:val="FF0000"/>
+        </w:rPr>
+        <w:t>copy el</w:t>
+      </w:r>
+      <w:r>
+        <w:rPr>
+          <w:color w:val="FF0000"/>
+        </w:rPr>
+        <w:t>ements from first half of source array into left array</w:t>
+      </w:r>
+    </w:p>
+    <w:p>
+      <w:pPr>
+        <w:ind w:firstLine="720"/>
+      </w:pPr>
+      <w:proofErr w:type="spellStart"/>
+      <w:r>
+        <w:t>Ptr</w:t>
+      </w:r>
+      <w:proofErr w:type="spellEnd"/>
+      <w:r>
+        <w:t>++</w:t>
+      </w:r>
+    </w:p>
+    <w:p>
+      <w:pPr>
+        <w:rPr>
+          <w:color w:val="FF0000"/>
+        </w:rPr>
+      </w:pPr>
+      <w:r>
+        <w:t xml:space="preserve">UNTIL </w:t>
+      </w:r>
+      <w:proofErr w:type="spellStart"/>
+      <w:r>
+        <w:t>Ptr</w:t>
+      </w:r>
+      <w:proofErr w:type="spellEnd"/>
+      <w:r>
+        <w:t xml:space="preserve"> = Middle</w:t>
+      </w:r>
+      <w:r>
+        <w:t xml:space="preserve"> </w:t>
+      </w:r>
+      <w:r>
+        <w:rPr>
+          <w:color w:val="FF0000"/>
+        </w:rPr>
+        <w:t xml:space="preserve">//stop when </w:t>
+      </w:r>
+      <w:proofErr w:type="spellStart"/>
+      <w:r>
+        <w:rPr>
+          <w:color w:val="FF0000"/>
+        </w:rPr>
+        <w:t>ptr</w:t>
+      </w:r>
+      <w:proofErr w:type="spellEnd"/>
+      <w:r>
+        <w:rPr>
+          <w:color w:val="FF0000"/>
+        </w:rPr>
+        <w:t xml:space="preserve"> hits middle</w:t>
+      </w:r>
+    </w:p>
+    <w:p/>
+    <w:p>
+      <w:pPr>
+        <w:rPr>
+          <w:color w:val="FF0000"/>
+        </w:rPr>
+      </w:pPr>
+      <w:proofErr w:type="spellStart"/>
+      <w:r>
+        <w:t>Ptr</w:t>
+      </w:r>
+      <w:r>
+        <w:t>Fill</w:t>
+      </w:r>
+      <w:proofErr w:type="spellEnd"/>
+      <w:r>
+        <w:t xml:space="preserve"> = 0</w:t>
+      </w:r>
+      <w:r>
+        <w:t xml:space="preserve"> </w:t>
+      </w:r>
+      <w:r>
+        <w:rPr>
+          <w:color w:val="FF0000"/>
+        </w:rPr>
+        <w:t xml:space="preserve">//another pointer </w:t>
+      </w:r>
+      <w:r>
+        <w:rPr>
+          <w:color w:val="FF0000"/>
+        </w:rPr>
+        <w:t>with 0 index to fill right array w</w:t>
+      </w:r>
+      <w:r>
+        <w:rPr>
+          <w:color w:val="FF0000"/>
+        </w:rPr>
+        <w:t>ith second half of source array</w:t>
+      </w:r>
+    </w:p>
+    <w:p/>
+    <w:p>
+      <w:r>
+        <w:t>REPEAT</w:t>
+      </w:r>
+    </w:p>
+    <w:p>
+      <w:pPr>
+        <w:rPr>
+          <w:color w:val="FF0000"/>
+          <w:sz w:val="20"/>
+          <w:szCs w:val="20"/>
+        </w:rPr>
+      </w:pPr>
+      <w:r>
+        <w:tab/>
+      </w:r>
+      <w:proofErr w:type="spellStart"/>
+      <w:r>
+        <w:t>ArrRight</w:t>
+      </w:r>
+      <w:proofErr w:type="spellEnd"/>
+      <w:r>
+        <w:t>(</w:t>
+      </w:r>
+      <w:proofErr w:type="spellStart"/>
+      <w:r>
+        <w:t>PtrFill</w:t>
+      </w:r>
+      <w:proofErr w:type="spellEnd"/>
+      <w:r>
+        <w:t>)</w:t>
+      </w:r>
+      <w:r>
+        <w:t xml:space="preserve"> = </w:t>
+      </w:r>
+      <w:proofErr w:type="spellStart"/>
+      <w:r>
+        <w:t>SouceArray</w:t>
+      </w:r>
+      <w:proofErr w:type="spellEnd"/>
+      <w:r>
+        <w:t>(</w:t>
+      </w:r>
+      <w:proofErr w:type="spellStart"/>
+      <w:r>
+        <w:t>Ptr</w:t>
+      </w:r>
+      <w:proofErr w:type="spellEnd"/>
+      <w:r>
+        <w:t>)</w:t>
+      </w:r>
+      <w:r>
+        <w:t xml:space="preserve"> </w:t>
+      </w:r>
+      <w:r>
+        <w:rPr>
+          <w:color w:val="FF0000"/>
+          <w:sz w:val="20"/>
+          <w:szCs w:val="20"/>
+        </w:rPr>
+        <w:t>//copy elements from 2nd half of source array into right array</w:t>
+      </w:r>
+    </w:p>
+    <w:p>
+      <w:r>
+        <w:tab/>
+      </w:r>
+      <w:proofErr w:type="spellStart"/>
+      <w:r>
+        <w:t>Ptr</w:t>
+      </w:r>
+      <w:proofErr w:type="spellEnd"/>
+      <w:r>
+        <w:t>++</w:t>
+      </w:r>
+    </w:p>
+    <w:p>
+      <w:r>
+        <w:tab/>
+      </w:r>
+      <w:proofErr w:type="spellStart"/>
+      <w:r>
+        <w:t>PtrFill</w:t>
+      </w:r>
+      <w:proofErr w:type="spellEnd"/>
+      <w:r>
+        <w:t>++</w:t>
+      </w:r>
+    </w:p>
+    <w:p>
+      <w:pPr>
+        <w:rPr>
+          <w:color w:val="FF0000"/>
+        </w:rPr>
+      </w:pPr>
+      <w:r>
+        <w:t xml:space="preserve">UNTIL </w:t>
+      </w:r>
+      <w:proofErr w:type="spellStart"/>
+      <w:r>
+        <w:t>Ptr</w:t>
+      </w:r>
+      <w:proofErr w:type="spellEnd"/>
+      <w:r>
+        <w:t xml:space="preserve"> = Unbound(</w:t>
+      </w:r>
+      <w:proofErr w:type="spellStart"/>
+      <w:proofErr w:type="gramStart"/>
+      <w:r>
+        <w:t>SourceArray</w:t>
+      </w:r>
+      <w:proofErr w:type="spellEnd"/>
+      <w:r>
+        <w:t>)</w:t>
+      </w:r>
+      <w:r>
+        <w:t xml:space="preserve"> </w:t>
+      </w:r>
+      <w:r>
+        <w:t xml:space="preserve"> </w:t>
+      </w:r>
+      <w:r>
+        <w:rPr>
+          <w:color w:val="FF0000"/>
+        </w:rPr>
+        <w:t>/</w:t>
+      </w:r>
+      <w:proofErr w:type="gramEnd"/>
+      <w:r>
+        <w:rPr>
+          <w:color w:val="FF0000"/>
+        </w:rPr>
+        <w:t xml:space="preserve">/stop when </w:t>
+      </w:r>
+      <w:proofErr w:type="spellStart"/>
+      <w:r>
+        <w:rPr>
+          <w:color w:val="FF0000"/>
+        </w:rPr>
+        <w:t>ptr</w:t>
+      </w:r>
+      <w:proofErr w:type="spellEnd"/>
+      <w:r>
+        <w:rPr>
+          <w:color w:val="FF0000"/>
+        </w:rPr>
+        <w:t xml:space="preserve"> hits last element of source array</w:t>
+      </w:r>
+    </w:p>
     <w:p>
       <w:r>
         <w:br w:type="page"/>
       </w:r>
     </w:p>
+    <w:p>
+      <w:pPr>
+        <w:spacing w:line="276" w:lineRule="auto"/>
+        <w:rPr>
+          <w:b/>
+        </w:rPr>
+      </w:pPr>
+      <w:r>
+        <w:rPr>
+          <w:b/>
+        </w:rPr>
+        <w:lastRenderedPageBreak/>
+        <w:t>Merging two</w:t>
+      </w:r>
+      <w:r>
+        <w:rPr>
+          <w:b/>
+        </w:rPr>
+        <w:t xml:space="preserve"> List</w:t>
+      </w:r>
+      <w:r>
+        <w:rPr>
+          <w:b/>
+        </w:rPr>
+        <w:t>s</w:t>
+      </w:r>
+      <w:r>
+        <w:rPr>
+          <w:b/>
+        </w:rPr>
+        <w:t>:</w:t>
+      </w:r>
+    </w:p>
+    <w:p/>
+    <w:p>
+      <w:r>
+        <w:t>REPEAT</w:t>
+      </w:r>
+    </w:p>
+    <w:p>
+      <w:pPr>
+        <w:ind w:firstLine="720"/>
+        <w:rPr>
+          <w:color w:val="FF0000"/>
+        </w:rPr>
+      </w:pPr>
+      <w:r>
+        <w:rPr>
+          <w:color w:val="FF0000"/>
+        </w:rPr>
+        <w:t>//compare list values at their respective current pos</w:t>
+      </w:r>
+      <w:r>
+        <w:rPr>
+          <w:color w:val="FF0000"/>
+        </w:rPr>
+        <w:t>itions:</w:t>
+      </w:r>
+    </w:p>
+    <w:p>
+      <w:r>
+        <w:tab/>
+        <w:t xml:space="preserve">IF Arr1(Ptr1) &lt; Arr2(Ptr2) </w:t>
+      </w:r>
+      <w:r>
+        <w:t xml:space="preserve">THEN </w:t>
+      </w:r>
+      <w:r>
+        <w:rPr>
+          <w:color w:val="FF0000"/>
+        </w:rPr>
+        <w:t>/</w:t>
+      </w:r>
+      <w:r>
+        <w:rPr>
+          <w:color w:val="FF0000"/>
+        </w:rPr>
+        <w:t>/</w:t>
+      </w:r>
+      <w:r>
+        <w:rPr>
+          <w:color w:val="FF0000"/>
+        </w:rPr>
+        <w:t xml:space="preserve">if list </w:t>
+      </w:r>
+      <w:r>
+        <w:rPr>
+          <w:color w:val="FF0000"/>
+        </w:rPr>
+        <w:t>1</w:t>
+      </w:r>
+      <w:r>
+        <w:rPr>
+          <w:color w:val="FF0000"/>
+        </w:rPr>
+        <w:t>’s value is less than list 2’s</w:t>
+      </w:r>
+    </w:p>
+    <w:p>
+      <w:pPr>
+        <w:rPr>
+          <w:color w:val="FF0000"/>
+        </w:rPr>
+      </w:pPr>
+      <w:r>
+        <w:tab/>
+      </w:r>
+      <w:r>
+        <w:tab/>
+      </w:r>
+      <w:r>
+        <w:t>Arr3(Ptr3) = Arr1(Ptr1)</w:t>
+      </w:r>
+      <w:r>
+        <w:t xml:space="preserve"> </w:t>
+      </w:r>
+      <w:r>
+        <w:rPr>
+          <w:color w:val="FF0000"/>
+        </w:rPr>
+        <w:t>//assign value to new list</w:t>
+      </w:r>
+    </w:p>
+    <w:p>
+      <w:pPr>
+        <w:ind w:left="720" w:firstLine="720"/>
+        <w:rPr>
+          <w:color w:val="FF0000"/>
+        </w:rPr>
+      </w:pPr>
+      <w:r>
+        <w:t>Ptr</w:t>
+      </w:r>
+      <w:r>
+        <w:t>1</w:t>
+      </w:r>
+      <w:r>
+        <w:t>++</w:t>
+      </w:r>
+      <w:r>
+        <w:t xml:space="preserve"> </w:t>
+      </w:r>
+      <w:r>
+        <w:rPr>
+          <w:color w:val="FF0000"/>
+        </w:rPr>
+        <w:t>//increment ptr</w:t>
+      </w:r>
+      <w:r>
+        <w:rPr>
+          <w:color w:val="FF0000"/>
+        </w:rPr>
+        <w:t>1</w:t>
+      </w:r>
+    </w:p>
+    <w:p>
+      <w:pPr>
+        <w:rPr>
+          <w:color w:val="FF0000"/>
+        </w:rPr>
+      </w:pPr>
+      <w:r>
+        <w:tab/>
+        <w:t xml:space="preserve">ELSE </w:t>
+      </w:r>
+      <w:r>
+        <w:rPr>
+          <w:color w:val="FF0000"/>
+        </w:rPr>
+        <w:t>//list 2’s value is bigger</w:t>
+      </w:r>
+    </w:p>
+    <w:p>
+      <w:pPr>
+        <w:rPr>
+          <w:color w:val="FF0000"/>
+        </w:rPr>
+      </w:pPr>
+      <w:r>
+        <w:rPr>
+          <w:color w:val="FF0000"/>
+        </w:rPr>
+        <w:tab/>
+      </w:r>
+      <w:r>
+        <w:rPr>
+          <w:color w:val="FF0000"/>
+        </w:rPr>
+        <w:tab/>
+      </w:r>
+      <w:r>
+        <w:t>Arr</w:t>
+      </w:r>
+      <w:r>
+        <w:t xml:space="preserve">3(Ptr3) = Arr2(Ptr2) </w:t>
+      </w:r>
+      <w:r>
+        <w:rPr>
+          <w:color w:val="FF0000"/>
+        </w:rPr>
+        <w:t>//assign value to new list</w:t>
+      </w:r>
+    </w:p>
+    <w:p>
+      <w:pPr>
+        <w:ind w:left="720" w:firstLine="720"/>
+        <w:rPr>
+          <w:color w:val="FF0000"/>
+        </w:rPr>
+      </w:pPr>
+      <w:r>
+        <w:t>Ptr</w:t>
+      </w:r>
+      <w:r>
+        <w:t>2</w:t>
+      </w:r>
+      <w:r>
+        <w:t>++</w:t>
+      </w:r>
+      <w:r>
+        <w:t xml:space="preserve"> </w:t>
+      </w:r>
+      <w:r>
+        <w:rPr>
+          <w:color w:val="FF0000"/>
+        </w:rPr>
+        <w:t>//increment ptr</w:t>
+      </w:r>
+      <w:r>
+        <w:rPr>
+          <w:color w:val="FF0000"/>
+        </w:rPr>
+        <w:t>2</w:t>
+      </w:r>
+    </w:p>
+    <w:p>
+      <w:r>
+        <w:tab/>
+        <w:t>END IF</w:t>
+      </w:r>
+    </w:p>
+    <w:p>
+      <w:pPr>
+        <w:rPr>
+          <w:color w:val="FF0000"/>
+        </w:rPr>
+      </w:pPr>
+      <w:r>
+        <w:tab/>
+        <w:t xml:space="preserve">Ptr3++ </w:t>
+      </w:r>
+      <w:r>
+        <w:rPr>
+          <w:color w:val="FF0000"/>
+        </w:rPr>
+        <w:t>//increment ptr3</w:t>
+      </w:r>
+    </w:p>
+    <w:p>
+      <w:pPr>
+        <w:rPr>
+          <w:color w:val="FF0000"/>
+        </w:rPr>
+      </w:pPr>
+    </w:p>
+    <w:p>
+      <w:pPr>
+        <w:rPr>
+          <w:color w:val="FF0000"/>
+        </w:rPr>
+      </w:pPr>
+      <w:r>
+        <w:t>UNTI</w:t>
+      </w:r>
+      <w:r>
+        <w:t xml:space="preserve">L Ptr3 = </w:t>
+      </w:r>
+      <w:proofErr w:type="spellStart"/>
+      <w:r>
+        <w:t>UBound</w:t>
+      </w:r>
+      <w:proofErr w:type="spellEnd"/>
+      <w:r>
+        <w:t xml:space="preserve">(Arr1) + </w:t>
+      </w:r>
+      <w:proofErr w:type="spellStart"/>
+      <w:r>
+        <w:t>UBound</w:t>
+      </w:r>
+      <w:proofErr w:type="spellEnd"/>
+      <w:r>
+        <w:t xml:space="preserve">(Arr2) + 1 </w:t>
+      </w:r>
+      <w:r>
+        <w:rPr>
+          <w:color w:val="FF0000"/>
+        </w:rPr>
+        <w:t>//</w:t>
+      </w:r>
+      <w:r>
+        <w:rPr>
+          <w:color w:val="FF0000"/>
+        </w:rPr>
+        <w:t>stop when reach end of both lists combined. (</w:t>
+      </w:r>
+      <w:r>
+        <w:rPr>
+          <w:color w:val="FF0000"/>
+        </w:rPr>
+        <w:t xml:space="preserve">+1 </w:t>
+      </w:r>
+      <w:r>
+        <w:rPr>
+          <w:color w:val="FF0000"/>
+        </w:rPr>
+        <w:t xml:space="preserve">for </w:t>
+      </w:r>
+      <w:r>
+        <w:rPr>
+          <w:color w:val="FF0000"/>
+        </w:rPr>
+        <w:t>0 indexing</w:t>
+      </w:r>
+      <w:r>
+        <w:rPr>
+          <w:color w:val="FF0000"/>
+        </w:rPr>
+        <w:t>)</w:t>
+      </w:r>
+    </w:p>
+    <w:p>
+      <w:bookmarkStart w:id="0" w:name="_GoBack"/>
+      <w:bookmarkEnd w:id="0"/>
+    </w:p>
+    <w:p/>
+    <w:p/>
+    <w:p/>
+    <w:p/>
+    <w:p/>
+    <w:p/>
+    <w:p/>
+    <w:p/>
+    <w:p/>
+    <w:p/>
+    <w:p/>
+    <w:p/>
+    <w:p/>
+    <w:p/>
     <w:p>
       <w:pPr>
         <w:spacing w:line="276" w:lineRule="auto"/>
@@ -5618,7 +6375,6 @@
           <w:sz w:val="40"/>
           <w:szCs w:val="40"/>
         </w:rPr>
-        <w:lastRenderedPageBreak/>
         <w:t>Summary</w:t>
       </w:r>
     </w:p>
@@ -9963,7 +10719,7 @@
 </file>
 
 <file path=customXml/itemProps1.xml><?xml version="1.0" encoding="utf-8"?>
-<ds:datastoreItem xmlns:ds="http://schemas.openxmlformats.org/officeDocument/2006/customXml" ds:itemID="{D27DDA7B-8B88-4F61-9936-70850E0ADEEF}">
+<ds:datastoreItem xmlns:ds="http://schemas.openxmlformats.org/officeDocument/2006/customXml" ds:itemID="{81252E8F-70AB-4B1E-8D05-EA2DC5E5A059}">
   <ds:schemaRefs>
     <ds:schemaRef ds:uri="http://schemas.openxmlformats.org/officeDocument/2006/bibliography"/>
   </ds:schemaRefs>

</xml_diff>